<commit_message>
All things from playtest fixed; adds Dark Jungle arena (almost done)
</commit_message>
<xml_diff>
--- a/non-game/[Idea] Carving Pumpkins.docx
+++ b/non-game/[Idea] Carving Pumpkins.docx
@@ -3178,11 +3178,107 @@
     </w:p>
     <w:p>
       <w:pPr>
+        <w:pStyle w:val="ListParagraph"/>
+        <w:numPr>
+          <w:ilvl w:val="0"/>
+          <w:numId w:val="45"/>
+        </w:numPr>
+        <w:rPr>
+          <w:lang w:val="en-US"/>
+        </w:rPr>
+      </w:pPr>
+      <w:r>
         <w:rPr>
           <w:b/>
           <w:bCs/>
           <w:lang w:val="en-US"/>
         </w:rPr>
+        <w:t>Borderline</w:t>
+      </w:r>
+      <w:r>
+        <w:rPr>
+          <w:lang w:val="en-US"/>
+        </w:rPr>
+        <w:t xml:space="preserve"> =&gt; </w:t>
+      </w:r>
+      <w:r>
+        <w:rPr>
+          <w:lang w:val="en-US"/>
+        </w:rPr>
+        <w:t>there’s</w:t>
+      </w:r>
+      <w:r>
+        <w:rPr>
+          <w:lang w:val="en-US"/>
+        </w:rPr>
+        <w:t xml:space="preserve"> a knife that draws a line behind itself. That line will persist for X seconds. Anyone that crosses it is sliced?</w:t>
+      </w:r>
+    </w:p>
+    <w:p>
+      <w:pPr>
+        <w:pStyle w:val="ListParagraph"/>
+        <w:numPr>
+          <w:ilvl w:val="0"/>
+          <w:numId w:val="45"/>
+        </w:numPr>
+        <w:rPr>
+          <w:lang w:val="en-US"/>
+        </w:rPr>
+      </w:pPr>
+      <w:r>
+        <w:rPr>
+          <w:b/>
+          <w:bCs/>
+          <w:lang w:val="en-US"/>
+        </w:rPr>
+        <w:t xml:space="preserve">Grappling Hook: </w:t>
+      </w:r>
+      <w:r>
+        <w:rPr>
+          <w:lang w:val="en-US"/>
+        </w:rPr>
+        <w:t xml:space="preserve">A knife that works as a grappling hook: throw it, whenever it does something, </w:t>
+      </w:r>
+      <w:r>
+        <w:rPr>
+          <w:i/>
+          <w:iCs/>
+          <w:lang w:val="en-US"/>
+        </w:rPr>
+        <w:t>you</w:t>
+      </w:r>
+      <w:r>
+        <w:rPr>
+          <w:lang w:val="en-US"/>
+        </w:rPr>
+        <w:t xml:space="preserve"> are attracted to its current position.</w:t>
+      </w:r>
+    </w:p>
+    <w:p>
+      <w:pPr>
+        <w:rPr>
+          <w:b/>
+          <w:bCs/>
+          <w:lang w:val="en-US"/>
+        </w:rPr>
+      </w:pPr>
+    </w:p>
+    <w:p>
+      <w:pPr>
+        <w:rPr>
+          <w:b/>
+          <w:bCs/>
+          <w:lang w:val="en-US"/>
+        </w:rPr>
+      </w:pPr>
+    </w:p>
+    <w:p>
+      <w:pPr>
+        <w:rPr>
+          <w:b/>
+          <w:bCs/>
+          <w:lang w:val="en-US"/>
+        </w:rPr>
       </w:pPr>
     </w:p>
     <w:p>
@@ -3466,6 +3562,28 @@
     </w:p>
     <w:p>
       <w:pPr>
+        <w:rPr>
+          <w:lang w:val="en-US"/>
+        </w:rPr>
+      </w:pPr>
+    </w:p>
+    <w:p>
+      <w:pPr>
+        <w:rPr>
+          <w:lang w:val="en-US"/>
+        </w:rPr>
+      </w:pPr>
+      <w:r>
+        <w:rPr>
+          <w:b/>
+          <w:bCs/>
+          <w:lang w:val="en-US"/>
+        </w:rPr>
+        <w:t>Arenas:</w:t>
+      </w:r>
+    </w:p>
+    <w:p>
+      <w:pPr>
         <w:pStyle w:val="ListParagraph"/>
         <w:numPr>
           <w:ilvl w:val="0"/>
@@ -3479,30 +3597,48 @@
         <w:rPr>
           <w:lang w:val="en-US"/>
         </w:rPr>
-        <w:t>Add feedback, mostly on the main menu. (“Can’t play solo – add a bot.”, “</w:t>
-      </w:r>
-      <w:r>
-        <w:rPr>
-          <w:lang w:val="en-US"/>
-        </w:rPr>
-        <w:t>Current m</w:t>
-      </w:r>
-      <w:r>
-        <w:rPr>
-          <w:lang w:val="en-US"/>
-        </w:rPr>
-        <w:t>ode allows max 4 teams”, …)</w:t>
-      </w:r>
-    </w:p>
-    <w:p>
-      <w:pPr>
-        <w:rPr>
-          <w:lang w:val="en-US"/>
-        </w:rPr>
-      </w:pPr>
-    </w:p>
-    <w:p>
-      <w:pPr>
+        <w:t>Graveyard:</w:t>
+      </w:r>
+    </w:p>
+    <w:p>
+      <w:pPr>
+        <w:pStyle w:val="ListParagraph"/>
+        <w:numPr>
+          <w:ilvl w:val="1"/>
+          <w:numId w:val="49"/>
+        </w:numPr>
+        <w:rPr>
+          <w:lang w:val="en-US"/>
+        </w:rPr>
+      </w:pPr>
+      <w:r>
+        <w:rPr>
+          <w:lang w:val="en-US"/>
+        </w:rPr>
+        <w:t xml:space="preserve">When placing a new tombstone, first add a “blow away” force to anything inside it? (To prevent nasty stuff with placement </w:t>
+      </w:r>
+      <w:r>
+        <w:rPr>
+          <w:i/>
+          <w:iCs/>
+          <w:lang w:val="en-US"/>
+        </w:rPr>
+        <w:t>inside</w:t>
+      </w:r>
+      <w:r>
+        <w:rPr>
+          <w:lang w:val="en-US"/>
+        </w:rPr>
+        <w:t xml:space="preserve"> stuff.)</w:t>
+      </w:r>
+    </w:p>
+    <w:p>
+      <w:pPr>
+        <w:pStyle w:val="ListParagraph"/>
+        <w:numPr>
+          <w:ilvl w:val="1"/>
+          <w:numId w:val="49"/>
+        </w:numPr>
         <w:rPr>
           <w:lang w:val="en-US"/>
         </w:rPr>
@@ -3513,7 +3649,27 @@
           <w:bCs/>
           <w:lang w:val="en-US"/>
         </w:rPr>
-        <w:t>Arenas:</w:t>
+        <w:t>Dead players</w:t>
+      </w:r>
+      <w:r>
+        <w:rPr>
+          <w:lang w:val="en-US"/>
+        </w:rPr>
+        <w:t xml:space="preserve"> become a new tombstone? (Though smaller and designed differently. With their own color? They can </w:t>
+      </w:r>
+      <w:r>
+        <w:rPr>
+          <w:i/>
+          <w:iCs/>
+          <w:lang w:val="en-US"/>
+        </w:rPr>
+        <w:t>throw</w:t>
+      </w:r>
+      <w:r>
+        <w:rPr>
+          <w:lang w:val="en-US"/>
+        </w:rPr>
+        <w:t xml:space="preserve"> any knives that people happen to throw into them?)</w:t>
       </w:r>
     </w:p>
     <w:p>
@@ -3531,7 +3687,7 @@
         <w:rPr>
           <w:lang w:val="en-US"/>
         </w:rPr>
-        <w:t>Graveyard:</w:t>
+        <w:t>Ghost Town:</w:t>
       </w:r>
     </w:p>
     <w:p>
@@ -3547,9 +3703,125 @@
       </w:pPr>
       <w:r>
         <w:rPr>
-          <w:lang w:val="en-US"/>
-        </w:rPr>
-        <w:t xml:space="preserve">When placing a new tombstone, first add a “blow away” force to anything inside it? (To prevent nasty stuff with placement </w:t>
+          <w:b/>
+          <w:bCs/>
+          <w:lang w:val="en-US"/>
+        </w:rPr>
+        <w:t>Dead players</w:t>
+      </w:r>
+      <w:r>
+        <w:rPr>
+          <w:lang w:val="en-US"/>
+        </w:rPr>
+        <w:t xml:space="preserve"> can control the Ghost Knives.</w:t>
+      </w:r>
+    </w:p>
+    <w:p>
+      <w:pPr>
+        <w:pStyle w:val="ListParagraph"/>
+        <w:numPr>
+          <w:ilvl w:val="0"/>
+          <w:numId w:val="49"/>
+        </w:numPr>
+        <w:rPr>
+          <w:lang w:val="en-US"/>
+        </w:rPr>
+      </w:pPr>
+      <w:r>
+        <w:rPr>
+          <w:lang w:val="en-US"/>
+        </w:rPr>
+        <w:t>Spooky Forest:</w:t>
+      </w:r>
+    </w:p>
+    <w:p>
+      <w:pPr>
+        <w:pStyle w:val="ListParagraph"/>
+        <w:numPr>
+          <w:ilvl w:val="1"/>
+          <w:numId w:val="49"/>
+        </w:numPr>
+        <w:rPr>
+          <w:lang w:val="en-US"/>
+        </w:rPr>
+      </w:pPr>
+      <w:r>
+        <w:rPr>
+          <w:lang w:val="en-US"/>
+        </w:rPr>
+        <w:t>Flickering lights</w:t>
+      </w:r>
+    </w:p>
+    <w:p>
+      <w:pPr>
+        <w:pStyle w:val="ListParagraph"/>
+        <w:numPr>
+          <w:ilvl w:val="1"/>
+          <w:numId w:val="49"/>
+        </w:numPr>
+        <w:rPr>
+          <w:lang w:val="en-US"/>
+        </w:rPr>
+      </w:pPr>
+      <w:r>
+        <w:rPr>
+          <w:lang w:val="en-US"/>
+        </w:rPr>
+        <w:t>Allow removing/slicing some trees</w:t>
+      </w:r>
+    </w:p>
+    <w:p>
+      <w:pPr>
+        <w:pStyle w:val="ListParagraph"/>
+        <w:numPr>
+          <w:ilvl w:val="1"/>
+          <w:numId w:val="49"/>
+        </w:numPr>
+        <w:rPr>
+          <w:lang w:val="en-US"/>
+        </w:rPr>
+      </w:pPr>
+      <w:r>
+        <w:rPr>
+          <w:lang w:val="en-US"/>
+        </w:rPr>
+        <w:t>Light Occluders</w:t>
+      </w:r>
+    </w:p>
+    <w:p>
+      <w:pPr>
+        <w:pStyle w:val="ListParagraph"/>
+        <w:numPr>
+          <w:ilvl w:val="1"/>
+          <w:numId w:val="49"/>
+        </w:numPr>
+        <w:rPr>
+          <w:lang w:val="en-US"/>
+        </w:rPr>
+      </w:pPr>
+      <w:r>
+        <w:rPr>
+          <w:lang w:val="en-US"/>
+        </w:rPr>
+        <w:t>FURY =&gt; auto-throws knives once in a while (make it a central tree, make it predictable/visible)</w:t>
+      </w:r>
+    </w:p>
+    <w:p>
+      <w:pPr>
+        <w:pStyle w:val="ListParagraph"/>
+        <w:numPr>
+          <w:ilvl w:val="1"/>
+          <w:numId w:val="49"/>
+        </w:numPr>
+        <w:rPr>
+          <w:lang w:val="en-US"/>
+        </w:rPr>
+      </w:pPr>
+      <w:r>
+        <w:rPr>
+          <w:lang w:val="en-US"/>
+        </w:rPr>
+        <w:t xml:space="preserve">(Some better shadows, for better depth perception </w:t>
       </w:r>
       <w:r>
         <w:rPr>
@@ -3557,13 +3829,21 @@
           <w:iCs/>
           <w:lang w:val="en-US"/>
         </w:rPr>
-        <w:t>inside</w:t>
-      </w:r>
-      <w:r>
-        <w:rPr>
-          <w:lang w:val="en-US"/>
-        </w:rPr>
-        <w:t xml:space="preserve"> stuff.)</w:t>
+        <w:t>a</w:t>
+      </w:r>
+      <w:r>
+        <w:rPr>
+          <w:i/>
+          <w:iCs/>
+          <w:lang w:val="en-US"/>
+        </w:rPr>
+        <w:t>nd</w:t>
+      </w:r>
+      <w:r>
+        <w:rPr>
+          <w:lang w:val="en-US"/>
+        </w:rPr>
+        <w:t xml:space="preserve"> clearer movement?)</w:t>
       </w:r>
     </w:p>
     <w:p>
@@ -3574,22 +3854,96 @@
           <w:numId w:val="49"/>
         </w:numPr>
         <w:rPr>
-          <w:lang w:val="en-US"/>
-        </w:rPr>
-      </w:pPr>
-      <w:r>
-        <w:rPr>
           <w:b/>
           <w:bCs/>
           <w:lang w:val="en-US"/>
         </w:rPr>
+      </w:pPr>
+      <w:r>
+        <w:rPr>
+          <w:b/>
+          <w:bCs/>
+          <w:lang w:val="en-US"/>
+        </w:rPr>
         <w:t>Dead players</w:t>
       </w:r>
       <w:r>
         <w:rPr>
           <w:lang w:val="en-US"/>
         </w:rPr>
-        <w:t xml:space="preserve"> become a new tombstone? (Though smaller and designed differently. With their own color? They can </w:t>
+        <w:t xml:space="preserve"> become a new tree. (Similar to tombstones?)</w:t>
+      </w:r>
+    </w:p>
+    <w:p>
+      <w:pPr>
+        <w:pStyle w:val="ListParagraph"/>
+        <w:numPr>
+          <w:ilvl w:val="0"/>
+          <w:numId w:val="49"/>
+        </w:numPr>
+        <w:rPr>
+          <w:lang w:val="en-US"/>
+        </w:rPr>
+      </w:pPr>
+      <w:r>
+        <w:rPr>
+          <w:lang w:val="en-US"/>
+        </w:rPr>
+        <w:t>Dark Jungle:</w:t>
+      </w:r>
+    </w:p>
+    <w:p>
+      <w:pPr>
+        <w:pStyle w:val="ListParagraph"/>
+        <w:numPr>
+          <w:ilvl w:val="1"/>
+          <w:numId w:val="49"/>
+        </w:numPr>
+        <w:rPr>
+          <w:lang w:val="en-US"/>
+        </w:rPr>
+      </w:pPr>
+      <w:r>
+        <w:rPr>
+          <w:lang w:val="en-US"/>
+        </w:rPr>
+        <w:t>Small areas separated by thick patches of leaves.</w:t>
+      </w:r>
+    </w:p>
+    <w:p>
+      <w:pPr>
+        <w:pStyle w:val="ListParagraph"/>
+        <w:numPr>
+          <w:ilvl w:val="1"/>
+          <w:numId w:val="49"/>
+        </w:numPr>
+        <w:rPr>
+          <w:lang w:val="en-US"/>
+        </w:rPr>
+      </w:pPr>
+      <w:r>
+        <w:rPr>
+          <w:lang w:val="en-US"/>
+        </w:rPr>
+        <w:t>These constantly regrow.</w:t>
+      </w:r>
+    </w:p>
+    <w:p>
+      <w:pPr>
+        <w:pStyle w:val="ListParagraph"/>
+        <w:numPr>
+          <w:ilvl w:val="1"/>
+          <w:numId w:val="49"/>
+        </w:numPr>
+        <w:rPr>
+          <w:lang w:val="en-US"/>
+        </w:rPr>
+      </w:pPr>
+      <w:r>
+        <w:rPr>
+          <w:lang w:val="en-US"/>
+        </w:rPr>
+        <w:t xml:space="preserve">Must be some solid things inside as well, to prevent knives from slicing through </w:t>
       </w:r>
       <w:r>
         <w:rPr>
@@ -3597,31 +3951,19 @@
           <w:iCs/>
           <w:lang w:val="en-US"/>
         </w:rPr>
-        <w:t>throw</w:t>
-      </w:r>
-      <w:r>
-        <w:rPr>
-          <w:lang w:val="en-US"/>
-        </w:rPr>
-        <w:t xml:space="preserve"> any knives that people happen to throw into them?)</w:t>
-      </w:r>
-    </w:p>
-    <w:p>
-      <w:pPr>
-        <w:pStyle w:val="ListParagraph"/>
-        <w:numPr>
-          <w:ilvl w:val="0"/>
-          <w:numId w:val="49"/>
-        </w:numPr>
-        <w:rPr>
-          <w:lang w:val="en-US"/>
-        </w:rPr>
-      </w:pPr>
-      <w:r>
-        <w:rPr>
-          <w:lang w:val="en-US"/>
-        </w:rPr>
-        <w:t>Ghost Town:</w:t>
+        <w:t>absolutely everything</w:t>
+      </w:r>
+      <w:r>
+        <w:rPr>
+          <w:lang w:val="en-US"/>
+        </w:rPr>
+        <w:t xml:space="preserve"> at once</w:t>
+      </w:r>
+      <w:r>
+        <w:rPr>
+          <w:lang w:val="en-US"/>
+        </w:rPr>
+        <w:t>.</w:t>
       </w:r>
     </w:p>
     <w:p>
@@ -3637,35 +3979,23 @@
       </w:pPr>
       <w:r>
         <w:rPr>
+          <w:lang w:val="en-US"/>
+        </w:rPr>
+        <w:t xml:space="preserve">Add </w:t>
+      </w:r>
+      <w:r>
+        <w:rPr>
           <w:b/>
           <w:bCs/>
           <w:lang w:val="en-US"/>
         </w:rPr>
-        <w:t>Dead players</w:t>
-      </w:r>
-      <w:r>
-        <w:rPr>
-          <w:lang w:val="en-US"/>
-        </w:rPr>
-        <w:t xml:space="preserve"> can control the Ghost Knives.</w:t>
-      </w:r>
-    </w:p>
-    <w:p>
-      <w:pPr>
-        <w:pStyle w:val="ListParagraph"/>
-        <w:numPr>
-          <w:ilvl w:val="0"/>
-          <w:numId w:val="49"/>
-        </w:numPr>
-        <w:rPr>
-          <w:lang w:val="en-US"/>
-        </w:rPr>
-      </w:pPr>
-      <w:r>
-        <w:rPr>
-          <w:lang w:val="en-US"/>
-        </w:rPr>
-        <w:t>Spooky Forest:</w:t>
+        <w:t>fireflies</w:t>
+      </w:r>
+      <w:r>
+        <w:rPr>
+          <w:lang w:val="en-US"/>
+        </w:rPr>
+        <w:t xml:space="preserve"> for nice lighting.</w:t>
       </w:r>
     </w:p>
     <w:p>
@@ -3681,9 +4011,64 @@
       </w:pPr>
       <w:r>
         <w:rPr>
-          <w:lang w:val="en-US"/>
-        </w:rPr>
-        <w:t>Flickering lights</w:t>
+          <w:b/>
+          <w:bCs/>
+          <w:lang w:val="en-US"/>
+        </w:rPr>
+        <w:t>Dead players</w:t>
+      </w:r>
+      <w:r>
+        <w:rPr>
+          <w:lang w:val="en-US"/>
+        </w:rPr>
+        <w:t xml:space="preserve"> become a firefly, which turns off their light once hit with a knife.</w:t>
+      </w:r>
+    </w:p>
+    <w:p>
+      <w:pPr>
+        <w:rPr>
+          <w:lang w:val="en-US"/>
+        </w:rPr>
+      </w:pPr>
+    </w:p>
+    <w:p>
+      <w:pPr>
+        <w:rPr>
+          <w:lang w:val="en-US"/>
+        </w:rPr>
+      </w:pPr>
+    </w:p>
+    <w:p>
+      <w:pPr>
+        <w:rPr>
+          <w:lang w:val="en-US"/>
+        </w:rPr>
+      </w:pPr>
+      <w:r>
+        <w:rPr>
+          <w:b/>
+          <w:bCs/>
+          <w:lang w:val="en-US"/>
+        </w:rPr>
+        <w:t>Better bots</w:t>
+      </w:r>
+    </w:p>
+    <w:p>
+      <w:pPr>
+        <w:pStyle w:val="ListParagraph"/>
+        <w:numPr>
+          <w:ilvl w:val="0"/>
+          <w:numId w:val="39"/>
+        </w:numPr>
+        <w:rPr>
+          <w:lang w:val="en-US"/>
+        </w:rPr>
+      </w:pPr>
+      <w:r>
+        <w:rPr>
+          <w:lang w:val="en-US"/>
+        </w:rPr>
+        <w:t>Instead of only finding the “closest” of something, find them all, calculate distance, then sort based on that.</w:t>
       </w:r>
     </w:p>
     <w:p>
@@ -3691,17 +4076,17 @@
         <w:pStyle w:val="ListParagraph"/>
         <w:numPr>
           <w:ilvl w:val="1"/>
-          <w:numId w:val="49"/>
-        </w:numPr>
-        <w:rPr>
-          <w:lang w:val="en-US"/>
-        </w:rPr>
-      </w:pPr>
-      <w:r>
-        <w:rPr>
-          <w:lang w:val="en-US"/>
-        </w:rPr>
-        <w:t>Allow removing/slicing some trees</w:t>
+          <w:numId w:val="39"/>
+        </w:numPr>
+        <w:rPr>
+          <w:lang w:val="en-US"/>
+        </w:rPr>
+      </w:pPr>
+      <w:r>
+        <w:rPr>
+          <w:lang w:val="en-US"/>
+        </w:rPr>
+        <w:t>Applicable to knives, collectibles, and players/targets to attack</w:t>
       </w:r>
     </w:p>
     <w:p>
@@ -3709,17 +4094,35 @@
         <w:pStyle w:val="ListParagraph"/>
         <w:numPr>
           <w:ilvl w:val="1"/>
-          <w:numId w:val="49"/>
-        </w:numPr>
-        <w:rPr>
-          <w:lang w:val="en-US"/>
-        </w:rPr>
-      </w:pPr>
-      <w:r>
-        <w:rPr>
-          <w:lang w:val="en-US"/>
-        </w:rPr>
-        <w:t>Light Occluders</w:t>
+          <w:numId w:val="39"/>
+        </w:numPr>
+        <w:rPr>
+          <w:lang w:val="en-US"/>
+        </w:rPr>
+      </w:pPr>
+      <w:r>
+        <w:rPr>
+          <w:lang w:val="en-US"/>
+        </w:rPr>
+        <w:t>The first one that has a valid path, is chosen.</w:t>
+      </w:r>
+    </w:p>
+    <w:p>
+      <w:pPr>
+        <w:pStyle w:val="ListParagraph"/>
+        <w:numPr>
+          <w:ilvl w:val="0"/>
+          <w:numId w:val="39"/>
+        </w:numPr>
+        <w:rPr>
+          <w:lang w:val="en-US"/>
+        </w:rPr>
+      </w:pPr>
+      <w:r>
+        <w:rPr>
+          <w:lang w:val="en-US"/>
+        </w:rPr>
+        <w:t>Failsafes</w:t>
       </w:r>
     </w:p>
     <w:p>
@@ -3727,17 +4130,36 @@
         <w:pStyle w:val="ListParagraph"/>
         <w:numPr>
           <w:ilvl w:val="1"/>
-          <w:numId w:val="49"/>
-        </w:numPr>
-        <w:rPr>
-          <w:lang w:val="en-US"/>
-        </w:rPr>
-      </w:pPr>
-      <w:r>
-        <w:rPr>
-          <w:lang w:val="en-US"/>
-        </w:rPr>
-        <w:t>FURY =&gt; auto-throws knives once in a while (make it a central tree, make it predictable/visible)</w:t>
+          <w:numId w:val="39"/>
+        </w:numPr>
+        <w:rPr>
+          <w:lang w:val="en-US"/>
+        </w:rPr>
+      </w:pPr>
+      <w:r>
+        <w:rPr>
+          <w:lang w:val="en-US"/>
+        </w:rPr>
+        <w:t>Create a generail fail-safe against flipflopping. (Check vector over X subsequent frames. If the average “dot product” between them is too low, we’re flip-flopping, so go to the “unstuck”-phase again.)</w:t>
+      </w:r>
+    </w:p>
+    <w:p>
+      <w:pPr>
+        <w:pStyle w:val="ListParagraph"/>
+        <w:numPr>
+          <w:ilvl w:val="0"/>
+          <w:numId w:val="39"/>
+        </w:numPr>
+        <w:rPr>
+          <w:lang w:val="en-US"/>
+        </w:rPr>
+      </w:pPr>
+      <w:r>
+        <w:rPr>
+          <w:lang w:val="en-US"/>
+        </w:rPr>
+        <w:lastRenderedPageBreak/>
+        <w:t>Niceties:</w:t>
       </w:r>
     </w:p>
     <w:p>
@@ -3745,17 +4167,35 @@
         <w:pStyle w:val="ListParagraph"/>
         <w:numPr>
           <w:ilvl w:val="1"/>
-          <w:numId w:val="49"/>
-        </w:numPr>
-        <w:rPr>
-          <w:lang w:val="en-US"/>
-        </w:rPr>
-      </w:pPr>
-      <w:r>
-        <w:rPr>
-          <w:lang w:val="en-US"/>
-        </w:rPr>
-        <w:t xml:space="preserve">(Some better shadows, for better depth perception </w:t>
+          <w:numId w:val="39"/>
+        </w:numPr>
+        <w:rPr>
+          <w:lang w:val="en-US"/>
+        </w:rPr>
+      </w:pPr>
+      <w:r>
+        <w:rPr>
+          <w:lang w:val="en-US"/>
+        </w:rPr>
+        <w:t xml:space="preserve">Give personality. </w:t>
+      </w:r>
+    </w:p>
+    <w:p>
+      <w:pPr>
+        <w:pStyle w:val="ListParagraph"/>
+        <w:numPr>
+          <w:ilvl w:val="1"/>
+          <w:numId w:val="39"/>
+        </w:numPr>
+        <w:rPr>
+          <w:lang w:val="en-US"/>
+        </w:rPr>
+      </w:pPr>
+      <w:r>
+        <w:rPr>
+          <w:lang w:val="en-US"/>
+        </w:rPr>
+        <w:t xml:space="preserve">If no knives, </w:t>
       </w:r>
       <w:r>
         <w:rPr>
@@ -3763,21 +4203,108 @@
           <w:iCs/>
           <w:lang w:val="en-US"/>
         </w:rPr>
-        <w:t>a</w:t>
-      </w:r>
-      <w:r>
+        <w:t>and</w:t>
+      </w:r>
+      <w:r>
+        <w:rPr>
+          <w:lang w:val="en-US"/>
+        </w:rPr>
+        <w:t xml:space="preserve"> no knives for grabs, flee from others?</w:t>
+      </w:r>
+    </w:p>
+    <w:p>
+      <w:pPr>
+        <w:pStyle w:val="ListParagraph"/>
+        <w:numPr>
+          <w:ilvl w:val="1"/>
+          <w:numId w:val="39"/>
+        </w:numPr>
+        <w:rPr>
+          <w:lang w:val="en-US"/>
+        </w:rPr>
+      </w:pPr>
+      <w:r>
+        <w:rPr>
+          <w:lang w:val="en-US"/>
+        </w:rPr>
+        <w:t>Add the</w:t>
+      </w:r>
+      <w:r>
+        <w:rPr>
+          <w:lang w:val="en-US"/>
+        </w:rPr>
+        <w:t xml:space="preserve"> general</w:t>
+      </w:r>
+      <w:r>
+        <w:rPr>
+          <w:lang w:val="en-US"/>
+        </w:rPr>
+        <w:t xml:space="preserve"> niceties.</w:t>
+      </w:r>
+    </w:p>
+    <w:p>
+      <w:pPr>
+        <w:rPr>
+          <w:lang w:val="en-US"/>
+        </w:rPr>
+      </w:pPr>
+    </w:p>
+    <w:p>
+      <w:pPr>
+        <w:rPr>
+          <w:lang w:val="en-US"/>
+        </w:rPr>
+      </w:pPr>
+    </w:p>
+    <w:p>
+      <w:pPr>
+        <w:rPr>
+          <w:lang w:val="en-US"/>
+        </w:rPr>
+      </w:pPr>
+      <w:r>
+        <w:rPr>
+          <w:b/>
+          <w:bCs/>
+          <w:lang w:val="en-US"/>
+        </w:rPr>
+        <w:t xml:space="preserve">Game </w:t>
+      </w:r>
+      <w:r>
+        <w:rPr>
+          <w:b/>
+          <w:bCs/>
+          <w:lang w:val="en-US"/>
+        </w:rPr>
+        <w:t>Modes</w:t>
+      </w:r>
+      <w:r>
+        <w:rPr>
+          <w:b/>
+          <w:bCs/>
+          <w:lang w:val="en-US"/>
+        </w:rPr>
+        <w:t>:</w:t>
+      </w:r>
+    </w:p>
+    <w:p>
+      <w:pPr>
+        <w:pStyle w:val="ListParagraph"/>
+        <w:numPr>
+          <w:ilvl w:val="0"/>
+          <w:numId w:val="23"/>
+        </w:numPr>
         <w:rPr>
           <w:i/>
           <w:iCs/>
           <w:lang w:val="en-US"/>
         </w:rPr>
-        <w:t>nd</w:t>
-      </w:r>
-      <w:r>
-        <w:rPr>
-          <w:lang w:val="en-US"/>
-        </w:rPr>
-        <w:t xml:space="preserve"> clearer movement?)</w:t>
+      </w:pPr>
+      <w:r>
+        <w:rPr>
+          <w:lang w:val="en-US"/>
+        </w:rPr>
+        <w:t>“Dwarfing Dumplings”:</w:t>
       </w:r>
     </w:p>
     <w:p>
@@ -3785,13 +4312,337 @@
         <w:pStyle w:val="ListParagraph"/>
         <w:numPr>
           <w:ilvl w:val="1"/>
-          <w:numId w:val="49"/>
-        </w:numPr>
+          <w:numId w:val="23"/>
+        </w:numPr>
+        <w:rPr>
+          <w:i/>
+          <w:iCs/>
+          <w:lang w:val="en-US"/>
+        </w:rPr>
+      </w:pPr>
+      <w:r>
+        <w:rPr>
+          <w:lang w:val="en-US"/>
+        </w:rPr>
+        <w:t>Spawn one “huge dumpling” per team. (Predefine locations per arena.)</w:t>
+      </w:r>
+    </w:p>
+    <w:p>
+      <w:pPr>
+        <w:pStyle w:val="ListParagraph"/>
+        <w:numPr>
+          <w:ilvl w:val="1"/>
+          <w:numId w:val="23"/>
+        </w:numPr>
+        <w:rPr>
+          <w:i/>
+          <w:iCs/>
+          <w:lang w:val="en-US"/>
+        </w:rPr>
+      </w:pPr>
+      <w:r>
+        <w:rPr>
+          <w:lang w:val="en-US"/>
+        </w:rPr>
+        <w:t>Make players themselves smaller (to make space)</w:t>
+      </w:r>
+    </w:p>
+    <w:p>
+      <w:pPr>
+        <w:pStyle w:val="ListParagraph"/>
+        <w:numPr>
+          <w:ilvl w:val="1"/>
+          <w:numId w:val="23"/>
+        </w:numPr>
+        <w:rPr>
+          <w:i/>
+          <w:iCs/>
+          <w:lang w:val="en-US"/>
+        </w:rPr>
+      </w:pPr>
+      <w:r>
+        <w:rPr>
+          <w:lang w:val="en-US"/>
+        </w:rPr>
+        <w:t xml:space="preserve">Disallow playing with more than </w:t>
+      </w:r>
+      <w:r>
+        <w:rPr>
+          <w:lang w:val="en-US"/>
+        </w:rPr>
+        <w:t>3 teams</w:t>
+      </w:r>
+    </w:p>
+    <w:p>
+      <w:pPr>
+        <w:pStyle w:val="ListParagraph"/>
+        <w:numPr>
+          <w:ilvl w:val="0"/>
+          <w:numId w:val="23"/>
+        </w:numPr>
+        <w:rPr>
+          <w:lang w:val="en-US"/>
+        </w:rPr>
+      </w:pPr>
+      <w:r>
+        <w:rPr>
+          <w:lang w:val="en-US"/>
+        </w:rPr>
+        <w:t>“Frightening Feast”:</w:t>
+      </w:r>
+    </w:p>
+    <w:p>
+      <w:pPr>
+        <w:pStyle w:val="ListParagraph"/>
+        <w:numPr>
+          <w:ilvl w:val="1"/>
+          <w:numId w:val="23"/>
+        </w:numPr>
+        <w:rPr>
+          <w:lang w:val="en-US"/>
+        </w:rPr>
+      </w:pPr>
+      <w:r>
+        <w:rPr>
+          <w:lang w:val="en-US"/>
+        </w:rPr>
+        <w:t xml:space="preserve">Invent multiple types of dumplings: </w:t>
+      </w:r>
+      <w:r>
+        <w:rPr>
+          <w:lang w:val="en-US"/>
+        </w:rPr>
+        <w:t>some worth more points, some poisonous</w:t>
+      </w:r>
+      <w:r>
+        <w:rPr>
+          <w:lang w:val="en-US"/>
+        </w:rPr>
+        <w:t xml:space="preserve"> (when hit by another player?)</w:t>
+      </w:r>
+      <w:r>
+        <w:rPr>
+          <w:lang w:val="en-US"/>
+        </w:rPr>
+        <w:t>, some will grow/shrink the player they hit</w:t>
+      </w:r>
+    </w:p>
+    <w:p>
+      <w:pPr>
+        <w:pStyle w:val="ListParagraph"/>
+        <w:numPr>
+          <w:ilvl w:val="1"/>
+          <w:numId w:val="23"/>
+        </w:numPr>
+        <w:rPr>
+          <w:lang w:val="en-US"/>
+        </w:rPr>
+      </w:pPr>
+      <w:r>
+        <w:rPr>
+          <w:lang w:val="en-US"/>
+        </w:rPr>
+        <w:t>Dumplings are, as usual, placed at your side.</w:t>
+      </w:r>
+    </w:p>
+    <w:p>
+      <w:pPr>
+        <w:pStyle w:val="ListParagraph"/>
+        <w:numPr>
+          <w:ilvl w:val="1"/>
+          <w:numId w:val="23"/>
+        </w:numPr>
+        <w:rPr>
+          <w:lang w:val="en-US"/>
+        </w:rPr>
+      </w:pPr>
+      <w:r>
+        <w:rPr>
+          <w:lang w:val="en-US"/>
+        </w:rPr>
+        <w:t>You cannot get sliced?</w:t>
+      </w:r>
+    </w:p>
+    <w:p>
+      <w:pPr>
+        <w:pStyle w:val="ListParagraph"/>
+        <w:numPr>
+          <w:ilvl w:val="1"/>
+          <w:numId w:val="23"/>
+        </w:numPr>
+        <w:rPr>
+          <w:lang w:val="en-US"/>
+        </w:rPr>
+      </w:pPr>
+      <w:r>
+        <w:rPr>
+          <w:lang w:val="en-US"/>
+        </w:rPr>
+        <w:t xml:space="preserve">Everyone starts with a knife, to ensure it’s not just dumplings everywhere. (Although I should also </w:t>
+      </w:r>
+      <w:r>
+        <w:rPr>
+          <w:i/>
+          <w:iCs/>
+          <w:lang w:val="en-US"/>
+        </w:rPr>
+        <w:t>ensure</w:t>
+      </w:r>
+      <w:r>
+        <w:rPr>
+          <w:lang w:val="en-US"/>
+        </w:rPr>
+        <w:t xml:space="preserve"> at least the default dumpling i</w:t>
+      </w:r>
+      <w:r>
+        <w:rPr>
+          <w:lang w:val="en-US"/>
+        </w:rPr>
+        <w:t>s added.)</w:t>
+      </w:r>
+    </w:p>
+    <w:p>
+      <w:pPr>
+        <w:pStyle w:val="ListParagraph"/>
+        <w:numPr>
+          <w:ilvl w:val="1"/>
+          <w:numId w:val="23"/>
+        </w:numPr>
+        <w:rPr>
+          <w:lang w:val="en-US"/>
+        </w:rPr>
+      </w:pPr>
+      <w:r>
+        <w:rPr>
+          <w:lang w:val="en-US"/>
+        </w:rPr>
+        <w:t>However, if a knife hits you at a dumpling side, you lose it (and it becomes theirs)</w:t>
+      </w:r>
+    </w:p>
+    <w:p>
+      <w:pPr>
+        <w:pStyle w:val="ListParagraph"/>
+        <w:numPr>
+          <w:ilvl w:val="1"/>
+          <w:numId w:val="23"/>
+        </w:numPr>
+        <w:rPr>
+          <w:lang w:val="en-US"/>
+        </w:rPr>
+      </w:pPr>
+      <w:r>
         <w:rPr>
           <w:b/>
           <w:bCs/>
           <w:lang w:val="en-US"/>
         </w:rPr>
+        <w:t>To do: implement rules, update UI/explanation</w:t>
+      </w:r>
+      <w:r>
+        <w:rPr>
+          <w:lang w:val="en-US"/>
+        </w:rPr>
+        <w:t>.</w:t>
+      </w:r>
+    </w:p>
+    <w:p>
+      <w:pPr>
+        <w:pStyle w:val="ListParagraph"/>
+        <w:numPr>
+          <w:ilvl w:val="0"/>
+          <w:numId w:val="23"/>
+        </w:numPr>
+        <w:rPr>
+          <w:i/>
+          <w:iCs/>
+          <w:lang w:val="en-US"/>
+        </w:rPr>
+      </w:pPr>
+      <w:r>
+        <w:rPr>
+          <w:lang w:val="en-US"/>
+        </w:rPr>
+        <w:t>“Ropeless Race”:</w:t>
+      </w:r>
+    </w:p>
+    <w:p>
+      <w:pPr>
+        <w:pStyle w:val="ListParagraph"/>
+        <w:numPr>
+          <w:ilvl w:val="1"/>
+          <w:numId w:val="23"/>
+        </w:numPr>
+        <w:rPr>
+          <w:i/>
+          <w:iCs/>
+          <w:lang w:val="en-US"/>
+        </w:rPr>
+      </w:pPr>
+      <w:r>
+        <w:rPr>
+          <w:lang w:val="en-US"/>
+        </w:rPr>
+        <w:t>Figure out how to attach ropes to players.</w:t>
+      </w:r>
+    </w:p>
+    <w:p>
+      <w:pPr>
+        <w:pStyle w:val="ListParagraph"/>
+        <w:numPr>
+          <w:ilvl w:val="1"/>
+          <w:numId w:val="23"/>
+        </w:numPr>
+        <w:rPr>
+          <w:i/>
+          <w:iCs/>
+          <w:lang w:val="en-US"/>
+        </w:rPr>
+      </w:pPr>
+      <w:r>
+        <w:rPr>
+          <w:lang w:val="en-US"/>
+        </w:rPr>
+        <w:t>At start, attach ropes, then attach something valuable at the other end.</w:t>
+      </w:r>
+    </w:p>
+    <w:p>
+      <w:pPr>
+        <w:pStyle w:val="ListParagraph"/>
+        <w:numPr>
+          <w:ilvl w:val="1"/>
+          <w:numId w:val="23"/>
+        </w:numPr>
+        <w:rPr>
+          <w:i/>
+          <w:iCs/>
+          <w:lang w:val="en-US"/>
+        </w:rPr>
+      </w:pPr>
+      <w:r>
+        <w:rPr>
+          <w:lang w:val="en-US"/>
+        </w:rPr>
+        <w:t>When body is sliced from group “Ropes” =&gt; reconnect resulting bodies to the old PinJoints, remove this item from player.</w:t>
+      </w:r>
+      <w:r>
+        <w:rPr>
+          <w:lang w:val="en-US"/>
+        </w:rPr>
+        <w:t xml:space="preserve"> (Use collector for that.)</w:t>
+      </w:r>
+    </w:p>
+    <w:p>
+      <w:pPr>
+        <w:rPr>
+          <w:lang w:val="en-US"/>
+        </w:rPr>
+      </w:pPr>
+    </w:p>
+    <w:p>
+      <w:pPr>
+        <w:rPr>
+          <w:lang w:val="en-US"/>
+        </w:rPr>
       </w:pPr>
       <w:r>
         <w:rPr>
@@ -3799,7 +4650,7 @@
           <w:bCs/>
           <w:lang w:val="en-US"/>
         </w:rPr>
-        <w:t>Dead players</w:t>
+        <w:t>Future To-Do:</w:t>
       </w:r>
     </w:p>
     <w:p>
@@ -3807,71 +4658,17 @@
         <w:pStyle w:val="ListParagraph"/>
         <w:numPr>
           <w:ilvl w:val="0"/>
-          <w:numId w:val="49"/>
-        </w:numPr>
-        <w:rPr>
-          <w:lang w:val="en-US"/>
-        </w:rPr>
-      </w:pPr>
-      <w:r>
-        <w:rPr>
-          <w:lang w:val="en-US"/>
-        </w:rPr>
-        <w:t>Dark Jungle:</w:t>
-      </w:r>
-    </w:p>
-    <w:p>
-      <w:pPr>
-        <w:pStyle w:val="ListParagraph"/>
-        <w:numPr>
-          <w:ilvl w:val="1"/>
-          <w:numId w:val="49"/>
-        </w:numPr>
-        <w:rPr>
-          <w:lang w:val="en-US"/>
-        </w:rPr>
-      </w:pPr>
-      <w:r>
-        <w:rPr>
-          <w:lang w:val="en-US"/>
-        </w:rPr>
-        <w:t>Small areas separated by thick patches of leaves.</w:t>
-      </w:r>
-    </w:p>
-    <w:p>
-      <w:pPr>
-        <w:pStyle w:val="ListParagraph"/>
-        <w:numPr>
-          <w:ilvl w:val="1"/>
-          <w:numId w:val="49"/>
-        </w:numPr>
-        <w:rPr>
-          <w:lang w:val="en-US"/>
-        </w:rPr>
-      </w:pPr>
-      <w:r>
-        <w:rPr>
-          <w:lang w:val="en-US"/>
-        </w:rPr>
-        <w:t>These constantly regrow.</w:t>
-      </w:r>
-    </w:p>
-    <w:p>
-      <w:pPr>
-        <w:pStyle w:val="ListParagraph"/>
-        <w:numPr>
-          <w:ilvl w:val="1"/>
-          <w:numId w:val="49"/>
-        </w:numPr>
-        <w:rPr>
-          <w:lang w:val="en-US"/>
-        </w:rPr>
-      </w:pPr>
-      <w:r>
-        <w:rPr>
-          <w:lang w:val="en-US"/>
-        </w:rPr>
-        <w:t xml:space="preserve">Must be some solid things inside as well, to prevent knives from slicing through </w:t>
+          <w:numId w:val="22"/>
+        </w:numPr>
+        <w:rPr>
+          <w:lang w:val="en-US"/>
+        </w:rPr>
+      </w:pPr>
+      <w:r>
+        <w:rPr>
+          <w:lang w:val="en-US"/>
+        </w:rPr>
+        <w:t xml:space="preserve">Make dumplings </w:t>
       </w:r>
       <w:r>
         <w:rPr>
@@ -3879,51 +4676,199 @@
           <w:iCs/>
           <w:lang w:val="en-US"/>
         </w:rPr>
-        <w:t>absolutely everything</w:t>
-      </w:r>
-      <w:r>
-        <w:rPr>
-          <w:lang w:val="en-US"/>
-        </w:rPr>
-        <w:t xml:space="preserve"> at once</w:t>
-      </w:r>
-      <w:r>
-        <w:rPr>
-          <w:lang w:val="en-US"/>
-        </w:rPr>
-        <w:t>.</w:t>
-      </w:r>
-    </w:p>
-    <w:p>
-      <w:pPr>
-        <w:pStyle w:val="ListParagraph"/>
-        <w:numPr>
-          <w:ilvl w:val="1"/>
-          <w:numId w:val="49"/>
-        </w:numPr>
-        <w:rPr>
-          <w:lang w:val="en-US"/>
-        </w:rPr>
-      </w:pPr>
-      <w:r>
-        <w:rPr>
-          <w:lang w:val="en-US"/>
-        </w:rPr>
-        <w:t xml:space="preserve">Add </w:t>
-      </w:r>
+        <w:t>also</w:t>
+      </w:r>
+      <w:r>
+        <w:rPr>
+          <w:lang w:val="en-US"/>
+        </w:rPr>
+        <w:t xml:space="preserve"> deflect knives in the air. (That’s the whole reason I gave them a </w:t>
+      </w:r>
+      <w:r>
+        <w:rPr>
+          <w:i/>
+          <w:iCs/>
+          <w:lang w:val="en-US"/>
+        </w:rPr>
+        <w:t>body</w:t>
+      </w:r>
+      <w:r>
+        <w:rPr>
+          <w:lang w:val="en-US"/>
+        </w:rPr>
+        <w:t>.)</w:t>
+      </w:r>
+    </w:p>
+    <w:p>
+      <w:pPr>
+        <w:pStyle w:val="ListParagraph"/>
+        <w:numPr>
+          <w:ilvl w:val="0"/>
+          <w:numId w:val="22"/>
+        </w:numPr>
+        <w:rPr>
+          <w:lang w:val="en-US"/>
+        </w:rPr>
+      </w:pPr>
+      <w:r>
+        <w:rPr>
+          <w:lang w:val="en-US"/>
+        </w:rPr>
+        <w:t>On old playtest, there was an issue with owner not being reset on knives standing still. I think it had to do with max capacity, and I fixed that clear bug, but not sure if that solved all issues.</w:t>
+      </w:r>
+    </w:p>
+    <w:p>
+      <w:pPr>
+        <w:pStyle w:val="ListParagraph"/>
+        <w:numPr>
+          <w:ilvl w:val="0"/>
+          <w:numId w:val="22"/>
+        </w:numPr>
+        <w:rPr>
+          <w:lang w:val="en-US"/>
+        </w:rPr>
+      </w:pPr>
+      <w:r>
+        <w:rPr>
+          <w:lang w:val="en-US"/>
+        </w:rPr>
+        <w:t>On old playtest, some losers (or winners?) didn’t get a award handed to them at the end. Is that fixed?</w:t>
+      </w:r>
+    </w:p>
+    <w:p>
+      <w:pPr>
+        <w:pStyle w:val="ListParagraph"/>
+        <w:numPr>
+          <w:ilvl w:val="0"/>
+          <w:numId w:val="22"/>
+        </w:numPr>
+        <w:rPr>
+          <w:lang w:val="en-US"/>
+        </w:rPr>
+      </w:pPr>
+      <w:r>
+        <w:rPr>
+          <w:lang w:val="en-US"/>
+        </w:rPr>
+        <w:t>Add some minor sliceable elements to graveyard and ghost town. (Like a few barrels somewhere, or fruit.)</w:t>
+      </w:r>
+    </w:p>
+    <w:p>
+      <w:pPr>
+        <w:pStyle w:val="ListParagraph"/>
+        <w:numPr>
+          <w:ilvl w:val="0"/>
+          <w:numId w:val="22"/>
+        </w:numPr>
+        <w:rPr>
+          <w:lang w:val="en-US"/>
+        </w:rPr>
+      </w:pPr>
+      <w:r>
+        <w:rPr>
+          <w:lang w:val="en-US"/>
+        </w:rPr>
+        <w:t xml:space="preserve">Make collectors look better. Also allow placing them in </w:t>
+      </w:r>
+      <w:r>
+        <w:rPr>
+          <w:i/>
+          <w:iCs/>
+          <w:lang w:val="en-US"/>
+        </w:rPr>
+        <w:t>any</w:t>
+      </w:r>
+      <w:r>
+        <w:rPr>
+          <w:lang w:val="en-US"/>
+        </w:rPr>
+        <w:t xml:space="preserve"> map layer. (Sometimes they should overlay, sometimes they should be ground.)</w:t>
+      </w:r>
+    </w:p>
+    <w:p>
+      <w:pPr>
+        <w:pStyle w:val="ListParagraph"/>
+        <w:numPr>
+          <w:ilvl w:val="0"/>
+          <w:numId w:val="22"/>
+        </w:numPr>
+        <w:rPr>
+          <w:lang w:val="en-US"/>
+        </w:rPr>
+      </w:pPr>
+      <w:r>
+        <w:rPr>
+          <w:lang w:val="en-US"/>
+        </w:rPr>
+        <w:t>All extra rules are untested …</w:t>
+      </w:r>
+    </w:p>
+    <w:p>
+      <w:pPr>
+        <w:pStyle w:val="ListParagraph"/>
+        <w:numPr>
+          <w:ilvl w:val="0"/>
+          <w:numId w:val="22"/>
+        </w:numPr>
+        <w:rPr>
+          <w:lang w:val="en-US"/>
+        </w:rPr>
+      </w:pPr>
+      <w:r>
+        <w:rPr>
+          <w:lang w:val="en-US"/>
+        </w:rPr>
+        <w:t>When possible, permanently show the effects of a powerup (in a unique, clear way, like a “magnet” shape</w:t>
+      </w:r>
+      <w:r>
+        <w:rPr>
+          <w:lang w:val="en-US"/>
+        </w:rPr>
+        <w:t xml:space="preserve"> or particle effect for the magnet)</w:t>
+      </w:r>
+    </w:p>
+    <w:p>
+      <w:pPr>
+        <w:pStyle w:val="ListParagraph"/>
+        <w:numPr>
+          <w:ilvl w:val="0"/>
+          <w:numId w:val="22"/>
+        </w:numPr>
+        <w:rPr>
+          <w:lang w:val="en-US"/>
+        </w:rPr>
+      </w:pPr>
       <w:r>
         <w:rPr>
           <w:b/>
           <w:bCs/>
           <w:lang w:val="en-US"/>
         </w:rPr>
-        <w:t>fireflies</w:t>
-      </w:r>
-      <w:r>
-        <w:rPr>
-          <w:lang w:val="en-US"/>
-        </w:rPr>
-        <w:t xml:space="preserve"> for nice lighting.</w:t>
+        <w:t>Auto-</w:t>
+      </w:r>
+      <w:r>
+        <w:rPr>
+          <w:lang w:val="en-US"/>
+        </w:rPr>
+        <w:t>throwing: automatically use quick-slash when something is near</w:t>
+      </w:r>
+    </w:p>
+    <w:p>
+      <w:pPr>
+        <w:pStyle w:val="ListParagraph"/>
+        <w:numPr>
+          <w:ilvl w:val="0"/>
+          <w:numId w:val="22"/>
+        </w:numPr>
+        <w:rPr>
+          <w:lang w:val="en-US"/>
+        </w:rPr>
+      </w:pPr>
+      <w:r>
+        <w:rPr>
+          <w:lang w:val="en-US"/>
+        </w:rPr>
+        <w:t>Extra buttons in menus:</w:t>
       </w:r>
     </w:p>
     <w:p>
@@ -3931,7 +4876,158 @@
         <w:pStyle w:val="ListParagraph"/>
         <w:numPr>
           <w:ilvl w:val="1"/>
-          <w:numId w:val="49"/>
+          <w:numId w:val="22"/>
+        </w:numPr>
+        <w:rPr>
+          <w:lang w:val="en-US"/>
+        </w:rPr>
+      </w:pPr>
+      <w:r>
+        <w:rPr>
+          <w:lang w:val="en-US"/>
+        </w:rPr>
+        <w:t>C</w:t>
+      </w:r>
+      <w:r>
+        <w:rPr>
+          <w:lang w:val="en-US"/>
+        </w:rPr>
+        <w:t xml:space="preserve">ontroller button for </w:t>
+      </w:r>
+      <w:r>
+        <w:rPr>
+          <w:i/>
+          <w:iCs/>
+          <w:lang w:val="en-US"/>
+        </w:rPr>
+        <w:t>removing</w:t>
+      </w:r>
+      <w:r>
+        <w:rPr>
+          <w:lang w:val="en-US"/>
+        </w:rPr>
+        <w:t xml:space="preserve"> </w:t>
+      </w:r>
+      <w:r>
+        <w:rPr>
+          <w:lang w:val="en-US"/>
+        </w:rPr>
+        <w:t>bots</w:t>
+      </w:r>
+    </w:p>
+    <w:p>
+      <w:pPr>
+        <w:pStyle w:val="ListParagraph"/>
+        <w:numPr>
+          <w:ilvl w:val="1"/>
+          <w:numId w:val="22"/>
+        </w:numPr>
+        <w:rPr>
+          <w:lang w:val="en-US"/>
+        </w:rPr>
+      </w:pPr>
+      <w:r>
+        <w:rPr>
+          <w:lang w:val="en-US"/>
+        </w:rPr>
+        <w:t xml:space="preserve">Controller button for </w:t>
+      </w:r>
+      <w:r>
+        <w:rPr>
+          <w:i/>
+          <w:iCs/>
+          <w:lang w:val="en-US"/>
+        </w:rPr>
+        <w:t>exiting</w:t>
+      </w:r>
+      <w:r>
+        <w:rPr>
+          <w:lang w:val="en-US"/>
+        </w:rPr>
+        <w:t xml:space="preserve"> (completely)</w:t>
+      </w:r>
+    </w:p>
+    <w:p>
+      <w:pPr>
+        <w:pStyle w:val="ListParagraph"/>
+        <w:numPr>
+          <w:ilvl w:val="1"/>
+          <w:numId w:val="22"/>
+        </w:numPr>
+        <w:rPr>
+          <w:lang w:val="en-US"/>
+        </w:rPr>
+      </w:pPr>
+      <w:r>
+        <w:rPr>
+          <w:lang w:val="en-US"/>
+        </w:rPr>
+        <w:lastRenderedPageBreak/>
+        <w:t xml:space="preserve">Button for </w:t>
+      </w:r>
+      <w:r>
+        <w:rPr>
+          <w:i/>
+          <w:iCs/>
+          <w:lang w:val="en-US"/>
+        </w:rPr>
+        <w:t>changing bot teams</w:t>
+      </w:r>
+      <w:r>
+        <w:rPr>
+          <w:lang w:val="en-US"/>
+        </w:rPr>
+        <w:t xml:space="preserve"> (if they ever learn about teams.</w:t>
+      </w:r>
+    </w:p>
+    <w:p>
+      <w:pPr>
+        <w:pStyle w:val="ListParagraph"/>
+        <w:numPr>
+          <w:ilvl w:val="0"/>
+          <w:numId w:val="22"/>
+        </w:numPr>
+        <w:rPr>
+          <w:lang w:val="en-US"/>
+        </w:rPr>
+      </w:pPr>
+      <w:r>
+        <w:rPr>
+          <w:lang w:val="en-US"/>
+        </w:rPr>
+        <w:t xml:space="preserve">Menus: </w:t>
+      </w:r>
+      <w:r>
+        <w:rPr>
+          <w:lang w:val="en-US"/>
+        </w:rPr>
+        <w:t>Create Human/Bot version for all player colors, pick correct one.</w:t>
+      </w:r>
+    </w:p>
+    <w:p>
+      <w:pPr>
+        <w:pStyle w:val="ListParagraph"/>
+        <w:numPr>
+          <w:ilvl w:val="0"/>
+          <w:numId w:val="22"/>
+        </w:numPr>
+        <w:rPr>
+          <w:lang w:val="en-US"/>
+        </w:rPr>
+      </w:pPr>
+      <w:r>
+        <w:rPr>
+          <w:lang w:val="en-US"/>
+        </w:rPr>
+        <w:t>Mobile version as well?</w:t>
+      </w:r>
+    </w:p>
+    <w:p>
+      <w:pPr>
+        <w:pStyle w:val="ListParagraph"/>
+        <w:numPr>
+          <w:ilvl w:val="0"/>
+          <w:numId w:val="22"/>
         </w:numPr>
         <w:rPr>
           <w:lang w:val="en-US"/>
@@ -3943,43 +5039,148 @@
           <w:bCs/>
           <w:lang w:val="en-US"/>
         </w:rPr>
-        <w:t xml:space="preserve">Must be the first arena; keep </w:t>
-      </w:r>
+        <w:t>IDEA:</w:t>
+      </w:r>
+      <w:r>
+        <w:rPr>
+          <w:lang w:val="en-US"/>
+        </w:rPr>
+        <w:t xml:space="preserve"> Different </w:t>
+      </w:r>
+      <w:r>
+        <w:rPr>
+          <w:i/>
+          <w:iCs/>
+          <w:lang w:val="en-US"/>
+        </w:rPr>
+        <w:t>ground terrains</w:t>
+      </w:r>
+      <w:r>
+        <w:rPr>
+          <w:lang w:val="en-US"/>
+        </w:rPr>
+        <w:t>. As long as you’re on that terrain, you are influenced by its special effect (whatever it is).</w:t>
+      </w:r>
+    </w:p>
+    <w:p>
+      <w:pPr>
+        <w:pStyle w:val="ListParagraph"/>
+        <w:numPr>
+          <w:ilvl w:val="1"/>
+          <w:numId w:val="22"/>
+        </w:numPr>
+        <w:rPr>
+          <w:lang w:val="en-US"/>
+        </w:rPr>
+      </w:pPr>
+      <w:r>
+        <w:rPr>
+          <w:lang w:val="en-US"/>
+        </w:rPr>
+        <w:t>Icy movement, sticky movement, keep growing/shrinking?</w:t>
+      </w:r>
+    </w:p>
+    <w:p>
+      <w:pPr>
+        <w:pStyle w:val="ListParagraph"/>
+        <w:numPr>
+          <w:ilvl w:val="0"/>
+          <w:numId w:val="22"/>
+        </w:numPr>
+        <w:rPr>
+          <w:lang w:val="en-US"/>
+        </w:rPr>
+      </w:pPr>
       <w:r>
         <w:rPr>
           <w:b/>
           <w:bCs/>
+          <w:lang w:val="en-US"/>
+        </w:rPr>
+        <w:t>IDEA:</w:t>
+      </w:r>
+      <w:r>
+        <w:rPr>
+          <w:lang w:val="en-US"/>
+        </w:rPr>
+        <w:t xml:space="preserve"> A way to really </w:t>
+      </w:r>
+      <w:r>
+        <w:rPr>
           <w:i/>
           <w:iCs/>
           <w:lang w:val="en-US"/>
         </w:rPr>
-        <w:t>very</w:t>
-      </w:r>
+        <w:t>separate</w:t>
+      </w:r>
+      <w:r>
+        <w:rPr>
+          <w:lang w:val="en-US"/>
+        </w:rPr>
+        <w:t xml:space="preserve"> a map between players, locking them into a certain zone</w:t>
+      </w:r>
+    </w:p>
+    <w:p>
+      <w:pPr>
+        <w:pStyle w:val="ListParagraph"/>
+        <w:numPr>
+          <w:ilvl w:val="1"/>
+          <w:numId w:val="22"/>
+        </w:numPr>
+        <w:rPr>
+          <w:lang w:val="en-US"/>
+        </w:rPr>
+      </w:pPr>
       <w:r>
         <w:rPr>
           <w:b/>
           <w:bCs/>
           <w:lang w:val="en-US"/>
         </w:rPr>
-        <w:t xml:space="preserve"> simple.</w:t>
-      </w:r>
-    </w:p>
-    <w:p>
-      <w:pPr>
-        <w:rPr>
-          <w:lang w:val="en-US"/>
-        </w:rPr>
-      </w:pPr>
-    </w:p>
-    <w:p>
-      <w:pPr>
-        <w:rPr>
-          <w:lang w:val="en-US"/>
-        </w:rPr>
-      </w:pPr>
-    </w:p>
-    <w:p>
-      <w:pPr>
+        <w:t>AMAZING (but weird) IDEA:</w:t>
+      </w:r>
+      <w:r>
+        <w:rPr>
+          <w:lang w:val="en-US"/>
+        </w:rPr>
+        <w:t xml:space="preserve"> There’s an actual </w:t>
+      </w:r>
+      <w:r>
+        <w:rPr>
+          <w:i/>
+          <w:iCs/>
+          <w:lang w:val="en-US"/>
+        </w:rPr>
+        <w:t>minimap</w:t>
+      </w:r>
+      <w:r>
+        <w:rPr>
+          <w:lang w:val="en-US"/>
+        </w:rPr>
+        <w:t xml:space="preserve"> of the arena available somewhere. Slicing it will </w:t>
+      </w:r>
+      <w:r>
+        <w:rPr>
+          <w:i/>
+          <w:iCs/>
+          <w:lang w:val="en-US"/>
+        </w:rPr>
+        <w:t>actually</w:t>
+      </w:r>
+      <w:r>
+        <w:rPr>
+          <w:lang w:val="en-US"/>
+        </w:rPr>
+        <w:t xml:space="preserve"> divide the arena into those portions.</w:t>
+      </w:r>
+    </w:p>
+    <w:p>
+      <w:pPr>
+        <w:pStyle w:val="ListParagraph"/>
+        <w:numPr>
+          <w:ilvl w:val="1"/>
+          <w:numId w:val="22"/>
+        </w:numPr>
         <w:rPr>
           <w:lang w:val="en-US"/>
         </w:rPr>
@@ -3990,1142 +5191,19 @@
           <w:bCs/>
           <w:lang w:val="en-US"/>
         </w:rPr>
-        <w:t>Better bots</w:t>
-      </w:r>
-    </w:p>
-    <w:p>
-      <w:pPr>
-        <w:pStyle w:val="ListParagraph"/>
-        <w:numPr>
-          <w:ilvl w:val="0"/>
-          <w:numId w:val="39"/>
-        </w:numPr>
-        <w:rPr>
-          <w:lang w:val="en-US"/>
-        </w:rPr>
-      </w:pPr>
-      <w:r>
-        <w:rPr>
-          <w:lang w:val="en-US"/>
-        </w:rPr>
-        <w:t>Instead of only finding the “closest” of something, find them all, calculate distance, then sort based on that.</w:t>
-      </w:r>
-    </w:p>
-    <w:p>
-      <w:pPr>
-        <w:pStyle w:val="ListParagraph"/>
-        <w:numPr>
-          <w:ilvl w:val="1"/>
-          <w:numId w:val="39"/>
-        </w:numPr>
-        <w:rPr>
-          <w:lang w:val="en-US"/>
-        </w:rPr>
-      </w:pPr>
-      <w:r>
-        <w:rPr>
-          <w:lang w:val="en-US"/>
-        </w:rPr>
-        <w:t>Applicable to knives, collectibles, and players/targets to attack</w:t>
-      </w:r>
-    </w:p>
-    <w:p>
-      <w:pPr>
-        <w:pStyle w:val="ListParagraph"/>
-        <w:numPr>
-          <w:ilvl w:val="1"/>
-          <w:numId w:val="39"/>
-        </w:numPr>
-        <w:rPr>
-          <w:lang w:val="en-US"/>
-        </w:rPr>
-      </w:pPr>
-      <w:r>
-        <w:rPr>
-          <w:lang w:val="en-US"/>
-        </w:rPr>
-        <w:t>The first one that has a valid path, is chosen.</w:t>
-      </w:r>
-    </w:p>
-    <w:p>
-      <w:pPr>
-        <w:pStyle w:val="ListParagraph"/>
-        <w:numPr>
-          <w:ilvl w:val="0"/>
-          <w:numId w:val="39"/>
-        </w:numPr>
-        <w:rPr>
-          <w:lang w:val="en-US"/>
-        </w:rPr>
-      </w:pPr>
-      <w:r>
-        <w:rPr>
-          <w:lang w:val="en-US"/>
-        </w:rPr>
-        <w:t>Failsafes</w:t>
-      </w:r>
-    </w:p>
-    <w:p>
-      <w:pPr>
-        <w:pStyle w:val="ListParagraph"/>
-        <w:numPr>
-          <w:ilvl w:val="1"/>
-          <w:numId w:val="39"/>
-        </w:numPr>
-        <w:rPr>
-          <w:lang w:val="en-US"/>
-        </w:rPr>
-      </w:pPr>
-      <w:r>
-        <w:rPr>
-          <w:lang w:val="en-US"/>
-        </w:rPr>
-        <w:lastRenderedPageBreak/>
-        <w:t>Create a generail fail-safe against flipflopping. (Check vector over X subsequent frames. If the average “dot product” between them is too low, we’re flip-flopping, so go to the “unstuck”-phase again.)</w:t>
-      </w:r>
-    </w:p>
-    <w:p>
-      <w:pPr>
-        <w:pStyle w:val="ListParagraph"/>
-        <w:numPr>
-          <w:ilvl w:val="0"/>
-          <w:numId w:val="39"/>
-        </w:numPr>
-        <w:rPr>
-          <w:lang w:val="en-US"/>
-        </w:rPr>
-      </w:pPr>
-      <w:r>
-        <w:rPr>
-          <w:lang w:val="en-US"/>
-        </w:rPr>
-        <w:t>Niceties:</w:t>
-      </w:r>
-    </w:p>
-    <w:p>
-      <w:pPr>
-        <w:pStyle w:val="ListParagraph"/>
-        <w:numPr>
-          <w:ilvl w:val="1"/>
-          <w:numId w:val="39"/>
-        </w:numPr>
-        <w:rPr>
-          <w:lang w:val="en-US"/>
-        </w:rPr>
-      </w:pPr>
-      <w:r>
-        <w:rPr>
-          <w:lang w:val="en-US"/>
-        </w:rPr>
-        <w:t xml:space="preserve">Give personality. </w:t>
-      </w:r>
-    </w:p>
-    <w:p>
-      <w:pPr>
-        <w:pStyle w:val="ListParagraph"/>
-        <w:numPr>
-          <w:ilvl w:val="1"/>
-          <w:numId w:val="39"/>
-        </w:numPr>
-        <w:rPr>
-          <w:lang w:val="en-US"/>
-        </w:rPr>
-      </w:pPr>
-      <w:r>
-        <w:rPr>
-          <w:lang w:val="en-US"/>
-        </w:rPr>
-        <w:t xml:space="preserve">If no knives, </w:t>
-      </w:r>
-      <w:r>
-        <w:rPr>
-          <w:i/>
-          <w:iCs/>
-          <w:lang w:val="en-US"/>
-        </w:rPr>
-        <w:t>and</w:t>
-      </w:r>
-      <w:r>
-        <w:rPr>
-          <w:lang w:val="en-US"/>
-        </w:rPr>
-        <w:t xml:space="preserve"> no knives for grabs, flee from others?</w:t>
-      </w:r>
-    </w:p>
-    <w:p>
-      <w:pPr>
-        <w:pStyle w:val="ListParagraph"/>
-        <w:numPr>
-          <w:ilvl w:val="1"/>
-          <w:numId w:val="39"/>
-        </w:numPr>
-        <w:rPr>
-          <w:lang w:val="en-US"/>
-        </w:rPr>
-      </w:pPr>
-      <w:r>
-        <w:rPr>
-          <w:lang w:val="en-US"/>
-        </w:rPr>
-        <w:t>Add the</w:t>
-      </w:r>
-      <w:r>
-        <w:rPr>
-          <w:lang w:val="en-US"/>
-        </w:rPr>
-        <w:t xml:space="preserve"> general</w:t>
-      </w:r>
-      <w:r>
-        <w:rPr>
-          <w:lang w:val="en-US"/>
-        </w:rPr>
-        <w:t xml:space="preserve"> niceties.</w:t>
-      </w:r>
-    </w:p>
-    <w:p>
-      <w:pPr>
-        <w:rPr>
-          <w:lang w:val="en-US"/>
-        </w:rPr>
-      </w:pPr>
-    </w:p>
-    <w:p>
-      <w:pPr>
-        <w:rPr>
-          <w:lang w:val="en-US"/>
-        </w:rPr>
-      </w:pPr>
-    </w:p>
-    <w:p>
-      <w:pPr>
-        <w:rPr>
-          <w:lang w:val="en-US"/>
-        </w:rPr>
-      </w:pPr>
-      <w:r>
-        <w:rPr>
-          <w:b/>
-          <w:bCs/>
-          <w:lang w:val="en-US"/>
-        </w:rPr>
-        <w:t xml:space="preserve">Game </w:t>
-      </w:r>
-      <w:r>
-        <w:rPr>
-          <w:b/>
-          <w:bCs/>
-          <w:lang w:val="en-US"/>
-        </w:rPr>
-        <w:t>Modes</w:t>
-      </w:r>
-      <w:r>
-        <w:rPr>
-          <w:b/>
-          <w:bCs/>
-          <w:lang w:val="en-US"/>
-        </w:rPr>
-        <w:t>:</w:t>
-      </w:r>
-    </w:p>
-    <w:p>
-      <w:pPr>
-        <w:pStyle w:val="ListParagraph"/>
-        <w:numPr>
-          <w:ilvl w:val="0"/>
-          <w:numId w:val="23"/>
-        </w:numPr>
-        <w:rPr>
-          <w:i/>
-          <w:iCs/>
-          <w:lang w:val="en-US"/>
-        </w:rPr>
-      </w:pPr>
-      <w:r>
-        <w:rPr>
-          <w:lang w:val="en-US"/>
-        </w:rPr>
-        <w:t>“Dwarfing Dumplings”:</w:t>
-      </w:r>
-    </w:p>
-    <w:p>
-      <w:pPr>
-        <w:pStyle w:val="ListParagraph"/>
-        <w:numPr>
-          <w:ilvl w:val="1"/>
-          <w:numId w:val="23"/>
-        </w:numPr>
-        <w:rPr>
-          <w:i/>
-          <w:iCs/>
-          <w:lang w:val="en-US"/>
-        </w:rPr>
-      </w:pPr>
-      <w:r>
-        <w:rPr>
-          <w:lang w:val="en-US"/>
-        </w:rPr>
-        <w:t>Spawn one “huge dumpling” per team. (Predefine locations per arena.)</w:t>
-      </w:r>
-    </w:p>
-    <w:p>
-      <w:pPr>
-        <w:pStyle w:val="ListParagraph"/>
-        <w:numPr>
-          <w:ilvl w:val="1"/>
-          <w:numId w:val="23"/>
-        </w:numPr>
-        <w:rPr>
-          <w:i/>
-          <w:iCs/>
-          <w:lang w:val="en-US"/>
-        </w:rPr>
-      </w:pPr>
-      <w:r>
-        <w:rPr>
-          <w:lang w:val="en-US"/>
-        </w:rPr>
-        <w:t>Make players themselves smaller (to make space)</w:t>
-      </w:r>
-    </w:p>
-    <w:p>
-      <w:pPr>
-        <w:pStyle w:val="ListParagraph"/>
-        <w:numPr>
-          <w:ilvl w:val="1"/>
-          <w:numId w:val="23"/>
-        </w:numPr>
-        <w:rPr>
-          <w:i/>
-          <w:iCs/>
-          <w:lang w:val="en-US"/>
-        </w:rPr>
-      </w:pPr>
-      <w:r>
-        <w:rPr>
-          <w:lang w:val="en-US"/>
-        </w:rPr>
-        <w:t xml:space="preserve">Disallow playing with more than </w:t>
-      </w:r>
-      <w:r>
-        <w:rPr>
-          <w:lang w:val="en-US"/>
-        </w:rPr>
-        <w:t>3 teams</w:t>
-      </w:r>
-    </w:p>
-    <w:p>
-      <w:pPr>
-        <w:pStyle w:val="ListParagraph"/>
-        <w:numPr>
-          <w:ilvl w:val="0"/>
-          <w:numId w:val="23"/>
-        </w:numPr>
-        <w:rPr>
-          <w:lang w:val="en-US"/>
-        </w:rPr>
-      </w:pPr>
-      <w:r>
-        <w:rPr>
-          <w:lang w:val="en-US"/>
-        </w:rPr>
-        <w:t>“Frightening Feast”:</w:t>
-      </w:r>
-    </w:p>
-    <w:p>
-      <w:pPr>
-        <w:pStyle w:val="ListParagraph"/>
-        <w:numPr>
-          <w:ilvl w:val="1"/>
-          <w:numId w:val="23"/>
-        </w:numPr>
-        <w:rPr>
-          <w:lang w:val="en-US"/>
-        </w:rPr>
-      </w:pPr>
-      <w:r>
-        <w:rPr>
-          <w:lang w:val="en-US"/>
-        </w:rPr>
-        <w:t xml:space="preserve">Invent multiple types of dumplings: </w:t>
-      </w:r>
-      <w:r>
-        <w:rPr>
-          <w:lang w:val="en-US"/>
-        </w:rPr>
-        <w:t>some worth more points, some poisonous</w:t>
-      </w:r>
-      <w:r>
-        <w:rPr>
-          <w:lang w:val="en-US"/>
-        </w:rPr>
-        <w:t xml:space="preserve"> (when hit by another player?)</w:t>
-      </w:r>
-      <w:r>
-        <w:rPr>
-          <w:lang w:val="en-US"/>
-        </w:rPr>
-        <w:t>, some will grow/shrink the player they hit</w:t>
-      </w:r>
-    </w:p>
-    <w:p>
-      <w:pPr>
-        <w:pStyle w:val="ListParagraph"/>
-        <w:numPr>
-          <w:ilvl w:val="1"/>
-          <w:numId w:val="23"/>
-        </w:numPr>
-        <w:rPr>
-          <w:lang w:val="en-US"/>
-        </w:rPr>
-      </w:pPr>
-      <w:r>
-        <w:rPr>
-          <w:lang w:val="en-US"/>
-        </w:rPr>
-        <w:t>Dumplings are, as usual, placed at your side.</w:t>
-      </w:r>
-    </w:p>
-    <w:p>
-      <w:pPr>
-        <w:pStyle w:val="ListParagraph"/>
-        <w:numPr>
-          <w:ilvl w:val="1"/>
-          <w:numId w:val="23"/>
-        </w:numPr>
-        <w:rPr>
-          <w:lang w:val="en-US"/>
-        </w:rPr>
-      </w:pPr>
-      <w:r>
-        <w:rPr>
-          <w:lang w:val="en-US"/>
-        </w:rPr>
-        <w:t>You cannot get sliced?</w:t>
-      </w:r>
-    </w:p>
-    <w:p>
-      <w:pPr>
-        <w:pStyle w:val="ListParagraph"/>
-        <w:numPr>
-          <w:ilvl w:val="1"/>
-          <w:numId w:val="23"/>
-        </w:numPr>
-        <w:rPr>
-          <w:lang w:val="en-US"/>
-        </w:rPr>
-      </w:pPr>
-      <w:r>
-        <w:rPr>
-          <w:lang w:val="en-US"/>
-        </w:rPr>
-        <w:t>However, if a knife hits you at a dumpling side, you lose it (and it becomes theirs)</w:t>
-      </w:r>
-    </w:p>
-    <w:p>
-      <w:pPr>
-        <w:pStyle w:val="ListParagraph"/>
-        <w:numPr>
-          <w:ilvl w:val="1"/>
-          <w:numId w:val="23"/>
-        </w:numPr>
-        <w:rPr>
-          <w:lang w:val="en-US"/>
-        </w:rPr>
-      </w:pPr>
-      <w:r>
-        <w:rPr>
-          <w:b/>
-          <w:bCs/>
-          <w:lang w:val="en-US"/>
-        </w:rPr>
-        <w:t>To do: implement rules, update UI/explanation</w:t>
-      </w:r>
-      <w:r>
-        <w:rPr>
-          <w:lang w:val="en-US"/>
-        </w:rPr>
-        <w:t>.</w:t>
-      </w:r>
-    </w:p>
-    <w:p>
-      <w:pPr>
-        <w:pStyle w:val="ListParagraph"/>
-        <w:numPr>
-          <w:ilvl w:val="0"/>
-          <w:numId w:val="23"/>
-        </w:numPr>
-        <w:rPr>
-          <w:i/>
-          <w:iCs/>
-          <w:lang w:val="en-US"/>
-        </w:rPr>
-      </w:pPr>
-      <w:r>
-        <w:rPr>
-          <w:lang w:val="en-US"/>
-        </w:rPr>
-        <w:t>“Ropeless Race”:</w:t>
-      </w:r>
-    </w:p>
-    <w:p>
-      <w:pPr>
-        <w:pStyle w:val="ListParagraph"/>
-        <w:numPr>
-          <w:ilvl w:val="1"/>
-          <w:numId w:val="23"/>
-        </w:numPr>
-        <w:rPr>
-          <w:i/>
-          <w:iCs/>
-          <w:lang w:val="en-US"/>
-        </w:rPr>
-      </w:pPr>
-      <w:r>
-        <w:rPr>
-          <w:lang w:val="en-US"/>
-        </w:rPr>
-        <w:t>Figure out how to attach ropes to players.</w:t>
-      </w:r>
-    </w:p>
-    <w:p>
-      <w:pPr>
-        <w:pStyle w:val="ListParagraph"/>
-        <w:numPr>
-          <w:ilvl w:val="1"/>
-          <w:numId w:val="23"/>
-        </w:numPr>
-        <w:rPr>
-          <w:i/>
-          <w:iCs/>
-          <w:lang w:val="en-US"/>
-        </w:rPr>
-      </w:pPr>
-      <w:r>
-        <w:rPr>
-          <w:lang w:val="en-US"/>
-        </w:rPr>
-        <w:t>At start, attach ropes, then attach something valuable at the other end.</w:t>
-      </w:r>
-    </w:p>
-    <w:p>
-      <w:pPr>
-        <w:pStyle w:val="ListParagraph"/>
-        <w:numPr>
-          <w:ilvl w:val="1"/>
-          <w:numId w:val="23"/>
-        </w:numPr>
-        <w:rPr>
-          <w:i/>
-          <w:iCs/>
-          <w:lang w:val="en-US"/>
-        </w:rPr>
-      </w:pPr>
-      <w:r>
-        <w:rPr>
-          <w:lang w:val="en-US"/>
-        </w:rPr>
-        <w:t>When body is sliced from group “Ropes” =&gt; reconnect resulting bodies to the old PinJoints, remove this item from player.</w:t>
-      </w:r>
-      <w:r>
-        <w:rPr>
-          <w:lang w:val="en-US"/>
-        </w:rPr>
-        <w:t xml:space="preserve"> (Use collector for that.)</w:t>
-      </w:r>
-    </w:p>
-    <w:p>
-      <w:pPr>
-        <w:rPr>
-          <w:lang w:val="en-US"/>
-        </w:rPr>
-      </w:pPr>
-    </w:p>
-    <w:p>
-      <w:pPr>
-        <w:rPr>
-          <w:lang w:val="en-US"/>
-        </w:rPr>
-      </w:pPr>
-      <w:r>
-        <w:rPr>
-          <w:b/>
-          <w:bCs/>
-          <w:lang w:val="en-US"/>
-        </w:rPr>
-        <w:t>Future To-Do:</w:t>
-      </w:r>
-    </w:p>
-    <w:p>
-      <w:pPr>
-        <w:pStyle w:val="ListParagraph"/>
-        <w:numPr>
-          <w:ilvl w:val="0"/>
-          <w:numId w:val="22"/>
-        </w:numPr>
-        <w:rPr>
-          <w:lang w:val="en-US"/>
-        </w:rPr>
-      </w:pPr>
-      <w:r>
-        <w:rPr>
-          <w:lang w:val="en-US"/>
-        </w:rPr>
-        <w:t xml:space="preserve">Make dumplings </w:t>
-      </w:r>
-      <w:r>
-        <w:rPr>
-          <w:i/>
-          <w:iCs/>
-          <w:lang w:val="en-US"/>
-        </w:rPr>
-        <w:t>also</w:t>
-      </w:r>
-      <w:r>
-        <w:rPr>
-          <w:lang w:val="en-US"/>
-        </w:rPr>
-        <w:t xml:space="preserve"> deflect knives in the air. (That’s the whole reason I gave them a </w:t>
-      </w:r>
-      <w:r>
-        <w:rPr>
-          <w:i/>
-          <w:iCs/>
-          <w:lang w:val="en-US"/>
-        </w:rPr>
-        <w:t>body</w:t>
-      </w:r>
-      <w:r>
-        <w:rPr>
-          <w:lang w:val="en-US"/>
-        </w:rPr>
-        <w:t>.)</w:t>
-      </w:r>
-    </w:p>
-    <w:p>
-      <w:pPr>
-        <w:pStyle w:val="ListParagraph"/>
-        <w:numPr>
-          <w:ilvl w:val="0"/>
-          <w:numId w:val="22"/>
-        </w:numPr>
-        <w:rPr>
-          <w:lang w:val="en-US"/>
-        </w:rPr>
-      </w:pPr>
-      <w:r>
-        <w:rPr>
-          <w:lang w:val="en-US"/>
-        </w:rPr>
-        <w:t>On old playtest, there was an issue with owner not being reset on knives standing still. I think it had to do with max capacity, and I fixed that clear bug, but not sure if that solved all issues.</w:t>
-      </w:r>
-    </w:p>
-    <w:p>
-      <w:pPr>
-        <w:pStyle w:val="ListParagraph"/>
-        <w:numPr>
-          <w:ilvl w:val="0"/>
-          <w:numId w:val="22"/>
-        </w:numPr>
-        <w:rPr>
-          <w:lang w:val="en-US"/>
-        </w:rPr>
-      </w:pPr>
-      <w:r>
-        <w:rPr>
-          <w:lang w:val="en-US"/>
-        </w:rPr>
-        <w:t>Add some minor sliceable elements to graveyard and ghost town. (Like a few barrels somewhere, or fruit.)</w:t>
-      </w:r>
-    </w:p>
-    <w:p>
-      <w:pPr>
-        <w:pStyle w:val="ListParagraph"/>
-        <w:numPr>
-          <w:ilvl w:val="0"/>
-          <w:numId w:val="22"/>
-        </w:numPr>
-        <w:rPr>
-          <w:lang w:val="en-US"/>
-        </w:rPr>
-      </w:pPr>
-      <w:r>
-        <w:rPr>
-          <w:lang w:val="en-US"/>
-        </w:rPr>
-        <w:t xml:space="preserve">Make collectors look better. Also allow placing them in </w:t>
-      </w:r>
-      <w:r>
-        <w:rPr>
-          <w:i/>
-          <w:iCs/>
-          <w:lang w:val="en-US"/>
-        </w:rPr>
-        <w:t>any</w:t>
-      </w:r>
-      <w:r>
-        <w:rPr>
-          <w:lang w:val="en-US"/>
-        </w:rPr>
-        <w:t xml:space="preserve"> map layer. (Sometimes they should overlay, sometimes they should be ground.)</w:t>
-      </w:r>
-    </w:p>
-    <w:p>
-      <w:pPr>
-        <w:pStyle w:val="ListParagraph"/>
-        <w:numPr>
-          <w:ilvl w:val="0"/>
-          <w:numId w:val="22"/>
-        </w:numPr>
-        <w:rPr>
-          <w:lang w:val="en-US"/>
-        </w:rPr>
-      </w:pPr>
-      <w:r>
-        <w:rPr>
-          <w:lang w:val="en-US"/>
-        </w:rPr>
-        <w:t>All extra rules are untested …</w:t>
-      </w:r>
-    </w:p>
-    <w:p>
-      <w:pPr>
-        <w:pStyle w:val="ListParagraph"/>
-        <w:numPr>
-          <w:ilvl w:val="0"/>
-          <w:numId w:val="22"/>
-        </w:numPr>
-        <w:rPr>
-          <w:lang w:val="en-US"/>
-        </w:rPr>
-      </w:pPr>
-      <w:r>
-        <w:rPr>
-          <w:lang w:val="en-US"/>
-        </w:rPr>
-        <w:t>When possible, permanently show the effects of a powerup (in a unique, clear way, like a “magnet” shape</w:t>
-      </w:r>
-      <w:r>
-        <w:rPr>
-          <w:lang w:val="en-US"/>
-        </w:rPr>
-        <w:t xml:space="preserve"> or particle effect for the magnet)</w:t>
-      </w:r>
-    </w:p>
-    <w:p>
-      <w:pPr>
-        <w:pStyle w:val="ListParagraph"/>
-        <w:numPr>
-          <w:ilvl w:val="0"/>
-          <w:numId w:val="22"/>
-        </w:numPr>
-        <w:rPr>
-          <w:lang w:val="en-US"/>
-        </w:rPr>
-      </w:pPr>
-      <w:r>
-        <w:rPr>
-          <w:b/>
-          <w:bCs/>
-          <w:lang w:val="en-US"/>
-        </w:rPr>
-        <w:t>Auto-</w:t>
-      </w:r>
-      <w:r>
-        <w:rPr>
-          <w:lang w:val="en-US"/>
-        </w:rPr>
-        <w:t>throwing: automatically use quick-slash when something is near</w:t>
-      </w:r>
-    </w:p>
-    <w:p>
-      <w:pPr>
-        <w:pStyle w:val="ListParagraph"/>
-        <w:numPr>
-          <w:ilvl w:val="0"/>
-          <w:numId w:val="22"/>
-        </w:numPr>
-        <w:rPr>
-          <w:lang w:val="en-US"/>
-        </w:rPr>
-      </w:pPr>
-      <w:r>
-        <w:rPr>
-          <w:lang w:val="en-US"/>
-        </w:rPr>
-        <w:t>Extra buttons in menus:</w:t>
-      </w:r>
-    </w:p>
-    <w:p>
-      <w:pPr>
-        <w:pStyle w:val="ListParagraph"/>
-        <w:numPr>
-          <w:ilvl w:val="1"/>
-          <w:numId w:val="22"/>
-        </w:numPr>
-        <w:rPr>
-          <w:lang w:val="en-US"/>
-        </w:rPr>
-      </w:pPr>
-      <w:r>
-        <w:rPr>
-          <w:lang w:val="en-US"/>
-        </w:rPr>
-        <w:t>C</w:t>
-      </w:r>
-      <w:r>
-        <w:rPr>
-          <w:lang w:val="en-US"/>
-        </w:rPr>
-        <w:t xml:space="preserve">ontroller button for </w:t>
-      </w:r>
-      <w:r>
-        <w:rPr>
-          <w:i/>
-          <w:iCs/>
-          <w:lang w:val="en-US"/>
-        </w:rPr>
-        <w:t>removing</w:t>
-      </w:r>
-      <w:r>
-        <w:rPr>
-          <w:lang w:val="en-US"/>
-        </w:rPr>
-        <w:t xml:space="preserve"> </w:t>
-      </w:r>
-      <w:r>
-        <w:rPr>
-          <w:lang w:val="en-US"/>
-        </w:rPr>
-        <w:t>bots</w:t>
-      </w:r>
-    </w:p>
-    <w:p>
-      <w:pPr>
-        <w:pStyle w:val="ListParagraph"/>
-        <w:numPr>
-          <w:ilvl w:val="1"/>
-          <w:numId w:val="22"/>
-        </w:numPr>
-        <w:rPr>
-          <w:lang w:val="en-US"/>
-        </w:rPr>
-      </w:pPr>
-      <w:r>
-        <w:rPr>
-          <w:lang w:val="en-US"/>
-        </w:rPr>
-        <w:t xml:space="preserve">Controller button for </w:t>
-      </w:r>
-      <w:r>
-        <w:rPr>
-          <w:i/>
-          <w:iCs/>
-          <w:lang w:val="en-US"/>
-        </w:rPr>
-        <w:t>exiting</w:t>
-      </w:r>
-      <w:r>
-        <w:rPr>
-          <w:lang w:val="en-US"/>
-        </w:rPr>
-        <w:t xml:space="preserve"> (completely)</w:t>
-      </w:r>
-    </w:p>
-    <w:p>
-      <w:pPr>
-        <w:pStyle w:val="ListParagraph"/>
-        <w:numPr>
-          <w:ilvl w:val="1"/>
-          <w:numId w:val="22"/>
-        </w:numPr>
-        <w:rPr>
-          <w:lang w:val="en-US"/>
-        </w:rPr>
-      </w:pPr>
-      <w:r>
-        <w:rPr>
-          <w:lang w:val="en-US"/>
-        </w:rPr>
-        <w:t xml:space="preserve">Button for </w:t>
-      </w:r>
-      <w:r>
-        <w:rPr>
-          <w:i/>
-          <w:iCs/>
-          <w:lang w:val="en-US"/>
-        </w:rPr>
-        <w:t>changing bot teams</w:t>
-      </w:r>
-      <w:r>
-        <w:rPr>
-          <w:lang w:val="en-US"/>
-        </w:rPr>
-        <w:t xml:space="preserve"> (if they ever learn about teams.</w:t>
-      </w:r>
-    </w:p>
-    <w:p>
-      <w:pPr>
-        <w:pStyle w:val="ListParagraph"/>
-        <w:numPr>
-          <w:ilvl w:val="0"/>
-          <w:numId w:val="22"/>
-        </w:numPr>
-        <w:rPr>
-          <w:lang w:val="en-US"/>
-        </w:rPr>
-      </w:pPr>
-      <w:r>
-        <w:rPr>
-          <w:lang w:val="en-US"/>
-        </w:rPr>
-        <w:lastRenderedPageBreak/>
-        <w:t xml:space="preserve">Menus: </w:t>
-      </w:r>
-      <w:r>
-        <w:rPr>
-          <w:lang w:val="en-US"/>
-        </w:rPr>
-        <w:t>Create Human/Bot version for all player colors, pick correct one.</w:t>
-      </w:r>
-    </w:p>
-    <w:p>
-      <w:pPr>
-        <w:pStyle w:val="ListParagraph"/>
-        <w:numPr>
-          <w:ilvl w:val="0"/>
-          <w:numId w:val="22"/>
-        </w:numPr>
-        <w:rPr>
-          <w:lang w:val="en-US"/>
-        </w:rPr>
-      </w:pPr>
-      <w:r>
-        <w:rPr>
-          <w:lang w:val="en-US"/>
-        </w:rPr>
-        <w:t>Mobile version as well?</w:t>
-      </w:r>
-    </w:p>
-    <w:p>
-      <w:pPr>
-        <w:pStyle w:val="ListParagraph"/>
-        <w:numPr>
-          <w:ilvl w:val="0"/>
-          <w:numId w:val="22"/>
-        </w:numPr>
-        <w:rPr>
-          <w:lang w:val="en-US"/>
-        </w:rPr>
-      </w:pPr>
-      <w:r>
-        <w:rPr>
-          <w:b/>
-          <w:bCs/>
-          <w:lang w:val="en-US"/>
-        </w:rPr>
-        <w:t>IDEA:</w:t>
-      </w:r>
-      <w:r>
-        <w:rPr>
-          <w:lang w:val="en-US"/>
-        </w:rPr>
-        <w:t xml:space="preserve"> Different </w:t>
-      </w:r>
-      <w:r>
-        <w:rPr>
-          <w:i/>
-          <w:iCs/>
-          <w:lang w:val="en-US"/>
-        </w:rPr>
-        <w:t>ground terrains</w:t>
-      </w:r>
-      <w:r>
-        <w:rPr>
-          <w:lang w:val="en-US"/>
-        </w:rPr>
-        <w:t>. As long as you’re on that terrain, you are influenced by its special effect (whatever it is).</w:t>
-      </w:r>
-    </w:p>
-    <w:p>
-      <w:pPr>
-        <w:pStyle w:val="ListParagraph"/>
-        <w:numPr>
-          <w:ilvl w:val="1"/>
-          <w:numId w:val="22"/>
-        </w:numPr>
-        <w:rPr>
-          <w:lang w:val="en-US"/>
-        </w:rPr>
-      </w:pPr>
-      <w:r>
-        <w:rPr>
-          <w:lang w:val="en-US"/>
-        </w:rPr>
-        <w:t>Icy movement, sticky movement, keep growing/shrinking?</w:t>
-      </w:r>
-    </w:p>
-    <w:p>
-      <w:pPr>
-        <w:pStyle w:val="ListParagraph"/>
-        <w:numPr>
-          <w:ilvl w:val="0"/>
-          <w:numId w:val="22"/>
-        </w:numPr>
-        <w:rPr>
-          <w:lang w:val="en-US"/>
-        </w:rPr>
-      </w:pPr>
-      <w:r>
-        <w:rPr>
-          <w:b/>
-          <w:bCs/>
-          <w:lang w:val="en-US"/>
-        </w:rPr>
-        <w:t>IDEA:</w:t>
-      </w:r>
-      <w:r>
-        <w:rPr>
-          <w:lang w:val="en-US"/>
-        </w:rPr>
-        <w:t xml:space="preserve"> A way to really </w:t>
-      </w:r>
-      <w:r>
-        <w:rPr>
-          <w:i/>
-          <w:iCs/>
-          <w:lang w:val="en-US"/>
-        </w:rPr>
-        <w:t>separate</w:t>
-      </w:r>
-      <w:r>
-        <w:rPr>
-          <w:lang w:val="en-US"/>
-        </w:rPr>
-        <w:t xml:space="preserve"> a map between players, locking them into a certain zone</w:t>
-      </w:r>
-    </w:p>
-    <w:p>
-      <w:pPr>
-        <w:pStyle w:val="ListParagraph"/>
-        <w:numPr>
-          <w:ilvl w:val="1"/>
-          <w:numId w:val="22"/>
-        </w:numPr>
-        <w:rPr>
-          <w:lang w:val="en-US"/>
-        </w:rPr>
-      </w:pPr>
-      <w:r>
-        <w:rPr>
-          <w:b/>
-          <w:bCs/>
-          <w:lang w:val="en-US"/>
-        </w:rPr>
-        <w:t>AMAZING (but weird) IDEA:</w:t>
-      </w:r>
-      <w:r>
-        <w:rPr>
-          <w:lang w:val="en-US"/>
-        </w:rPr>
-        <w:t xml:space="preserve"> There’s an actual </w:t>
-      </w:r>
-      <w:r>
-        <w:rPr>
-          <w:i/>
-          <w:iCs/>
-          <w:lang w:val="en-US"/>
-        </w:rPr>
-        <w:t>minimap</w:t>
-      </w:r>
-      <w:r>
-        <w:rPr>
-          <w:lang w:val="en-US"/>
-        </w:rPr>
-        <w:t xml:space="preserve"> of the arena available somewhere. Slicing it will </w:t>
-      </w:r>
-      <w:r>
-        <w:rPr>
-          <w:i/>
-          <w:iCs/>
-          <w:lang w:val="en-US"/>
-        </w:rPr>
-        <w:t>actually</w:t>
-      </w:r>
-      <w:r>
-        <w:rPr>
-          <w:lang w:val="en-US"/>
-        </w:rPr>
-        <w:t xml:space="preserve"> divide the arena into those portions.</w:t>
-      </w:r>
-    </w:p>
-    <w:p>
-      <w:pPr>
-        <w:pStyle w:val="ListParagraph"/>
-        <w:numPr>
-          <w:ilvl w:val="1"/>
-          <w:numId w:val="22"/>
-        </w:numPr>
-        <w:rPr>
-          <w:lang w:val="en-US"/>
-        </w:rPr>
-      </w:pPr>
-      <w:r>
-        <w:rPr>
-          <w:lang w:val="en-US"/>
-        </w:rPr>
-        <w:t>Or there’s a knife that draws a line behind itself. That line will persist for X seconds. Anyone that crosses it is sliced?</w:t>
-      </w:r>
-    </w:p>
-    <w:p>
-      <w:pPr>
-        <w:pStyle w:val="ListParagraph"/>
-        <w:numPr>
-          <w:ilvl w:val="1"/>
-          <w:numId w:val="22"/>
-        </w:numPr>
-        <w:rPr>
-          <w:lang w:val="en-US"/>
-        </w:rPr>
-      </w:pPr>
-      <w:r>
-        <w:rPr>
-          <w:lang w:val="en-US"/>
-        </w:rPr>
-        <w:t xml:space="preserve">A knife that works as a grappling hook: throw it, whenever it does something, </w:t>
-      </w:r>
-      <w:r>
-        <w:rPr>
-          <w:i/>
-          <w:iCs/>
-          <w:lang w:val="en-US"/>
-        </w:rPr>
-        <w:t>you</w:t>
-      </w:r>
-      <w:r>
-        <w:rPr>
-          <w:lang w:val="en-US"/>
-        </w:rPr>
-        <w:t xml:space="preserve"> are attracted to its current position.</w:t>
-      </w:r>
-    </w:p>
-    <w:p>
-      <w:pPr>
-        <w:pStyle w:val="ListParagraph"/>
-        <w:numPr>
-          <w:ilvl w:val="1"/>
-          <w:numId w:val="22"/>
-        </w:numPr>
-        <w:rPr>
-          <w:lang w:val="en-US"/>
-        </w:rPr>
-      </w:pPr>
-      <w:r>
-        <w:rPr>
-          <w:b/>
-          <w:bCs/>
-          <w:lang w:val="en-US"/>
-        </w:rPr>
-        <w:t>Maybe something for a different game.</w:t>
+        <w:t>Maybe something for a different game. =&gt;</w:t>
+      </w:r>
+      <w:r>
+        <w:rPr>
+          <w:lang w:val="en-US"/>
+        </w:rPr>
+        <w:t xml:space="preserve"> would be cool though</w:t>
+      </w:r>
+      <w:r>
+        <w:rPr>
+          <w:lang w:val="en-US"/>
+        </w:rPr>
+        <w:t>, maybe for a pirate game about slicing the actual map, or a puzzle game.</w:t>
       </w:r>
     </w:p>
     <w:sectPr>
@@ -5533,7 +5611,7 @@
         <w:rFonts w:ascii="Symbol" w:hAnsi="Symbol" w:hint="default"/>
       </w:rPr>
     </w:lvl>
-    <w:lvl w:ilvl="1" w:tplc="04130003" w:tentative="1">
+    <w:lvl w:ilvl="1" w:tplc="04130003">
       <w:start w:val="1"/>
       <w:numFmt w:val="bullet"/>
       <w:lvlText w:val="o"/>

</xml_diff>

<commit_message>
Moving towards final game
</commit_message>
<xml_diff>
--- a/non-game/[Idea] Carving Pumpkins.docx
+++ b/non-game/[Idea] Carving Pumpkins.docx
@@ -2780,6 +2780,30 @@
     </w:p>
     <w:p>
       <w:pPr>
+        <w:pStyle w:val="ListParagraph"/>
+        <w:numPr>
+          <w:ilvl w:val="0"/>
+          <w:numId w:val="26"/>
+        </w:numPr>
+        <w:rPr>
+          <w:lang w:val="en-US"/>
+        </w:rPr>
+      </w:pPr>
+      <w:r>
+        <w:rPr>
+          <w:lang w:val="en-US"/>
+        </w:rPr>
+        <w:t>Areas that want to check if a throwable enters them</w:t>
+      </w:r>
+      <w:r>
+        <w:rPr>
+          <w:lang w:val="en-US"/>
+        </w:rPr>
+        <w:t xml:space="preserve"> (even those without a body)</w:t>
+      </w:r>
+    </w:p>
+    <w:p>
+      <w:pPr>
         <w:rPr>
           <w:lang w:val="en-US"/>
         </w:rPr>
@@ -2922,6 +2946,7 @@
         <w:rPr>
           <w:lang w:val="en-US"/>
         </w:rPr>
+        <w:lastRenderedPageBreak/>
         <w:t>Powerups</w:t>
       </w:r>
     </w:p>
@@ -2940,7 +2965,6 @@
         <w:rPr>
           <w:lang w:val="en-US"/>
         </w:rPr>
-        <w:lastRenderedPageBreak/>
         <w:t>PowerupsRevealed</w:t>
       </w:r>
     </w:p>
@@ -3289,13 +3313,7 @@
         <w:rPr>
           <w:lang w:val="en-US"/>
         </w:rPr>
-        <w:t xml:space="preserve"> (in modes where dumplings are collected), makes you smaller</w:t>
-      </w:r>
-      <w:r>
-        <w:rPr>
-          <w:lang w:val="en-US"/>
-        </w:rPr>
-        <w:t>.</w:t>
+        <w:t xml:space="preserve"> (in modes where dumplings are collected), makes you smaller.</w:t>
       </w:r>
     </w:p>
     <w:p>
@@ -3640,6 +3658,7 @@
         <w:rPr>
           <w:lang w:val="en-US"/>
         </w:rPr>
+        <w:lastRenderedPageBreak/>
         <w:t>They can have these properties:</w:t>
       </w:r>
     </w:p>
@@ -3658,7 +3677,6 @@
         <w:rPr>
           <w:lang w:val="en-US"/>
         </w:rPr>
-        <w:lastRenderedPageBreak/>
         <w:t xml:space="preserve">Owner: </w:t>
       </w:r>
       <w:r>
@@ -3893,7 +3911,7 @@
         <w:rPr>
           <w:lang w:val="en-US"/>
         </w:rPr>
-        <w:t>Check if new dumpling types work (and are visible enough)</w:t>
+        <w:t>Improve bots (to at least be acceptable)</w:t>
       </w:r>
     </w:p>
     <w:p>
@@ -3911,7 +3929,55 @@
         <w:rPr>
           <w:lang w:val="en-US"/>
         </w:rPr>
-        <w:t>Improve bots (to at least be acceptable)</w:t>
+        <w:t xml:space="preserve">Remove any “to do” or “debugging” from project =&gt; create </w:t>
+      </w:r>
+      <w:r>
+        <w:rPr>
+          <w:lang w:val="en-US"/>
+        </w:rPr>
+        <w:t>deliverables</w:t>
+      </w:r>
+      <w:r>
+        <w:rPr>
+          <w:lang w:val="en-US"/>
+        </w:rPr>
+        <w:t xml:space="preserve"> =&gt; upload =&gt; </w:t>
+      </w:r>
+      <w:r>
+        <w:rPr>
+          <w:lang w:val="en-US"/>
+        </w:rPr>
+        <w:t>publish.</w:t>
+      </w:r>
+    </w:p>
+    <w:p>
+      <w:pPr>
+        <w:rPr>
+          <w:lang w:val="en-US"/>
+        </w:rPr>
+      </w:pPr>
+    </w:p>
+    <w:p>
+      <w:pPr>
+        <w:rPr>
+          <w:lang w:val="en-US"/>
+        </w:rPr>
+      </w:pPr>
+      <w:r>
+        <w:rPr>
+          <w:b/>
+          <w:bCs/>
+          <w:lang w:val="en-US"/>
+        </w:rPr>
+        <w:t>Modes</w:t>
+      </w:r>
+      <w:r>
+        <w:rPr>
+          <w:b/>
+          <w:bCs/>
+          <w:lang w:val="en-US"/>
+        </w:rPr>
+        <w:t>:</w:t>
       </w:r>
     </w:p>
     <w:p>
@@ -3929,7 +3995,67 @@
         <w:rPr>
           <w:lang w:val="en-US"/>
         </w:rPr>
-        <w:t>Finish game pages (with screenshots and trailer), add deliverables, publish.</w:t>
+        <w:t>“Frightening Feast”</w:t>
+      </w:r>
+      <w:r>
+        <w:rPr>
+          <w:lang w:val="en-US"/>
+        </w:rPr>
+        <w:t>/”Dwarfing Dumplings”</w:t>
+      </w:r>
+      <w:r>
+        <w:rPr>
+          <w:lang w:val="en-US"/>
+        </w:rPr>
+        <w:t>:</w:t>
+      </w:r>
+      <w:r>
+        <w:rPr>
+          <w:lang w:val="en-US"/>
+        </w:rPr>
+        <w:t xml:space="preserve"> should there be a way for dumplings to spawn more consistently? </w:t>
+      </w:r>
+    </w:p>
+    <w:p>
+      <w:pPr>
+        <w:pStyle w:val="ListParagraph"/>
+        <w:numPr>
+          <w:ilvl w:val="1"/>
+          <w:numId w:val="49"/>
+        </w:numPr>
+        <w:rPr>
+          <w:lang w:val="en-US"/>
+        </w:rPr>
+      </w:pPr>
+      <w:r>
+        <w:rPr>
+          <w:lang w:val="en-US"/>
+        </w:rPr>
+        <w:t xml:space="preserve">Feast: </w:t>
+      </w:r>
+      <w:r>
+        <w:rPr>
+          <w:lang w:val="en-US"/>
+        </w:rPr>
+        <w:t>And is the current limit too high?</w:t>
+      </w:r>
+    </w:p>
+    <w:p>
+      <w:pPr>
+        <w:pStyle w:val="ListParagraph"/>
+        <w:numPr>
+          <w:ilvl w:val="1"/>
+          <w:numId w:val="49"/>
+        </w:numPr>
+        <w:rPr>
+          <w:lang w:val="en-US"/>
+        </w:rPr>
+      </w:pPr>
+      <w:r>
+        <w:rPr>
+          <w:lang w:val="en-US"/>
+        </w:rPr>
+        <w:t>Dumplings: when you die, you respawn at your home base? (After some delay?) This would make sense in the game and also solve the “what if players die?” question. Because players are smaller to begin with, this should happen reasonably quickly.</w:t>
       </w:r>
     </w:p>
     <w:p>
@@ -3951,15 +4077,391 @@
           <w:bCs/>
           <w:lang w:val="en-US"/>
         </w:rPr>
-        <w:t>Modes</w:t>
-      </w:r>
+        <w:t>Better bots</w:t>
+      </w:r>
+    </w:p>
+    <w:p>
+      <w:pPr>
+        <w:pStyle w:val="ListParagraph"/>
+        <w:numPr>
+          <w:ilvl w:val="0"/>
+          <w:numId w:val="39"/>
+        </w:numPr>
+        <w:rPr>
+          <w:lang w:val="en-US"/>
+        </w:rPr>
+      </w:pPr>
+      <w:r>
+        <w:rPr>
+          <w:lang w:val="en-US"/>
+        </w:rPr>
+        <w:t>When it collides with something in the group “Sliceable”, try throwing a knife against it to break. (This helps with navigation. There are many sliceable objects that open/close paths. But it’s hard to update that navigation on the fly, so this is how we solve it.)</w:t>
+      </w:r>
+    </w:p>
+    <w:p>
+      <w:pPr>
+        <w:pStyle w:val="ListParagraph"/>
+        <w:numPr>
+          <w:ilvl w:val="0"/>
+          <w:numId w:val="39"/>
+        </w:numPr>
+        <w:rPr>
+          <w:lang w:val="en-US"/>
+        </w:rPr>
+      </w:pPr>
+      <w:r>
+        <w:rPr>
+          <w:lang w:val="en-US"/>
+        </w:rPr>
+        <w:t>Instead of only finding the “closest” of something, find them all, calculate distance, then sort based on that.</w:t>
+      </w:r>
+    </w:p>
+    <w:p>
+      <w:pPr>
+        <w:pStyle w:val="ListParagraph"/>
+        <w:numPr>
+          <w:ilvl w:val="1"/>
+          <w:numId w:val="39"/>
+        </w:numPr>
+        <w:rPr>
+          <w:lang w:val="en-US"/>
+        </w:rPr>
+      </w:pPr>
+      <w:r>
+        <w:rPr>
+          <w:lang w:val="en-US"/>
+        </w:rPr>
+        <w:t>Applicable to knives, collectibles, and players/targets to attack</w:t>
+      </w:r>
+    </w:p>
+    <w:p>
+      <w:pPr>
+        <w:pStyle w:val="ListParagraph"/>
+        <w:numPr>
+          <w:ilvl w:val="1"/>
+          <w:numId w:val="39"/>
+        </w:numPr>
+        <w:rPr>
+          <w:lang w:val="en-US"/>
+        </w:rPr>
+      </w:pPr>
+      <w:r>
+        <w:rPr>
+          <w:lang w:val="en-US"/>
+        </w:rPr>
+        <w:t>The first one that has a valid path, is chosen.</w:t>
+      </w:r>
+    </w:p>
+    <w:p>
+      <w:pPr>
+        <w:pStyle w:val="ListParagraph"/>
+        <w:numPr>
+          <w:ilvl w:val="0"/>
+          <w:numId w:val="39"/>
+        </w:numPr>
+        <w:rPr>
+          <w:lang w:val="en-US"/>
+        </w:rPr>
+      </w:pPr>
+      <w:r>
+        <w:rPr>
+          <w:lang w:val="en-US"/>
+        </w:rPr>
+        <w:t>Failsafes</w:t>
+      </w:r>
+    </w:p>
+    <w:p>
+      <w:pPr>
+        <w:pStyle w:val="ListParagraph"/>
+        <w:numPr>
+          <w:ilvl w:val="1"/>
+          <w:numId w:val="39"/>
+        </w:numPr>
+        <w:rPr>
+          <w:lang w:val="en-US"/>
+        </w:rPr>
+      </w:pPr>
+      <w:r>
+        <w:rPr>
+          <w:lang w:val="en-US"/>
+        </w:rPr>
+        <w:t>Create a generail fail-safe against flipflopping. (Check vector over X subsequent frames. If the average “dot product” between them is too low, we’re flip-flopping, so go to the “unstuck”-phase again.)</w:t>
+      </w:r>
+    </w:p>
+    <w:p>
+      <w:pPr>
+        <w:pStyle w:val="ListParagraph"/>
+        <w:numPr>
+          <w:ilvl w:val="0"/>
+          <w:numId w:val="39"/>
+        </w:numPr>
+        <w:rPr>
+          <w:lang w:val="en-US"/>
+        </w:rPr>
+      </w:pPr>
+      <w:r>
+        <w:rPr>
+          <w:lang w:val="en-US"/>
+        </w:rPr>
+        <w:t>Niceties:</w:t>
+      </w:r>
+    </w:p>
+    <w:p>
+      <w:pPr>
+        <w:pStyle w:val="ListParagraph"/>
+        <w:numPr>
+          <w:ilvl w:val="1"/>
+          <w:numId w:val="39"/>
+        </w:numPr>
+        <w:rPr>
+          <w:lang w:val="en-US"/>
+        </w:rPr>
+      </w:pPr>
+      <w:r>
+        <w:rPr>
+          <w:lang w:val="en-US"/>
+        </w:rPr>
+        <w:t xml:space="preserve">Give personality. </w:t>
+      </w:r>
+    </w:p>
+    <w:p>
+      <w:pPr>
+        <w:pStyle w:val="ListParagraph"/>
+        <w:numPr>
+          <w:ilvl w:val="1"/>
+          <w:numId w:val="39"/>
+        </w:numPr>
+        <w:rPr>
+          <w:lang w:val="en-US"/>
+        </w:rPr>
+      </w:pPr>
+      <w:r>
+        <w:rPr>
+          <w:lang w:val="en-US"/>
+        </w:rPr>
+        <w:t xml:space="preserve">If no knives, </w:t>
+      </w:r>
+      <w:r>
+        <w:rPr>
+          <w:i/>
+          <w:iCs/>
+          <w:lang w:val="en-US"/>
+        </w:rPr>
+        <w:t>and</w:t>
+      </w:r>
+      <w:r>
+        <w:rPr>
+          <w:lang w:val="en-US"/>
+        </w:rPr>
+        <w:t xml:space="preserve"> no knives for grabs, flee from others?</w:t>
+      </w:r>
+    </w:p>
+    <w:p>
+      <w:pPr>
+        <w:pStyle w:val="ListParagraph"/>
+        <w:numPr>
+          <w:ilvl w:val="1"/>
+          <w:numId w:val="39"/>
+        </w:numPr>
+        <w:rPr>
+          <w:lang w:val="en-US"/>
+        </w:rPr>
+      </w:pPr>
+      <w:r>
+        <w:rPr>
+          <w:lang w:val="en-US"/>
+        </w:rPr>
+        <w:t>Add the</w:t>
+      </w:r>
+      <w:r>
+        <w:rPr>
+          <w:lang w:val="en-US"/>
+        </w:rPr>
+        <w:t xml:space="preserve"> general</w:t>
+      </w:r>
+      <w:r>
+        <w:rPr>
+          <w:lang w:val="en-US"/>
+        </w:rPr>
+        <w:t xml:space="preserve"> niceties.</w:t>
+      </w:r>
+    </w:p>
+    <w:p>
+      <w:pPr>
+        <w:rPr>
+          <w:lang w:val="en-US"/>
+        </w:rPr>
+      </w:pPr>
+    </w:p>
+    <w:p>
+      <w:pPr>
+        <w:rPr>
+          <w:lang w:val="en-US"/>
+        </w:rPr>
+      </w:pPr>
+    </w:p>
+    <w:p>
+      <w:pPr>
+        <w:rPr>
+          <w:lang w:val="en-US"/>
+        </w:rPr>
+      </w:pPr>
       <w:r>
         <w:rPr>
           <w:b/>
           <w:bCs/>
           <w:lang w:val="en-US"/>
         </w:rPr>
+        <w:t xml:space="preserve">Future Game </w:t>
+      </w:r>
+      <w:r>
+        <w:rPr>
+          <w:b/>
+          <w:bCs/>
+          <w:lang w:val="en-US"/>
+        </w:rPr>
+        <w:t>Modes</w:t>
+      </w:r>
+      <w:r>
+        <w:rPr>
+          <w:b/>
+          <w:bCs/>
+          <w:lang w:val="en-US"/>
+        </w:rPr>
         <w:t>:</w:t>
+      </w:r>
+    </w:p>
+    <w:p>
+      <w:pPr>
+        <w:pStyle w:val="ListParagraph"/>
+        <w:numPr>
+          <w:ilvl w:val="0"/>
+          <w:numId w:val="23"/>
+        </w:numPr>
+        <w:rPr>
+          <w:i/>
+          <w:iCs/>
+          <w:lang w:val="en-US"/>
+        </w:rPr>
+      </w:pPr>
+      <w:r>
+        <w:rPr>
+          <w:lang w:val="en-US"/>
+        </w:rPr>
+        <w:t>“Ropeless Race”:</w:t>
+      </w:r>
+    </w:p>
+    <w:p>
+      <w:pPr>
+        <w:pStyle w:val="ListParagraph"/>
+        <w:numPr>
+          <w:ilvl w:val="1"/>
+          <w:numId w:val="23"/>
+        </w:numPr>
+        <w:rPr>
+          <w:i/>
+          <w:iCs/>
+          <w:lang w:val="en-US"/>
+        </w:rPr>
+      </w:pPr>
+      <w:r>
+        <w:rPr>
+          <w:lang w:val="en-US"/>
+        </w:rPr>
+        <w:t>Figure out how to attach ropes to players.</w:t>
+      </w:r>
+    </w:p>
+    <w:p>
+      <w:pPr>
+        <w:pStyle w:val="ListParagraph"/>
+        <w:numPr>
+          <w:ilvl w:val="1"/>
+          <w:numId w:val="23"/>
+        </w:numPr>
+        <w:rPr>
+          <w:i/>
+          <w:iCs/>
+          <w:lang w:val="en-US"/>
+        </w:rPr>
+      </w:pPr>
+      <w:r>
+        <w:rPr>
+          <w:lang w:val="en-US"/>
+        </w:rPr>
+        <w:t>At start, attach ropes, then attach something valuable at the other end.</w:t>
+      </w:r>
+    </w:p>
+    <w:p>
+      <w:pPr>
+        <w:pStyle w:val="ListParagraph"/>
+        <w:numPr>
+          <w:ilvl w:val="1"/>
+          <w:numId w:val="23"/>
+        </w:numPr>
+        <w:rPr>
+          <w:i/>
+          <w:iCs/>
+          <w:lang w:val="en-US"/>
+        </w:rPr>
+      </w:pPr>
+      <w:r>
+        <w:rPr>
+          <w:lang w:val="en-US"/>
+        </w:rPr>
+        <w:t>When body is sliced from group “Ropes” =&gt; reconnect resulting bodies to the old PinJoints, remove this item from player.</w:t>
+      </w:r>
+      <w:r>
+        <w:rPr>
+          <w:lang w:val="en-US"/>
+        </w:rPr>
+        <w:t xml:space="preserve"> (Use collector for that.)</w:t>
+      </w:r>
+    </w:p>
+    <w:p>
+      <w:pPr>
+        <w:pStyle w:val="ListParagraph"/>
+        <w:numPr>
+          <w:ilvl w:val="0"/>
+          <w:numId w:val="23"/>
+        </w:numPr>
+        <w:rPr>
+          <w:i/>
+          <w:iCs/>
+          <w:lang w:val="en-US"/>
+        </w:rPr>
+      </w:pPr>
+      <w:r>
+        <w:rPr>
+          <w:lang w:val="en-US"/>
+        </w:rPr>
+        <w:t>“Capture the Flag”</w:t>
+      </w:r>
+    </w:p>
+    <w:p>
+      <w:pPr>
+        <w:rPr>
+          <w:i/>
+          <w:iCs/>
+          <w:lang w:val="en-US"/>
+        </w:rPr>
+      </w:pPr>
+    </w:p>
+    <w:p>
+      <w:pPr>
+        <w:rPr>
+          <w:b/>
+          <w:bCs/>
+          <w:lang w:val="en-US"/>
+        </w:rPr>
+      </w:pPr>
+      <w:r>
+        <w:rPr>
+          <w:b/>
+          <w:bCs/>
+          <w:lang w:val="en-US"/>
+        </w:rPr>
+        <w:lastRenderedPageBreak/>
+        <w:t>Future Arenas:</w:t>
       </w:r>
     </w:p>
     <w:p>
@@ -3975,91 +4477,46 @@
       </w:pPr>
       <w:r>
         <w:rPr>
-          <w:lang w:val="en-US"/>
-        </w:rPr>
-        <w:t>“Frightening Feast”</w:t>
-      </w:r>
-      <w:r>
-        <w:rPr>
-          <w:lang w:val="en-US"/>
-        </w:rPr>
-        <w:t>/”Dwarfing Dumplings”</w:t>
-      </w:r>
-      <w:r>
-        <w:rPr>
-          <w:lang w:val="en-US"/>
-        </w:rPr>
-        <w:t>:</w:t>
-      </w:r>
-      <w:r>
-        <w:rPr>
-          <w:lang w:val="en-US"/>
-        </w:rPr>
-        <w:t xml:space="preserve"> should there be a way for dumplings to spawn more consistently? </w:t>
-      </w:r>
-    </w:p>
-    <w:p>
-      <w:pPr>
-        <w:pStyle w:val="ListParagraph"/>
-        <w:numPr>
-          <w:ilvl w:val="1"/>
-          <w:numId w:val="49"/>
-        </w:numPr>
-        <w:rPr>
-          <w:lang w:val="en-US"/>
-        </w:rPr>
-      </w:pPr>
-      <w:r>
-        <w:rPr>
-          <w:lang w:val="en-US"/>
-        </w:rPr>
-        <w:t xml:space="preserve">Feast: </w:t>
-      </w:r>
-      <w:r>
-        <w:rPr>
-          <w:lang w:val="en-US"/>
-        </w:rPr>
-        <w:t>And is the current limit too high?</w:t>
-      </w:r>
-    </w:p>
-    <w:p>
-      <w:pPr>
-        <w:pStyle w:val="ListParagraph"/>
-        <w:numPr>
-          <w:ilvl w:val="1"/>
-          <w:numId w:val="49"/>
-        </w:numPr>
-        <w:rPr>
-          <w:lang w:val="en-US"/>
-        </w:rPr>
-      </w:pPr>
-      <w:r>
-        <w:rPr>
-          <w:lang w:val="en-US"/>
-        </w:rPr>
-        <w:t>Dumplings: when you die, you respawn at your home base? (After some delay?) This would make sense in the game and also solve the “what if players die?” question. Because players are smaller to begin with, this should happen reasonably quickly.</w:t>
-      </w:r>
-    </w:p>
-    <w:p>
-      <w:pPr>
-        <w:rPr>
-          <w:lang w:val="en-US"/>
-        </w:rPr>
-      </w:pPr>
-    </w:p>
-    <w:p>
-      <w:pPr>
-        <w:rPr>
-          <w:lang w:val="en-US"/>
-        </w:rPr>
-      </w:pPr>
-      <w:r>
-        <w:rPr>
           <w:b/>
           <w:bCs/>
           <w:lang w:val="en-US"/>
         </w:rPr>
-        <w:t>Arenas:</w:t>
+        <w:t>IDEA:</w:t>
+      </w:r>
+      <w:r>
+        <w:rPr>
+          <w:lang w:val="en-US"/>
+        </w:rPr>
+        <w:t xml:space="preserve"> FURY =&gt; auto-throws knives once in a while (some central, decorated element, make it predictable/visible)</w:t>
+      </w:r>
+    </w:p>
+    <w:p>
+      <w:pPr>
+        <w:rPr>
+          <w:lang w:val="en-US"/>
+        </w:rPr>
+      </w:pPr>
+    </w:p>
+    <w:p>
+      <w:pPr>
+        <w:rPr>
+          <w:lang w:val="en-US"/>
+        </w:rPr>
+      </w:pPr>
+    </w:p>
+    <w:p>
+      <w:pPr>
+        <w:rPr>
+          <w:lang w:val="en-US"/>
+        </w:rPr>
+      </w:pPr>
+      <w:r>
+        <w:rPr>
+          <w:b/>
+          <w:bCs/>
+          <w:lang w:val="en-US"/>
+        </w:rPr>
+        <w:t>Future To-Do:</w:t>
       </w:r>
     </w:p>
     <w:p>
@@ -4067,7 +4524,97 @@
         <w:pStyle w:val="ListParagraph"/>
         <w:numPr>
           <w:ilvl w:val="0"/>
-          <w:numId w:val="49"/>
+          <w:numId w:val="22"/>
+        </w:numPr>
+        <w:rPr>
+          <w:lang w:val="en-US"/>
+        </w:rPr>
+      </w:pPr>
+      <w:r>
+        <w:rPr>
+          <w:lang w:val="en-US"/>
+        </w:rPr>
+        <w:t>Sound effects/particles:</w:t>
+      </w:r>
+    </w:p>
+    <w:p>
+      <w:pPr>
+        <w:pStyle w:val="ListParagraph"/>
+        <w:numPr>
+          <w:ilvl w:val="1"/>
+          <w:numId w:val="22"/>
+        </w:numPr>
+        <w:rPr>
+          <w:lang w:val="en-US"/>
+        </w:rPr>
+      </w:pPr>
+      <w:r>
+        <w:rPr>
+          <w:lang w:val="en-US"/>
+        </w:rPr>
+        <w:t>Window Crash</w:t>
+      </w:r>
+    </w:p>
+    <w:p>
+      <w:pPr>
+        <w:pStyle w:val="ListParagraph"/>
+        <w:numPr>
+          <w:ilvl w:val="1"/>
+          <w:numId w:val="22"/>
+        </w:numPr>
+        <w:rPr>
+          <w:lang w:val="en-US"/>
+        </w:rPr>
+      </w:pPr>
+      <w:r>
+        <w:rPr>
+          <w:lang w:val="en-US"/>
+        </w:rPr>
+        <w:t>Vine Slash</w:t>
+      </w:r>
+    </w:p>
+    <w:p>
+      <w:pPr>
+        <w:pStyle w:val="ListParagraph"/>
+        <w:numPr>
+          <w:ilvl w:val="1"/>
+          <w:numId w:val="22"/>
+        </w:numPr>
+        <w:rPr>
+          <w:lang w:val="en-US"/>
+        </w:rPr>
+      </w:pPr>
+      <w:r>
+        <w:rPr>
+          <w:lang w:val="en-US"/>
+        </w:rPr>
+        <w:t>Player/Throwable Teleport</w:t>
+      </w:r>
+    </w:p>
+    <w:p>
+      <w:pPr>
+        <w:pStyle w:val="ListParagraph"/>
+        <w:numPr>
+          <w:ilvl w:val="1"/>
+          <w:numId w:val="22"/>
+        </w:numPr>
+        <w:rPr>
+          <w:lang w:val="en-US"/>
+        </w:rPr>
+      </w:pPr>
+      <w:r>
+        <w:rPr>
+          <w:lang w:val="en-US"/>
+        </w:rPr>
+        <w:t>Light Switch</w:t>
+      </w:r>
+    </w:p>
+    <w:p>
+      <w:pPr>
+        <w:pStyle w:val="ListParagraph"/>
+        <w:numPr>
+          <w:ilvl w:val="0"/>
+          <w:numId w:val="22"/>
         </w:numPr>
         <w:rPr>
           <w:lang w:val="en-US"/>
@@ -4099,17 +4646,17 @@
         <w:pStyle w:val="ListParagraph"/>
         <w:numPr>
           <w:ilvl w:val="0"/>
-          <w:numId w:val="49"/>
-        </w:numPr>
-        <w:rPr>
-          <w:lang w:val="en-US"/>
-        </w:rPr>
-      </w:pPr>
-      <w:r>
-        <w:rPr>
-          <w:lang w:val="en-US"/>
-        </w:rPr>
-        <w:t>Bogus Blackouts:</w:t>
+          <w:numId w:val="22"/>
+        </w:numPr>
+        <w:rPr>
+          <w:lang w:val="en-US"/>
+        </w:rPr>
+      </w:pPr>
+      <w:r>
+        <w:rPr>
+          <w:lang w:val="en-US"/>
+        </w:rPr>
+        <w:t>Spooky Forest:</w:t>
       </w:r>
     </w:p>
     <w:p>
@@ -4117,17 +4664,51 @@
         <w:pStyle w:val="ListParagraph"/>
         <w:numPr>
           <w:ilvl w:val="1"/>
-          <w:numId w:val="49"/>
-        </w:numPr>
-        <w:rPr>
-          <w:lang w:val="en-US"/>
-        </w:rPr>
-      </w:pPr>
-      <w:r>
-        <w:rPr>
-          <w:lang w:val="en-US"/>
-        </w:rPr>
-        <w:t>Draw a little more decoration + texture on ground + perspective walls at the edges</w:t>
+          <w:numId w:val="22"/>
+        </w:numPr>
+        <w:rPr>
+          <w:lang w:val="en-US"/>
+        </w:rPr>
+      </w:pPr>
+      <w:r>
+        <w:rPr>
+          <w:lang w:val="en-US"/>
+        </w:rPr>
+        <w:t>Some better shadows</w:t>
+      </w:r>
+      <w:r>
+        <w:rPr>
+          <w:lang w:val="en-US"/>
+        </w:rPr>
+        <w:t>/gradients</w:t>
+      </w:r>
+      <w:r>
+        <w:rPr>
+          <w:lang w:val="en-US"/>
+        </w:rPr>
+        <w:t xml:space="preserve">, for better depth perception </w:t>
+      </w:r>
+      <w:r>
+        <w:rPr>
+          <w:i/>
+          <w:iCs/>
+          <w:lang w:val="en-US"/>
+        </w:rPr>
+        <w:t>a</w:t>
+      </w:r>
+      <w:r>
+        <w:rPr>
+          <w:i/>
+          <w:iCs/>
+          <w:lang w:val="en-US"/>
+        </w:rPr>
+        <w:t>nd</w:t>
+      </w:r>
+      <w:r>
+        <w:rPr>
+          <w:lang w:val="en-US"/>
+        </w:rPr>
+        <w:t xml:space="preserve"> clearer movement?</w:t>
       </w:r>
     </w:p>
     <w:p>
@@ -4135,35 +4716,23 @@
         <w:pStyle w:val="ListParagraph"/>
         <w:numPr>
           <w:ilvl w:val="1"/>
-          <w:numId w:val="49"/>
-        </w:numPr>
-        <w:rPr>
-          <w:lang w:val="en-US"/>
-        </w:rPr>
-      </w:pPr>
-      <w:r>
-        <w:rPr>
-          <w:lang w:val="en-US"/>
-        </w:rPr>
-        <w:t>Do something with that table positioned in the big room?</w:t>
-      </w:r>
-    </w:p>
-    <w:p>
-      <w:pPr>
-        <w:pStyle w:val="ListParagraph"/>
-        <w:numPr>
-          <w:ilvl w:val="1"/>
-          <w:numId w:val="49"/>
-        </w:numPr>
-        <w:rPr>
-          <w:lang w:val="en-US"/>
-        </w:rPr>
-      </w:pPr>
-      <w:r>
-        <w:rPr>
-          <w:lang w:val="en-US"/>
-        </w:rPr>
-        <w:t>Add some default lamps/candles, so I can also add lighting effects.</w:t>
+          <w:numId w:val="22"/>
+        </w:numPr>
+        <w:rPr>
+          <w:lang w:val="en-US"/>
+        </w:rPr>
+      </w:pPr>
+      <w:r>
+        <w:rPr>
+          <w:lang w:val="en-US"/>
+        </w:rPr>
+        <w:t>What’s the point of sliceable trunks now? It’s just visual flair</w:t>
+      </w:r>
+      <w:r>
+        <w:rPr>
+          <w:lang w:val="en-US"/>
+        </w:rPr>
+        <w:t xml:space="preserve"> now, no actual gameplay functionality.</w:t>
       </w:r>
     </w:p>
     <w:p>
@@ -4171,25 +4740,183 @@
         <w:pStyle w:val="ListParagraph"/>
         <w:numPr>
           <w:ilvl w:val="0"/>
-          <w:numId w:val="49"/>
-        </w:numPr>
-        <w:rPr>
-          <w:lang w:val="en-US"/>
-        </w:rPr>
-      </w:pPr>
-      <w:r>
-        <w:rPr>
-          <w:lang w:val="en-US"/>
-        </w:rPr>
-        <w:t>Spooky Forest:</w:t>
-      </w:r>
-    </w:p>
-    <w:p>
-      <w:pPr>
-        <w:pStyle w:val="ListParagraph"/>
-        <w:numPr>
-          <w:ilvl w:val="1"/>
-          <w:numId w:val="49"/>
+          <w:numId w:val="22"/>
+        </w:numPr>
+        <w:rPr>
+          <w:lang w:val="en-US"/>
+        </w:rPr>
+      </w:pPr>
+      <w:r>
+        <w:rPr>
+          <w:lang w:val="en-US"/>
+        </w:rPr>
+        <w:t>Background music doesn’t loop perfectly? Though it should? How did that happen?</w:t>
+      </w:r>
+    </w:p>
+    <w:p>
+      <w:pPr>
+        <w:pStyle w:val="ListParagraph"/>
+        <w:numPr>
+          <w:ilvl w:val="0"/>
+          <w:numId w:val="22"/>
+        </w:numPr>
+        <w:rPr>
+          <w:lang w:val="en-US"/>
+        </w:rPr>
+      </w:pPr>
+      <w:r>
+        <w:rPr>
+          <w:lang w:val="en-US"/>
+        </w:rPr>
+        <w:t>Player awards extend beyond their boundaries. How to solve?</w:t>
+      </w:r>
+    </w:p>
+    <w:p>
+      <w:pPr>
+        <w:pStyle w:val="ListParagraph"/>
+        <w:numPr>
+          <w:ilvl w:val="0"/>
+          <w:numId w:val="22"/>
+        </w:numPr>
+        <w:rPr>
+          <w:lang w:val="en-US"/>
+        </w:rPr>
+      </w:pPr>
+      <w:r>
+        <w:rPr>
+          <w:lang w:val="en-US"/>
+        </w:rPr>
+        <w:t>Add good feedback for the throw timer. (Maybe that hourglass from its icon, which slowly fills/grows bigger?)</w:t>
+      </w:r>
+    </w:p>
+    <w:p>
+      <w:pPr>
+        <w:pStyle w:val="ListParagraph"/>
+        <w:numPr>
+          <w:ilvl w:val="0"/>
+          <w:numId w:val="22"/>
+        </w:numPr>
+        <w:rPr>
+          <w:lang w:val="en-US"/>
+        </w:rPr>
+      </w:pPr>
+      <w:r>
+        <w:rPr>
+          <w:lang w:val="en-US"/>
+        </w:rPr>
+        <w:t xml:space="preserve">Dumplings aren’t always caught </w:t>
+      </w:r>
+      <w:r>
+        <w:rPr>
+          <w:lang w:val="en-US"/>
+        </w:rPr>
+        <w:t xml:space="preserve">(immediately) </w:t>
+      </w:r>
+      <w:r>
+        <w:rPr>
+          <w:lang w:val="en-US"/>
+        </w:rPr>
+        <w:t>by other players? Something about not being sure about orientation (as it’s round, not rectangular)? Or the collision shape is wrong and occludes some of the raycasts?</w:t>
+      </w:r>
+    </w:p>
+    <w:p>
+      <w:pPr>
+        <w:pStyle w:val="ListParagraph"/>
+        <w:numPr>
+          <w:ilvl w:val="0"/>
+          <w:numId w:val="22"/>
+        </w:numPr>
+        <w:rPr>
+          <w:lang w:val="en-US"/>
+        </w:rPr>
+      </w:pPr>
+      <w:r>
+        <w:rPr>
+          <w:lang w:val="en-US"/>
+        </w:rPr>
+        <w:t>Add some minor sliceable elements to graveyard and ghost town. (Like a few barrels somewhere, or fruit.)</w:t>
+      </w:r>
+    </w:p>
+    <w:p>
+      <w:pPr>
+        <w:pStyle w:val="ListParagraph"/>
+        <w:numPr>
+          <w:ilvl w:val="0"/>
+          <w:numId w:val="22"/>
+        </w:numPr>
+        <w:rPr>
+          <w:lang w:val="en-US"/>
+        </w:rPr>
+      </w:pPr>
+      <w:r>
+        <w:rPr>
+          <w:lang w:val="en-US"/>
+        </w:rPr>
+        <w:t xml:space="preserve">Make collectors look better. Also allow placing them in </w:t>
+      </w:r>
+      <w:r>
+        <w:rPr>
+          <w:i/>
+          <w:iCs/>
+          <w:lang w:val="en-US"/>
+        </w:rPr>
+        <w:t>any</w:t>
+      </w:r>
+      <w:r>
+        <w:rPr>
+          <w:lang w:val="en-US"/>
+        </w:rPr>
+        <w:t xml:space="preserve"> map layer. (Sometimes they should overlay, sometimes they should be ground.)</w:t>
+      </w:r>
+    </w:p>
+    <w:p>
+      <w:pPr>
+        <w:pStyle w:val="ListParagraph"/>
+        <w:numPr>
+          <w:ilvl w:val="0"/>
+          <w:numId w:val="22"/>
+        </w:numPr>
+        <w:rPr>
+          <w:lang w:val="en-US"/>
+        </w:rPr>
+      </w:pPr>
+      <w:r>
+        <w:rPr>
+          <w:lang w:val="en-US"/>
+        </w:rPr>
+        <w:t>All extra rules are untested …</w:t>
+      </w:r>
+    </w:p>
+    <w:p>
+      <w:pPr>
+        <w:pStyle w:val="ListParagraph"/>
+        <w:numPr>
+          <w:ilvl w:val="0"/>
+          <w:numId w:val="22"/>
+        </w:numPr>
+        <w:rPr>
+          <w:lang w:val="en-US"/>
+        </w:rPr>
+      </w:pPr>
+      <w:r>
+        <w:rPr>
+          <w:lang w:val="en-US"/>
+        </w:rPr>
+        <w:t>When possible, permanently show the effects of a powerup (in a unique, clear way, like a “magnet” shape</w:t>
+      </w:r>
+      <w:r>
+        <w:rPr>
+          <w:lang w:val="en-US"/>
+        </w:rPr>
+        <w:t xml:space="preserve"> or particle effect for the magnet)</w:t>
+      </w:r>
+    </w:p>
+    <w:p>
+      <w:pPr>
+        <w:pStyle w:val="ListParagraph"/>
+        <w:numPr>
+          <w:ilvl w:val="0"/>
+          <w:numId w:val="22"/>
         </w:numPr>
         <w:rPr>
           <w:lang w:val="en-US"/>
@@ -4201,49 +4928,55 @@
           <w:bCs/>
           <w:lang w:val="en-US"/>
         </w:rPr>
-        <w:t>IDEA:</w:t>
-      </w:r>
-      <w:r>
-        <w:rPr>
-          <w:lang w:val="en-US"/>
-        </w:rPr>
-        <w:t xml:space="preserve"> A “fog” or “mist” that travels across the forest once in a while?</w:t>
-      </w:r>
-    </w:p>
-    <w:p>
-      <w:pPr>
-        <w:pStyle w:val="ListParagraph"/>
-        <w:numPr>
-          <w:ilvl w:val="2"/>
-          <w:numId w:val="49"/>
-        </w:numPr>
-        <w:rPr>
-          <w:lang w:val="en-US"/>
-        </w:rPr>
-      </w:pPr>
-      <w:r>
-        <w:rPr>
-          <w:lang w:val="en-US"/>
-        </w:rPr>
-        <w:t>A bunch of gradient circles</w:t>
-      </w:r>
-    </w:p>
-    <w:p>
-      <w:pPr>
-        <w:pStyle w:val="ListParagraph"/>
-        <w:numPr>
-          <w:ilvl w:val="2"/>
-          <w:numId w:val="49"/>
-        </w:numPr>
-        <w:rPr>
-          <w:lang w:val="en-US"/>
-        </w:rPr>
-      </w:pPr>
-      <w:r>
-        <w:rPr>
-          <w:lang w:val="en-US"/>
-        </w:rPr>
-        <w:t xml:space="preserve">Each has a sprite + a body (on </w:t>
+        <w:t>Auto-</w:t>
+      </w:r>
+      <w:r>
+        <w:rPr>
+          <w:lang w:val="en-US"/>
+        </w:rPr>
+        <w:t>throwing: automatically use quick-slash when something is near</w:t>
+      </w:r>
+    </w:p>
+    <w:p>
+      <w:pPr>
+        <w:pStyle w:val="ListParagraph"/>
+        <w:numPr>
+          <w:ilvl w:val="0"/>
+          <w:numId w:val="22"/>
+        </w:numPr>
+        <w:rPr>
+          <w:lang w:val="en-US"/>
+        </w:rPr>
+      </w:pPr>
+      <w:r>
+        <w:rPr>
+          <w:lang w:val="en-US"/>
+        </w:rPr>
+        <w:t>Extra buttons in menus:</w:t>
+      </w:r>
+    </w:p>
+    <w:p>
+      <w:pPr>
+        <w:pStyle w:val="ListParagraph"/>
+        <w:numPr>
+          <w:ilvl w:val="1"/>
+          <w:numId w:val="22"/>
+        </w:numPr>
+        <w:rPr>
+          <w:lang w:val="en-US"/>
+        </w:rPr>
+      </w:pPr>
+      <w:r>
+        <w:rPr>
+          <w:lang w:val="en-US"/>
+        </w:rPr>
+        <w:t>C</w:t>
+      </w:r>
+      <w:r>
+        <w:rPr>
+          <w:lang w:val="en-US"/>
+        </w:rPr>
+        <w:t xml:space="preserve">ontroller button for </w:t>
       </w:r>
       <w:r>
         <w:rPr>
@@ -4251,153 +4984,151 @@
           <w:iCs/>
           <w:lang w:val="en-US"/>
         </w:rPr>
-        <w:t>ghost layer</w:t>
-      </w:r>
-      <w:r>
-        <w:rPr>
-          <w:lang w:val="en-US"/>
-        </w:rPr>
-        <w:t>) to detect if something flies through it</w:t>
-      </w:r>
-    </w:p>
-    <w:p>
-      <w:pPr>
-        <w:pStyle w:val="ListParagraph"/>
-        <w:numPr>
-          <w:ilvl w:val="2"/>
-          <w:numId w:val="49"/>
-        </w:numPr>
-        <w:rPr>
-          <w:lang w:val="en-US"/>
-        </w:rPr>
-      </w:pPr>
-      <w:r>
-        <w:rPr>
-          <w:lang w:val="en-US"/>
-        </w:rPr>
-        <w:t>The sprites are placed on different layers (for depth effect)</w:t>
-      </w:r>
-    </w:p>
-    <w:p>
-      <w:pPr>
-        <w:pStyle w:val="ListParagraph"/>
-        <w:numPr>
-          <w:ilvl w:val="2"/>
-          <w:numId w:val="49"/>
-        </w:numPr>
-        <w:rPr>
-          <w:lang w:val="en-US"/>
-        </w:rPr>
-      </w:pPr>
-      <w:r>
-        <w:rPr>
-          <w:lang w:val="en-US"/>
-        </w:rPr>
-        <w:t>And modulate a bit in alpha/size/distance, but stay somewhat clumped together.</w:t>
-      </w:r>
-    </w:p>
-    <w:p>
-      <w:pPr>
-        <w:pStyle w:val="ListParagraph"/>
-        <w:numPr>
-          <w:ilvl w:val="2"/>
-          <w:numId w:val="49"/>
-        </w:numPr>
-        <w:rPr>
-          <w:lang w:val="en-US"/>
-        </w:rPr>
-      </w:pPr>
-      <w:r>
-        <w:rPr>
-          <w:lang w:val="en-US"/>
-        </w:rPr>
-        <w:t xml:space="preserve">When a player </w:t>
-      </w:r>
+        <w:t>removing</w:t>
+      </w:r>
+      <w:r>
+        <w:rPr>
+          <w:lang w:val="en-US"/>
+        </w:rPr>
+        <w:t xml:space="preserve"> </w:t>
+      </w:r>
+      <w:r>
+        <w:rPr>
+          <w:lang w:val="en-US"/>
+        </w:rPr>
+        <w:t>bots</w:t>
+      </w:r>
+    </w:p>
+    <w:p>
+      <w:pPr>
+        <w:pStyle w:val="ListParagraph"/>
+        <w:numPr>
+          <w:ilvl w:val="1"/>
+          <w:numId w:val="22"/>
+        </w:numPr>
+        <w:rPr>
+          <w:lang w:val="en-US"/>
+        </w:rPr>
+      </w:pPr>
+      <w:r>
+        <w:rPr>
+          <w:lang w:val="en-US"/>
+        </w:rPr>
+        <w:t xml:space="preserve">Controller button for </w:t>
+      </w:r>
+      <w:r>
+        <w:rPr>
+          <w:i/>
+          <w:iCs/>
+          <w:lang w:val="en-US"/>
+        </w:rPr>
+        <w:t>exiting</w:t>
+      </w:r>
+      <w:r>
+        <w:rPr>
+          <w:lang w:val="en-US"/>
+        </w:rPr>
+        <w:t xml:space="preserve"> (completely)</w:t>
+      </w:r>
+    </w:p>
+    <w:p>
+      <w:pPr>
+        <w:pStyle w:val="ListParagraph"/>
+        <w:numPr>
+          <w:ilvl w:val="1"/>
+          <w:numId w:val="22"/>
+        </w:numPr>
+        <w:rPr>
+          <w:lang w:val="en-US"/>
+        </w:rPr>
+      </w:pPr>
+      <w:r>
+        <w:rPr>
+          <w:lang w:val="en-US"/>
+        </w:rPr>
+        <w:t xml:space="preserve">Button for </w:t>
+      </w:r>
+      <w:r>
+        <w:rPr>
+          <w:i/>
+          <w:iCs/>
+          <w:lang w:val="en-US"/>
+        </w:rPr>
+        <w:t>changing bot teams</w:t>
+      </w:r>
+      <w:r>
+        <w:rPr>
+          <w:lang w:val="en-US"/>
+        </w:rPr>
+        <w:t xml:space="preserve"> (if they ever learn about teams.</w:t>
+      </w:r>
+    </w:p>
+    <w:p>
+      <w:pPr>
+        <w:pStyle w:val="ListParagraph"/>
+        <w:numPr>
+          <w:ilvl w:val="0"/>
+          <w:numId w:val="22"/>
+        </w:numPr>
+        <w:rPr>
+          <w:lang w:val="en-US"/>
+        </w:rPr>
+      </w:pPr>
+      <w:r>
+        <w:rPr>
+          <w:lang w:val="en-US"/>
+        </w:rPr>
+        <w:t xml:space="preserve">Menus: </w:t>
+      </w:r>
+      <w:r>
+        <w:rPr>
+          <w:lang w:val="en-US"/>
+        </w:rPr>
+        <w:t>Create Human/Bot version for all player colors, pick correct one.</w:t>
+      </w:r>
+    </w:p>
+    <w:p>
+      <w:pPr>
+        <w:pStyle w:val="ListParagraph"/>
+        <w:numPr>
+          <w:ilvl w:val="0"/>
+          <w:numId w:val="22"/>
+        </w:numPr>
+        <w:rPr>
+          <w:lang w:val="en-US"/>
+        </w:rPr>
+      </w:pPr>
+      <w:r>
+        <w:rPr>
+          <w:lang w:val="en-US"/>
+        </w:rPr>
+        <w:t>Mobile version as well?</w:t>
+      </w:r>
+    </w:p>
+    <w:p>
+      <w:pPr>
+        <w:pStyle w:val="ListParagraph"/>
+        <w:numPr>
+          <w:ilvl w:val="0"/>
+          <w:numId w:val="22"/>
+        </w:numPr>
+        <w:rPr>
+          <w:lang w:val="en-US"/>
+        </w:rPr>
+      </w:pPr>
       <w:r>
         <w:rPr>
           <w:b/>
           <w:bCs/>
           <w:lang w:val="en-US"/>
         </w:rPr>
-        <w:t>dies</w:t>
-      </w:r>
-      <w:r>
-        <w:rPr>
-          <w:lang w:val="en-US"/>
-        </w:rPr>
-        <w:t>, they get a similar gradient circle around them.</w:t>
-      </w:r>
-    </w:p>
-    <w:p>
-      <w:pPr>
-        <w:pStyle w:val="ListParagraph"/>
-        <w:numPr>
-          <w:ilvl w:val="1"/>
-          <w:numId w:val="49"/>
-        </w:numPr>
-        <w:rPr>
-          <w:lang w:val="en-US"/>
-        </w:rPr>
-      </w:pPr>
-      <w:r>
-        <w:rPr>
-          <w:lang w:val="en-US"/>
-        </w:rPr>
-        <w:t>Flickering lights</w:t>
-      </w:r>
-    </w:p>
-    <w:p>
-      <w:pPr>
-        <w:pStyle w:val="ListParagraph"/>
-        <w:numPr>
-          <w:ilvl w:val="1"/>
-          <w:numId w:val="49"/>
-        </w:numPr>
-        <w:rPr>
-          <w:lang w:val="en-US"/>
-        </w:rPr>
-      </w:pPr>
-      <w:r>
-        <w:rPr>
-          <w:lang w:val="en-US"/>
-        </w:rPr>
-        <w:t>Allow removing/slicing some trees</w:t>
-      </w:r>
-    </w:p>
-    <w:p>
-      <w:pPr>
-        <w:pStyle w:val="ListParagraph"/>
-        <w:numPr>
-          <w:ilvl w:val="2"/>
-          <w:numId w:val="49"/>
-        </w:numPr>
-        <w:rPr>
-          <w:lang w:val="en-US"/>
-        </w:rPr>
-      </w:pPr>
-      <w:r>
-        <w:rPr>
-          <w:lang w:val="en-US"/>
-        </w:rPr>
-        <w:t>Only allow the trunks?</w:t>
-      </w:r>
-    </w:p>
-    <w:p>
-      <w:pPr>
-        <w:pStyle w:val="ListParagraph"/>
-        <w:numPr>
-          <w:ilvl w:val="2"/>
-          <w:numId w:val="49"/>
-        </w:numPr>
-        <w:rPr>
-          <w:lang w:val="en-US"/>
-        </w:rPr>
-      </w:pPr>
-      <w:r>
-        <w:rPr>
-          <w:lang w:val="en-US"/>
-        </w:rPr>
-        <w:t xml:space="preserve">Somehow it should look good unsliced </w:t>
+        <w:t>IDEA:</w:t>
+      </w:r>
+      <w:r>
+        <w:rPr>
+          <w:lang w:val="en-US"/>
+        </w:rPr>
+        <w:t xml:space="preserve"> Different </w:t>
       </w:r>
       <w:r>
         <w:rPr>
@@ -4405,13 +5136,13 @@
           <w:iCs/>
           <w:lang w:val="en-US"/>
         </w:rPr>
-        <w:t>and</w:t>
-      </w:r>
-      <w:r>
-        <w:rPr>
-          <w:lang w:val="en-US"/>
-        </w:rPr>
-        <w:t xml:space="preserve"> good/similar when sliced. So maybe I need to break it up in different single-colored chunks?</w:t>
+        <w:t>ground terrains</w:t>
+      </w:r>
+      <w:r>
+        <w:rPr>
+          <w:lang w:val="en-US"/>
+        </w:rPr>
+        <w:t>. As long as you’re on that terrain, you are influenced by its special effect (whatever it is).</w:t>
       </w:r>
     </w:p>
     <w:p>
@@ -4419,17 +5150,17 @@
         <w:pStyle w:val="ListParagraph"/>
         <w:numPr>
           <w:ilvl w:val="1"/>
-          <w:numId w:val="49"/>
-        </w:numPr>
-        <w:rPr>
-          <w:lang w:val="en-US"/>
-        </w:rPr>
-      </w:pPr>
-      <w:r>
-        <w:rPr>
-          <w:lang w:val="en-US"/>
-        </w:rPr>
-        <w:t>Light Occluders</w:t>
+          <w:numId w:val="22"/>
+        </w:numPr>
+        <w:rPr>
+          <w:lang w:val="en-US"/>
+        </w:rPr>
+      </w:pPr>
+      <w:r>
+        <w:rPr>
+          <w:lang w:val="en-US"/>
+        </w:rPr>
+        <w:t>Icy movement, sticky movement, keep growing/shrinking?</w:t>
       </w:r>
     </w:p>
     <w:p>
@@ -4437,17 +5168,43 @@
         <w:pStyle w:val="ListParagraph"/>
         <w:numPr>
           <w:ilvl w:val="1"/>
-          <w:numId w:val="49"/>
-        </w:numPr>
-        <w:rPr>
-          <w:lang w:val="en-US"/>
-        </w:rPr>
-      </w:pPr>
-      <w:r>
-        <w:rPr>
-          <w:lang w:val="en-US"/>
-        </w:rPr>
-        <w:t xml:space="preserve">(Some better shadows, for better depth perception </w:t>
+          <w:numId w:val="22"/>
+        </w:numPr>
+        <w:rPr>
+          <w:lang w:val="en-US"/>
+        </w:rPr>
+      </w:pPr>
+      <w:r>
+        <w:rPr>
+          <w:lang w:val="en-US"/>
+        </w:rPr>
+        <w:t>Curver =&gt; curves any throwables through it. (Might be more intuitive to make it a “magnet” or “hurricane” or something.</w:t>
+      </w:r>
+    </w:p>
+    <w:p>
+      <w:pPr>
+        <w:pStyle w:val="ListParagraph"/>
+        <w:numPr>
+          <w:ilvl w:val="0"/>
+          <w:numId w:val="22"/>
+        </w:numPr>
+        <w:rPr>
+          <w:lang w:val="en-US"/>
+        </w:rPr>
+      </w:pPr>
+      <w:r>
+        <w:rPr>
+          <w:b/>
+          <w:bCs/>
+          <w:lang w:val="en-US"/>
+        </w:rPr>
+        <w:t>IDEA:</w:t>
+      </w:r>
+      <w:r>
+        <w:rPr>
+          <w:lang w:val="en-US"/>
+        </w:rPr>
+        <w:t xml:space="preserve"> A way to really </w:t>
       </w:r>
       <w:r>
         <w:rPr>
@@ -4455,39 +5212,22 @@
           <w:iCs/>
           <w:lang w:val="en-US"/>
         </w:rPr>
-        <w:t>a</w:t>
-      </w:r>
-      <w:r>
-        <w:rPr>
-          <w:i/>
-          <w:iCs/>
-          <w:lang w:val="en-US"/>
-        </w:rPr>
-        <w:t>nd</w:t>
-      </w:r>
-      <w:r>
-        <w:rPr>
-          <w:lang w:val="en-US"/>
-        </w:rPr>
-        <w:t xml:space="preserve"> clearer movement?)</w:t>
-      </w:r>
-    </w:p>
-    <w:p>
-      <w:pPr>
-        <w:rPr>
-          <w:lang w:val="en-US"/>
-        </w:rPr>
-      </w:pPr>
-    </w:p>
-    <w:p>
-      <w:pPr>
-        <w:rPr>
-          <w:lang w:val="en-US"/>
-        </w:rPr>
-      </w:pPr>
-    </w:p>
-    <w:p>
-      <w:pPr>
+        <w:t>separate</w:t>
+      </w:r>
+      <w:r>
+        <w:rPr>
+          <w:lang w:val="en-US"/>
+        </w:rPr>
+        <w:t xml:space="preserve"> a map between players, locking them into a certain zone</w:t>
+      </w:r>
+    </w:p>
+    <w:p>
+      <w:pPr>
+        <w:pStyle w:val="ListParagraph"/>
+        <w:numPr>
+          <w:ilvl w:val="1"/>
+          <w:numId w:val="22"/>
+        </w:numPr>
         <w:rPr>
           <w:lang w:val="en-US"/>
         </w:rPr>
@@ -4499,987 +5239,6 @@
           <w:lang w:val="en-US"/>
         </w:rPr>
         <w:lastRenderedPageBreak/>
-        <w:t>Better bots</w:t>
-      </w:r>
-    </w:p>
-    <w:p>
-      <w:pPr>
-        <w:pStyle w:val="ListParagraph"/>
-        <w:numPr>
-          <w:ilvl w:val="0"/>
-          <w:numId w:val="39"/>
-        </w:numPr>
-        <w:rPr>
-          <w:lang w:val="en-US"/>
-        </w:rPr>
-      </w:pPr>
-      <w:r>
-        <w:rPr>
-          <w:lang w:val="en-US"/>
-        </w:rPr>
-        <w:t>Instead of only finding the “closest” of something, find them all, calculate distance, then sort based on that.</w:t>
-      </w:r>
-    </w:p>
-    <w:p>
-      <w:pPr>
-        <w:pStyle w:val="ListParagraph"/>
-        <w:numPr>
-          <w:ilvl w:val="1"/>
-          <w:numId w:val="39"/>
-        </w:numPr>
-        <w:rPr>
-          <w:lang w:val="en-US"/>
-        </w:rPr>
-      </w:pPr>
-      <w:r>
-        <w:rPr>
-          <w:lang w:val="en-US"/>
-        </w:rPr>
-        <w:t>Applicable to knives, collectibles, and players/targets to attack</w:t>
-      </w:r>
-    </w:p>
-    <w:p>
-      <w:pPr>
-        <w:pStyle w:val="ListParagraph"/>
-        <w:numPr>
-          <w:ilvl w:val="1"/>
-          <w:numId w:val="39"/>
-        </w:numPr>
-        <w:rPr>
-          <w:lang w:val="en-US"/>
-        </w:rPr>
-      </w:pPr>
-      <w:r>
-        <w:rPr>
-          <w:lang w:val="en-US"/>
-        </w:rPr>
-        <w:t>The first one that has a valid path, is chosen.</w:t>
-      </w:r>
-    </w:p>
-    <w:p>
-      <w:pPr>
-        <w:pStyle w:val="ListParagraph"/>
-        <w:numPr>
-          <w:ilvl w:val="0"/>
-          <w:numId w:val="39"/>
-        </w:numPr>
-        <w:rPr>
-          <w:lang w:val="en-US"/>
-        </w:rPr>
-      </w:pPr>
-      <w:r>
-        <w:rPr>
-          <w:lang w:val="en-US"/>
-        </w:rPr>
-        <w:t>Failsafes</w:t>
-      </w:r>
-    </w:p>
-    <w:p>
-      <w:pPr>
-        <w:pStyle w:val="ListParagraph"/>
-        <w:numPr>
-          <w:ilvl w:val="1"/>
-          <w:numId w:val="39"/>
-        </w:numPr>
-        <w:rPr>
-          <w:lang w:val="en-US"/>
-        </w:rPr>
-      </w:pPr>
-      <w:r>
-        <w:rPr>
-          <w:lang w:val="en-US"/>
-        </w:rPr>
-        <w:t>Create a generail fail-safe against flipflopping. (Check vector over X subsequent frames. If the average “dot product” between them is too low, we’re flip-flopping, so go to the “unstuck”-phase again.)</w:t>
-      </w:r>
-    </w:p>
-    <w:p>
-      <w:pPr>
-        <w:pStyle w:val="ListParagraph"/>
-        <w:numPr>
-          <w:ilvl w:val="0"/>
-          <w:numId w:val="39"/>
-        </w:numPr>
-        <w:rPr>
-          <w:lang w:val="en-US"/>
-        </w:rPr>
-      </w:pPr>
-      <w:r>
-        <w:rPr>
-          <w:lang w:val="en-US"/>
-        </w:rPr>
-        <w:t>Niceties:</w:t>
-      </w:r>
-    </w:p>
-    <w:p>
-      <w:pPr>
-        <w:pStyle w:val="ListParagraph"/>
-        <w:numPr>
-          <w:ilvl w:val="1"/>
-          <w:numId w:val="39"/>
-        </w:numPr>
-        <w:rPr>
-          <w:lang w:val="en-US"/>
-        </w:rPr>
-      </w:pPr>
-      <w:r>
-        <w:rPr>
-          <w:lang w:val="en-US"/>
-        </w:rPr>
-        <w:t xml:space="preserve">Give personality. </w:t>
-      </w:r>
-    </w:p>
-    <w:p>
-      <w:pPr>
-        <w:pStyle w:val="ListParagraph"/>
-        <w:numPr>
-          <w:ilvl w:val="1"/>
-          <w:numId w:val="39"/>
-        </w:numPr>
-        <w:rPr>
-          <w:lang w:val="en-US"/>
-        </w:rPr>
-      </w:pPr>
-      <w:r>
-        <w:rPr>
-          <w:lang w:val="en-US"/>
-        </w:rPr>
-        <w:t xml:space="preserve">If no knives, </w:t>
-      </w:r>
-      <w:r>
-        <w:rPr>
-          <w:i/>
-          <w:iCs/>
-          <w:lang w:val="en-US"/>
-        </w:rPr>
-        <w:t>and</w:t>
-      </w:r>
-      <w:r>
-        <w:rPr>
-          <w:lang w:val="en-US"/>
-        </w:rPr>
-        <w:t xml:space="preserve"> no knives for grabs, flee from others?</w:t>
-      </w:r>
-    </w:p>
-    <w:p>
-      <w:pPr>
-        <w:pStyle w:val="ListParagraph"/>
-        <w:numPr>
-          <w:ilvl w:val="1"/>
-          <w:numId w:val="39"/>
-        </w:numPr>
-        <w:rPr>
-          <w:lang w:val="en-US"/>
-        </w:rPr>
-      </w:pPr>
-      <w:r>
-        <w:rPr>
-          <w:lang w:val="en-US"/>
-        </w:rPr>
-        <w:t>Add the</w:t>
-      </w:r>
-      <w:r>
-        <w:rPr>
-          <w:lang w:val="en-US"/>
-        </w:rPr>
-        <w:t xml:space="preserve"> general</w:t>
-      </w:r>
-      <w:r>
-        <w:rPr>
-          <w:lang w:val="en-US"/>
-        </w:rPr>
-        <w:t xml:space="preserve"> niceties.</w:t>
-      </w:r>
-    </w:p>
-    <w:p>
-      <w:pPr>
-        <w:rPr>
-          <w:lang w:val="en-US"/>
-        </w:rPr>
-      </w:pPr>
-    </w:p>
-    <w:p>
-      <w:pPr>
-        <w:rPr>
-          <w:lang w:val="en-US"/>
-        </w:rPr>
-      </w:pPr>
-    </w:p>
-    <w:p>
-      <w:pPr>
-        <w:rPr>
-          <w:lang w:val="en-US"/>
-        </w:rPr>
-      </w:pPr>
-      <w:r>
-        <w:rPr>
-          <w:b/>
-          <w:bCs/>
-          <w:lang w:val="en-US"/>
-        </w:rPr>
-        <w:t xml:space="preserve">Future Game </w:t>
-      </w:r>
-      <w:r>
-        <w:rPr>
-          <w:b/>
-          <w:bCs/>
-          <w:lang w:val="en-US"/>
-        </w:rPr>
-        <w:t>Modes</w:t>
-      </w:r>
-      <w:r>
-        <w:rPr>
-          <w:b/>
-          <w:bCs/>
-          <w:lang w:val="en-US"/>
-        </w:rPr>
-        <w:t>:</w:t>
-      </w:r>
-    </w:p>
-    <w:p>
-      <w:pPr>
-        <w:pStyle w:val="ListParagraph"/>
-        <w:numPr>
-          <w:ilvl w:val="0"/>
-          <w:numId w:val="23"/>
-        </w:numPr>
-        <w:rPr>
-          <w:i/>
-          <w:iCs/>
-          <w:lang w:val="en-US"/>
-        </w:rPr>
-      </w:pPr>
-      <w:r>
-        <w:rPr>
-          <w:lang w:val="en-US"/>
-        </w:rPr>
-        <w:t>“Ropeless Race”:</w:t>
-      </w:r>
-    </w:p>
-    <w:p>
-      <w:pPr>
-        <w:pStyle w:val="ListParagraph"/>
-        <w:numPr>
-          <w:ilvl w:val="1"/>
-          <w:numId w:val="23"/>
-        </w:numPr>
-        <w:rPr>
-          <w:i/>
-          <w:iCs/>
-          <w:lang w:val="en-US"/>
-        </w:rPr>
-      </w:pPr>
-      <w:r>
-        <w:rPr>
-          <w:lang w:val="en-US"/>
-        </w:rPr>
-        <w:t>Figure out how to attach ropes to players.</w:t>
-      </w:r>
-    </w:p>
-    <w:p>
-      <w:pPr>
-        <w:pStyle w:val="ListParagraph"/>
-        <w:numPr>
-          <w:ilvl w:val="1"/>
-          <w:numId w:val="23"/>
-        </w:numPr>
-        <w:rPr>
-          <w:i/>
-          <w:iCs/>
-          <w:lang w:val="en-US"/>
-        </w:rPr>
-      </w:pPr>
-      <w:r>
-        <w:rPr>
-          <w:lang w:val="en-US"/>
-        </w:rPr>
-        <w:t>At start, attach ropes, then attach something valuable at the other end.</w:t>
-      </w:r>
-    </w:p>
-    <w:p>
-      <w:pPr>
-        <w:pStyle w:val="ListParagraph"/>
-        <w:numPr>
-          <w:ilvl w:val="1"/>
-          <w:numId w:val="23"/>
-        </w:numPr>
-        <w:rPr>
-          <w:i/>
-          <w:iCs/>
-          <w:lang w:val="en-US"/>
-        </w:rPr>
-      </w:pPr>
-      <w:r>
-        <w:rPr>
-          <w:lang w:val="en-US"/>
-        </w:rPr>
-        <w:t>When body is sliced from group “Ropes” =&gt; reconnect resulting bodies to the old PinJoints, remove this item from player.</w:t>
-      </w:r>
-      <w:r>
-        <w:rPr>
-          <w:lang w:val="en-US"/>
-        </w:rPr>
-        <w:t xml:space="preserve"> (Use collector for that.)</w:t>
-      </w:r>
-    </w:p>
-    <w:p>
-      <w:pPr>
-        <w:pStyle w:val="ListParagraph"/>
-        <w:numPr>
-          <w:ilvl w:val="0"/>
-          <w:numId w:val="23"/>
-        </w:numPr>
-        <w:rPr>
-          <w:i/>
-          <w:iCs/>
-          <w:lang w:val="en-US"/>
-        </w:rPr>
-      </w:pPr>
-      <w:r>
-        <w:rPr>
-          <w:lang w:val="en-US"/>
-        </w:rPr>
-        <w:t>“Capture the Flag”</w:t>
-      </w:r>
-    </w:p>
-    <w:p>
-      <w:pPr>
-        <w:rPr>
-          <w:i/>
-          <w:iCs/>
-          <w:lang w:val="en-US"/>
-        </w:rPr>
-      </w:pPr>
-    </w:p>
-    <w:p>
-      <w:pPr>
-        <w:rPr>
-          <w:b/>
-          <w:bCs/>
-          <w:lang w:val="en-US"/>
-        </w:rPr>
-      </w:pPr>
-      <w:r>
-        <w:rPr>
-          <w:b/>
-          <w:bCs/>
-          <w:lang w:val="en-US"/>
-        </w:rPr>
-        <w:t>Future Arenas:</w:t>
-      </w:r>
-    </w:p>
-    <w:p>
-      <w:pPr>
-        <w:pStyle w:val="ListParagraph"/>
-        <w:numPr>
-          <w:ilvl w:val="0"/>
-          <w:numId w:val="49"/>
-        </w:numPr>
-        <w:rPr>
-          <w:lang w:val="en-US"/>
-        </w:rPr>
-      </w:pPr>
-      <w:r>
-        <w:rPr>
-          <w:b/>
-          <w:bCs/>
-          <w:lang w:val="en-US"/>
-        </w:rPr>
-        <w:t>IDEA:</w:t>
-      </w:r>
-      <w:r>
-        <w:rPr>
-          <w:lang w:val="en-US"/>
-        </w:rPr>
-        <w:t xml:space="preserve"> </w:t>
-      </w:r>
-      <w:r>
-        <w:rPr>
-          <w:lang w:val="en-US"/>
-        </w:rPr>
-        <w:t>FURY =&gt; auto-throws knives once in a while (</w:t>
-      </w:r>
-      <w:r>
-        <w:rPr>
-          <w:lang w:val="en-US"/>
-        </w:rPr>
-        <w:t>some central, decorated element</w:t>
-      </w:r>
-      <w:r>
-        <w:rPr>
-          <w:lang w:val="en-US"/>
-        </w:rPr>
-        <w:t>, make it predictable/visible)</w:t>
-      </w:r>
-    </w:p>
-    <w:p>
-      <w:pPr>
-        <w:rPr>
-          <w:lang w:val="en-US"/>
-        </w:rPr>
-      </w:pPr>
-    </w:p>
-    <w:p>
-      <w:pPr>
-        <w:rPr>
-          <w:lang w:val="en-US"/>
-        </w:rPr>
-      </w:pPr>
-    </w:p>
-    <w:p>
-      <w:pPr>
-        <w:rPr>
-          <w:lang w:val="en-US"/>
-        </w:rPr>
-      </w:pPr>
-      <w:r>
-        <w:rPr>
-          <w:b/>
-          <w:bCs/>
-          <w:lang w:val="en-US"/>
-        </w:rPr>
-        <w:t>Future To-Do:</w:t>
-      </w:r>
-    </w:p>
-    <w:p>
-      <w:pPr>
-        <w:pStyle w:val="ListParagraph"/>
-        <w:numPr>
-          <w:ilvl w:val="0"/>
-          <w:numId w:val="22"/>
-        </w:numPr>
-        <w:rPr>
-          <w:lang w:val="en-US"/>
-        </w:rPr>
-      </w:pPr>
-      <w:r>
-        <w:rPr>
-          <w:lang w:val="en-US"/>
-        </w:rPr>
-        <w:t>Sound effects/particles:</w:t>
-      </w:r>
-    </w:p>
-    <w:p>
-      <w:pPr>
-        <w:pStyle w:val="ListParagraph"/>
-        <w:numPr>
-          <w:ilvl w:val="1"/>
-          <w:numId w:val="22"/>
-        </w:numPr>
-        <w:rPr>
-          <w:lang w:val="en-US"/>
-        </w:rPr>
-      </w:pPr>
-      <w:r>
-        <w:rPr>
-          <w:lang w:val="en-US"/>
-        </w:rPr>
-        <w:t>Window Crash</w:t>
-      </w:r>
-    </w:p>
-    <w:p>
-      <w:pPr>
-        <w:pStyle w:val="ListParagraph"/>
-        <w:numPr>
-          <w:ilvl w:val="1"/>
-          <w:numId w:val="22"/>
-        </w:numPr>
-        <w:rPr>
-          <w:lang w:val="en-US"/>
-        </w:rPr>
-      </w:pPr>
-      <w:r>
-        <w:rPr>
-          <w:lang w:val="en-US"/>
-        </w:rPr>
-        <w:t>Vine Slash</w:t>
-      </w:r>
-    </w:p>
-    <w:p>
-      <w:pPr>
-        <w:pStyle w:val="ListParagraph"/>
-        <w:numPr>
-          <w:ilvl w:val="1"/>
-          <w:numId w:val="22"/>
-        </w:numPr>
-        <w:rPr>
-          <w:lang w:val="en-US"/>
-        </w:rPr>
-      </w:pPr>
-      <w:r>
-        <w:rPr>
-          <w:lang w:val="en-US"/>
-        </w:rPr>
-        <w:t>Player/Throwable Teleport</w:t>
-      </w:r>
-    </w:p>
-    <w:p>
-      <w:pPr>
-        <w:pStyle w:val="ListParagraph"/>
-        <w:numPr>
-          <w:ilvl w:val="0"/>
-          <w:numId w:val="22"/>
-        </w:numPr>
-        <w:rPr>
-          <w:lang w:val="en-US"/>
-        </w:rPr>
-      </w:pPr>
-      <w:r>
-        <w:rPr>
-          <w:lang w:val="en-US"/>
-        </w:rPr>
-        <w:t>Background music doesn’t loop perfectly? Though it should? How did that happen?</w:t>
-      </w:r>
-    </w:p>
-    <w:p>
-      <w:pPr>
-        <w:pStyle w:val="ListParagraph"/>
-        <w:numPr>
-          <w:ilvl w:val="0"/>
-          <w:numId w:val="22"/>
-        </w:numPr>
-        <w:rPr>
-          <w:lang w:val="en-US"/>
-        </w:rPr>
-      </w:pPr>
-      <w:r>
-        <w:rPr>
-          <w:lang w:val="en-US"/>
-        </w:rPr>
-        <w:t xml:space="preserve">Dumplings aren’t always caught </w:t>
-      </w:r>
-      <w:r>
-        <w:rPr>
-          <w:lang w:val="en-US"/>
-        </w:rPr>
-        <w:t xml:space="preserve">(immediately) </w:t>
-      </w:r>
-      <w:r>
-        <w:rPr>
-          <w:lang w:val="en-US"/>
-        </w:rPr>
-        <w:t>by other players? Something about not being sure about orientation (as it’s round, not rectangular)? Or the collision shape is wrong and occludes some of the raycasts?</w:t>
-      </w:r>
-    </w:p>
-    <w:p>
-      <w:pPr>
-        <w:pStyle w:val="ListParagraph"/>
-        <w:numPr>
-          <w:ilvl w:val="0"/>
-          <w:numId w:val="22"/>
-        </w:numPr>
-        <w:rPr>
-          <w:lang w:val="en-US"/>
-        </w:rPr>
-      </w:pPr>
-      <w:r>
-        <w:rPr>
-          <w:lang w:val="en-US"/>
-        </w:rPr>
-        <w:t>Add some minor sliceable elements to graveyard and ghost town. (Like a few barrels somewhere, or fruit.)</w:t>
-      </w:r>
-    </w:p>
-    <w:p>
-      <w:pPr>
-        <w:pStyle w:val="ListParagraph"/>
-        <w:numPr>
-          <w:ilvl w:val="0"/>
-          <w:numId w:val="22"/>
-        </w:numPr>
-        <w:rPr>
-          <w:lang w:val="en-US"/>
-        </w:rPr>
-      </w:pPr>
-      <w:r>
-        <w:rPr>
-          <w:lang w:val="en-US"/>
-        </w:rPr>
-        <w:t xml:space="preserve">Make collectors look better. Also allow placing them in </w:t>
-      </w:r>
-      <w:r>
-        <w:rPr>
-          <w:i/>
-          <w:iCs/>
-          <w:lang w:val="en-US"/>
-        </w:rPr>
-        <w:t>any</w:t>
-      </w:r>
-      <w:r>
-        <w:rPr>
-          <w:lang w:val="en-US"/>
-        </w:rPr>
-        <w:t xml:space="preserve"> map layer. (Sometimes they should overlay, sometimes they should be ground.)</w:t>
-      </w:r>
-    </w:p>
-    <w:p>
-      <w:pPr>
-        <w:pStyle w:val="ListParagraph"/>
-        <w:numPr>
-          <w:ilvl w:val="0"/>
-          <w:numId w:val="22"/>
-        </w:numPr>
-        <w:rPr>
-          <w:lang w:val="en-US"/>
-        </w:rPr>
-      </w:pPr>
-      <w:r>
-        <w:rPr>
-          <w:lang w:val="en-US"/>
-        </w:rPr>
-        <w:t>All extra rules are untested …</w:t>
-      </w:r>
-    </w:p>
-    <w:p>
-      <w:pPr>
-        <w:pStyle w:val="ListParagraph"/>
-        <w:numPr>
-          <w:ilvl w:val="0"/>
-          <w:numId w:val="22"/>
-        </w:numPr>
-        <w:rPr>
-          <w:lang w:val="en-US"/>
-        </w:rPr>
-      </w:pPr>
-      <w:r>
-        <w:rPr>
-          <w:lang w:val="en-US"/>
-        </w:rPr>
-        <w:t>When possible, permanently show the effects of a powerup (in a unique, clear way, like a “magnet” shape</w:t>
-      </w:r>
-      <w:r>
-        <w:rPr>
-          <w:lang w:val="en-US"/>
-        </w:rPr>
-        <w:t xml:space="preserve"> or particle effect for the magnet)</w:t>
-      </w:r>
-    </w:p>
-    <w:p>
-      <w:pPr>
-        <w:pStyle w:val="ListParagraph"/>
-        <w:numPr>
-          <w:ilvl w:val="0"/>
-          <w:numId w:val="22"/>
-        </w:numPr>
-        <w:rPr>
-          <w:lang w:val="en-US"/>
-        </w:rPr>
-      </w:pPr>
-      <w:r>
-        <w:rPr>
-          <w:b/>
-          <w:bCs/>
-          <w:lang w:val="en-US"/>
-        </w:rPr>
-        <w:t>Auto-</w:t>
-      </w:r>
-      <w:r>
-        <w:rPr>
-          <w:lang w:val="en-US"/>
-        </w:rPr>
-        <w:t>throwing: automatically use quick-slash when something is near</w:t>
-      </w:r>
-    </w:p>
-    <w:p>
-      <w:pPr>
-        <w:pStyle w:val="ListParagraph"/>
-        <w:numPr>
-          <w:ilvl w:val="0"/>
-          <w:numId w:val="22"/>
-        </w:numPr>
-        <w:rPr>
-          <w:lang w:val="en-US"/>
-        </w:rPr>
-      </w:pPr>
-      <w:r>
-        <w:rPr>
-          <w:lang w:val="en-US"/>
-        </w:rPr>
-        <w:t>Extra buttons in menus:</w:t>
-      </w:r>
-    </w:p>
-    <w:p>
-      <w:pPr>
-        <w:pStyle w:val="ListParagraph"/>
-        <w:numPr>
-          <w:ilvl w:val="1"/>
-          <w:numId w:val="22"/>
-        </w:numPr>
-        <w:rPr>
-          <w:lang w:val="en-US"/>
-        </w:rPr>
-      </w:pPr>
-      <w:r>
-        <w:rPr>
-          <w:lang w:val="en-US"/>
-        </w:rPr>
-        <w:lastRenderedPageBreak/>
-        <w:t>C</w:t>
-      </w:r>
-      <w:r>
-        <w:rPr>
-          <w:lang w:val="en-US"/>
-        </w:rPr>
-        <w:t xml:space="preserve">ontroller button for </w:t>
-      </w:r>
-      <w:r>
-        <w:rPr>
-          <w:i/>
-          <w:iCs/>
-          <w:lang w:val="en-US"/>
-        </w:rPr>
-        <w:t>removing</w:t>
-      </w:r>
-      <w:r>
-        <w:rPr>
-          <w:lang w:val="en-US"/>
-        </w:rPr>
-        <w:t xml:space="preserve"> </w:t>
-      </w:r>
-      <w:r>
-        <w:rPr>
-          <w:lang w:val="en-US"/>
-        </w:rPr>
-        <w:t>bots</w:t>
-      </w:r>
-    </w:p>
-    <w:p>
-      <w:pPr>
-        <w:pStyle w:val="ListParagraph"/>
-        <w:numPr>
-          <w:ilvl w:val="1"/>
-          <w:numId w:val="22"/>
-        </w:numPr>
-        <w:rPr>
-          <w:lang w:val="en-US"/>
-        </w:rPr>
-      </w:pPr>
-      <w:r>
-        <w:rPr>
-          <w:lang w:val="en-US"/>
-        </w:rPr>
-        <w:t xml:space="preserve">Controller button for </w:t>
-      </w:r>
-      <w:r>
-        <w:rPr>
-          <w:i/>
-          <w:iCs/>
-          <w:lang w:val="en-US"/>
-        </w:rPr>
-        <w:t>exiting</w:t>
-      </w:r>
-      <w:r>
-        <w:rPr>
-          <w:lang w:val="en-US"/>
-        </w:rPr>
-        <w:t xml:space="preserve"> (completely)</w:t>
-      </w:r>
-    </w:p>
-    <w:p>
-      <w:pPr>
-        <w:pStyle w:val="ListParagraph"/>
-        <w:numPr>
-          <w:ilvl w:val="1"/>
-          <w:numId w:val="22"/>
-        </w:numPr>
-        <w:rPr>
-          <w:lang w:val="en-US"/>
-        </w:rPr>
-      </w:pPr>
-      <w:r>
-        <w:rPr>
-          <w:lang w:val="en-US"/>
-        </w:rPr>
-        <w:t xml:space="preserve">Button for </w:t>
-      </w:r>
-      <w:r>
-        <w:rPr>
-          <w:i/>
-          <w:iCs/>
-          <w:lang w:val="en-US"/>
-        </w:rPr>
-        <w:t>changing bot teams</w:t>
-      </w:r>
-      <w:r>
-        <w:rPr>
-          <w:lang w:val="en-US"/>
-        </w:rPr>
-        <w:t xml:space="preserve"> (if they ever learn about teams.</w:t>
-      </w:r>
-    </w:p>
-    <w:p>
-      <w:pPr>
-        <w:pStyle w:val="ListParagraph"/>
-        <w:numPr>
-          <w:ilvl w:val="0"/>
-          <w:numId w:val="22"/>
-        </w:numPr>
-        <w:rPr>
-          <w:lang w:val="en-US"/>
-        </w:rPr>
-      </w:pPr>
-      <w:r>
-        <w:rPr>
-          <w:lang w:val="en-US"/>
-        </w:rPr>
-        <w:t xml:space="preserve">Menus: </w:t>
-      </w:r>
-      <w:r>
-        <w:rPr>
-          <w:lang w:val="en-US"/>
-        </w:rPr>
-        <w:t>Create Human/Bot version for all player colors, pick correct one.</w:t>
-      </w:r>
-    </w:p>
-    <w:p>
-      <w:pPr>
-        <w:pStyle w:val="ListParagraph"/>
-        <w:numPr>
-          <w:ilvl w:val="0"/>
-          <w:numId w:val="22"/>
-        </w:numPr>
-        <w:rPr>
-          <w:lang w:val="en-US"/>
-        </w:rPr>
-      </w:pPr>
-      <w:r>
-        <w:rPr>
-          <w:lang w:val="en-US"/>
-        </w:rPr>
-        <w:t>Mobile version as well?</w:t>
-      </w:r>
-    </w:p>
-    <w:p>
-      <w:pPr>
-        <w:pStyle w:val="ListParagraph"/>
-        <w:numPr>
-          <w:ilvl w:val="0"/>
-          <w:numId w:val="22"/>
-        </w:numPr>
-        <w:rPr>
-          <w:lang w:val="en-US"/>
-        </w:rPr>
-      </w:pPr>
-      <w:r>
-        <w:rPr>
-          <w:b/>
-          <w:bCs/>
-          <w:lang w:val="en-US"/>
-        </w:rPr>
-        <w:t>IDEA:</w:t>
-      </w:r>
-      <w:r>
-        <w:rPr>
-          <w:lang w:val="en-US"/>
-        </w:rPr>
-        <w:t xml:space="preserve"> Different </w:t>
-      </w:r>
-      <w:r>
-        <w:rPr>
-          <w:i/>
-          <w:iCs/>
-          <w:lang w:val="en-US"/>
-        </w:rPr>
-        <w:t>ground terrains</w:t>
-      </w:r>
-      <w:r>
-        <w:rPr>
-          <w:lang w:val="en-US"/>
-        </w:rPr>
-        <w:t>. As long as you’re on that terrain, you are influenced by its special effect (whatever it is).</w:t>
-      </w:r>
-    </w:p>
-    <w:p>
-      <w:pPr>
-        <w:pStyle w:val="ListParagraph"/>
-        <w:numPr>
-          <w:ilvl w:val="1"/>
-          <w:numId w:val="22"/>
-        </w:numPr>
-        <w:rPr>
-          <w:lang w:val="en-US"/>
-        </w:rPr>
-      </w:pPr>
-      <w:r>
-        <w:rPr>
-          <w:lang w:val="en-US"/>
-        </w:rPr>
-        <w:t>Icy movement, sticky movement, keep growing/shrinking?</w:t>
-      </w:r>
-    </w:p>
-    <w:p>
-      <w:pPr>
-        <w:pStyle w:val="ListParagraph"/>
-        <w:numPr>
-          <w:ilvl w:val="1"/>
-          <w:numId w:val="22"/>
-        </w:numPr>
-        <w:rPr>
-          <w:lang w:val="en-US"/>
-        </w:rPr>
-      </w:pPr>
-      <w:r>
-        <w:rPr>
-          <w:lang w:val="en-US"/>
-        </w:rPr>
-        <w:t>Curver =&gt; curves any throwables through it. (Might be more intuitive to make it a “magnet” or “hurricane” or something.</w:t>
-      </w:r>
-    </w:p>
-    <w:p>
-      <w:pPr>
-        <w:pStyle w:val="ListParagraph"/>
-        <w:numPr>
-          <w:ilvl w:val="0"/>
-          <w:numId w:val="22"/>
-        </w:numPr>
-        <w:rPr>
-          <w:lang w:val="en-US"/>
-        </w:rPr>
-      </w:pPr>
-      <w:r>
-        <w:rPr>
-          <w:b/>
-          <w:bCs/>
-          <w:lang w:val="en-US"/>
-        </w:rPr>
-        <w:t>IDEA:</w:t>
-      </w:r>
-      <w:r>
-        <w:rPr>
-          <w:lang w:val="en-US"/>
-        </w:rPr>
-        <w:t xml:space="preserve"> A way to really </w:t>
-      </w:r>
-      <w:r>
-        <w:rPr>
-          <w:i/>
-          <w:iCs/>
-          <w:lang w:val="en-US"/>
-        </w:rPr>
-        <w:t>separate</w:t>
-      </w:r>
-      <w:r>
-        <w:rPr>
-          <w:lang w:val="en-US"/>
-        </w:rPr>
-        <w:t xml:space="preserve"> a map between players, locking them into a certain zone</w:t>
-      </w:r>
-    </w:p>
-    <w:p>
-      <w:pPr>
-        <w:pStyle w:val="ListParagraph"/>
-        <w:numPr>
-          <w:ilvl w:val="1"/>
-          <w:numId w:val="22"/>
-        </w:numPr>
-        <w:rPr>
-          <w:lang w:val="en-US"/>
-        </w:rPr>
-      </w:pPr>
-      <w:r>
-        <w:rPr>
-          <w:b/>
-          <w:bCs/>
-          <w:lang w:val="en-US"/>
-        </w:rPr>
         <w:t>AMAZING (but weird) IDEA:</w:t>
       </w:r>
       <w:r>
@@ -11951,6 +11710,7 @@
   <w:style w:type="character" w:default="1" w:styleId="DefaultParagraphFont">
     <w:name w:val="Default Paragraph Font"/>
     <w:uiPriority w:val="1"/>
+    <w:semiHidden/>
     <w:unhideWhenUsed/>
   </w:style>
   <w:style w:type="table" w:default="1" w:styleId="TableNormal">

</xml_diff>

<commit_message>
Minor fixes all around
</commit_message>
<xml_diff>
--- a/non-game/[Idea] Carving Pumpkins.docx
+++ b/non-game/[Idea] Carving Pumpkins.docx
@@ -1354,13 +1354,7 @@
         <w:rPr>
           <w:lang w:val="en-US"/>
         </w:rPr>
-        <w:t>Hitting a dumpling on another player transfers it to you. (</w:t>
-      </w:r>
-      <w:r>
-        <w:rPr>
-          <w:lang w:val="en-US"/>
-        </w:rPr>
-        <w:t xml:space="preserve">There are many different types; some that you might not even </w:t>
+        <w:t xml:space="preserve">Hitting a dumpling on another player transfers it to you. (There are many different types; some that you might not even </w:t>
       </w:r>
       <w:r>
         <w:rPr>
@@ -1374,13 +1368,7 @@
         <w:rPr>
           <w:lang w:val="en-US"/>
         </w:rPr>
-        <w:t xml:space="preserve"> to steal.</w:t>
-      </w:r>
-      <w:r>
-        <w:rPr>
-          <w:lang w:val="en-US"/>
-        </w:rPr>
-        <w:t>)</w:t>
+        <w:t xml:space="preserve"> to steal.)</w:t>
       </w:r>
     </w:p>
     <w:p>
@@ -3185,13 +3173,7 @@
         <w:rPr>
           <w:lang w:val="en-US"/>
         </w:rPr>
-        <w:t xml:space="preserve"> </w:t>
-      </w:r>
-      <w:r>
-        <w:rPr>
-          <w:lang w:val="en-US"/>
-        </w:rPr>
-        <w:t>(Implemented)</w:t>
+        <w:t xml:space="preserve"> (Implemented)</w:t>
       </w:r>
     </w:p>
     <w:p>
@@ -3217,13 +3199,7 @@
         <w:rPr>
           <w:lang w:val="en-US"/>
         </w:rPr>
-        <w:t xml:space="preserve"> </w:t>
-      </w:r>
-      <w:r>
-        <w:rPr>
-          <w:lang w:val="en-US"/>
-        </w:rPr>
-        <w:t xml:space="preserve">Some better shadows/gradients, for better depth perception </w:t>
+        <w:t xml:space="preserve"> Some better shadows/gradients, for better depth perception </w:t>
       </w:r>
       <w:r>
         <w:rPr>
@@ -3245,13 +3221,7 @@
         <w:rPr>
           <w:lang w:val="en-US"/>
         </w:rPr>
-        <w:t xml:space="preserve"> clearer movement?</w:t>
-      </w:r>
-      <w:r>
-        <w:rPr>
-          <w:lang w:val="en-US"/>
-        </w:rPr>
-        <w:t xml:space="preserve"> (Especially underneath branches, on the floor.)</w:t>
+        <w:t xml:space="preserve"> clearer movement? (Especially underneath branches, on the floor.)</w:t>
       </w:r>
     </w:p>
     <w:p>
@@ -3778,13 +3748,7 @@
         <w:rPr>
           <w:lang w:val="en-US"/>
         </w:rPr>
-        <w:t xml:space="preserve"> </w:t>
-      </w:r>
-      <w:r>
-        <w:rPr>
-          <w:lang w:val="en-US"/>
-        </w:rPr>
-        <w:t>(Implemented)</w:t>
+        <w:t xml:space="preserve"> (Implemented)</w:t>
       </w:r>
     </w:p>
     <w:p>
@@ -4105,15 +4069,7 @@
           <w:bCs/>
           <w:lang w:val="en-US"/>
         </w:rPr>
-        <w:t>slicing machine</w:t>
-      </w:r>
-      <w:r>
-        <w:rPr>
-          <w:b/>
-          <w:bCs/>
-          <w:lang w:val="en-US"/>
-        </w:rPr>
-        <w:t xml:space="preserve"> </w:t>
+        <w:t xml:space="preserve">slicing machine </w:t>
       </w:r>
       <w:r>
         <w:rPr>
@@ -5137,6 +5093,9 @@
         </w:rPr>
       </w:pPr>
       <w:r>
+        <w:rPr>
+          <w:lang w:val="en-US"/>
+        </w:rPr>
         <w:br w:type="page"/>
       </w:r>
     </w:p>
@@ -6010,25 +5969,13 @@
         <w:rPr>
           <w:lang w:val="en-US"/>
         </w:rPr>
-        <w:t>Move “teleporting” to its own module in whatever needs to support it, would streamline all that functionality</w:t>
-      </w:r>
-    </w:p>
-    <w:p>
-      <w:pPr>
-        <w:pStyle w:val="ListParagraph"/>
-        <w:numPr>
-          <w:ilvl w:val="0"/>
-          <w:numId w:val="15"/>
-        </w:numPr>
-        <w:rPr>
-          <w:lang w:val="en-US"/>
-        </w:rPr>
-      </w:pPr>
-      <w:r>
-        <w:rPr>
-          <w:lang w:val="en-US"/>
-        </w:rPr>
-        <w:t>Improve bots:</w:t>
+        <w:t>Move “</w:t>
+      </w:r>
+      <w:r>
+        <w:rPr>
+          <w:lang w:val="en-US"/>
+        </w:rPr>
+        <w:t>respawning” to its own module?</w:t>
       </w:r>
     </w:p>
     <w:p>
@@ -6046,7 +5993,31 @@
         <w:rPr>
           <w:lang w:val="en-US"/>
         </w:rPr>
-        <w:t>Better move around obstacles</w:t>
+        <w:t>Make “regrowable” a module (and expose some properties I’d change between objects – window, vine, new stuff for new arenas)</w:t>
+      </w:r>
+      <w:r>
+        <w:rPr>
+          <w:lang w:val="en-US"/>
+        </w:rPr>
+        <w:t xml:space="preserve"> I can easily copy to any other regrowables I want to make</w:t>
+      </w:r>
+    </w:p>
+    <w:p>
+      <w:pPr>
+        <w:pStyle w:val="ListParagraph"/>
+        <w:numPr>
+          <w:ilvl w:val="0"/>
+          <w:numId w:val="15"/>
+        </w:numPr>
+        <w:rPr>
+          <w:lang w:val="en-US"/>
+        </w:rPr>
+      </w:pPr>
+      <w:r>
+        <w:rPr>
+          <w:lang w:val="en-US"/>
+        </w:rPr>
+        <w:t>Improve bots:</w:t>
       </w:r>
     </w:p>
     <w:p>
@@ -6064,7 +6035,7 @@
         <w:rPr>
           <w:lang w:val="en-US"/>
         </w:rPr>
-        <w:t>Add personality (including delay between button presses)</w:t>
+        <w:t>Better move around obstacles</w:t>
       </w:r>
     </w:p>
     <w:p>
@@ -6082,61 +6053,7 @@
         <w:rPr>
           <w:lang w:val="en-US"/>
         </w:rPr>
-        <w:t>Fix the obvious bugs</w:t>
-      </w:r>
-    </w:p>
-    <w:p>
-      <w:pPr>
-        <w:pStyle w:val="ListParagraph"/>
-        <w:numPr>
-          <w:ilvl w:val="0"/>
-          <w:numId w:val="15"/>
-        </w:numPr>
-        <w:rPr>
-          <w:lang w:val="en-US"/>
-        </w:rPr>
-      </w:pPr>
-      <w:r>
-        <w:rPr>
-          <w:lang w:val="en-US"/>
-        </w:rPr>
-        <w:t>Fix all the minor bugs/improvements in “</w:t>
-      </w:r>
-      <w:r>
-        <w:rPr>
-          <w:lang w:val="en-US"/>
-        </w:rPr>
-        <w:t>minor to-dos</w:t>
-      </w:r>
-      <w:r>
-        <w:rPr>
-          <w:lang w:val="en-US"/>
-        </w:rPr>
-        <w:t>”</w:t>
-      </w:r>
-    </w:p>
-    <w:p>
-      <w:pPr>
-        <w:pStyle w:val="ListParagraph"/>
-        <w:numPr>
-          <w:ilvl w:val="0"/>
-          <w:numId w:val="15"/>
-        </w:numPr>
-        <w:rPr>
-          <w:lang w:val="en-US"/>
-        </w:rPr>
-      </w:pPr>
-      <w:r>
-        <w:rPr>
-          <w:lang w:val="en-US"/>
-        </w:rPr>
-        <w:t xml:space="preserve">Add </w:t>
-      </w:r>
-      <w:r>
-        <w:rPr>
-          <w:lang w:val="en-US"/>
-        </w:rPr>
-        <w:t>the planned arenas, in whatever order/complexity I want.</w:t>
+        <w:t>Add personality (including delay between button presses)</w:t>
       </w:r>
     </w:p>
     <w:p>
@@ -6154,7 +6071,61 @@
         <w:rPr>
           <w:lang w:val="en-US"/>
         </w:rPr>
-        <w:t>Improve some parts of the older ones</w:t>
+        <w:t>Fix the obvious bugs</w:t>
+      </w:r>
+    </w:p>
+    <w:p>
+      <w:pPr>
+        <w:pStyle w:val="ListParagraph"/>
+        <w:numPr>
+          <w:ilvl w:val="0"/>
+          <w:numId w:val="15"/>
+        </w:numPr>
+        <w:rPr>
+          <w:lang w:val="en-US"/>
+        </w:rPr>
+      </w:pPr>
+      <w:r>
+        <w:rPr>
+          <w:lang w:val="en-US"/>
+        </w:rPr>
+        <w:t>Fix all the minor bugs/improvements in “</w:t>
+      </w:r>
+      <w:r>
+        <w:rPr>
+          <w:lang w:val="en-US"/>
+        </w:rPr>
+        <w:t>minor to-dos</w:t>
+      </w:r>
+      <w:r>
+        <w:rPr>
+          <w:lang w:val="en-US"/>
+        </w:rPr>
+        <w:t>”</w:t>
+      </w:r>
+    </w:p>
+    <w:p>
+      <w:pPr>
+        <w:pStyle w:val="ListParagraph"/>
+        <w:numPr>
+          <w:ilvl w:val="0"/>
+          <w:numId w:val="15"/>
+        </w:numPr>
+        <w:rPr>
+          <w:lang w:val="en-US"/>
+        </w:rPr>
+      </w:pPr>
+      <w:r>
+        <w:rPr>
+          <w:lang w:val="en-US"/>
+        </w:rPr>
+        <w:t xml:space="preserve">Add </w:t>
+      </w:r>
+      <w:r>
+        <w:rPr>
+          <w:lang w:val="en-US"/>
+        </w:rPr>
+        <w:t>the planned arenas, in whatever order/complexity I want.</w:t>
       </w:r>
     </w:p>
     <w:p>
@@ -6172,6 +6143,24 @@
         <w:rPr>
           <w:lang w:val="en-US"/>
         </w:rPr>
+        <w:t>Improve some parts of the older ones</w:t>
+      </w:r>
+    </w:p>
+    <w:p>
+      <w:pPr>
+        <w:pStyle w:val="ListParagraph"/>
+        <w:numPr>
+          <w:ilvl w:val="1"/>
+          <w:numId w:val="15"/>
+        </w:numPr>
+        <w:rPr>
+          <w:lang w:val="en-US"/>
+        </w:rPr>
+      </w:pPr>
+      <w:r>
+        <w:rPr>
+          <w:lang w:val="en-US"/>
+        </w:rPr>
         <w:t xml:space="preserve">The biggest question is: how to </w:t>
       </w:r>
       <w:r>
@@ -6612,7 +6601,7 @@
       <w:pPr>
         <w:pStyle w:val="ListParagraph"/>
         <w:numPr>
-          <w:ilvl w:val="0"/>
+          <w:ilvl w:val="2"/>
           <w:numId w:val="9"/>
         </w:numPr>
         <w:rPr>
@@ -6621,22 +6610,25 @@
       </w:pPr>
       <w:r>
         <w:rPr>
-          <w:lang w:val="en-US"/>
-        </w:rPr>
-        <w:t>Bots can hurt themselves =&gt; why? because they don’t get a player num</w:t>
-      </w:r>
-      <w:r>
-        <w:rPr>
-          <w:lang w:val="en-US"/>
-        </w:rPr>
-        <w:t xml:space="preserve"> (I think), their knives aren’t seen as theirs?</w:t>
-      </w:r>
-    </w:p>
-    <w:p>
-      <w:pPr>
-        <w:pStyle w:val="ListParagraph"/>
-        <w:numPr>
-          <w:ilvl w:val="0"/>
+          <w:b/>
+          <w:bCs/>
+          <w:lang w:val="en-US"/>
+        </w:rPr>
+        <w:lastRenderedPageBreak/>
+        <w:t>How to calculate the radius?</w:t>
+      </w:r>
+      <w:r>
+        <w:rPr>
+          <w:lang w:val="en-US"/>
+        </w:rPr>
+        <w:t xml:space="preserve"> Just take the max of Y bounds or X bounds, plus quite some margin.</w:t>
+      </w:r>
+    </w:p>
+    <w:p>
+      <w:pPr>
+        <w:pStyle w:val="ListParagraph"/>
+        <w:numPr>
+          <w:ilvl w:val="2"/>
           <w:numId w:val="9"/>
         </w:numPr>
         <w:rPr>
@@ -6645,9 +6637,34 @@
       </w:pPr>
       <w:r>
         <w:rPr>
-          <w:lang w:val="en-US"/>
-        </w:rPr>
-        <w:lastRenderedPageBreak/>
+          <w:b/>
+          <w:bCs/>
+          <w:lang w:val="en-US"/>
+        </w:rPr>
+        <w:t xml:space="preserve">Weight bodies based on distance? </w:t>
+      </w:r>
+      <w:r>
+        <w:rPr>
+          <w:lang w:val="en-US"/>
+        </w:rPr>
+        <w:t>(So we only smoothly go around if we’re away, but an obstacle we literally bump into should have weight 100%?)</w:t>
+      </w:r>
+    </w:p>
+    <w:p>
+      <w:pPr>
+        <w:pStyle w:val="ListParagraph"/>
+        <w:numPr>
+          <w:ilvl w:val="0"/>
+          <w:numId w:val="9"/>
+        </w:numPr>
+        <w:rPr>
+          <w:lang w:val="en-US"/>
+        </w:rPr>
+      </w:pPr>
+      <w:r>
+        <w:rPr>
+          <w:lang w:val="en-US"/>
+        </w:rPr>
         <w:t xml:space="preserve">Bots can “insta-press” buttons. Add </w:t>
       </w:r>
       <w:r>
@@ -6879,7 +6896,7 @@
         <w:rPr>
           <w:lang w:val="en-US"/>
         </w:rPr>
-        <w:t>Sound effects/particles:</w:t>
+        <w:t xml:space="preserve">Cartoony style: </w:t>
       </w:r>
     </w:p>
     <w:p>
@@ -6897,7 +6914,7 @@
         <w:rPr>
           <w:lang w:val="en-US"/>
         </w:rPr>
-        <w:t>Window Crash</w:t>
+        <w:t>Sometimes it doesn’t work correctly on more complex shapes?</w:t>
       </w:r>
     </w:p>
     <w:p>
@@ -6915,7 +6932,197 @@
         <w:rPr>
           <w:lang w:val="en-US"/>
         </w:rPr>
-        <w:t>Vine Slash</w:t>
+        <w:t>Implement further: smooth outlines when needed, turn it on/off where needed, make it look good.</w:t>
+      </w:r>
+    </w:p>
+    <w:p>
+      <w:pPr>
+        <w:pStyle w:val="ListParagraph"/>
+        <w:numPr>
+          <w:ilvl w:val="0"/>
+          <w:numId w:val="4"/>
+        </w:numPr>
+        <w:rPr>
+          <w:lang w:val="en-US"/>
+        </w:rPr>
+      </w:pPr>
+      <w:r>
+        <w:rPr>
+          <w:lang w:val="en-US"/>
+        </w:rPr>
+        <w:t>Background music doesn’t loop perfectly? Though it should? How did that happen?</w:t>
+      </w:r>
+    </w:p>
+    <w:p>
+      <w:pPr>
+        <w:pStyle w:val="ListParagraph"/>
+        <w:numPr>
+          <w:ilvl w:val="0"/>
+          <w:numId w:val="4"/>
+        </w:numPr>
+        <w:rPr>
+          <w:lang w:val="en-US"/>
+        </w:rPr>
+      </w:pPr>
+      <w:r>
+        <w:rPr>
+          <w:lang w:val="en-US"/>
+        </w:rPr>
+        <w:t>Easier/Quicker way to turn tutorial on/off from anywhere?</w:t>
+      </w:r>
+    </w:p>
+    <w:p>
+      <w:pPr>
+        <w:pStyle w:val="ListParagraph"/>
+        <w:numPr>
+          <w:ilvl w:val="0"/>
+          <w:numId w:val="4"/>
+        </w:numPr>
+        <w:rPr>
+          <w:lang w:val="en-US"/>
+        </w:rPr>
+      </w:pPr>
+      <w:r>
+        <w:rPr>
+          <w:lang w:val="en-US"/>
+        </w:rPr>
+        <w:t>Make dumpling types slightly more visible? (With colors around them, different trail, etc.?)</w:t>
+      </w:r>
+    </w:p>
+    <w:p>
+      <w:pPr>
+        <w:pStyle w:val="ListParagraph"/>
+        <w:numPr>
+          <w:ilvl w:val="0"/>
+          <w:numId w:val="4"/>
+        </w:numPr>
+        <w:rPr>
+          <w:lang w:val="en-US"/>
+        </w:rPr>
+      </w:pPr>
+      <w:r>
+        <w:rPr>
+          <w:lang w:val="en-US"/>
+        </w:rPr>
+        <w:t xml:space="preserve">Make collectors look better. Also allow placing them in </w:t>
+      </w:r>
+      <w:r>
+        <w:rPr>
+          <w:i/>
+          <w:iCs/>
+          <w:lang w:val="en-US"/>
+        </w:rPr>
+        <w:t>any</w:t>
+      </w:r>
+      <w:r>
+        <w:rPr>
+          <w:lang w:val="en-US"/>
+        </w:rPr>
+        <w:t xml:space="preserve"> map layer. (Sometimes they should overlay, sometimes they should be ground.)</w:t>
+      </w:r>
+    </w:p>
+    <w:p>
+      <w:pPr>
+        <w:pStyle w:val="ListParagraph"/>
+        <w:numPr>
+          <w:ilvl w:val="0"/>
+          <w:numId w:val="4"/>
+        </w:numPr>
+        <w:rPr>
+          <w:lang w:val="en-US"/>
+        </w:rPr>
+      </w:pPr>
+      <w:r>
+        <w:rPr>
+          <w:lang w:val="en-US"/>
+        </w:rPr>
+        <w:t>All extra rules are untested …</w:t>
+      </w:r>
+    </w:p>
+    <w:p>
+      <w:pPr>
+        <w:pStyle w:val="ListParagraph"/>
+        <w:numPr>
+          <w:ilvl w:val="0"/>
+          <w:numId w:val="4"/>
+        </w:numPr>
+        <w:rPr>
+          <w:lang w:val="en-US"/>
+        </w:rPr>
+      </w:pPr>
+      <w:r>
+        <w:rPr>
+          <w:lang w:val="en-US"/>
+        </w:rPr>
+        <w:t>Sometimes, when knives get stuck in something they still rotate the wrong way around?</w:t>
+      </w:r>
+    </w:p>
+    <w:p>
+      <w:pPr>
+        <w:pStyle w:val="ListParagraph"/>
+        <w:numPr>
+          <w:ilvl w:val="0"/>
+          <w:numId w:val="4"/>
+        </w:numPr>
+        <w:rPr>
+          <w:lang w:val="en-US"/>
+        </w:rPr>
+      </w:pPr>
+      <w:r>
+        <w:rPr>
+          <w:lang w:val="en-US"/>
+        </w:rPr>
+        <w:t>When possible, permanently show the effects of a powerup (in a unique, clear way, like a “magnet” shape</w:t>
+      </w:r>
+      <w:r>
+        <w:rPr>
+          <w:lang w:val="en-US"/>
+        </w:rPr>
+        <w:t xml:space="preserve"> or particle effect for the magnet)</w:t>
+      </w:r>
+    </w:p>
+    <w:p>
+      <w:pPr>
+        <w:pStyle w:val="ListParagraph"/>
+        <w:numPr>
+          <w:ilvl w:val="0"/>
+          <w:numId w:val="4"/>
+        </w:numPr>
+        <w:rPr>
+          <w:lang w:val="en-US"/>
+        </w:rPr>
+      </w:pPr>
+      <w:r>
+        <w:rPr>
+          <w:b/>
+          <w:bCs/>
+          <w:lang w:val="en-US"/>
+        </w:rPr>
+        <w:t>Auto-</w:t>
+      </w:r>
+      <w:r>
+        <w:rPr>
+          <w:lang w:val="en-US"/>
+        </w:rPr>
+        <w:t>throwing: automatically use quick-slash when something is near</w:t>
+      </w:r>
+    </w:p>
+    <w:p>
+      <w:pPr>
+        <w:pStyle w:val="ListParagraph"/>
+        <w:numPr>
+          <w:ilvl w:val="0"/>
+          <w:numId w:val="4"/>
+        </w:numPr>
+        <w:rPr>
+          <w:lang w:val="en-US"/>
+        </w:rPr>
+      </w:pPr>
+      <w:r>
+        <w:rPr>
+          <w:lang w:val="en-US"/>
+        </w:rPr>
+        <w:t>Extra buttons in menus:</w:t>
       </w:r>
     </w:p>
     <w:p>
@@ -6933,7 +7140,33 @@
         <w:rPr>
           <w:lang w:val="en-US"/>
         </w:rPr>
-        <w:t>Player/Throwable Teleport</w:t>
+        <w:t>C</w:t>
+      </w:r>
+      <w:r>
+        <w:rPr>
+          <w:lang w:val="en-US"/>
+        </w:rPr>
+        <w:t xml:space="preserve">ontroller button for </w:t>
+      </w:r>
+      <w:r>
+        <w:rPr>
+          <w:i/>
+          <w:iCs/>
+          <w:lang w:val="en-US"/>
+        </w:rPr>
+        <w:t>removing</w:t>
+      </w:r>
+      <w:r>
+        <w:rPr>
+          <w:lang w:val="en-US"/>
+        </w:rPr>
+        <w:t xml:space="preserve"> </w:t>
+      </w:r>
+      <w:r>
+        <w:rPr>
+          <w:lang w:val="en-US"/>
+        </w:rPr>
+        <w:t>bots</w:t>
       </w:r>
     </w:p>
     <w:p>
@@ -6951,97 +7184,7 @@
         <w:rPr>
           <w:lang w:val="en-US"/>
         </w:rPr>
-        <w:t>Light Switch</w:t>
-      </w:r>
-    </w:p>
-    <w:p>
-      <w:pPr>
-        <w:pStyle w:val="ListParagraph"/>
-        <w:numPr>
-          <w:ilvl w:val="0"/>
-          <w:numId w:val="4"/>
-        </w:numPr>
-        <w:rPr>
-          <w:lang w:val="en-US"/>
-        </w:rPr>
-      </w:pPr>
-      <w:r>
-        <w:rPr>
-          <w:lang w:val="en-US"/>
-        </w:rPr>
-        <w:t>Background music doesn’t loop perfectly? Though it should? How did that happen?</w:t>
-      </w:r>
-    </w:p>
-    <w:p>
-      <w:pPr>
-        <w:pStyle w:val="ListParagraph"/>
-        <w:numPr>
-          <w:ilvl w:val="0"/>
-          <w:numId w:val="4"/>
-        </w:numPr>
-        <w:rPr>
-          <w:lang w:val="en-US"/>
-        </w:rPr>
-      </w:pPr>
-      <w:r>
-        <w:rPr>
-          <w:lang w:val="en-US"/>
-        </w:rPr>
-        <w:t xml:space="preserve">Dumplings aren’t always caught </w:t>
-      </w:r>
-      <w:r>
-        <w:rPr>
-          <w:lang w:val="en-US"/>
-        </w:rPr>
-        <w:t xml:space="preserve">(immediately) </w:t>
-      </w:r>
-      <w:r>
-        <w:rPr>
-          <w:lang w:val="en-US"/>
-        </w:rPr>
-        <w:t>by other players</w:t>
-      </w:r>
-      <w:r>
-        <w:rPr>
-          <w:lang w:val="en-US"/>
-        </w:rPr>
-        <w:t xml:space="preserve"> =&gt; it only shoots raycasts back and front, not sideways =&gt; fix that? use an area on players instead? leave it?</w:t>
-      </w:r>
-    </w:p>
-    <w:p>
-      <w:pPr>
-        <w:pStyle w:val="ListParagraph"/>
-        <w:numPr>
-          <w:ilvl w:val="0"/>
-          <w:numId w:val="4"/>
-        </w:numPr>
-        <w:rPr>
-          <w:lang w:val="en-US"/>
-        </w:rPr>
-      </w:pPr>
-      <w:r>
-        <w:rPr>
-          <w:lang w:val="en-US"/>
-        </w:rPr>
-        <w:t>Make dumpling types slightly more visible? (With colors around them, different trail, etc.?)</w:t>
-      </w:r>
-    </w:p>
-    <w:p>
-      <w:pPr>
-        <w:pStyle w:val="ListParagraph"/>
-        <w:numPr>
-          <w:ilvl w:val="0"/>
-          <w:numId w:val="4"/>
-        </w:numPr>
-        <w:rPr>
-          <w:lang w:val="en-US"/>
-        </w:rPr>
-      </w:pPr>
-      <w:r>
-        <w:rPr>
-          <w:lang w:val="en-US"/>
-        </w:rPr>
-        <w:t xml:space="preserve">Make collectors look better. Also allow placing them in </w:t>
+        <w:t xml:space="preserve">Controller button for </w:t>
       </w:r>
       <w:r>
         <w:rPr>
@@ -7049,20 +7192,20 @@
           <w:iCs/>
           <w:lang w:val="en-US"/>
         </w:rPr>
-        <w:t>any</w:t>
-      </w:r>
-      <w:r>
-        <w:rPr>
-          <w:lang w:val="en-US"/>
-        </w:rPr>
-        <w:t xml:space="preserve"> map layer. (Sometimes they should overlay, sometimes they should be ground.)</w:t>
-      </w:r>
-    </w:p>
-    <w:p>
-      <w:pPr>
-        <w:pStyle w:val="ListParagraph"/>
-        <w:numPr>
-          <w:ilvl w:val="0"/>
+        <w:t>exiting</w:t>
+      </w:r>
+      <w:r>
+        <w:rPr>
+          <w:lang w:val="en-US"/>
+        </w:rPr>
+        <w:t xml:space="preserve"> (completely)</w:t>
+      </w:r>
+    </w:p>
+    <w:p>
+      <w:pPr>
+        <w:pStyle w:val="ListParagraph"/>
+        <w:numPr>
+          <w:ilvl w:val="1"/>
           <w:numId w:val="4"/>
         </w:numPr>
         <w:rPr>
@@ -7073,7 +7216,33 @@
         <w:rPr>
           <w:lang w:val="en-US"/>
         </w:rPr>
-        <w:t>All extra rules are untested …</w:t>
+        <w:t xml:space="preserve">Button for </w:t>
+      </w:r>
+      <w:r>
+        <w:rPr>
+          <w:i/>
+          <w:iCs/>
+          <w:lang w:val="en-US"/>
+        </w:rPr>
+        <w:t>changing bot teams</w:t>
+      </w:r>
+      <w:r>
+        <w:rPr>
+          <w:lang w:val="en-US"/>
+        </w:rPr>
+        <w:t xml:space="preserve"> (if they ever learn about teams</w:t>
+      </w:r>
+      <w:r>
+        <w:rPr>
+          <w:lang w:val="en-US"/>
+        </w:rPr>
+        <w:t>)</w:t>
+      </w:r>
+      <w:r>
+        <w:rPr>
+          <w:lang w:val="en-US"/>
+        </w:rPr>
+        <w:t>.</w:t>
       </w:r>
     </w:p>
     <w:p>
@@ -7091,31 +7260,13 @@
         <w:rPr>
           <w:lang w:val="en-US"/>
         </w:rPr>
-        <w:t>Sometimes, when knives get stuck in something they still rotate the wrong way around?</w:t>
-      </w:r>
-    </w:p>
-    <w:p>
-      <w:pPr>
-        <w:pStyle w:val="ListParagraph"/>
-        <w:numPr>
-          <w:ilvl w:val="0"/>
-          <w:numId w:val="4"/>
-        </w:numPr>
-        <w:rPr>
-          <w:lang w:val="en-US"/>
-        </w:rPr>
-      </w:pPr>
-      <w:r>
-        <w:rPr>
-          <w:lang w:val="en-US"/>
-        </w:rPr>
-        <w:t>When possible, permanently show the effects of a powerup (in a unique, clear way, like a “magnet” shape</w:t>
-      </w:r>
-      <w:r>
-        <w:rPr>
-          <w:lang w:val="en-US"/>
-        </w:rPr>
-        <w:t xml:space="preserve"> or particle effect for the magnet)</w:t>
+        <w:t xml:space="preserve">Menus: </w:t>
+      </w:r>
+      <w:r>
+        <w:rPr>
+          <w:lang w:val="en-US"/>
+        </w:rPr>
+        <w:t>Create Human/Bot version for all player colors, pick correct one.</w:t>
       </w:r>
     </w:p>
     <w:p>
@@ -7135,31 +7286,27 @@
           <w:bCs/>
           <w:lang w:val="en-US"/>
         </w:rPr>
-        <w:t>Auto-</w:t>
-      </w:r>
-      <w:r>
-        <w:rPr>
-          <w:lang w:val="en-US"/>
-        </w:rPr>
-        <w:t>throwing: automatically use quick-slash when something is near</w:t>
-      </w:r>
-    </w:p>
-    <w:p>
-      <w:pPr>
-        <w:pStyle w:val="ListParagraph"/>
-        <w:numPr>
-          <w:ilvl w:val="0"/>
-          <w:numId w:val="4"/>
-        </w:numPr>
-        <w:rPr>
-          <w:lang w:val="en-US"/>
-        </w:rPr>
-      </w:pPr>
-      <w:r>
-        <w:rPr>
-          <w:lang w:val="en-US"/>
-        </w:rPr>
-        <w:t>Extra buttons in menus:</w:t>
+        <w:t>IDEA:</w:t>
+      </w:r>
+      <w:r>
+        <w:rPr>
+          <w:lang w:val="en-US"/>
+        </w:rPr>
+        <w:t xml:space="preserve"> Different </w:t>
+      </w:r>
+      <w:r>
+        <w:rPr>
+          <w:i/>
+          <w:iCs/>
+          <w:lang w:val="en-US"/>
+        </w:rPr>
+        <w:t>ground terrains</w:t>
+      </w:r>
+      <w:r>
+        <w:rPr>
+          <w:lang w:val="en-US"/>
+        </w:rPr>
+        <w:t>. As long as you’re on that terrain, you are influenced by its special effect (whatever it is).</w:t>
       </w:r>
     </w:p>
     <w:p>
@@ -7177,33 +7324,7 @@
         <w:rPr>
           <w:lang w:val="en-US"/>
         </w:rPr>
-        <w:t>C</w:t>
-      </w:r>
-      <w:r>
-        <w:rPr>
-          <w:lang w:val="en-US"/>
-        </w:rPr>
-        <w:t xml:space="preserve">ontroller button for </w:t>
-      </w:r>
-      <w:r>
-        <w:rPr>
-          <w:i/>
-          <w:iCs/>
-          <w:lang w:val="en-US"/>
-        </w:rPr>
-        <w:t>removing</w:t>
-      </w:r>
-      <w:r>
-        <w:rPr>
-          <w:lang w:val="en-US"/>
-        </w:rPr>
-        <w:t xml:space="preserve"> </w:t>
-      </w:r>
-      <w:r>
-        <w:rPr>
-          <w:lang w:val="en-US"/>
-        </w:rPr>
-        <w:t>bots</w:t>
+        <w:t>Icy movement, sticky movement, keep growing/shrinking?</w:t>
       </w:r>
     </w:p>
     <w:p>
@@ -7221,89 +7342,8 @@
         <w:rPr>
           <w:lang w:val="en-US"/>
         </w:rPr>
-        <w:t xml:space="preserve">Controller button for </w:t>
-      </w:r>
-      <w:r>
-        <w:rPr>
-          <w:i/>
-          <w:iCs/>
-          <w:lang w:val="en-US"/>
-        </w:rPr>
-        <w:t>exiting</w:t>
-      </w:r>
-      <w:r>
-        <w:rPr>
-          <w:lang w:val="en-US"/>
-        </w:rPr>
-        <w:t xml:space="preserve"> (completely)</w:t>
-      </w:r>
-    </w:p>
-    <w:p>
-      <w:pPr>
-        <w:pStyle w:val="ListParagraph"/>
-        <w:numPr>
-          <w:ilvl w:val="1"/>
-          <w:numId w:val="4"/>
-        </w:numPr>
-        <w:rPr>
-          <w:lang w:val="en-US"/>
-        </w:rPr>
-      </w:pPr>
-      <w:r>
-        <w:rPr>
-          <w:lang w:val="en-US"/>
-        </w:rPr>
-        <w:t xml:space="preserve">Button for </w:t>
-      </w:r>
-      <w:r>
-        <w:rPr>
-          <w:i/>
-          <w:iCs/>
-          <w:lang w:val="en-US"/>
-        </w:rPr>
-        <w:t>changing bot teams</w:t>
-      </w:r>
-      <w:r>
-        <w:rPr>
-          <w:lang w:val="en-US"/>
-        </w:rPr>
-        <w:t xml:space="preserve"> (if they ever learn about teams</w:t>
-      </w:r>
-      <w:r>
-        <w:rPr>
-          <w:lang w:val="en-US"/>
-        </w:rPr>
-        <w:t>)</w:t>
-      </w:r>
-      <w:r>
-        <w:rPr>
-          <w:lang w:val="en-US"/>
-        </w:rPr>
-        <w:t>.</w:t>
-      </w:r>
-    </w:p>
-    <w:p>
-      <w:pPr>
-        <w:pStyle w:val="ListParagraph"/>
-        <w:numPr>
-          <w:ilvl w:val="0"/>
-          <w:numId w:val="4"/>
-        </w:numPr>
-        <w:rPr>
-          <w:lang w:val="en-US"/>
-        </w:rPr>
-      </w:pPr>
-      <w:r>
-        <w:rPr>
-          <w:lang w:val="en-US"/>
-        </w:rPr>
-        <w:t xml:space="preserve">Menus: </w:t>
-      </w:r>
-      <w:r>
-        <w:rPr>
-          <w:lang w:val="en-US"/>
-        </w:rPr>
-        <w:t>Create Human/Bot version for all player colors, pick correct one.</w:t>
+        <w:lastRenderedPageBreak/>
+        <w:t>Curver =&gt; curves any throwables through it. (Might be more intuitive to make it a “magnet” or “hurricane” or something.</w:t>
       </w:r>
     </w:p>
     <w:p>
@@ -7323,83 +7363,6 @@
           <w:bCs/>
           <w:lang w:val="en-US"/>
         </w:rPr>
-        <w:t>IDEA:</w:t>
-      </w:r>
-      <w:r>
-        <w:rPr>
-          <w:lang w:val="en-US"/>
-        </w:rPr>
-        <w:t xml:space="preserve"> Different </w:t>
-      </w:r>
-      <w:r>
-        <w:rPr>
-          <w:i/>
-          <w:iCs/>
-          <w:lang w:val="en-US"/>
-        </w:rPr>
-        <w:t>ground terrains</w:t>
-      </w:r>
-      <w:r>
-        <w:rPr>
-          <w:lang w:val="en-US"/>
-        </w:rPr>
-        <w:t>. As long as you’re on that terrain, you are influenced by its special effect (whatever it is).</w:t>
-      </w:r>
-    </w:p>
-    <w:p>
-      <w:pPr>
-        <w:pStyle w:val="ListParagraph"/>
-        <w:numPr>
-          <w:ilvl w:val="1"/>
-          <w:numId w:val="4"/>
-        </w:numPr>
-        <w:rPr>
-          <w:lang w:val="en-US"/>
-        </w:rPr>
-      </w:pPr>
-      <w:r>
-        <w:rPr>
-          <w:lang w:val="en-US"/>
-        </w:rPr>
-        <w:t>Icy movement, sticky movement, keep growing/shrinking?</w:t>
-      </w:r>
-    </w:p>
-    <w:p>
-      <w:pPr>
-        <w:pStyle w:val="ListParagraph"/>
-        <w:numPr>
-          <w:ilvl w:val="1"/>
-          <w:numId w:val="4"/>
-        </w:numPr>
-        <w:rPr>
-          <w:lang w:val="en-US"/>
-        </w:rPr>
-      </w:pPr>
-      <w:r>
-        <w:rPr>
-          <w:lang w:val="en-US"/>
-        </w:rPr>
-        <w:t>Curver =&gt; curves any throwables through it. (Might be more intuitive to make it a “magnet” or “hurricane” or something.</w:t>
-      </w:r>
-    </w:p>
-    <w:p>
-      <w:pPr>
-        <w:pStyle w:val="ListParagraph"/>
-        <w:numPr>
-          <w:ilvl w:val="0"/>
-          <w:numId w:val="4"/>
-        </w:numPr>
-        <w:rPr>
-          <w:lang w:val="en-US"/>
-        </w:rPr>
-      </w:pPr>
-      <w:r>
-        <w:rPr>
-          <w:b/>
-          <w:bCs/>
-          <w:lang w:val="en-US"/>
-        </w:rPr>
-        <w:lastRenderedPageBreak/>
         <w:t>IDEA:</w:t>
       </w:r>
       <w:r>
@@ -10443,6 +10406,7 @@
   <w:style w:type="character" w:default="1" w:styleId="DefaultParagraphFont">
     <w:name w:val="Default Paragraph Font"/>
     <w:uiPriority w:val="1"/>
+    <w:semiHidden/>
     <w:unhideWhenUsed/>
   </w:style>
   <w:style w:type="table" w:default="1" w:styleId="TableNormal">

</xml_diff>

<commit_message>
Almost fully adds Family Dinner, Pirate Curse map already sketched out
</commit_message>
<xml_diff>
--- a/non-game/[Idea] Carving Pumpkins.docx
+++ b/non-game/[Idea] Carving Pumpkins.docx
@@ -48,21 +48,7 @@
         <w:rPr>
           <w:lang w:val="en-US"/>
         </w:rPr>
-        <w:t xml:space="preserve">But it still </w:t>
-      </w:r>
-      <w:proofErr w:type="gramStart"/>
-      <w:r>
-        <w:rPr>
-          <w:lang w:val="en-US"/>
-        </w:rPr>
-        <w:t>works</w:t>
-      </w:r>
-      <w:proofErr w:type="gramEnd"/>
-      <w:r>
-        <w:rPr>
-          <w:lang w:val="en-US"/>
-        </w:rPr>
-        <w:t xml:space="preserve"> and it has potential, so let’s make a different game out of it.</w:t>
+        <w:t>But it still works and it has potential, so let’s make a different game out of it.</w:t>
       </w:r>
       <w:r>
         <w:rPr>
@@ -408,19 +394,11 @@
           <w:lang w:val="en-US"/>
         </w:rPr>
       </w:pPr>
-      <w:proofErr w:type="gramStart"/>
-      <w:r>
-        <w:rPr>
-          <w:lang w:val="en-US"/>
-        </w:rPr>
-        <w:t>Quick-press</w:t>
-      </w:r>
-      <w:proofErr w:type="gramEnd"/>
-      <w:r>
-        <w:rPr>
-          <w:lang w:val="en-US"/>
-        </w:rPr>
-        <w:t xml:space="preserve"> it to slice straight ahead. (The normal across your looking direction, with a small maximum range.)</w:t>
+      <w:r>
+        <w:rPr>
+          <w:lang w:val="en-US"/>
+        </w:rPr>
+        <w:t>Quick-press it to slice straight ahead. (The normal across your looking direction, with a small maximum range.)</w:t>
       </w:r>
     </w:p>
     <w:p>
@@ -697,6 +675,66 @@
     </w:p>
     <w:p>
       <w:pPr>
+        <w:pStyle w:val="ListParagraph"/>
+        <w:numPr>
+          <w:ilvl w:val="0"/>
+          <w:numId w:val="6"/>
+        </w:numPr>
+        <w:rPr>
+          <w:lang w:val="en-US"/>
+        </w:rPr>
+      </w:pPr>
+      <w:r>
+        <w:rPr>
+          <w:lang w:val="en-US"/>
+        </w:rPr>
+        <w:t xml:space="preserve">Things that are only solid for </w:t>
+      </w:r>
+      <w:r>
+        <w:rPr>
+          <w:i/>
+          <w:iCs/>
+          <w:lang w:val="en-US"/>
+        </w:rPr>
+        <w:t>players</w:t>
+      </w:r>
+      <w:r>
+        <w:rPr>
+          <w:lang w:val="en-US"/>
+        </w:rPr>
+        <w:t xml:space="preserve">, but not for </w:t>
+      </w:r>
+      <w:r>
+        <w:rPr>
+          <w:i/>
+          <w:iCs/>
+          <w:lang w:val="en-US"/>
+        </w:rPr>
+        <w:t>throwables</w:t>
+      </w:r>
+      <w:r>
+        <w:rPr>
+          <w:lang w:val="en-US"/>
+        </w:rPr>
+        <w:t xml:space="preserve"> (or anything else). Only their </w:t>
+      </w:r>
+      <w:r>
+        <w:rPr>
+          <w:i/>
+          <w:iCs/>
+          <w:lang w:val="en-US"/>
+        </w:rPr>
+        <w:t>mask</w:t>
+      </w:r>
+      <w:r>
+        <w:rPr>
+          <w:lang w:val="en-US"/>
+        </w:rPr>
+        <w:t xml:space="preserve"> is set to 7.</w:t>
+      </w:r>
+    </w:p>
+    <w:p>
+      <w:pPr>
         <w:rPr>
           <w:lang w:val="en-US"/>
         </w:rPr>
@@ -757,14 +795,12 @@
           <w:lang w:val="en-US"/>
         </w:rPr>
       </w:pPr>
-      <w:proofErr w:type="spellStart"/>
       <w:r>
         <w:rPr>
           <w:lang w:val="en-US"/>
         </w:rPr>
         <w:t>PlayerParts</w:t>
       </w:r>
-      <w:proofErr w:type="spellEnd"/>
     </w:p>
     <w:p>
       <w:pPr>
@@ -777,7 +813,6 @@
           <w:lang w:val="en-US"/>
         </w:rPr>
       </w:pPr>
-      <w:proofErr w:type="spellStart"/>
       <w:r>
         <w:rPr>
           <w:lang w:val="en-US"/>
@@ -790,7 +825,6 @@
         </w:rPr>
         <w:t>s</w:t>
       </w:r>
-      <w:proofErr w:type="spellEnd"/>
       <w:r>
         <w:rPr>
           <w:lang w:val="en-US"/>
@@ -809,7 +843,6 @@
           <w:lang w:val="en-US"/>
         </w:rPr>
       </w:pPr>
-      <w:proofErr w:type="spellStart"/>
       <w:r>
         <w:rPr>
           <w:lang w:val="en-US"/>
@@ -822,7 +855,6 @@
         </w:rPr>
         <w:t>s</w:t>
       </w:r>
-      <w:proofErr w:type="spellEnd"/>
       <w:r>
         <w:rPr>
           <w:lang w:val="en-US"/>
@@ -841,7 +873,6 @@
           <w:lang w:val="en-US"/>
         </w:rPr>
       </w:pPr>
-      <w:proofErr w:type="spellStart"/>
       <w:r>
         <w:rPr>
           <w:lang w:val="en-US"/>
@@ -854,7 +885,6 @@
         </w:rPr>
         <w:t>s</w:t>
       </w:r>
-      <w:proofErr w:type="spellEnd"/>
       <w:r>
         <w:rPr>
           <w:lang w:val="en-US"/>
@@ -873,7 +903,6 @@
           <w:lang w:val="en-US"/>
         </w:rPr>
       </w:pPr>
-      <w:proofErr w:type="spellStart"/>
       <w:r>
         <w:rPr>
           <w:lang w:val="en-US"/>
@@ -886,26 +915,11 @@
         </w:rPr>
         <w:t>s</w:t>
       </w:r>
-      <w:proofErr w:type="spellEnd"/>
-      <w:r>
-        <w:rPr>
-          <w:lang w:val="en-US"/>
-        </w:rPr>
-        <w:t xml:space="preserve"> =&gt; can’t be moved by </w:t>
-      </w:r>
-      <w:proofErr w:type="gramStart"/>
-      <w:r>
-        <w:rPr>
-          <w:lang w:val="en-US"/>
-        </w:rPr>
-        <w:t>e.g.</w:t>
-      </w:r>
-      <w:proofErr w:type="gramEnd"/>
-      <w:r>
-        <w:rPr>
-          <w:lang w:val="en-US"/>
-        </w:rPr>
-        <w:t xml:space="preserve"> a magnet pulling on it</w:t>
+      <w:r>
+        <w:rPr>
+          <w:lang w:val="en-US"/>
+        </w:rPr>
+        <w:t xml:space="preserve"> =&gt; can’t be moved by e.g. a magnet pulling on it</w:t>
       </w:r>
     </w:p>
     <w:p>
@@ -937,14 +951,12 @@
           <w:lang w:val="en-US"/>
         </w:rPr>
       </w:pPr>
-      <w:proofErr w:type="spellStart"/>
       <w:r>
         <w:rPr>
           <w:lang w:val="en-US"/>
         </w:rPr>
         <w:t>PowerupsRevealed</w:t>
       </w:r>
-      <w:proofErr w:type="spellEnd"/>
     </w:p>
     <w:p>
       <w:pPr>
@@ -957,14 +969,12 @@
           <w:lang w:val="en-US"/>
         </w:rPr>
       </w:pPr>
-      <w:proofErr w:type="spellStart"/>
       <w:r>
         <w:rPr>
           <w:lang w:val="en-US"/>
         </w:rPr>
         <w:t>PowerupsUnrevealed</w:t>
       </w:r>
-      <w:proofErr w:type="spellEnd"/>
     </w:p>
     <w:p>
       <w:pPr>
@@ -977,7 +987,6 @@
           <w:lang w:val="en-US"/>
         </w:rPr>
       </w:pPr>
-      <w:proofErr w:type="spellStart"/>
       <w:r>
         <w:rPr>
           <w:lang w:val="en-US"/>
@@ -990,7 +999,6 @@
         </w:rPr>
         <w:t>s</w:t>
       </w:r>
-      <w:proofErr w:type="spellEnd"/>
       <w:r>
         <w:rPr>
           <w:lang w:val="en-US"/>
@@ -1023,33 +1031,11 @@
           <w:lang w:val="en-US"/>
         </w:rPr>
       </w:pPr>
-      <w:proofErr w:type="spellStart"/>
-      <w:r>
-        <w:rPr>
-          <w:lang w:val="en-US"/>
-        </w:rPr>
-        <w:t>IgnoreNavs</w:t>
-      </w:r>
-      <w:proofErr w:type="spellEnd"/>
-      <w:r>
-        <w:rPr>
-          <w:lang w:val="en-US"/>
-        </w:rPr>
-        <w:t xml:space="preserve"> =&gt; not counted when generating navigation for Bots (used for things that will move around or can be </w:t>
-      </w:r>
-      <w:proofErr w:type="spellStart"/>
-      <w:r>
-        <w:rPr>
-          <w:lang w:val="en-US"/>
-        </w:rPr>
-        <w:t>destroyed+respawned</w:t>
-      </w:r>
-      <w:proofErr w:type="spellEnd"/>
-      <w:r>
-        <w:rPr>
-          <w:lang w:val="en-US"/>
-        </w:rPr>
-        <w:t>)</w:t>
+      <w:r>
+        <w:rPr>
+          <w:lang w:val="en-US"/>
+        </w:rPr>
+        <w:t>IgnoreNavs =&gt; not counted when generating navigation for Bots (used for things that will move around or can be destroyed+respawned)</w:t>
       </w:r>
     </w:p>
     <w:p>
@@ -1081,39 +1067,17 @@
           <w:lang w:val="en-US"/>
         </w:rPr>
       </w:pPr>
-      <w:proofErr w:type="spellStart"/>
-      <w:r>
-        <w:rPr>
-          <w:lang w:val="en-US"/>
-        </w:rPr>
-        <w:t>ThrowableDeleters</w:t>
-      </w:r>
-      <w:proofErr w:type="spellEnd"/>
-      <w:r>
-        <w:rPr>
-          <w:lang w:val="en-US"/>
-        </w:rPr>
-        <w:t xml:space="preserve"> =&gt; deletes a throwable upon hit</w:t>
-      </w:r>
-      <w:r>
-        <w:rPr>
-          <w:lang w:val="en-US"/>
-        </w:rPr>
-        <w:t xml:space="preserve"> (if the hit was </w:t>
-      </w:r>
-      <w:proofErr w:type="gramStart"/>
-      <w:r>
-        <w:rPr>
-          <w:lang w:val="en-US"/>
-        </w:rPr>
-        <w:t>actually successful/handled</w:t>
-      </w:r>
-      <w:proofErr w:type="gramEnd"/>
-      <w:r>
-        <w:rPr>
-          <w:lang w:val="en-US"/>
-        </w:rPr>
-        <w:t>)</w:t>
+      <w:r>
+        <w:rPr>
+          <w:lang w:val="en-US"/>
+        </w:rPr>
+        <w:t>ThrowableDeleters =&gt; deletes a throwable upon hit</w:t>
+      </w:r>
+      <w:r>
+        <w:rPr>
+          <w:lang w:val="en-US"/>
+        </w:rPr>
+        <w:t xml:space="preserve"> (if the hit was actually successful/handled)</w:t>
       </w:r>
     </w:p>
     <w:p>
@@ -1147,35 +1111,13 @@
         <w:rPr>
           <w:lang w:val="en-US"/>
         </w:rPr>
-        <w:t xml:space="preserve"> the </w:t>
-      </w:r>
-      <w:proofErr w:type="spellStart"/>
-      <w:r>
-        <w:rPr>
-          <w:lang w:val="en-US"/>
-        </w:rPr>
-        <w:t>Stuckables</w:t>
-      </w:r>
-      <w:proofErr w:type="spellEnd"/>
-      <w:r>
-        <w:rPr>
-          <w:lang w:val="en-US"/>
-        </w:rPr>
-        <w:t xml:space="preserve"> and </w:t>
-      </w:r>
-      <w:proofErr w:type="spellStart"/>
-      <w:r>
-        <w:rPr>
-          <w:lang w:val="en-US"/>
-        </w:rPr>
-        <w:t>Sliceables</w:t>
-      </w:r>
-      <w:proofErr w:type="spellEnd"/>
-      <w:r>
-        <w:rPr>
-          <w:lang w:val="en-US"/>
-        </w:rPr>
-        <w:t xml:space="preserve"> means things are stuck in it </w:t>
+        <w:t xml:space="preserve"> the Stuckables</w:t>
+      </w:r>
+      <w:r>
+        <w:rPr>
+          <w:lang w:val="en-US"/>
+        </w:rPr>
+        <w:t xml:space="preserve"> and Sliceables means things are stuck in it </w:t>
       </w:r>
       <w:r>
         <w:rPr>
@@ -1183,29 +1125,13 @@
           <w:iCs/>
           <w:lang w:val="en-US"/>
         </w:rPr>
-        <w:t xml:space="preserve">if they go </w:t>
-      </w:r>
-      <w:proofErr w:type="gramStart"/>
-      <w:r>
-        <w:rPr>
-          <w:i/>
-          <w:iCs/>
-          <w:lang w:val="en-US"/>
-        </w:rPr>
-        <w:t>slow</w:t>
-      </w:r>
-      <w:r>
-        <w:rPr>
-          <w:lang w:val="en-US"/>
-        </w:rPr>
-        <w:t>, but</w:t>
-      </w:r>
-      <w:proofErr w:type="gramEnd"/>
-      <w:r>
-        <w:rPr>
-          <w:lang w:val="en-US"/>
-        </w:rPr>
-        <w:t xml:space="preserve"> slice it </w:t>
+        <w:t>if they go slow</w:t>
+      </w:r>
+      <w:r>
+        <w:rPr>
+          <w:lang w:val="en-US"/>
+        </w:rPr>
+        <w:t xml:space="preserve">, but slice it </w:t>
       </w:r>
       <w:r>
         <w:rPr>
@@ -1280,16 +1206,8 @@
         <w:rPr>
           <w:lang w:val="en-US"/>
         </w:rPr>
-        <w:t xml:space="preserve">Dicey </w:t>
-      </w:r>
-      <w:proofErr w:type="spellStart"/>
-      <w:r>
-        <w:rPr>
-          <w:lang w:val="en-US"/>
-        </w:rPr>
-        <w:t>Slicey</w:t>
-      </w:r>
-      <w:proofErr w:type="spellEnd"/>
+        <w:t>Dicey Slicey</w:t>
+      </w:r>
     </w:p>
     <w:p>
       <w:pPr>
@@ -1342,21 +1260,7 @@
         <w:rPr>
           <w:lang w:val="en-US"/>
         </w:rPr>
-        <w:t>Collect ‘</w:t>
-      </w:r>
-      <w:proofErr w:type="spellStart"/>
-      <w:r>
-        <w:rPr>
-          <w:lang w:val="en-US"/>
-        </w:rPr>
-        <w:t>em</w:t>
-      </w:r>
-      <w:proofErr w:type="spellEnd"/>
-      <w:r>
-        <w:rPr>
-          <w:lang w:val="en-US"/>
-        </w:rPr>
-        <w:t xml:space="preserve"> All</w:t>
+        <w:t>Collect ‘em All</w:t>
       </w:r>
     </w:p>
     <w:p>
@@ -1769,21 +1673,7 @@
         <w:rPr>
           <w:lang w:val="en-US"/>
         </w:rPr>
-        <w:t xml:space="preserve">. (As they </w:t>
-      </w:r>
-      <w:proofErr w:type="gramStart"/>
-      <w:r>
-        <w:rPr>
-          <w:lang w:val="en-US"/>
-        </w:rPr>
-        <w:t>are seen as</w:t>
-      </w:r>
-      <w:proofErr w:type="gramEnd"/>
-      <w:r>
-        <w:rPr>
-          <w:lang w:val="en-US"/>
-        </w:rPr>
-        <w:t xml:space="preserve"> a collectible in this mode.)</w:t>
+        <w:t>. (As they are seen as a collectible in this mode.)</w:t>
       </w:r>
     </w:p>
     <w:p>
@@ -1985,19 +1875,11 @@
           <w:lang w:val="en-US"/>
         </w:rPr>
       </w:pPr>
-      <w:proofErr w:type="spellStart"/>
-      <w:r>
-        <w:rPr>
-          <w:lang w:val="en-US"/>
-        </w:rPr>
-        <w:t>Ropeless</w:t>
-      </w:r>
-      <w:proofErr w:type="spellEnd"/>
-      <w:r>
-        <w:rPr>
-          <w:lang w:val="en-US"/>
-        </w:rPr>
-        <w:t xml:space="preserve"> race</w:t>
+      <w:r>
+        <w:rPr>
+          <w:lang w:val="en-US"/>
+        </w:rPr>
+        <w:t>Ropeless race</w:t>
       </w:r>
       <w:r>
         <w:rPr>
@@ -2030,21 +1912,7 @@
         <w:rPr>
           <w:lang w:val="en-US"/>
         </w:rPr>
-        <w:t xml:space="preserve"> attached to them via ropes. If another player slices through such a rope, it comes </w:t>
-      </w:r>
-      <w:proofErr w:type="gramStart"/>
-      <w:r>
-        <w:rPr>
-          <w:lang w:val="en-US"/>
-        </w:rPr>
-        <w:t>loose</w:t>
-      </w:r>
-      <w:proofErr w:type="gramEnd"/>
-      <w:r>
-        <w:rPr>
-          <w:lang w:val="en-US"/>
-        </w:rPr>
-        <w:t xml:space="preserve"> and you lose that life. No lives? Dead.</w:t>
+        <w:t xml:space="preserve"> attached to them via ropes. If another player slices through such a rope, it comes loose and you lose that life. No lives? Dead.</w:t>
       </w:r>
     </w:p>
     <w:p>
@@ -2527,16 +2395,8 @@
         <w:rPr>
           <w:lang w:val="en-US"/>
         </w:rPr>
-        <w:t xml:space="preserve">=&gt; you are temporarily </w:t>
-      </w:r>
-      <w:proofErr w:type="spellStart"/>
-      <w:r>
-        <w:rPr>
-          <w:lang w:val="en-US"/>
-        </w:rPr>
-        <w:t>unslicable</w:t>
-      </w:r>
-      <w:proofErr w:type="spellEnd"/>
+        <w:t>=&gt; you are temporarily unslicable</w:t>
+      </w:r>
     </w:p>
     <w:p>
       <w:pPr>
@@ -2734,21 +2594,7 @@
         <w:rPr>
           <w:lang w:val="en-US"/>
         </w:rPr>
-        <w:t xml:space="preserve"> </w:t>
-      </w:r>
-      <w:proofErr w:type="gramStart"/>
-      <w:r>
-        <w:rPr>
-          <w:lang w:val="en-US"/>
-        </w:rPr>
-        <w:t>your</w:t>
-      </w:r>
-      <w:proofErr w:type="gramEnd"/>
-      <w:r>
-        <w:rPr>
-          <w:lang w:val="en-US"/>
-        </w:rPr>
-        <w:t xml:space="preserve"> knifes at the same time.</w:t>
+        <w:t xml:space="preserve"> your knifes at the same time.</w:t>
       </w:r>
       <w:r>
         <w:rPr>
@@ -3077,14 +2923,12 @@
           <w:lang w:val="en-US"/>
         </w:rPr>
       </w:pPr>
-      <w:proofErr w:type="spellStart"/>
       <w:r>
         <w:rPr>
           <w:lang w:val="en-US"/>
         </w:rPr>
         <w:t>Misc</w:t>
       </w:r>
-      <w:proofErr w:type="spellEnd"/>
       <w:r>
         <w:rPr>
           <w:lang w:val="en-US"/>
@@ -3174,16 +3018,8 @@
         <w:rPr>
           <w:lang w:val="en-US"/>
         </w:rPr>
-        <w:t xml:space="preserve">The game has light/dark. Vampires can’t enter the </w:t>
-      </w:r>
-      <w:proofErr w:type="gramStart"/>
-      <w:r>
-        <w:rPr>
-          <w:lang w:val="en-US"/>
-        </w:rPr>
-        <w:t>light?</w:t>
-      </w:r>
-      <w:proofErr w:type="gramEnd"/>
+        <w:t>The game has light/dark. Vampires can’t enter the light?</w:t>
+      </w:r>
     </w:p>
     <w:p>
       <w:pPr>
@@ -3208,29 +3044,13 @@
           <w:iCs/>
           <w:lang w:val="en-US"/>
         </w:rPr>
-        <w:t xml:space="preserve">close </w:t>
-      </w:r>
-      <w:proofErr w:type="gramStart"/>
-      <w:r>
-        <w:rPr>
-          <w:i/>
-          <w:iCs/>
-          <w:lang w:val="en-US"/>
-        </w:rPr>
-        <w:t>range</w:t>
-      </w:r>
-      <w:r>
-        <w:rPr>
-          <w:lang w:val="en-US"/>
-        </w:rPr>
-        <w:t>, but</w:t>
-      </w:r>
-      <w:proofErr w:type="gramEnd"/>
-      <w:r>
-        <w:rPr>
-          <w:lang w:val="en-US"/>
-        </w:rPr>
-        <w:t xml:space="preserve"> does </w:t>
+        <w:t>close range</w:t>
+      </w:r>
+      <w:r>
+        <w:rPr>
+          <w:lang w:val="en-US"/>
+        </w:rPr>
+        <w:t xml:space="preserve">, but does </w:t>
       </w:r>
       <w:r>
         <w:rPr>
@@ -3503,25 +3323,7 @@
           <w:bCs/>
           <w:lang w:val="en-US"/>
         </w:rPr>
-        <w:t xml:space="preserve">Fun </w:t>
-      </w:r>
-      <w:proofErr w:type="spellStart"/>
-      <w:r>
-        <w:rPr>
-          <w:b/>
-          <w:bCs/>
-          <w:lang w:val="en-US"/>
-        </w:rPr>
-        <w:t>slicy</w:t>
-      </w:r>
-      <w:proofErr w:type="spellEnd"/>
-      <w:r>
-        <w:rPr>
-          <w:b/>
-          <w:bCs/>
-          <w:lang w:val="en-US"/>
-        </w:rPr>
-        <w:t xml:space="preserve"> stuff</w:t>
+        <w:t>Fun slicy stuff</w:t>
       </w:r>
       <w:r>
         <w:rPr>
@@ -3752,21 +3554,7 @@
         <w:rPr>
           <w:lang w:val="en-US"/>
         </w:rPr>
-        <w:t xml:space="preserve">It has a layer “above” the players, so you’re </w:t>
-      </w:r>
-      <w:proofErr w:type="gramStart"/>
-      <w:r>
-        <w:rPr>
-          <w:lang w:val="en-US"/>
-        </w:rPr>
-        <w:t>actually walking</w:t>
-      </w:r>
-      <w:proofErr w:type="gramEnd"/>
-      <w:r>
-        <w:rPr>
-          <w:lang w:val="en-US"/>
-        </w:rPr>
-        <w:t xml:space="preserve"> underneath branches.</w:t>
+        <w:t>It has a layer “above” the players, so you’re actually walking underneath branches.</w:t>
       </w:r>
     </w:p>
     <w:p>
@@ -3818,25 +3606,7 @@
           <w:bCs/>
           <w:lang w:val="en-US"/>
         </w:rPr>
-        <w:t xml:space="preserve">Fun </w:t>
-      </w:r>
-      <w:proofErr w:type="spellStart"/>
-      <w:r>
-        <w:rPr>
-          <w:b/>
-          <w:bCs/>
-          <w:lang w:val="en-US"/>
-        </w:rPr>
-        <w:t>slicy</w:t>
-      </w:r>
-      <w:proofErr w:type="spellEnd"/>
-      <w:r>
-        <w:rPr>
-          <w:b/>
-          <w:bCs/>
-          <w:lang w:val="en-US"/>
-        </w:rPr>
-        <w:t xml:space="preserve"> stuff</w:t>
+        <w:t>Fun slicy stuff</w:t>
       </w:r>
       <w:r>
         <w:rPr>
@@ -4059,25 +3829,7 @@
           <w:bCs/>
           <w:lang w:val="en-US"/>
         </w:rPr>
-        <w:t xml:space="preserve">Fun </w:t>
-      </w:r>
-      <w:proofErr w:type="spellStart"/>
-      <w:r>
-        <w:rPr>
-          <w:b/>
-          <w:bCs/>
-          <w:lang w:val="en-US"/>
-        </w:rPr>
-        <w:t>slicy</w:t>
-      </w:r>
-      <w:proofErr w:type="spellEnd"/>
-      <w:r>
-        <w:rPr>
-          <w:b/>
-          <w:bCs/>
-          <w:lang w:val="en-US"/>
-        </w:rPr>
-        <w:t xml:space="preserve"> stuff</w:t>
+        <w:t>Fun slicy stuff</w:t>
       </w:r>
       <w:r>
         <w:rPr>
@@ -4395,23 +4147,13 @@
         </w:rPr>
         <w:t xml:space="preserve">Fun </w:t>
       </w:r>
-      <w:proofErr w:type="spellStart"/>
-      <w:r>
-        <w:rPr>
-          <w:b/>
-          <w:bCs/>
-          <w:lang w:val="en-US"/>
-        </w:rPr>
-        <w:t>slicy</w:t>
-      </w:r>
-      <w:proofErr w:type="spellEnd"/>
-      <w:r>
-        <w:rPr>
-          <w:b/>
-          <w:bCs/>
-          <w:lang w:val="en-US"/>
-        </w:rPr>
-        <w:t xml:space="preserve"> stuff</w:t>
+      <w:r>
+        <w:rPr>
+          <w:b/>
+          <w:bCs/>
+          <w:lang w:val="en-US"/>
+        </w:rPr>
+        <w:t>slicy stuff</w:t>
       </w:r>
       <w:r>
         <w:rPr>
@@ -4664,25 +4406,7 @@
           <w:bCs/>
           <w:lang w:val="en-US"/>
         </w:rPr>
-        <w:t xml:space="preserve">Fun </w:t>
-      </w:r>
-      <w:proofErr w:type="spellStart"/>
-      <w:r>
-        <w:rPr>
-          <w:b/>
-          <w:bCs/>
-          <w:lang w:val="en-US"/>
-        </w:rPr>
-        <w:t>slicy</w:t>
-      </w:r>
-      <w:proofErr w:type="spellEnd"/>
-      <w:r>
-        <w:rPr>
-          <w:b/>
-          <w:bCs/>
-          <w:lang w:val="en-US"/>
-        </w:rPr>
-        <w:t xml:space="preserve"> stuff</w:t>
+        <w:t>Fun slicy stuff</w:t>
       </w:r>
       <w:r>
         <w:rPr>
@@ -4780,21 +4504,7 @@
         <w:rPr>
           <w:lang w:val="en-US"/>
         </w:rPr>
-        <w:t xml:space="preserve"> </w:t>
-      </w:r>
-      <w:proofErr w:type="gramStart"/>
-      <w:r>
-        <w:rPr>
-          <w:lang w:val="en-US"/>
-        </w:rPr>
-        <w:t>are</w:t>
-      </w:r>
-      <w:proofErr w:type="gramEnd"/>
-      <w:r>
-        <w:rPr>
-          <w:lang w:val="en-US"/>
-        </w:rPr>
-        <w:t xml:space="preserve"> on the same one.</w:t>
+        <w:t xml:space="preserve"> are on the same one.</w:t>
       </w:r>
     </w:p>
     <w:p>
@@ -4917,21 +4627,7 @@
         <w:rPr>
           <w:lang w:val="en-US"/>
         </w:rPr>
-        <w:t xml:space="preserve"> is constant, meaning you just keep rotating and rotating until you release.) =&gt; Yes, both </w:t>
-      </w:r>
-      <w:proofErr w:type="gramStart"/>
-      <w:r>
-        <w:rPr>
-          <w:lang w:val="en-US"/>
-        </w:rPr>
-        <w:t>aiming</w:t>
-      </w:r>
-      <w:proofErr w:type="gramEnd"/>
-      <w:r>
-        <w:rPr>
-          <w:lang w:val="en-US"/>
-        </w:rPr>
-        <w:t xml:space="preserve"> and movement are different and wobbly.</w:t>
+        <w:t xml:space="preserve"> is constant, meaning you just keep rotating and rotating until you release.) =&gt; Yes, both aiming and movement are different and wobbly.</w:t>
       </w:r>
     </w:p>
     <w:p>
@@ -4983,25 +4679,7 @@
           <w:bCs/>
           <w:lang w:val="en-US"/>
         </w:rPr>
-        <w:t xml:space="preserve">Fun </w:t>
-      </w:r>
-      <w:proofErr w:type="spellStart"/>
-      <w:r>
-        <w:rPr>
-          <w:b/>
-          <w:bCs/>
-          <w:lang w:val="en-US"/>
-        </w:rPr>
-        <w:t>slicy</w:t>
-      </w:r>
-      <w:proofErr w:type="spellEnd"/>
-      <w:r>
-        <w:rPr>
-          <w:b/>
-          <w:bCs/>
-          <w:lang w:val="en-US"/>
-        </w:rPr>
-        <w:t xml:space="preserve"> stuff?</w:t>
+        <w:t>Fun slicy stuff?</w:t>
       </w:r>
       <w:r>
         <w:rPr>
@@ -5130,14 +4808,7 @@
         <w:rPr>
           <w:lang w:val="en-US"/>
         </w:rPr>
-        <w:t xml:space="preserve">A family member sitting in the room. Any time a knife gets stuck in them, they become </w:t>
-      </w:r>
-      <w:proofErr w:type="gramStart"/>
-      <w:r>
-        <w:rPr>
-          <w:lang w:val="en-US"/>
-        </w:rPr>
-        <w:t xml:space="preserve">more </w:t>
+        <w:t xml:space="preserve">A family member sitting in the room. Any time a knife gets stuck in them, they become more </w:t>
       </w:r>
       <w:r>
         <w:rPr>
@@ -5147,7 +4818,6 @@
         </w:rPr>
         <w:t>angry</w:t>
       </w:r>
-      <w:proofErr w:type="gramEnd"/>
       <w:r>
         <w:rPr>
           <w:lang w:val="en-US"/>
@@ -5190,25 +4860,7 @@
           <w:bCs/>
           <w:lang w:val="en-US"/>
         </w:rPr>
-        <w:t xml:space="preserve">Fun </w:t>
-      </w:r>
-      <w:proofErr w:type="spellStart"/>
-      <w:r>
-        <w:rPr>
-          <w:b/>
-          <w:bCs/>
-          <w:lang w:val="en-US"/>
-        </w:rPr>
-        <w:t>slicy</w:t>
-      </w:r>
-      <w:proofErr w:type="spellEnd"/>
-      <w:r>
-        <w:rPr>
-          <w:b/>
-          <w:bCs/>
-          <w:lang w:val="en-US"/>
-        </w:rPr>
-        <w:t xml:space="preserve"> stuff?</w:t>
+        <w:t>Fun slicy stuff?</w:t>
       </w:r>
       <w:r>
         <w:rPr>
@@ -5338,6 +4990,12 @@
         </w:rPr>
         <w:t>An island with some water around it.</w:t>
       </w:r>
+      <w:r>
+        <w:rPr>
+          <w:lang w:val="en-US"/>
+        </w:rPr>
+        <w:t xml:space="preserve"> (Using all the water mechanics/rules also used in the swimming pool.)</w:t>
+      </w:r>
     </w:p>
     <w:p>
       <w:pPr>
@@ -5354,7 +5012,143 @@
         <w:rPr>
           <w:lang w:val="en-US"/>
         </w:rPr>
-        <w:t xml:space="preserve">(Powerups are </w:t>
+        <w:t>Treasures appear. Hit them to:</w:t>
+      </w:r>
+    </w:p>
+    <w:p>
+      <w:pPr>
+        <w:pStyle w:val="ListParagraph"/>
+        <w:numPr>
+          <w:ilvl w:val="1"/>
+          <w:numId w:val="10"/>
+        </w:numPr>
+        <w:rPr>
+          <w:lang w:val="en-US"/>
+        </w:rPr>
+      </w:pPr>
+      <w:r>
+        <w:rPr>
+          <w:b/>
+          <w:bCs/>
+          <w:lang w:val="en-US"/>
+        </w:rPr>
+        <w:t>Heart:</w:t>
+      </w:r>
+      <w:r>
+        <w:rPr>
+          <w:lang w:val="en-US"/>
+        </w:rPr>
+        <w:t xml:space="preserve"> revive the last player that died (though smaller/less powerful)</w:t>
+      </w:r>
+    </w:p>
+    <w:p>
+      <w:pPr>
+        <w:pStyle w:val="ListParagraph"/>
+        <w:numPr>
+          <w:ilvl w:val="1"/>
+          <w:numId w:val="10"/>
+        </w:numPr>
+        <w:rPr>
+          <w:lang w:val="en-US"/>
+        </w:rPr>
+      </w:pPr>
+      <w:r>
+        <w:rPr>
+          <w:b/>
+          <w:bCs/>
+          <w:lang w:val="en-US"/>
+        </w:rPr>
+        <w:t>Destroy</w:t>
+      </w:r>
+      <w:r>
+        <w:rPr>
+          <w:lang w:val="en-US"/>
+        </w:rPr>
+        <w:t>: destroys whatever was thrown against it</w:t>
+      </w:r>
+    </w:p>
+    <w:p>
+      <w:pPr>
+        <w:pStyle w:val="ListParagraph"/>
+        <w:numPr>
+          <w:ilvl w:val="1"/>
+          <w:numId w:val="10"/>
+        </w:numPr>
+        <w:rPr>
+          <w:lang w:val="en-US"/>
+        </w:rPr>
+      </w:pPr>
+      <w:r>
+        <w:rPr>
+          <w:b/>
+          <w:bCs/>
+          <w:lang w:val="en-US"/>
+        </w:rPr>
+        <w:t>SelfSlice</w:t>
+      </w:r>
+      <w:r>
+        <w:rPr>
+          <w:lang w:val="en-US"/>
+        </w:rPr>
+        <w:t>:</w:t>
+      </w:r>
+      <w:r>
+        <w:rPr>
+          <w:lang w:val="en-US"/>
+        </w:rPr>
+        <w:t xml:space="preserve"> your body is randomly sliced</w:t>
+      </w:r>
+    </w:p>
+    <w:p>
+      <w:pPr>
+        <w:pStyle w:val="ListParagraph"/>
+        <w:numPr>
+          <w:ilvl w:val="1"/>
+          <w:numId w:val="10"/>
+        </w:numPr>
+        <w:rPr>
+          <w:lang w:val="en-US"/>
+        </w:rPr>
+      </w:pPr>
+      <w:r>
+        <w:rPr>
+          <w:b/>
+          <w:bCs/>
+          <w:lang w:val="en-US"/>
+        </w:rPr>
+        <w:t>Curse:</w:t>
+      </w:r>
+      <w:r>
+        <w:rPr>
+          <w:lang w:val="en-US"/>
+        </w:rPr>
+        <w:t xml:space="preserve"> your controls are reversed + you get some random penalties to speed/movement/throw speed/number of throwables</w:t>
+      </w:r>
+    </w:p>
+    <w:p>
+      <w:pPr>
+        <w:pStyle w:val="ListParagraph"/>
+        <w:numPr>
+          <w:ilvl w:val="1"/>
+          <w:numId w:val="10"/>
+        </w:numPr>
+        <w:rPr>
+          <w:lang w:val="en-US"/>
+        </w:rPr>
+      </w:pPr>
+      <w:r>
+        <w:rPr>
+          <w:b/>
+          <w:bCs/>
+          <w:lang w:val="en-US"/>
+        </w:rPr>
+        <w:t>Free Point:</w:t>
+      </w:r>
+      <w:r>
+        <w:rPr>
+          <w:lang w:val="en-US"/>
+        </w:rPr>
+        <w:t xml:space="preserve"> Get a free point (in a mode where collectibles are a thing). If you can die in this mode, you </w:t>
       </w:r>
       <w:r>
         <w:rPr>
@@ -5362,20 +5156,20 @@
           <w:iCs/>
           <w:lang w:val="en-US"/>
         </w:rPr>
-        <w:t>treasures</w:t>
-      </w:r>
-      <w:r>
-        <w:rPr>
-          <w:lang w:val="en-US"/>
-        </w:rPr>
-        <w:t>? Or there are treasures, some release a ghost/curse when hit, others release good stuff?)</w:t>
-      </w:r>
-    </w:p>
-    <w:p>
-      <w:pPr>
-        <w:pStyle w:val="ListParagraph"/>
-        <w:numPr>
-          <w:ilvl w:val="0"/>
+        <w:t>grow</w:t>
+      </w:r>
+      <w:r>
+        <w:rPr>
+          <w:lang w:val="en-US"/>
+        </w:rPr>
+        <w:t>.</w:t>
+      </w:r>
+    </w:p>
+    <w:p>
+      <w:pPr>
+        <w:pStyle w:val="ListParagraph"/>
+        <w:numPr>
+          <w:ilvl w:val="1"/>
           <w:numId w:val="10"/>
         </w:numPr>
         <w:rPr>
@@ -5388,156 +5182,13 @@
           <w:bCs/>
           <w:lang w:val="en-US"/>
         </w:rPr>
-        <w:t xml:space="preserve">Fun </w:t>
-      </w:r>
-      <w:proofErr w:type="spellStart"/>
-      <w:r>
-        <w:rPr>
-          <w:b/>
-          <w:bCs/>
-          <w:lang w:val="en-US"/>
-        </w:rPr>
-        <w:t>slicy</w:t>
-      </w:r>
-      <w:proofErr w:type="spellEnd"/>
-      <w:r>
-        <w:rPr>
-          <w:b/>
-          <w:bCs/>
-          <w:lang w:val="en-US"/>
-        </w:rPr>
-        <w:t xml:space="preserve"> stuff?</w:t>
+        <w:t>BigCurse:</w:t>
       </w:r>
       <w:r>
         <w:rPr>
           <w:lang w:val="en-US"/>
         </w:rPr>
         <w:t xml:space="preserve"> </w:t>
-      </w:r>
-      <w:r>
-        <w:rPr>
-          <w:lang w:val="en-US"/>
-        </w:rPr>
-        <w:t>The treasures lying around. (</w:t>
-      </w:r>
-      <w:proofErr w:type="gramStart"/>
-      <w:r>
-        <w:rPr>
-          <w:lang w:val="en-US"/>
-        </w:rPr>
-        <w:t>Plus</w:t>
-      </w:r>
-      <w:proofErr w:type="gramEnd"/>
-      <w:r>
-        <w:rPr>
-          <w:lang w:val="en-US"/>
-        </w:rPr>
-        <w:t xml:space="preserve"> some leaves from palm trees or something?)</w:t>
-      </w:r>
-    </w:p>
-    <w:p>
-      <w:pPr>
-        <w:pStyle w:val="ListParagraph"/>
-        <w:numPr>
-          <w:ilvl w:val="0"/>
-          <w:numId w:val="10"/>
-        </w:numPr>
-        <w:rPr>
-          <w:b/>
-          <w:bCs/>
-          <w:lang w:val="en-US"/>
-        </w:rPr>
-      </w:pPr>
-      <w:r>
-        <w:rPr>
-          <w:b/>
-          <w:bCs/>
-          <w:lang w:val="en-US"/>
-        </w:rPr>
-        <w:t>Removing throwables?</w:t>
-      </w:r>
-      <w:r>
-        <w:rPr>
-          <w:lang w:val="en-US"/>
-        </w:rPr>
-        <w:t xml:space="preserve"> </w:t>
-      </w:r>
-      <w:r>
-        <w:rPr>
-          <w:lang w:val="en-US"/>
-        </w:rPr>
-        <w:t>There’s a treasure for that</w:t>
-      </w:r>
-      <w:r>
-        <w:rPr>
-          <w:lang w:val="en-US"/>
-        </w:rPr>
-        <w:t>.</w:t>
-      </w:r>
-    </w:p>
-    <w:p>
-      <w:pPr>
-        <w:pStyle w:val="ListParagraph"/>
-        <w:numPr>
-          <w:ilvl w:val="0"/>
-          <w:numId w:val="10"/>
-        </w:numPr>
-        <w:rPr>
-          <w:lang w:val="en-US"/>
-        </w:rPr>
-      </w:pPr>
-      <w:r>
-        <w:rPr>
-          <w:b/>
-          <w:bCs/>
-          <w:lang w:val="en-US"/>
-        </w:rPr>
-        <w:t>Dead players?</w:t>
-      </w:r>
-      <w:r>
-        <w:rPr>
-          <w:lang w:val="en-US"/>
-        </w:rPr>
-        <w:t xml:space="preserve"> There’s a specific chest with a heart/ghost on it. If hit, the most recent dead player comes to life.</w:t>
-      </w:r>
-    </w:p>
-    <w:p>
-      <w:pPr>
-        <w:rPr>
-          <w:lang w:val="en-US"/>
-        </w:rPr>
-      </w:pPr>
-    </w:p>
-    <w:p>
-      <w:pPr>
-        <w:pStyle w:val="Heading3"/>
-        <w:rPr>
-          <w:lang w:val="en-US"/>
-        </w:rPr>
-      </w:pPr>
-      <w:r>
-        <w:rPr>
-          <w:lang w:val="en-US"/>
-        </w:rPr>
-        <w:t>Haunted House</w:t>
-      </w:r>
-    </w:p>
-    <w:p>
-      <w:pPr>
-        <w:pStyle w:val="ListParagraph"/>
-        <w:numPr>
-          <w:ilvl w:val="0"/>
-          <w:numId w:val="10"/>
-        </w:numPr>
-        <w:rPr>
-          <w:lang w:val="en-US"/>
-        </w:rPr>
-      </w:pPr>
-      <w:r>
-        <w:rPr>
-          <w:lang w:val="en-US"/>
-        </w:rPr>
-        <w:t xml:space="preserve">Lots of creepy things </w:t>
       </w:r>
       <w:r>
         <w:rPr>
@@ -5545,13 +5196,156 @@
           <w:iCs/>
           <w:lang w:val="en-US"/>
         </w:rPr>
-        <w:t>doing things on its own</w:t>
-      </w:r>
-      <w:r>
-        <w:rPr>
-          <w:lang w:val="en-US"/>
-        </w:rPr>
-        <w:t xml:space="preserve"> =&gt; mostly has to do with </w:t>
+        <w:t>all</w:t>
+      </w:r>
+      <w:r>
+        <w:rPr>
+          <w:lang w:val="en-US"/>
+        </w:rPr>
+        <w:t xml:space="preserve"> players are teleported to a random different location and might receive a random curse.</w:t>
+      </w:r>
+      <w:r>
+        <w:rPr>
+          <w:lang w:val="en-US"/>
+        </w:rPr>
+        <w:t xml:space="preserve"> </w:t>
+      </w:r>
+    </w:p>
+    <w:p>
+      <w:pPr>
+        <w:pStyle w:val="ListParagraph"/>
+        <w:numPr>
+          <w:ilvl w:val="0"/>
+          <w:numId w:val="10"/>
+        </w:numPr>
+        <w:rPr>
+          <w:lang w:val="en-US"/>
+        </w:rPr>
+      </w:pPr>
+      <w:r>
+        <w:rPr>
+          <w:b/>
+          <w:bCs/>
+          <w:lang w:val="en-US"/>
+        </w:rPr>
+        <w:t>Fun slicy stuff?</w:t>
+      </w:r>
+      <w:r>
+        <w:rPr>
+          <w:lang w:val="en-US"/>
+        </w:rPr>
+        <w:t xml:space="preserve"> The treasures lying around. (Plus some </w:t>
+      </w:r>
+      <w:r>
+        <w:rPr>
+          <w:lang w:val="en-US"/>
+        </w:rPr>
+        <w:t>leaves or stones?)</w:t>
+      </w:r>
+    </w:p>
+    <w:p>
+      <w:pPr>
+        <w:pStyle w:val="ListParagraph"/>
+        <w:numPr>
+          <w:ilvl w:val="0"/>
+          <w:numId w:val="10"/>
+        </w:numPr>
+        <w:rPr>
+          <w:b/>
+          <w:bCs/>
+          <w:lang w:val="en-US"/>
+        </w:rPr>
+      </w:pPr>
+      <w:r>
+        <w:rPr>
+          <w:b/>
+          <w:bCs/>
+          <w:lang w:val="en-US"/>
+        </w:rPr>
+        <w:t>Removing throwables?</w:t>
+      </w:r>
+      <w:r>
+        <w:rPr>
+          <w:lang w:val="en-US"/>
+        </w:rPr>
+        <w:t xml:space="preserve"> There’s a treasure for that</w:t>
+      </w:r>
+      <w:r>
+        <w:rPr>
+          <w:lang w:val="en-US"/>
+        </w:rPr>
+        <w:t>.</w:t>
+      </w:r>
+    </w:p>
+    <w:p>
+      <w:pPr>
+        <w:pStyle w:val="ListParagraph"/>
+        <w:numPr>
+          <w:ilvl w:val="0"/>
+          <w:numId w:val="10"/>
+        </w:numPr>
+        <w:rPr>
+          <w:lang w:val="en-US"/>
+        </w:rPr>
+      </w:pPr>
+      <w:r>
+        <w:rPr>
+          <w:b/>
+          <w:bCs/>
+          <w:lang w:val="en-US"/>
+        </w:rPr>
+        <w:t>Dead players?</w:t>
+      </w:r>
+      <w:r>
+        <w:rPr>
+          <w:lang w:val="en-US"/>
+        </w:rPr>
+        <w:t xml:space="preserve"> There’s </w:t>
+      </w:r>
+      <w:r>
+        <w:rPr>
+          <w:lang w:val="en-US"/>
+        </w:rPr>
+        <w:t>a treasure for that.</w:t>
+      </w:r>
+    </w:p>
+    <w:p>
+      <w:pPr>
+        <w:rPr>
+          <w:lang w:val="en-US"/>
+        </w:rPr>
+      </w:pPr>
+    </w:p>
+    <w:p>
+      <w:pPr>
+        <w:pStyle w:val="Heading3"/>
+        <w:rPr>
+          <w:lang w:val="en-US"/>
+        </w:rPr>
+      </w:pPr>
+      <w:r>
+        <w:rPr>
+          <w:lang w:val="en-US"/>
+        </w:rPr>
+        <w:t>Haunted House</w:t>
+      </w:r>
+    </w:p>
+    <w:p>
+      <w:pPr>
+        <w:pStyle w:val="ListParagraph"/>
+        <w:numPr>
+          <w:ilvl w:val="0"/>
+          <w:numId w:val="10"/>
+        </w:numPr>
+        <w:rPr>
+          <w:lang w:val="en-US"/>
+        </w:rPr>
+      </w:pPr>
+      <w:r>
+        <w:rPr>
+          <w:lang w:val="en-US"/>
+        </w:rPr>
+        <w:t xml:space="preserve">Lots of creepy things </w:t>
       </w:r>
       <w:r>
         <w:rPr>
@@ -5559,6 +5353,20 @@
           <w:iCs/>
           <w:lang w:val="en-US"/>
         </w:rPr>
+        <w:t>doing things on its own</w:t>
+      </w:r>
+      <w:r>
+        <w:rPr>
+          <w:lang w:val="en-US"/>
+        </w:rPr>
+        <w:t xml:space="preserve"> =&gt; mostly has to do with </w:t>
+      </w:r>
+      <w:r>
+        <w:rPr>
+          <w:i/>
+          <w:iCs/>
+          <w:lang w:val="en-US"/>
+        </w:rPr>
         <w:t>traps</w:t>
       </w:r>
     </w:p>
@@ -5635,31 +5443,59 @@
           <w:iCs/>
           <w:lang w:val="en-US"/>
         </w:rPr>
-        <w:t xml:space="preserve">the whole </w:t>
-      </w:r>
-      <w:proofErr w:type="gramStart"/>
+        <w:t>the whole damn stage</w:t>
+      </w:r>
+      <w:r>
+        <w:rPr>
+          <w:lang w:val="en-US"/>
+        </w:rPr>
+        <w:t xml:space="preserve"> changes after X seconds?</w:t>
+      </w:r>
+    </w:p>
+    <w:p>
+      <w:pPr>
+        <w:pStyle w:val="ListParagraph"/>
+        <w:numPr>
+          <w:ilvl w:val="1"/>
+          <w:numId w:val="10"/>
+        </w:numPr>
+        <w:rPr>
+          <w:lang w:val="en-US"/>
+        </w:rPr>
+      </w:pPr>
+      <w:r>
+        <w:rPr>
+          <w:lang w:val="en-US"/>
+        </w:rPr>
+        <w:t xml:space="preserve">Over time, the stage </w:t>
+      </w:r>
       <w:r>
         <w:rPr>
           <w:i/>
           <w:iCs/>
           <w:lang w:val="en-US"/>
         </w:rPr>
-        <w:t>damn</w:t>
-      </w:r>
-      <w:proofErr w:type="gramEnd"/>
+        <w:t>fills</w:t>
+      </w:r>
+      <w:r>
+        <w:rPr>
+          <w:lang w:val="en-US"/>
+        </w:rPr>
+        <w:t xml:space="preserve"> with objects, then </w:t>
+      </w:r>
       <w:r>
         <w:rPr>
           <w:i/>
           <w:iCs/>
           <w:lang w:val="en-US"/>
         </w:rPr>
-        <w:t xml:space="preserve"> stage</w:t>
-      </w:r>
-      <w:r>
-        <w:rPr>
-          <w:lang w:val="en-US"/>
-        </w:rPr>
-        <w:t xml:space="preserve"> changes after X seconds?</w:t>
+        <w:t>drains</w:t>
+      </w:r>
+      <w:r>
+        <w:rPr>
+          <w:lang w:val="en-US"/>
+        </w:rPr>
+        <w:t xml:space="preserve"> again.</w:t>
       </w:r>
     </w:p>
     <w:p>
@@ -5677,7 +5513,85 @@
         <w:rPr>
           <w:lang w:val="en-US"/>
         </w:rPr>
-        <w:t xml:space="preserve">Over time, the stage </w:t>
+        <w:t>Once empty, we simply scroll the floor to a new one. (Because no active bodies exist, this should happen without problems.)</w:t>
+      </w:r>
+    </w:p>
+    <w:p>
+      <w:pPr>
+        <w:pStyle w:val="ListParagraph"/>
+        <w:numPr>
+          <w:ilvl w:val="0"/>
+          <w:numId w:val="10"/>
+        </w:numPr>
+        <w:rPr>
+          <w:lang w:val="en-US"/>
+        </w:rPr>
+      </w:pPr>
+      <w:r>
+        <w:rPr>
+          <w:b/>
+          <w:bCs/>
+          <w:lang w:val="en-US"/>
+        </w:rPr>
+        <w:t>Fun slicy stuff?</w:t>
+      </w:r>
+      <w:r>
+        <w:rPr>
+          <w:lang w:val="en-US"/>
+        </w:rPr>
+        <w:t xml:space="preserve"> ??</w:t>
+      </w:r>
+    </w:p>
+    <w:p>
+      <w:pPr>
+        <w:pStyle w:val="ListParagraph"/>
+        <w:numPr>
+          <w:ilvl w:val="0"/>
+          <w:numId w:val="10"/>
+        </w:numPr>
+        <w:rPr>
+          <w:lang w:val="en-US"/>
+        </w:rPr>
+      </w:pPr>
+      <w:r>
+        <w:rPr>
+          <w:b/>
+          <w:bCs/>
+          <w:lang w:val="en-US"/>
+        </w:rPr>
+        <w:t>Removing Throwables?</w:t>
+      </w:r>
+      <w:r>
+        <w:rPr>
+          <w:lang w:val="en-US"/>
+        </w:rPr>
+        <w:t xml:space="preserve"> Happens on certain stages.</w:t>
+      </w:r>
+    </w:p>
+    <w:p>
+      <w:pPr>
+        <w:pStyle w:val="ListParagraph"/>
+        <w:numPr>
+          <w:ilvl w:val="0"/>
+          <w:numId w:val="10"/>
+        </w:numPr>
+        <w:rPr>
+          <w:lang w:val="en-US"/>
+        </w:rPr>
+      </w:pPr>
+      <w:r>
+        <w:rPr>
+          <w:b/>
+          <w:bCs/>
+          <w:lang w:val="en-US"/>
+        </w:rPr>
+        <w:t>Dead players?</w:t>
+      </w:r>
+      <w:r>
+        <w:rPr>
+          <w:lang w:val="en-US"/>
+        </w:rPr>
+        <w:t xml:space="preserve"> The icons for the other arenas are in the corners. The icon that the </w:t>
       </w:r>
       <w:r>
         <w:rPr>
@@ -5685,158 +5599,132 @@
           <w:iCs/>
           <w:lang w:val="en-US"/>
         </w:rPr>
-        <w:t>fills</w:t>
-      </w:r>
-      <w:r>
-        <w:rPr>
-          <w:lang w:val="en-US"/>
-        </w:rPr>
-        <w:t xml:space="preserve"> with objects, then </w:t>
-      </w:r>
+        <w:t>majority</w:t>
+      </w:r>
+      <w:r>
+        <w:rPr>
+          <w:lang w:val="en-US"/>
+        </w:rPr>
+        <w:t xml:space="preserve"> of dead players stand on, will be the next arena when it switches.</w:t>
+      </w:r>
+    </w:p>
+    <w:p>
+      <w:pPr>
+        <w:rPr>
+          <w:lang w:val="en-US"/>
+        </w:rPr>
+      </w:pPr>
+    </w:p>
+    <w:p>
+      <w:pPr>
+        <w:pStyle w:val="Heading3"/>
+        <w:rPr>
+          <w:lang w:val="en-US"/>
+        </w:rPr>
+      </w:pPr>
+      <w:r>
+        <w:rPr>
+          <w:lang w:val="en-US"/>
+        </w:rPr>
+        <w:t>Cheese Factory</w:t>
+      </w:r>
+    </w:p>
+    <w:p>
+      <w:pPr>
+        <w:pStyle w:val="ListParagraph"/>
+        <w:numPr>
+          <w:ilvl w:val="0"/>
+          <w:numId w:val="10"/>
+        </w:numPr>
+        <w:rPr>
+          <w:lang w:val="en-US"/>
+        </w:rPr>
+      </w:pPr>
+      <w:r>
+        <w:rPr>
+          <w:lang w:val="en-US"/>
+        </w:rPr>
+        <w:t xml:space="preserve">Akin to a storage room/factory mix. </w:t>
+      </w:r>
+    </w:p>
+    <w:p>
+      <w:pPr>
+        <w:pStyle w:val="ListParagraph"/>
+        <w:numPr>
+          <w:ilvl w:val="0"/>
+          <w:numId w:val="10"/>
+        </w:numPr>
+        <w:rPr>
+          <w:lang w:val="en-US"/>
+        </w:rPr>
+      </w:pPr>
+      <w:r>
+        <w:rPr>
+          <w:lang w:val="en-US"/>
+        </w:rPr>
+        <w:t>Conveyor belts are everywhere.</w:t>
+      </w:r>
+    </w:p>
+    <w:p>
+      <w:pPr>
+        <w:pStyle w:val="ListParagraph"/>
+        <w:numPr>
+          <w:ilvl w:val="1"/>
+          <w:numId w:val="10"/>
+        </w:numPr>
+        <w:rPr>
+          <w:lang w:val="en-US"/>
+        </w:rPr>
+      </w:pPr>
+      <w:r>
+        <w:rPr>
+          <w:lang w:val="en-US"/>
+        </w:rPr>
+        <w:t xml:space="preserve">Lots of cheese blocks (or butter, or whatever) appearing </w:t>
+      </w:r>
+      <w:r>
+        <w:rPr>
+          <w:lang w:val="en-US"/>
+        </w:rPr>
+        <w:t>on it. (Also in fixed stacks on the field.)</w:t>
+      </w:r>
+    </w:p>
+    <w:p>
+      <w:pPr>
+        <w:pStyle w:val="ListParagraph"/>
+        <w:numPr>
+          <w:ilvl w:val="1"/>
+          <w:numId w:val="10"/>
+        </w:numPr>
+        <w:rPr>
+          <w:lang w:val="en-US"/>
+        </w:rPr>
+      </w:pPr>
+      <w:r>
+        <w:rPr>
+          <w:lang w:val="en-US"/>
+        </w:rPr>
+        <w:t>Players are also influenced by them</w:t>
+      </w:r>
+    </w:p>
+    <w:p>
+      <w:pPr>
+        <w:pStyle w:val="ListParagraph"/>
+        <w:numPr>
+          <w:ilvl w:val="0"/>
+          <w:numId w:val="10"/>
+        </w:numPr>
+        <w:rPr>
+          <w:lang w:val="en-US"/>
+        </w:rPr>
+      </w:pPr>
       <w:r>
         <w:rPr>
           <w:i/>
           <w:iCs/>
           <w:lang w:val="en-US"/>
         </w:rPr>
-        <w:t>drains</w:t>
-      </w:r>
-      <w:r>
-        <w:rPr>
-          <w:lang w:val="en-US"/>
-        </w:rPr>
-        <w:t xml:space="preserve"> again.</w:t>
-      </w:r>
-    </w:p>
-    <w:p>
-      <w:pPr>
-        <w:pStyle w:val="ListParagraph"/>
-        <w:numPr>
-          <w:ilvl w:val="1"/>
-          <w:numId w:val="10"/>
-        </w:numPr>
-        <w:rPr>
-          <w:lang w:val="en-US"/>
-        </w:rPr>
-      </w:pPr>
-      <w:r>
-        <w:rPr>
-          <w:lang w:val="en-US"/>
-        </w:rPr>
-        <w:t>Once empty, we simply scroll the floor to a new one. (Because no active bodies exist, this should happen without problems.)</w:t>
-      </w:r>
-    </w:p>
-    <w:p>
-      <w:pPr>
-        <w:pStyle w:val="ListParagraph"/>
-        <w:numPr>
-          <w:ilvl w:val="0"/>
-          <w:numId w:val="10"/>
-        </w:numPr>
-        <w:rPr>
-          <w:lang w:val="en-US"/>
-        </w:rPr>
-      </w:pPr>
-      <w:r>
-        <w:rPr>
-          <w:b/>
-          <w:bCs/>
-          <w:lang w:val="en-US"/>
-        </w:rPr>
-        <w:t xml:space="preserve">Fun </w:t>
-      </w:r>
-      <w:proofErr w:type="spellStart"/>
-      <w:r>
-        <w:rPr>
-          <w:b/>
-          <w:bCs/>
-          <w:lang w:val="en-US"/>
-        </w:rPr>
-        <w:t>slicy</w:t>
-      </w:r>
-      <w:proofErr w:type="spellEnd"/>
-      <w:r>
-        <w:rPr>
-          <w:b/>
-          <w:bCs/>
-          <w:lang w:val="en-US"/>
-        </w:rPr>
-        <w:t xml:space="preserve"> stuff</w:t>
-      </w:r>
-      <w:proofErr w:type="gramStart"/>
-      <w:r>
-        <w:rPr>
-          <w:b/>
-          <w:bCs/>
-          <w:lang w:val="en-US"/>
-        </w:rPr>
-        <w:t>?</w:t>
-      </w:r>
-      <w:r>
-        <w:rPr>
-          <w:lang w:val="en-US"/>
-        </w:rPr>
-        <w:t xml:space="preserve"> ??</w:t>
-      </w:r>
-      <w:proofErr w:type="gramEnd"/>
-    </w:p>
-    <w:p>
-      <w:pPr>
-        <w:pStyle w:val="ListParagraph"/>
-        <w:numPr>
-          <w:ilvl w:val="0"/>
-          <w:numId w:val="10"/>
-        </w:numPr>
-        <w:rPr>
-          <w:lang w:val="en-US"/>
-        </w:rPr>
-      </w:pPr>
-      <w:r>
-        <w:rPr>
-          <w:b/>
-          <w:bCs/>
-          <w:lang w:val="en-US"/>
-        </w:rPr>
-        <w:t>Removing Throwables?</w:t>
-      </w:r>
-      <w:r>
-        <w:rPr>
-          <w:lang w:val="en-US"/>
-        </w:rPr>
-        <w:t xml:space="preserve"> Happens on certain stages.</w:t>
-      </w:r>
-    </w:p>
-    <w:p>
-      <w:pPr>
-        <w:pStyle w:val="ListParagraph"/>
-        <w:numPr>
-          <w:ilvl w:val="0"/>
-          <w:numId w:val="10"/>
-        </w:numPr>
-        <w:rPr>
-          <w:lang w:val="en-US"/>
-        </w:rPr>
-      </w:pPr>
-      <w:r>
-        <w:rPr>
-          <w:b/>
-          <w:bCs/>
-          <w:lang w:val="en-US"/>
-        </w:rPr>
-        <w:t>Dead players?</w:t>
-      </w:r>
-      <w:r>
-        <w:rPr>
-          <w:lang w:val="en-US"/>
-        </w:rPr>
-        <w:t xml:space="preserve"> The icons for the other arenas are in the corners. The icon that </w:t>
-      </w:r>
-      <w:proofErr w:type="gramStart"/>
-      <w:r>
-        <w:rPr>
-          <w:lang w:val="en-US"/>
-        </w:rPr>
-        <w:t xml:space="preserve">the </w:t>
+        <w:t>T</w:t>
       </w:r>
       <w:r>
         <w:rPr>
@@ -5844,133 +5732,13 @@
           <w:iCs/>
           <w:lang w:val="en-US"/>
         </w:rPr>
-        <w:t>majority</w:t>
-      </w:r>
-      <w:r>
-        <w:rPr>
-          <w:lang w:val="en-US"/>
-        </w:rPr>
-        <w:t xml:space="preserve"> of</w:t>
-      </w:r>
-      <w:proofErr w:type="gramEnd"/>
-      <w:r>
-        <w:rPr>
-          <w:lang w:val="en-US"/>
-        </w:rPr>
-        <w:t xml:space="preserve"> dead players stand on, will be the next arena when it switches.</w:t>
-      </w:r>
-    </w:p>
-    <w:p>
-      <w:pPr>
-        <w:rPr>
-          <w:lang w:val="en-US"/>
-        </w:rPr>
-      </w:pPr>
-    </w:p>
-    <w:p>
-      <w:pPr>
-        <w:pStyle w:val="Heading3"/>
-        <w:rPr>
-          <w:lang w:val="en-US"/>
-        </w:rPr>
-      </w:pPr>
-      <w:r>
-        <w:rPr>
-          <w:lang w:val="en-US"/>
-        </w:rPr>
-        <w:t>Cheese Factory</w:t>
-      </w:r>
-    </w:p>
-    <w:p>
-      <w:pPr>
-        <w:pStyle w:val="ListParagraph"/>
-        <w:numPr>
-          <w:ilvl w:val="0"/>
-          <w:numId w:val="10"/>
-        </w:numPr>
-        <w:rPr>
-          <w:lang w:val="en-US"/>
-        </w:rPr>
-      </w:pPr>
-      <w:r>
-        <w:rPr>
-          <w:lang w:val="en-US"/>
-        </w:rPr>
-        <w:t xml:space="preserve">Akin to a storage room/factory mix. </w:t>
-      </w:r>
-    </w:p>
-    <w:p>
-      <w:pPr>
-        <w:pStyle w:val="ListParagraph"/>
-        <w:numPr>
-          <w:ilvl w:val="0"/>
-          <w:numId w:val="10"/>
-        </w:numPr>
-        <w:rPr>
-          <w:lang w:val="en-US"/>
-        </w:rPr>
-      </w:pPr>
-      <w:r>
-        <w:rPr>
-          <w:lang w:val="en-US"/>
-        </w:rPr>
-        <w:t>Conveyor belts are everywhere.</w:t>
-      </w:r>
-    </w:p>
-    <w:p>
-      <w:pPr>
-        <w:pStyle w:val="ListParagraph"/>
-        <w:numPr>
-          <w:ilvl w:val="1"/>
-          <w:numId w:val="10"/>
-        </w:numPr>
-        <w:rPr>
-          <w:lang w:val="en-US"/>
-        </w:rPr>
-      </w:pPr>
-      <w:r>
-        <w:rPr>
-          <w:lang w:val="en-US"/>
-        </w:rPr>
-        <w:t xml:space="preserve">Lots of cheese blocks (or butter, or whatever) appearing </w:t>
-      </w:r>
-      <w:r>
-        <w:rPr>
-          <w:lang w:val="en-US"/>
-        </w:rPr>
-        <w:t>on it. (</w:t>
-      </w:r>
-      <w:proofErr w:type="gramStart"/>
-      <w:r>
-        <w:rPr>
-          <w:lang w:val="en-US"/>
-        </w:rPr>
-        <w:t>Also</w:t>
-      </w:r>
-      <w:proofErr w:type="gramEnd"/>
-      <w:r>
-        <w:rPr>
-          <w:lang w:val="en-US"/>
-        </w:rPr>
-        <w:t xml:space="preserve"> in fixed stacks on the field.)</w:t>
-      </w:r>
-    </w:p>
-    <w:p>
-      <w:pPr>
-        <w:pStyle w:val="ListParagraph"/>
-        <w:numPr>
-          <w:ilvl w:val="1"/>
-          <w:numId w:val="10"/>
-        </w:numPr>
-        <w:rPr>
-          <w:lang w:val="en-US"/>
-        </w:rPr>
-      </w:pPr>
-      <w:r>
-        <w:rPr>
-          <w:lang w:val="en-US"/>
-        </w:rPr>
-        <w:t>Players are also influenced by them</w:t>
+        <w:t>hrow</w:t>
+      </w:r>
+      <w:r>
+        <w:rPr>
+          <w:lang w:val="en-US"/>
+        </w:rPr>
+        <w:t xml:space="preserve"> the cheese to freeze people in place? </w:t>
       </w:r>
     </w:p>
     <w:p>
@@ -5990,7 +5758,243 @@
           <w:iCs/>
           <w:lang w:val="en-US"/>
         </w:rPr>
-        <w:t>T</w:t>
+        <w:lastRenderedPageBreak/>
+        <w:t>Throw</w:t>
+      </w:r>
+      <w:r>
+        <w:rPr>
+          <w:lang w:val="en-US"/>
+        </w:rPr>
+        <w:t xml:space="preserve"> the butter to blow them back and make movement </w:t>
+      </w:r>
+      <w:r>
+        <w:rPr>
+          <w:lang w:val="en-US"/>
+        </w:rPr>
+        <w:t>skippy slidy?</w:t>
+      </w:r>
+      <w:r>
+        <w:rPr>
+          <w:lang w:val="en-US"/>
+        </w:rPr>
+        <w:t xml:space="preserve"> (But after one throw, they disappear.)</w:t>
+      </w:r>
+    </w:p>
+    <w:p>
+      <w:pPr>
+        <w:pStyle w:val="ListParagraph"/>
+        <w:numPr>
+          <w:ilvl w:val="0"/>
+          <w:numId w:val="10"/>
+        </w:numPr>
+        <w:rPr>
+          <w:lang w:val="en-US"/>
+        </w:rPr>
+      </w:pPr>
+      <w:r>
+        <w:rPr>
+          <w:lang w:val="en-US"/>
+        </w:rPr>
+        <w:t xml:space="preserve">Add a </w:t>
+      </w:r>
+      <w:r>
+        <w:rPr>
+          <w:b/>
+          <w:bCs/>
+          <w:lang w:val="en-US"/>
+        </w:rPr>
+        <w:t xml:space="preserve">slicing machine </w:t>
+      </w:r>
+      <w:r>
+        <w:rPr>
+          <w:lang w:val="en-US"/>
+        </w:rPr>
+        <w:t>somewhere</w:t>
+      </w:r>
+      <w:r>
+        <w:rPr>
+          <w:lang w:val="en-US"/>
+        </w:rPr>
+        <w:t>, which eats players and throwables alike.</w:t>
+      </w:r>
+    </w:p>
+    <w:p>
+      <w:pPr>
+        <w:pStyle w:val="ListParagraph"/>
+        <w:numPr>
+          <w:ilvl w:val="0"/>
+          <w:numId w:val="10"/>
+        </w:numPr>
+        <w:rPr>
+          <w:lang w:val="en-US"/>
+        </w:rPr>
+      </w:pPr>
+      <w:r>
+        <w:rPr>
+          <w:lang w:val="en-US"/>
+        </w:rPr>
+        <w:t>(</w:t>
+      </w:r>
+      <w:r>
+        <w:rPr>
+          <w:lang w:val="en-US"/>
+        </w:rPr>
+        <w:t>Add those doors that swing open/closed?</w:t>
+      </w:r>
+      <w:r>
+        <w:rPr>
+          <w:lang w:val="en-US"/>
+        </w:rPr>
+        <w:t>)</w:t>
+      </w:r>
+    </w:p>
+    <w:p>
+      <w:pPr>
+        <w:pStyle w:val="ListParagraph"/>
+        <w:numPr>
+          <w:ilvl w:val="0"/>
+          <w:numId w:val="10"/>
+        </w:numPr>
+        <w:rPr>
+          <w:lang w:val="en-US"/>
+        </w:rPr>
+      </w:pPr>
+      <w:r>
+        <w:rPr>
+          <w:b/>
+          <w:bCs/>
+          <w:lang w:val="en-US"/>
+        </w:rPr>
+        <w:t xml:space="preserve">Fun slicy stuff? </w:t>
+      </w:r>
+      <w:r>
+        <w:rPr>
+          <w:lang w:val="en-US"/>
+        </w:rPr>
+        <w:t>all the cheese and butter</w:t>
+      </w:r>
+    </w:p>
+    <w:p>
+      <w:pPr>
+        <w:pStyle w:val="ListParagraph"/>
+        <w:numPr>
+          <w:ilvl w:val="0"/>
+          <w:numId w:val="10"/>
+        </w:numPr>
+        <w:rPr>
+          <w:lang w:val="en-US"/>
+        </w:rPr>
+      </w:pPr>
+      <w:r>
+        <w:rPr>
+          <w:b/>
+          <w:bCs/>
+          <w:lang w:val="en-US"/>
+        </w:rPr>
+        <w:t>Removing throwables?</w:t>
+      </w:r>
+      <w:r>
+        <w:rPr>
+          <w:lang w:val="en-US"/>
+        </w:rPr>
+        <w:t xml:space="preserve"> Throw them into the slicing machine.</w:t>
+      </w:r>
+    </w:p>
+    <w:p>
+      <w:pPr>
+        <w:pStyle w:val="ListParagraph"/>
+        <w:numPr>
+          <w:ilvl w:val="0"/>
+          <w:numId w:val="10"/>
+        </w:numPr>
+        <w:rPr>
+          <w:lang w:val="en-US"/>
+        </w:rPr>
+      </w:pPr>
+      <w:r>
+        <w:rPr>
+          <w:b/>
+          <w:bCs/>
+          <w:lang w:val="en-US"/>
+        </w:rPr>
+        <w:t>Dead players?</w:t>
+      </w:r>
+      <w:r>
+        <w:rPr>
+          <w:lang w:val="en-US"/>
+        </w:rPr>
+        <w:t xml:space="preserve"> Can reverse the direction of conveyor belts, once in a while.</w:t>
+      </w:r>
+    </w:p>
+    <w:p>
+      <w:pPr>
+        <w:rPr>
+          <w:lang w:val="en-US"/>
+        </w:rPr>
+      </w:pPr>
+    </w:p>
+    <w:p>
+      <w:pPr>
+        <w:rPr>
+          <w:lang w:val="en-US"/>
+        </w:rPr>
+      </w:pPr>
+    </w:p>
+    <w:p>
+      <w:pPr>
+        <w:pStyle w:val="Heading2"/>
+      </w:pPr>
+      <w:r>
+        <w:t>Workflow for Each arena</w:t>
+      </w:r>
+    </w:p>
+    <w:p>
+      <w:pPr>
+        <w:rPr>
+          <w:lang w:val="en-US"/>
+        </w:rPr>
+      </w:pPr>
+      <w:r>
+        <w:rPr>
+          <w:b/>
+          <w:bCs/>
+          <w:lang w:val="en-US"/>
+        </w:rPr>
+        <w:t>Step 1:</w:t>
+      </w:r>
+      <w:r>
+        <w:rPr>
+          <w:lang w:val="en-US"/>
+        </w:rPr>
+        <w:t xml:space="preserve"> Draw it in Affinity Designer, keeping in mind separate layers/groups</w:t>
+      </w:r>
+    </w:p>
+    <w:p>
+      <w:pPr>
+        <w:rPr>
+          <w:lang w:val="en-US"/>
+        </w:rPr>
+      </w:pPr>
+    </w:p>
+    <w:p>
+      <w:pPr>
+        <w:rPr>
+          <w:lang w:val="en-US"/>
+        </w:rPr>
+      </w:pPr>
+      <w:r>
+        <w:rPr>
+          <w:b/>
+          <w:bCs/>
+          <w:lang w:val="en-US"/>
+        </w:rPr>
+        <w:t>Step 2:</w:t>
+      </w:r>
+      <w:r>
+        <w:rPr>
+          <w:lang w:val="en-US"/>
+        </w:rPr>
+        <w:t xml:space="preserve"> Designate zones for </w:t>
       </w:r>
       <w:r>
         <w:rPr>
@@ -5998,335 +6002,20 @@
           <w:iCs/>
           <w:lang w:val="en-US"/>
         </w:rPr>
-        <w:t>hrow</w:t>
-      </w:r>
-      <w:r>
-        <w:rPr>
-          <w:lang w:val="en-US"/>
-        </w:rPr>
-        <w:t xml:space="preserve"> the cheese to freeze people in place? </w:t>
-      </w:r>
-    </w:p>
-    <w:p>
-      <w:pPr>
-        <w:pStyle w:val="ListParagraph"/>
-        <w:numPr>
-          <w:ilvl w:val="0"/>
-          <w:numId w:val="10"/>
-        </w:numPr>
-        <w:rPr>
-          <w:lang w:val="en-US"/>
-        </w:rPr>
-      </w:pPr>
+        <w:t>collector UI</w:t>
+      </w:r>
+      <w:r>
+        <w:rPr>
+          <w:lang w:val="en-US"/>
+        </w:rPr>
+        <w:t xml:space="preserve"> and </w:t>
+      </w:r>
       <w:r>
         <w:rPr>
           <w:i/>
           <w:iCs/>
           <w:lang w:val="en-US"/>
         </w:rPr>
-        <w:t>Throw</w:t>
-      </w:r>
-      <w:r>
-        <w:rPr>
-          <w:lang w:val="en-US"/>
-        </w:rPr>
-        <w:t xml:space="preserve"> the butter to blow them back and make movement </w:t>
-      </w:r>
-      <w:r>
-        <w:rPr>
-          <w:lang w:val="en-US"/>
-        </w:rPr>
-        <w:t xml:space="preserve">skippy </w:t>
-      </w:r>
-      <w:proofErr w:type="spellStart"/>
-      <w:r>
-        <w:rPr>
-          <w:lang w:val="en-US"/>
-        </w:rPr>
-        <w:t>slidy</w:t>
-      </w:r>
-      <w:proofErr w:type="spellEnd"/>
-      <w:r>
-        <w:rPr>
-          <w:lang w:val="en-US"/>
-        </w:rPr>
-        <w:t>?</w:t>
-      </w:r>
-      <w:r>
-        <w:rPr>
-          <w:lang w:val="en-US"/>
-        </w:rPr>
-        <w:t xml:space="preserve"> (But after one throw, they disappear.)</w:t>
-      </w:r>
-    </w:p>
-    <w:p>
-      <w:pPr>
-        <w:pStyle w:val="ListParagraph"/>
-        <w:numPr>
-          <w:ilvl w:val="0"/>
-          <w:numId w:val="10"/>
-        </w:numPr>
-        <w:rPr>
-          <w:lang w:val="en-US"/>
-        </w:rPr>
-      </w:pPr>
-      <w:r>
-        <w:rPr>
-          <w:lang w:val="en-US"/>
-        </w:rPr>
-        <w:t xml:space="preserve">Add a </w:t>
-      </w:r>
-      <w:r>
-        <w:rPr>
-          <w:b/>
-          <w:bCs/>
-          <w:lang w:val="en-US"/>
-        </w:rPr>
-        <w:t xml:space="preserve">slicing machine </w:t>
-      </w:r>
-      <w:r>
-        <w:rPr>
-          <w:lang w:val="en-US"/>
-        </w:rPr>
-        <w:t>somewhere</w:t>
-      </w:r>
-      <w:r>
-        <w:rPr>
-          <w:lang w:val="en-US"/>
-        </w:rPr>
-        <w:t>, which eats players and throwables alike.</w:t>
-      </w:r>
-    </w:p>
-    <w:p>
-      <w:pPr>
-        <w:pStyle w:val="ListParagraph"/>
-        <w:numPr>
-          <w:ilvl w:val="0"/>
-          <w:numId w:val="10"/>
-        </w:numPr>
-        <w:rPr>
-          <w:lang w:val="en-US"/>
-        </w:rPr>
-      </w:pPr>
-      <w:r>
-        <w:rPr>
-          <w:lang w:val="en-US"/>
-        </w:rPr>
-        <w:t>(</w:t>
-      </w:r>
-      <w:r>
-        <w:rPr>
-          <w:lang w:val="en-US"/>
-        </w:rPr>
-        <w:t>Add those doors that swing open/closed?</w:t>
-      </w:r>
-      <w:r>
-        <w:rPr>
-          <w:lang w:val="en-US"/>
-        </w:rPr>
-        <w:t>)</w:t>
-      </w:r>
-    </w:p>
-    <w:p>
-      <w:pPr>
-        <w:pStyle w:val="ListParagraph"/>
-        <w:numPr>
-          <w:ilvl w:val="0"/>
-          <w:numId w:val="10"/>
-        </w:numPr>
-        <w:rPr>
-          <w:lang w:val="en-US"/>
-        </w:rPr>
-      </w:pPr>
-      <w:r>
-        <w:rPr>
-          <w:b/>
-          <w:bCs/>
-          <w:lang w:val="en-US"/>
-        </w:rPr>
-        <w:t xml:space="preserve">Fun </w:t>
-      </w:r>
-      <w:proofErr w:type="spellStart"/>
-      <w:r>
-        <w:rPr>
-          <w:b/>
-          <w:bCs/>
-          <w:lang w:val="en-US"/>
-        </w:rPr>
-        <w:t>slicy</w:t>
-      </w:r>
-      <w:proofErr w:type="spellEnd"/>
-      <w:r>
-        <w:rPr>
-          <w:b/>
-          <w:bCs/>
-          <w:lang w:val="en-US"/>
-        </w:rPr>
-        <w:t xml:space="preserve"> stuff? </w:t>
-      </w:r>
-      <w:r>
-        <w:rPr>
-          <w:lang w:val="en-US"/>
-        </w:rPr>
-        <w:t>all the cheese and butter</w:t>
-      </w:r>
-    </w:p>
-    <w:p>
-      <w:pPr>
-        <w:pStyle w:val="ListParagraph"/>
-        <w:numPr>
-          <w:ilvl w:val="0"/>
-          <w:numId w:val="10"/>
-        </w:numPr>
-        <w:rPr>
-          <w:lang w:val="en-US"/>
-        </w:rPr>
-      </w:pPr>
-      <w:r>
-        <w:rPr>
-          <w:b/>
-          <w:bCs/>
-          <w:lang w:val="en-US"/>
-        </w:rPr>
-        <w:t>Removing throwables?</w:t>
-      </w:r>
-      <w:r>
-        <w:rPr>
-          <w:lang w:val="en-US"/>
-        </w:rPr>
-        <w:t xml:space="preserve"> Throw them into the slicing machine.</w:t>
-      </w:r>
-    </w:p>
-    <w:p>
-      <w:pPr>
-        <w:pStyle w:val="ListParagraph"/>
-        <w:numPr>
-          <w:ilvl w:val="0"/>
-          <w:numId w:val="10"/>
-        </w:numPr>
-        <w:rPr>
-          <w:lang w:val="en-US"/>
-        </w:rPr>
-      </w:pPr>
-      <w:r>
-        <w:rPr>
-          <w:b/>
-          <w:bCs/>
-          <w:lang w:val="en-US"/>
-        </w:rPr>
-        <w:t>Dead players?</w:t>
-      </w:r>
-      <w:r>
-        <w:rPr>
-          <w:lang w:val="en-US"/>
-        </w:rPr>
-        <w:t xml:space="preserve"> Can reverse the direction of conveyor belts, </w:t>
-      </w:r>
-      <w:proofErr w:type="gramStart"/>
-      <w:r>
-        <w:rPr>
-          <w:lang w:val="en-US"/>
-        </w:rPr>
-        <w:t>once in a while</w:t>
-      </w:r>
-      <w:proofErr w:type="gramEnd"/>
-      <w:r>
-        <w:rPr>
-          <w:lang w:val="en-US"/>
-        </w:rPr>
-        <w:t>.</w:t>
-      </w:r>
-    </w:p>
-    <w:p>
-      <w:pPr>
-        <w:rPr>
-          <w:lang w:val="en-US"/>
-        </w:rPr>
-      </w:pPr>
-    </w:p>
-    <w:p>
-      <w:pPr>
-        <w:rPr>
-          <w:lang w:val="en-US"/>
-        </w:rPr>
-      </w:pPr>
-    </w:p>
-    <w:p>
-      <w:pPr>
-        <w:pStyle w:val="Heading2"/>
-      </w:pPr>
-      <w:r>
-        <w:t>Workflow for Each arena</w:t>
-      </w:r>
-    </w:p>
-    <w:p>
-      <w:pPr>
-        <w:rPr>
-          <w:lang w:val="en-US"/>
-        </w:rPr>
-      </w:pPr>
-      <w:r>
-        <w:rPr>
-          <w:b/>
-          <w:bCs/>
-          <w:lang w:val="en-US"/>
-        </w:rPr>
-        <w:t>Step 1:</w:t>
-      </w:r>
-      <w:r>
-        <w:rPr>
-          <w:lang w:val="en-US"/>
-        </w:rPr>
-        <w:t xml:space="preserve"> Draw it in Affinity Designer, keeping in mind separate layers/groups</w:t>
-      </w:r>
-    </w:p>
-    <w:p>
-      <w:pPr>
-        <w:rPr>
-          <w:lang w:val="en-US"/>
-        </w:rPr>
-      </w:pPr>
-    </w:p>
-    <w:p>
-      <w:pPr>
-        <w:rPr>
-          <w:lang w:val="en-US"/>
-        </w:rPr>
-      </w:pPr>
-      <w:r>
-        <w:rPr>
-          <w:b/>
-          <w:bCs/>
-          <w:lang w:val="en-US"/>
-        </w:rPr>
-        <w:t>Step 2:</w:t>
-      </w:r>
-      <w:r>
-        <w:rPr>
-          <w:lang w:val="en-US"/>
-        </w:rPr>
-        <w:t xml:space="preserve"> Designate zones for </w:t>
-      </w:r>
-      <w:r>
-        <w:rPr>
-          <w:i/>
-          <w:iCs/>
-          <w:lang w:val="en-US"/>
-        </w:rPr>
-        <w:t>collector UI</w:t>
-      </w:r>
-      <w:r>
-        <w:rPr>
-          <w:lang w:val="en-US"/>
-        </w:rPr>
-        <w:t xml:space="preserve"> and </w:t>
-      </w:r>
-      <w:r>
-        <w:rPr>
-          <w:i/>
-          <w:iCs/>
-          <w:lang w:val="en-US"/>
-        </w:rPr>
         <w:t>huge dumplings</w:t>
       </w:r>
     </w:p>
@@ -6431,21 +6120,7 @@
         <w:rPr>
           <w:lang w:val="en-US"/>
         </w:rPr>
-        <w:t xml:space="preserve"> Add lights, canvas modulate, and light </w:t>
-      </w:r>
-      <w:proofErr w:type="spellStart"/>
-      <w:r>
-        <w:rPr>
-          <w:lang w:val="en-US"/>
-        </w:rPr>
-        <w:t>occluders</w:t>
-      </w:r>
-      <w:proofErr w:type="spellEnd"/>
-      <w:r>
-        <w:rPr>
-          <w:lang w:val="en-US"/>
-        </w:rPr>
-        <w:t xml:space="preserve"> where needed.</w:t>
+        <w:t xml:space="preserve"> Add lights, canvas modulate, and light occluders where needed.</w:t>
       </w:r>
     </w:p>
     <w:p>
@@ -6473,21 +6148,7 @@
         <w:rPr>
           <w:lang w:val="en-US"/>
         </w:rPr>
-        <w:t xml:space="preserve"> Finetune, add custom logic, make some things </w:t>
-      </w:r>
-      <w:proofErr w:type="spellStart"/>
-      <w:r>
-        <w:rPr>
-          <w:lang w:val="en-US"/>
-        </w:rPr>
-        <w:t>stuckable</w:t>
-      </w:r>
-      <w:proofErr w:type="spellEnd"/>
-      <w:r>
-        <w:rPr>
-          <w:lang w:val="en-US"/>
-        </w:rPr>
-        <w:t xml:space="preserve"> or deflectable or sliceable.</w:t>
+        <w:t xml:space="preserve"> Finetune, add custom logic, make some things stuckable or deflectable or sliceable.</w:t>
       </w:r>
     </w:p>
     <w:p>
@@ -6875,21 +6536,7 @@
         <w:rPr>
           <w:lang w:val="en-US"/>
         </w:rPr>
-        <w:t xml:space="preserve"> the effects of dumplings are also, by default, “on hit”. Because dumplings are friendly and grabbed by anyone. </w:t>
-      </w:r>
-      <w:proofErr w:type="gramStart"/>
-      <w:r>
-        <w:rPr>
-          <w:lang w:val="en-US"/>
-        </w:rPr>
-        <w:t>So</w:t>
-      </w:r>
-      <w:proofErr w:type="gramEnd"/>
-      <w:r>
-        <w:rPr>
-          <w:lang w:val="en-US"/>
-        </w:rPr>
-        <w:t xml:space="preserve"> a hit just means they grab the dumpling and get the effect.</w:t>
+        <w:t xml:space="preserve"> the effects of dumplings are also, by default, “on hit”. Because dumplings are friendly and grabbed by anyone. So a hit just means they grab the dumpling and get the effect.</w:t>
       </w:r>
     </w:p>
     <w:p>
@@ -6908,14 +6555,12 @@
           <w:lang w:val="en-US"/>
         </w:rPr>
       </w:pPr>
-      <w:proofErr w:type="spellStart"/>
       <w:r>
         <w:rPr>
           <w:lang w:val="en-US"/>
         </w:rPr>
         <w:t>Misc</w:t>
       </w:r>
-      <w:proofErr w:type="spellEnd"/>
     </w:p>
     <w:p>
       <w:pPr>
@@ -6942,21 +6587,7 @@
         <w:rPr>
           <w:lang w:val="en-US"/>
         </w:rPr>
-        <w:t xml:space="preserve"> Something that only works close </w:t>
-      </w:r>
-      <w:proofErr w:type="gramStart"/>
-      <w:r>
-        <w:rPr>
-          <w:lang w:val="en-US"/>
-        </w:rPr>
-        <w:t>range, but</w:t>
-      </w:r>
-      <w:proofErr w:type="gramEnd"/>
-      <w:r>
-        <w:rPr>
-          <w:lang w:val="en-US"/>
-        </w:rPr>
-        <w:t xml:space="preserve"> is </w:t>
+        <w:t xml:space="preserve"> Something that only works close range, but is </w:t>
       </w:r>
       <w:r>
         <w:rPr>
@@ -7331,35 +6962,7 @@
         <w:rPr>
           <w:lang w:val="en-US"/>
         </w:rPr>
-        <w:t xml:space="preserve"> </w:t>
-      </w:r>
-      <w:proofErr w:type="spellStart"/>
-      <w:r>
-        <w:rPr>
-          <w:lang w:val="en-US"/>
-        </w:rPr>
-        <w:t>CollisionShape</w:t>
-      </w:r>
-      <w:proofErr w:type="spellEnd"/>
-      <w:r>
-        <w:rPr>
-          <w:lang w:val="en-US"/>
-        </w:rPr>
-        <w:t xml:space="preserve"> is created, and everything goes via </w:t>
-      </w:r>
-      <w:proofErr w:type="spellStart"/>
-      <w:r>
-        <w:rPr>
-          <w:lang w:val="en-US"/>
-        </w:rPr>
-        <w:t>RayCasts</w:t>
-      </w:r>
-      <w:proofErr w:type="spellEnd"/>
-      <w:r>
-        <w:rPr>
-          <w:lang w:val="en-US"/>
-        </w:rPr>
-        <w:t xml:space="preserve">. Needed for objects that </w:t>
+        <w:t xml:space="preserve"> CollisionShape is created, and everything goes via RayCasts. Needed for objects that </w:t>
       </w:r>
       <w:r>
         <w:rPr>
@@ -7391,35 +6994,7 @@
         <w:rPr>
           <w:lang w:val="en-US"/>
         </w:rPr>
-        <w:t xml:space="preserve">If true, a </w:t>
-      </w:r>
-      <w:proofErr w:type="spellStart"/>
-      <w:r>
-        <w:rPr>
-          <w:lang w:val="en-US"/>
-        </w:rPr>
-        <w:t>KinematicBody</w:t>
-      </w:r>
-      <w:proofErr w:type="spellEnd"/>
-      <w:r>
-        <w:rPr>
-          <w:lang w:val="en-US"/>
-        </w:rPr>
-        <w:t xml:space="preserve"> and </w:t>
-      </w:r>
-      <w:proofErr w:type="spellStart"/>
-      <w:r>
-        <w:rPr>
-          <w:lang w:val="en-US"/>
-        </w:rPr>
-        <w:t>CollisionShape</w:t>
-      </w:r>
-      <w:proofErr w:type="spellEnd"/>
-      <w:r>
-        <w:rPr>
-          <w:lang w:val="en-US"/>
-        </w:rPr>
-        <w:t xml:space="preserve"> are added and used for movement</w:t>
+        <w:t>If true, a KinematicBody and CollisionShape are added and used for movement</w:t>
       </w:r>
       <w:r>
         <w:rPr>
@@ -7604,21 +7179,7 @@
         <w:rPr>
           <w:lang w:val="en-US"/>
         </w:rPr>
-        <w:t>Add the “</w:t>
-      </w:r>
-      <w:proofErr w:type="spellStart"/>
-      <w:r>
-        <w:rPr>
-          <w:lang w:val="en-US"/>
-        </w:rPr>
-        <w:t>Ropeless</w:t>
-      </w:r>
-      <w:proofErr w:type="spellEnd"/>
-      <w:r>
-        <w:rPr>
-          <w:lang w:val="en-US"/>
-        </w:rPr>
-        <w:t xml:space="preserve"> Race” and “Capture the Flag” modes, if I can find something good and easy for them.</w:t>
+        <w:t>Add the “Ropeless Race” and “Capture the Flag” modes, if I can find something good and easy for them.</w:t>
       </w:r>
     </w:p>
     <w:p>
@@ -7700,21 +7261,7 @@
         <w:rPr>
           <w:lang w:val="en-US"/>
         </w:rPr>
-        <w:t xml:space="preserve"> And something </w:t>
-      </w:r>
-      <w:proofErr w:type="gramStart"/>
-      <w:r>
-        <w:rPr>
-          <w:lang w:val="en-US"/>
-        </w:rPr>
-        <w:t>really uniquely</w:t>
-      </w:r>
-      <w:proofErr w:type="gramEnd"/>
-      <w:r>
-        <w:rPr>
-          <w:lang w:val="en-US"/>
-        </w:rPr>
-        <w:t xml:space="preserve"> Halloween, unique to this game’s mechanics.</w:t>
+        <w:t xml:space="preserve"> And something really uniquely Halloween, unique to this game’s mechanics.</w:t>
       </w:r>
     </w:p>
     <w:p>
@@ -7774,16 +7321,8 @@
         <w:rPr>
           <w:lang w:val="en-US"/>
         </w:rPr>
-        <w:t xml:space="preserve">Add to pandaqi.com + finish </w:t>
-      </w:r>
-      <w:proofErr w:type="spellStart"/>
-      <w:r>
-        <w:rPr>
-          <w:lang w:val="en-US"/>
-        </w:rPr>
-        <w:t>devlog</w:t>
-      </w:r>
-      <w:proofErr w:type="spellEnd"/>
+        <w:t>Add to pandaqi.com + finish devlog</w:t>
+      </w:r>
     </w:p>
     <w:p>
       <w:pPr>
@@ -7800,35 +7339,7 @@
         <w:rPr>
           <w:lang w:val="en-US"/>
         </w:rPr>
-        <w:t xml:space="preserve">(Re-use the IM </w:t>
-      </w:r>
-      <w:proofErr w:type="gramStart"/>
-      <w:r>
-        <w:rPr>
-          <w:lang w:val="en-US"/>
-        </w:rPr>
-        <w:t>Fell</w:t>
-      </w:r>
-      <w:proofErr w:type="gramEnd"/>
-      <w:r>
-        <w:rPr>
-          <w:lang w:val="en-US"/>
-        </w:rPr>
-        <w:t xml:space="preserve"> English set of fonts for the other slicing games as well? Or just other games. They are </w:t>
-      </w:r>
-      <w:proofErr w:type="gramStart"/>
-      <w:r>
-        <w:rPr>
-          <w:lang w:val="en-US"/>
-        </w:rPr>
-        <w:t>really cool</w:t>
-      </w:r>
-      <w:proofErr w:type="gramEnd"/>
-      <w:r>
-        <w:rPr>
-          <w:lang w:val="en-US"/>
-        </w:rPr>
-        <w:t>!)</w:t>
+        <w:t>(Re-use the IM Fell English set of fonts for the other slicing games as well? Or just other games. They are really cool!)</w:t>
       </w:r>
     </w:p>
     <w:p>
@@ -7881,7 +7392,6 @@
         </w:rPr>
         <w:t xml:space="preserve">Perhaps I should just check the </w:t>
       </w:r>
-      <w:proofErr w:type="spellStart"/>
       <w:r>
         <w:rPr>
           <w:i/>
@@ -7890,7 +7400,6 @@
         </w:rPr>
         <w:t>get_slide_count</w:t>
       </w:r>
-      <w:proofErr w:type="spellEnd"/>
       <w:r>
         <w:rPr>
           <w:lang w:val="en-US"/>
@@ -7945,21 +7454,7 @@
         <w:rPr>
           <w:lang w:val="en-US"/>
         </w:rPr>
-        <w:t xml:space="preserve">Because it’s a top-down game, this might be way more powerful/logical than using </w:t>
-      </w:r>
-      <w:proofErr w:type="spellStart"/>
-      <w:r>
-        <w:rPr>
-          <w:lang w:val="en-US"/>
-        </w:rPr>
-        <w:t>raycasts</w:t>
-      </w:r>
-      <w:proofErr w:type="spellEnd"/>
-      <w:r>
-        <w:rPr>
-          <w:lang w:val="en-US"/>
-        </w:rPr>
-        <w:t>.</w:t>
+        <w:t>Because it’s a top-down game, this might be way more powerful/logical than using raycasts.</w:t>
       </w:r>
     </w:p>
     <w:p>
@@ -8005,45 +7500,13 @@
           <w:bCs/>
           <w:lang w:val="en-US"/>
         </w:rPr>
-        <w:t xml:space="preserve">Weight bodies based on </w:t>
-      </w:r>
-      <w:proofErr w:type="gramStart"/>
-      <w:r>
-        <w:rPr>
-          <w:b/>
-          <w:bCs/>
-          <w:lang w:val="en-US"/>
-        </w:rPr>
-        <w:t>distance?</w:t>
-      </w:r>
-      <w:proofErr w:type="gramEnd"/>
-      <w:r>
-        <w:rPr>
-          <w:b/>
-          <w:bCs/>
-          <w:lang w:val="en-US"/>
-        </w:rPr>
-        <w:t xml:space="preserve"> </w:t>
-      </w:r>
-      <w:r>
-        <w:rPr>
-          <w:lang w:val="en-US"/>
-        </w:rPr>
-        <w:t>(</w:t>
-      </w:r>
-      <w:proofErr w:type="gramStart"/>
-      <w:r>
-        <w:rPr>
-          <w:lang w:val="en-US"/>
-        </w:rPr>
-        <w:t>So</w:t>
-      </w:r>
-      <w:proofErr w:type="gramEnd"/>
-      <w:r>
-        <w:rPr>
-          <w:lang w:val="en-US"/>
-        </w:rPr>
-        <w:t xml:space="preserve"> we only smoothly go around if we’re away, but an obstacle we literally bump into should have weight 100%?)</w:t>
+        <w:t xml:space="preserve">Weight bodies based on distance? </w:t>
+      </w:r>
+      <w:r>
+        <w:rPr>
+          <w:lang w:val="en-US"/>
+        </w:rPr>
+        <w:t>(So we only smoothly go around if we’re away, but an obstacle we literally bump into should have weight 100%?)</w:t>
       </w:r>
     </w:p>
     <w:p>
@@ -8061,21 +7524,7 @@
         <w:rPr>
           <w:lang w:val="en-US"/>
         </w:rPr>
-        <w:t>Bots can “</w:t>
-      </w:r>
-      <w:proofErr w:type="spellStart"/>
-      <w:r>
-        <w:rPr>
-          <w:lang w:val="en-US"/>
-        </w:rPr>
-        <w:t>insta</w:t>
-      </w:r>
-      <w:proofErr w:type="spellEnd"/>
-      <w:r>
-        <w:rPr>
-          <w:lang w:val="en-US"/>
-        </w:rPr>
-        <w:t xml:space="preserve">-press” buttons. Add </w:t>
+        <w:t xml:space="preserve">Bots can “insta-press” buttons. Add </w:t>
       </w:r>
       <w:r>
         <w:rPr>
@@ -8185,14 +7634,12 @@
           <w:lang w:val="en-US"/>
         </w:rPr>
       </w:pPr>
-      <w:proofErr w:type="spellStart"/>
       <w:r>
         <w:rPr>
           <w:lang w:val="en-US"/>
         </w:rPr>
         <w:t>Failsafes</w:t>
       </w:r>
-      <w:proofErr w:type="spellEnd"/>
     </w:p>
     <w:p>
       <w:pPr>
@@ -8210,21 +7657,7 @@
           <w:lang w:val="en-US"/>
         </w:rPr>
         <w:lastRenderedPageBreak/>
-        <w:t xml:space="preserve">Create a </w:t>
-      </w:r>
-      <w:proofErr w:type="spellStart"/>
-      <w:r>
-        <w:rPr>
-          <w:lang w:val="en-US"/>
-        </w:rPr>
-        <w:t>generail</w:t>
-      </w:r>
-      <w:proofErr w:type="spellEnd"/>
-      <w:r>
-        <w:rPr>
-          <w:lang w:val="en-US"/>
-        </w:rPr>
-        <w:t xml:space="preserve"> fail-safe against flipflopping. (Check vector over X subsequent frames. If the average “dot product” between them is too low, we’re flip-flopping, so go to the “unstuck”-phase again.)</w:t>
+        <w:t>Create a generail fail-safe against flipflopping. (Check vector over X subsequent frames. If the average “dot product” between them is too low, we’re flip-flopping, so go to the “unstuck”-phase again.)</w:t>
       </w:r>
     </w:p>
     <w:p>
@@ -8435,41 +7868,13 @@
         <w:rPr>
           <w:lang w:val="en-US"/>
         </w:rPr>
-        <w:t xml:space="preserve">Sometimes, when knives get stuck in </w:t>
-      </w:r>
-      <w:proofErr w:type="gramStart"/>
-      <w:r>
-        <w:rPr>
-          <w:lang w:val="en-US"/>
-        </w:rPr>
-        <w:t>something</w:t>
-      </w:r>
-      <w:proofErr w:type="gramEnd"/>
-      <w:r>
-        <w:rPr>
-          <w:lang w:val="en-US"/>
-        </w:rPr>
-        <w:t xml:space="preserve"> they still rotate the wrong way around?</w:t>
-      </w:r>
-      <w:r>
-        <w:rPr>
-          <w:lang w:val="en-US"/>
-        </w:rPr>
-        <w:t xml:space="preserve"> (It seems their </w:t>
-      </w:r>
-      <w:proofErr w:type="spellStart"/>
-      <w:r>
-        <w:rPr>
-          <w:lang w:val="en-US"/>
-        </w:rPr>
-        <w:t>raycast</w:t>
-      </w:r>
-      <w:proofErr w:type="spellEnd"/>
-      <w:r>
-        <w:rPr>
-          <w:lang w:val="en-US"/>
-        </w:rPr>
-        <w:t xml:space="preserve"> hits the </w:t>
+        <w:t>Sometimes, when knives get stuck in something they still rotate the wrong way around?</w:t>
+      </w:r>
+      <w:r>
+        <w:rPr>
+          <w:lang w:val="en-US"/>
+        </w:rPr>
+        <w:t xml:space="preserve"> (It seems their raycast hits the </w:t>
       </w:r>
       <w:r>
         <w:rPr>
@@ -8503,21 +7908,7 @@
         <w:rPr>
           <w:lang w:val="en-US"/>
         </w:rPr>
-        <w:t xml:space="preserve"> Which suggests the </w:t>
-      </w:r>
-      <w:proofErr w:type="spellStart"/>
-      <w:r>
-        <w:rPr>
-          <w:lang w:val="en-US"/>
-        </w:rPr>
-        <w:t>raycast</w:t>
-      </w:r>
-      <w:proofErr w:type="spellEnd"/>
-      <w:r>
-        <w:rPr>
-          <w:lang w:val="en-US"/>
-        </w:rPr>
-        <w:t xml:space="preserve"> starts </w:t>
+        <w:t xml:space="preserve"> Which suggests the raycast starts </w:t>
       </w:r>
       <w:r>
         <w:rPr>
@@ -8626,16 +8017,8 @@
         <w:rPr>
           <w:lang w:val="en-US"/>
         </w:rPr>
-        <w:t xml:space="preserve">Really, </w:t>
-      </w:r>
-      <w:proofErr w:type="gramStart"/>
-      <w:r>
-        <w:rPr>
-          <w:lang w:val="en-US"/>
-        </w:rPr>
-        <w:t>really optional</w:t>
-      </w:r>
-      <w:proofErr w:type="gramEnd"/>
+        <w:t>Really, really optional</w:t>
+      </w:r>
     </w:p>
     <w:p>
       <w:pPr>
@@ -8827,34 +8210,94 @@
           <w:strike/>
           <w:lang w:val="en-US"/>
         </w:rPr>
-        <w:t xml:space="preserve">changing </w:t>
-      </w:r>
-      <w:proofErr w:type="spellStart"/>
+        <w:t>changing bot teams</w:t>
+      </w:r>
+      <w:r>
+        <w:rPr>
+          <w:strike/>
+          <w:lang w:val="en-US"/>
+        </w:rPr>
+        <w:t xml:space="preserve"> (if they ever learn about teams).</w:t>
+      </w:r>
+    </w:p>
+    <w:p>
+      <w:pPr>
+        <w:pStyle w:val="ListParagraph"/>
+        <w:numPr>
+          <w:ilvl w:val="1"/>
+          <w:numId w:val="4"/>
+        </w:numPr>
+        <w:rPr>
+          <w:lang w:val="en-US"/>
+        </w:rPr>
+      </w:pPr>
+      <w:r>
+        <w:rPr>
+          <w:b/>
+          <w:bCs/>
+          <w:lang w:val="en-US"/>
+        </w:rPr>
+        <w:t>Don’t see a good solution in current system.</w:t>
+      </w:r>
+      <w:r>
+        <w:rPr>
+          <w:lang w:val="en-US"/>
+        </w:rPr>
+        <w:t xml:space="preserve"> For next game, allow player to </w:t>
+      </w:r>
       <w:r>
         <w:rPr>
           <w:i/>
           <w:iCs/>
-          <w:strike/>
-          <w:lang w:val="en-US"/>
-        </w:rPr>
-        <w:t>bot</w:t>
-      </w:r>
-      <w:proofErr w:type="spellEnd"/>
+          <w:lang w:val="en-US"/>
+        </w:rPr>
+        <w:t>traverse</w:t>
+      </w:r>
+      <w:r>
+        <w:rPr>
+          <w:lang w:val="en-US"/>
+        </w:rPr>
+        <w:t xml:space="preserve"> all logged-in players/bots (with arrow keys/joystick). So we can edit each player specifically by going to them.</w:t>
+      </w:r>
+    </w:p>
+    <w:p>
+      <w:pPr>
+        <w:pStyle w:val="ListParagraph"/>
+        <w:numPr>
+          <w:ilvl w:val="0"/>
+          <w:numId w:val="4"/>
+        </w:numPr>
+        <w:rPr>
+          <w:lang w:val="en-US"/>
+        </w:rPr>
+      </w:pPr>
+      <w:r>
+        <w:rPr>
+          <w:b/>
+          <w:bCs/>
+          <w:lang w:val="en-US"/>
+        </w:rPr>
+        <w:t>IDEA:</w:t>
+      </w:r>
+      <w:r>
+        <w:rPr>
+          <w:lang w:val="en-US"/>
+        </w:rPr>
+        <w:t xml:space="preserve"> Different </w:t>
+      </w:r>
       <w:r>
         <w:rPr>
           <w:i/>
           <w:iCs/>
-          <w:strike/>
-          <w:lang w:val="en-US"/>
-        </w:rPr>
-        <w:t xml:space="preserve"> teams</w:t>
-      </w:r>
-      <w:r>
-        <w:rPr>
-          <w:strike/>
-          <w:lang w:val="en-US"/>
-        </w:rPr>
-        <w:t xml:space="preserve"> (if they ever learn about teams).</w:t>
+          <w:lang w:val="en-US"/>
+        </w:rPr>
+        <w:t>ground terrains</w:t>
+      </w:r>
+      <w:r>
+        <w:rPr>
+          <w:lang w:val="en-US"/>
+        </w:rPr>
+        <w:t>. As long as you’re on that terrain, you are influenced by its special effect (whatever it is).</w:t>
       </w:r>
     </w:p>
     <w:p>
@@ -8870,17 +8313,53 @@
       </w:pPr>
       <w:r>
         <w:rPr>
-          <w:b/>
-          <w:bCs/>
-          <w:lang w:val="en-US"/>
-        </w:rPr>
-        <w:t>Don’t see a good solution in current system.</w:t>
-      </w:r>
-      <w:r>
-        <w:rPr>
-          <w:lang w:val="en-US"/>
-        </w:rPr>
-        <w:t xml:space="preserve"> For next game, allow player to </w:t>
+          <w:lang w:val="en-US"/>
+        </w:rPr>
+        <w:t>Icy movement, sticky movement, keep growing/shrinking?</w:t>
+      </w:r>
+    </w:p>
+    <w:p>
+      <w:pPr>
+        <w:pStyle w:val="ListParagraph"/>
+        <w:numPr>
+          <w:ilvl w:val="1"/>
+          <w:numId w:val="4"/>
+        </w:numPr>
+        <w:rPr>
+          <w:lang w:val="en-US"/>
+        </w:rPr>
+      </w:pPr>
+      <w:r>
+        <w:rPr>
+          <w:lang w:val="en-US"/>
+        </w:rPr>
+        <w:t>Curver =&gt; curves any throwables through it. (Might be more intuitive to make it a “magnet” or “hurricane” or something.</w:t>
+      </w:r>
+    </w:p>
+    <w:p>
+      <w:pPr>
+        <w:pStyle w:val="ListParagraph"/>
+        <w:numPr>
+          <w:ilvl w:val="0"/>
+          <w:numId w:val="4"/>
+        </w:numPr>
+        <w:rPr>
+          <w:lang w:val="en-US"/>
+        </w:rPr>
+      </w:pPr>
+      <w:r>
+        <w:rPr>
+          <w:b/>
+          <w:bCs/>
+          <w:lang w:val="en-US"/>
+        </w:rPr>
+        <w:t>IDEA:</w:t>
+      </w:r>
+      <w:r>
+        <w:rPr>
+          <w:lang w:val="en-US"/>
+        </w:rPr>
+        <w:t xml:space="preserve"> A way to really </w:t>
       </w:r>
       <w:r>
         <w:rPr>
@@ -8888,34 +8367,20 @@
           <w:iCs/>
           <w:lang w:val="en-US"/>
         </w:rPr>
-        <w:t>traverse</w:t>
-      </w:r>
-      <w:r>
-        <w:rPr>
-          <w:lang w:val="en-US"/>
-        </w:rPr>
-        <w:t xml:space="preserve"> all logged-in players/bots (with arrow keys/joystick). </w:t>
-      </w:r>
-      <w:proofErr w:type="gramStart"/>
-      <w:r>
-        <w:rPr>
-          <w:lang w:val="en-US"/>
-        </w:rPr>
-        <w:t>So</w:t>
-      </w:r>
-      <w:proofErr w:type="gramEnd"/>
-      <w:r>
-        <w:rPr>
-          <w:lang w:val="en-US"/>
-        </w:rPr>
-        <w:t xml:space="preserve"> we can edit each player specifically by going to them.</w:t>
-      </w:r>
-    </w:p>
-    <w:p>
-      <w:pPr>
-        <w:pStyle w:val="ListParagraph"/>
-        <w:numPr>
-          <w:ilvl w:val="0"/>
+        <w:t>separate</w:t>
+      </w:r>
+      <w:r>
+        <w:rPr>
+          <w:lang w:val="en-US"/>
+        </w:rPr>
+        <w:t xml:space="preserve"> a map between players, locking them into a certain zone</w:t>
+      </w:r>
+    </w:p>
+    <w:p>
+      <w:pPr>
+        <w:pStyle w:val="ListParagraph"/>
+        <w:numPr>
+          <w:ilvl w:val="1"/>
           <w:numId w:val="4"/>
         </w:numPr>
         <w:rPr>
@@ -8928,13 +8393,14 @@
           <w:bCs/>
           <w:lang w:val="en-US"/>
         </w:rPr>
-        <w:t>IDEA:</w:t>
-      </w:r>
-      <w:r>
-        <w:rPr>
-          <w:lang w:val="en-US"/>
-        </w:rPr>
-        <w:t xml:space="preserve"> Different </w:t>
+        <w:lastRenderedPageBreak/>
+        <w:t>AMAZING (but weird) IDEA:</w:t>
+      </w:r>
+      <w:r>
+        <w:rPr>
+          <w:lang w:val="en-US"/>
+        </w:rPr>
+        <w:t xml:space="preserve"> There’s an actual </w:t>
       </w:r>
       <w:r>
         <w:rPr>
@@ -8942,97 +8408,13 @@
           <w:iCs/>
           <w:lang w:val="en-US"/>
         </w:rPr>
-        <w:t>ground terrains</w:t>
-      </w:r>
-      <w:r>
-        <w:rPr>
-          <w:lang w:val="en-US"/>
-        </w:rPr>
-        <w:t xml:space="preserve">. </w:t>
-      </w:r>
-      <w:proofErr w:type="gramStart"/>
-      <w:r>
-        <w:rPr>
-          <w:lang w:val="en-US"/>
-        </w:rPr>
-        <w:t>As long as</w:t>
-      </w:r>
-      <w:proofErr w:type="gramEnd"/>
-      <w:r>
-        <w:rPr>
-          <w:lang w:val="en-US"/>
-        </w:rPr>
-        <w:t xml:space="preserve"> you’re on that terrain, you are influenced by its special effect (whatever it is).</w:t>
-      </w:r>
-    </w:p>
-    <w:p>
-      <w:pPr>
-        <w:pStyle w:val="ListParagraph"/>
-        <w:numPr>
-          <w:ilvl w:val="1"/>
-          <w:numId w:val="4"/>
-        </w:numPr>
-        <w:rPr>
-          <w:lang w:val="en-US"/>
-        </w:rPr>
-      </w:pPr>
-      <w:r>
-        <w:rPr>
-          <w:lang w:val="en-US"/>
-        </w:rPr>
-        <w:t>Icy movement, sticky movement, keep growing/shrinking?</w:t>
-      </w:r>
-    </w:p>
-    <w:p>
-      <w:pPr>
-        <w:pStyle w:val="ListParagraph"/>
-        <w:numPr>
-          <w:ilvl w:val="1"/>
-          <w:numId w:val="4"/>
-        </w:numPr>
-        <w:rPr>
-          <w:lang w:val="en-US"/>
-        </w:rPr>
-      </w:pPr>
-      <w:proofErr w:type="spellStart"/>
-      <w:r>
-        <w:rPr>
-          <w:lang w:val="en-US"/>
-        </w:rPr>
-        <w:t>Curver</w:t>
-      </w:r>
-      <w:proofErr w:type="spellEnd"/>
-      <w:r>
-        <w:rPr>
-          <w:lang w:val="en-US"/>
-        </w:rPr>
-        <w:t xml:space="preserve"> =&gt; curves any throwables through it. (Might be more intuitive to make it a “magnet” or “hurricane” or something.</w:t>
-      </w:r>
-    </w:p>
-    <w:p>
-      <w:pPr>
-        <w:pStyle w:val="ListParagraph"/>
-        <w:numPr>
-          <w:ilvl w:val="0"/>
-          <w:numId w:val="4"/>
-        </w:numPr>
-        <w:rPr>
-          <w:lang w:val="en-US"/>
-        </w:rPr>
-      </w:pPr>
-      <w:r>
-        <w:rPr>
-          <w:b/>
-          <w:bCs/>
-          <w:lang w:val="en-US"/>
-        </w:rPr>
-        <w:t>IDEA:</w:t>
-      </w:r>
-      <w:r>
-        <w:rPr>
-          <w:lang w:val="en-US"/>
-        </w:rPr>
-        <w:t xml:space="preserve"> A way to really </w:t>
+        <w:t>minimap</w:t>
+      </w:r>
+      <w:r>
+        <w:rPr>
+          <w:lang w:val="en-US"/>
+        </w:rPr>
+        <w:t xml:space="preserve"> of the arena available somewhere. Slicing it will </w:t>
       </w:r>
       <w:r>
         <w:rPr>
@@ -9040,78 +8422,13 @@
           <w:iCs/>
           <w:lang w:val="en-US"/>
         </w:rPr>
-        <w:t>separate</w:t>
-      </w:r>
-      <w:r>
-        <w:rPr>
-          <w:lang w:val="en-US"/>
-        </w:rPr>
-        <w:t xml:space="preserve"> a map between players, locking them into a certain zone</w:t>
-      </w:r>
-    </w:p>
-    <w:p>
-      <w:pPr>
-        <w:pStyle w:val="ListParagraph"/>
-        <w:numPr>
-          <w:ilvl w:val="1"/>
-          <w:numId w:val="4"/>
-        </w:numPr>
-        <w:rPr>
-          <w:lang w:val="en-US"/>
-        </w:rPr>
-      </w:pPr>
-      <w:r>
-        <w:rPr>
-          <w:b/>
-          <w:bCs/>
-          <w:lang w:val="en-US"/>
-        </w:rPr>
-        <w:lastRenderedPageBreak/>
-        <w:t>AMAZING (but weird) IDEA:</w:t>
-      </w:r>
-      <w:r>
-        <w:rPr>
-          <w:lang w:val="en-US"/>
-        </w:rPr>
-        <w:t xml:space="preserve"> There’s an actual </w:t>
-      </w:r>
-      <w:proofErr w:type="spellStart"/>
-      <w:r>
-        <w:rPr>
-          <w:i/>
-          <w:iCs/>
-          <w:lang w:val="en-US"/>
-        </w:rPr>
-        <w:t>minimap</w:t>
-      </w:r>
-      <w:proofErr w:type="spellEnd"/>
-      <w:r>
-        <w:rPr>
-          <w:lang w:val="en-US"/>
-        </w:rPr>
-        <w:t xml:space="preserve"> of the arena available somewhere. Slicing it will </w:t>
-      </w:r>
-      <w:proofErr w:type="gramStart"/>
-      <w:r>
-        <w:rPr>
-          <w:i/>
-          <w:iCs/>
-          <w:lang w:val="en-US"/>
-        </w:rPr>
         <w:t>actually</w:t>
       </w:r>
       <w:r>
         <w:rPr>
           <w:lang w:val="en-US"/>
         </w:rPr>
-        <w:t xml:space="preserve"> divide</w:t>
-      </w:r>
-      <w:proofErr w:type="gramEnd"/>
-      <w:r>
-        <w:rPr>
-          <w:lang w:val="en-US"/>
-        </w:rPr>
-        <w:t xml:space="preserve"> the arena into those portions.</w:t>
+        <w:t xml:space="preserve"> divide the arena into those portions.</w:t>
       </w:r>
     </w:p>
     <w:p>

</xml_diff>

<commit_message>
Finishes Family Dinner, big parts of Pirate Curse
</commit_message>
<xml_diff>
--- a/non-game/[Idea] Carving Pumpkins.docx
+++ b/non-game/[Idea] Carving Pumpkins.docx
@@ -4792,6 +4792,12 @@
         </w:rPr>
         <w:t>Family Dinner</w:t>
       </w:r>
+      <w:r>
+        <w:rPr>
+          <w:lang w:val="en-US"/>
+        </w:rPr>
+        <w:t xml:space="preserve"> (Implemented)</w:t>
+      </w:r>
     </w:p>
     <w:p>
       <w:pPr>
@@ -4972,6 +4978,12 @@
         </w:rPr>
         <w:t>Pirate Curse</w:t>
       </w:r>
+      <w:r>
+        <w:rPr>
+          <w:lang w:val="en-US"/>
+        </w:rPr>
+        <w:t xml:space="preserve"> (Nearly implemented)</w:t>
+      </w:r>
     </w:p>
     <w:p>
       <w:pPr>
@@ -5345,7 +5357,7 @@
         <w:rPr>
           <w:lang w:val="en-US"/>
         </w:rPr>
-        <w:t xml:space="preserve">Lots of creepy things </w:t>
+        <w:t>The whole</w:t>
       </w:r>
       <w:r>
         <w:rPr>
@@ -5353,13 +5365,43 @@
           <w:iCs/>
           <w:lang w:val="en-US"/>
         </w:rPr>
-        <w:t>doing things on its own</w:t>
-      </w:r>
-      <w:r>
-        <w:rPr>
-          <w:lang w:val="en-US"/>
-        </w:rPr>
-        <w:t xml:space="preserve"> =&gt; mostly has to do with </w:t>
+        <w:t xml:space="preserve"> stage</w:t>
+      </w:r>
+      <w:r>
+        <w:rPr>
+          <w:lang w:val="en-US"/>
+        </w:rPr>
+        <w:t xml:space="preserve"> changes </w:t>
+      </w:r>
+      <w:r>
+        <w:rPr>
+          <w:lang w:val="en-US"/>
+        </w:rPr>
+        <w:t>every X seconds</w:t>
+      </w:r>
+      <w:r>
+        <w:rPr>
+          <w:lang w:val="en-US"/>
+        </w:rPr>
+        <w:t xml:space="preserve"> =&gt; there’s a flash, fade out, all obstacles inside are removed (if needed), then we come back to the new arena</w:t>
+      </w:r>
+    </w:p>
+    <w:p>
+      <w:pPr>
+        <w:pStyle w:val="ListParagraph"/>
+        <w:numPr>
+          <w:ilvl w:val="0"/>
+          <w:numId w:val="10"/>
+        </w:numPr>
+        <w:rPr>
+          <w:lang w:val="en-US"/>
+        </w:rPr>
+      </w:pPr>
+      <w:r>
+        <w:rPr>
+          <w:lang w:val="en-US"/>
+        </w:rPr>
+        <w:t xml:space="preserve">Lots of creepy things </w:t>
       </w:r>
       <w:r>
         <w:rPr>
@@ -5367,6 +5409,20 @@
           <w:iCs/>
           <w:lang w:val="en-US"/>
         </w:rPr>
+        <w:t>doing things on its own</w:t>
+      </w:r>
+      <w:r>
+        <w:rPr>
+          <w:lang w:val="en-US"/>
+        </w:rPr>
+        <w:t xml:space="preserve"> =&gt; mostly has to do with </w:t>
+      </w:r>
+      <w:r>
+        <w:rPr>
+          <w:i/>
+          <w:iCs/>
+          <w:lang w:val="en-US"/>
+        </w:rPr>
         <w:t>traps</w:t>
       </w:r>
     </w:p>
@@ -5383,9 +5439,37 @@
       </w:pPr>
       <w:r>
         <w:rPr>
-          <w:lang w:val="en-US"/>
-        </w:rPr>
-        <w:t>For example: a wall that shoots knives sometimes</w:t>
+          <w:b/>
+          <w:bCs/>
+          <w:lang w:val="en-US"/>
+        </w:rPr>
+        <w:t>Trap 1:</w:t>
+      </w:r>
+      <w:r>
+        <w:rPr>
+          <w:lang w:val="en-US"/>
+        </w:rPr>
+        <w:t xml:space="preserve"> a wall that shoots knives sometimes</w:t>
+      </w:r>
+      <w:r>
+        <w:rPr>
+          <w:lang w:val="en-US"/>
+        </w:rPr>
+        <w:t xml:space="preserve">. These have a </w:t>
+      </w:r>
+      <w:r>
+        <w:rPr>
+          <w:i/>
+          <w:iCs/>
+          <w:lang w:val="en-US"/>
+        </w:rPr>
+        <w:t>random owner</w:t>
+      </w:r>
+      <w:r>
+        <w:rPr>
+          <w:lang w:val="en-US"/>
+        </w:rPr>
+        <w:t>, which might be you (in which case you grab it) or not.</w:t>
       </w:r>
     </w:p>
     <w:p>
@@ -5401,9 +5485,17 @@
       </w:pPr>
       <w:r>
         <w:rPr>
-          <w:lang w:val="en-US"/>
-        </w:rPr>
-        <w:t xml:space="preserve">For example: a floor that gets </w:t>
+          <w:b/>
+          <w:bCs/>
+          <w:lang w:val="en-US"/>
+        </w:rPr>
+        <w:t>Trap 2</w:t>
+      </w:r>
+      <w:r>
+        <w:rPr>
+          <w:lang w:val="en-US"/>
+        </w:rPr>
+        <w:t xml:space="preserve">: a floor that gets </w:t>
       </w:r>
       <w:r>
         <w:rPr>
@@ -5424,7 +5516,7 @@
       <w:pPr>
         <w:pStyle w:val="ListParagraph"/>
         <w:numPr>
-          <w:ilvl w:val="0"/>
+          <w:ilvl w:val="1"/>
           <w:numId w:val="10"/>
         </w:numPr>
         <w:rPr>
@@ -5433,9 +5525,79 @@
       </w:pPr>
       <w:r>
         <w:rPr>
-          <w:lang w:val="en-US"/>
-        </w:rPr>
-        <w:t xml:space="preserve">Maybe </w:t>
+          <w:b/>
+          <w:bCs/>
+          <w:lang w:val="en-US"/>
+        </w:rPr>
+        <w:t>Trap 3</w:t>
+      </w:r>
+      <w:r>
+        <w:rPr>
+          <w:lang w:val="en-US"/>
+        </w:rPr>
+        <w:t>:</w:t>
+      </w:r>
+      <w:r>
+        <w:rPr>
+          <w:lang w:val="en-US"/>
+        </w:rPr>
+        <w:t xml:space="preserve"> boulders rolling/flying at you</w:t>
+      </w:r>
+      <w:r>
+        <w:rPr>
+          <w:lang w:val="en-US"/>
+        </w:rPr>
+        <w:t xml:space="preserve"> =&gt; c</w:t>
+      </w:r>
+      <w:r>
+        <w:rPr>
+          <w:lang w:val="en-US"/>
+        </w:rPr>
+        <w:t>an be sliced to prevent your demise.</w:t>
+      </w:r>
+    </w:p>
+    <w:p>
+      <w:pPr>
+        <w:pStyle w:val="ListParagraph"/>
+        <w:numPr>
+          <w:ilvl w:val="1"/>
+          <w:numId w:val="10"/>
+        </w:numPr>
+        <w:rPr>
+          <w:lang w:val="en-US"/>
+        </w:rPr>
+      </w:pPr>
+      <w:r>
+        <w:rPr>
+          <w:b/>
+          <w:bCs/>
+          <w:lang w:val="en-US"/>
+        </w:rPr>
+        <w:t>Trap 4</w:t>
+      </w:r>
+      <w:r>
+        <w:rPr>
+          <w:lang w:val="en-US"/>
+        </w:rPr>
+        <w:t>:</w:t>
+      </w:r>
+      <w:r>
+        <w:rPr>
+          <w:lang w:val="en-US"/>
+        </w:rPr>
+        <w:t xml:space="preserve"> </w:t>
+      </w:r>
+      <w:r>
+        <w:rPr>
+          <w:lang w:val="en-US"/>
+        </w:rPr>
+        <w:t>just a lot of furniture moving around</w:t>
+      </w:r>
+      <w:r>
+        <w:rPr>
+          <w:lang w:val="en-US"/>
+        </w:rPr>
+        <w:t xml:space="preserve"> =&gt; there are </w:t>
       </w:r>
       <w:r>
         <w:rPr>
@@ -5443,13 +5605,187 @@
           <w:iCs/>
           <w:lang w:val="en-US"/>
         </w:rPr>
-        <w:t>the whole damn stage</w:t>
-      </w:r>
-      <w:r>
-        <w:rPr>
-          <w:lang w:val="en-US"/>
-        </w:rPr>
-        <w:t xml:space="preserve"> changes after X seconds?</w:t>
+        <w:t>mirrors</w:t>
+      </w:r>
+      <w:r>
+        <w:rPr>
+          <w:lang w:val="en-US"/>
+        </w:rPr>
+        <w:t xml:space="preserve">, some are fake and will break on contact, others reflect the knife back </w:t>
+      </w:r>
+      <w:r>
+        <w:rPr>
+          <w:i/>
+          <w:iCs/>
+          <w:lang w:val="en-US"/>
+        </w:rPr>
+        <w:t>but with a different owner</w:t>
+      </w:r>
+      <w:r>
+        <w:rPr>
+          <w:lang w:val="en-US"/>
+        </w:rPr>
+        <w:t xml:space="preserve"> ( = slicing yourself)</w:t>
+      </w:r>
+    </w:p>
+    <w:p>
+      <w:pPr>
+        <w:pStyle w:val="ListParagraph"/>
+        <w:numPr>
+          <w:ilvl w:val="2"/>
+          <w:numId w:val="10"/>
+        </w:numPr>
+        <w:rPr>
+          <w:lang w:val="en-US"/>
+        </w:rPr>
+      </w:pPr>
+      <w:r>
+        <w:rPr>
+          <w:lang w:val="en-US"/>
+        </w:rPr>
+        <w:t>This idea is actually so nice it might be an arena in and of itself?</w:t>
+      </w:r>
+    </w:p>
+    <w:p>
+      <w:pPr>
+        <w:pStyle w:val="ListParagraph"/>
+        <w:numPr>
+          <w:ilvl w:val="0"/>
+          <w:numId w:val="10"/>
+        </w:numPr>
+        <w:rPr>
+          <w:lang w:val="en-US"/>
+        </w:rPr>
+      </w:pPr>
+      <w:r>
+        <w:rPr>
+          <w:b/>
+          <w:bCs/>
+          <w:lang w:val="en-US"/>
+        </w:rPr>
+        <w:t>Fun slicy stuff?</w:t>
+      </w:r>
+      <w:r>
+        <w:rPr>
+          <w:lang w:val="en-US"/>
+        </w:rPr>
+        <w:t xml:space="preserve"> ??</w:t>
+      </w:r>
+    </w:p>
+    <w:p>
+      <w:pPr>
+        <w:pStyle w:val="ListParagraph"/>
+        <w:numPr>
+          <w:ilvl w:val="0"/>
+          <w:numId w:val="10"/>
+        </w:numPr>
+        <w:rPr>
+          <w:lang w:val="en-US"/>
+        </w:rPr>
+      </w:pPr>
+      <w:r>
+        <w:rPr>
+          <w:b/>
+          <w:bCs/>
+          <w:lang w:val="en-US"/>
+        </w:rPr>
+        <w:t>Removing Throwables?</w:t>
+      </w:r>
+      <w:r>
+        <w:rPr>
+          <w:lang w:val="en-US"/>
+        </w:rPr>
+        <w:t xml:space="preserve"> Happens on certain stages.</w:t>
+      </w:r>
+    </w:p>
+    <w:p>
+      <w:pPr>
+        <w:pStyle w:val="ListParagraph"/>
+        <w:numPr>
+          <w:ilvl w:val="0"/>
+          <w:numId w:val="10"/>
+        </w:numPr>
+        <w:rPr>
+          <w:lang w:val="en-US"/>
+        </w:rPr>
+      </w:pPr>
+      <w:r>
+        <w:rPr>
+          <w:b/>
+          <w:bCs/>
+          <w:lang w:val="en-US"/>
+        </w:rPr>
+        <w:t>Dead players?</w:t>
+      </w:r>
+      <w:r>
+        <w:rPr>
+          <w:lang w:val="en-US"/>
+        </w:rPr>
+        <w:t xml:space="preserve"> The icons for the other arenas are in the corners. </w:t>
+      </w:r>
+      <w:r>
+        <w:rPr>
+          <w:lang w:val="en-US"/>
+        </w:rPr>
+        <w:t>Dead players can vote for the next trap (when it switches).</w:t>
+      </w:r>
+    </w:p>
+    <w:p>
+      <w:pPr>
+        <w:rPr>
+          <w:lang w:val="en-US"/>
+        </w:rPr>
+      </w:pPr>
+    </w:p>
+    <w:p>
+      <w:pPr>
+        <w:pStyle w:val="Heading3"/>
+        <w:rPr>
+          <w:lang w:val="en-US"/>
+        </w:rPr>
+      </w:pPr>
+      <w:r>
+        <w:rPr>
+          <w:lang w:val="en-US"/>
+        </w:rPr>
+        <w:t>Cheese Factory</w:t>
+      </w:r>
+    </w:p>
+    <w:p>
+      <w:pPr>
+        <w:pStyle w:val="ListParagraph"/>
+        <w:numPr>
+          <w:ilvl w:val="0"/>
+          <w:numId w:val="10"/>
+        </w:numPr>
+        <w:rPr>
+          <w:lang w:val="en-US"/>
+        </w:rPr>
+      </w:pPr>
+      <w:r>
+        <w:rPr>
+          <w:lang w:val="en-US"/>
+        </w:rPr>
+        <w:t xml:space="preserve">Akin to a storage room/factory mix. </w:t>
+      </w:r>
+    </w:p>
+    <w:p>
+      <w:pPr>
+        <w:pStyle w:val="ListParagraph"/>
+        <w:numPr>
+          <w:ilvl w:val="0"/>
+          <w:numId w:val="10"/>
+        </w:numPr>
+        <w:rPr>
+          <w:lang w:val="en-US"/>
+        </w:rPr>
+      </w:pPr>
+      <w:r>
+        <w:rPr>
+          <w:lang w:val="en-US"/>
+        </w:rPr>
+        <w:lastRenderedPageBreak/>
+        <w:t>Conveyor belts are everywhere.</w:t>
       </w:r>
     </w:p>
     <w:p>
@@ -5467,21 +5803,51 @@
         <w:rPr>
           <w:lang w:val="en-US"/>
         </w:rPr>
-        <w:t xml:space="preserve">Over time, the stage </w:t>
-      </w:r>
+        <w:t xml:space="preserve">Lots of cheese blocks (or butter, or whatever) appearing </w:t>
+      </w:r>
+      <w:r>
+        <w:rPr>
+          <w:lang w:val="en-US"/>
+        </w:rPr>
+        <w:t>on it. (Also in fixed stacks on the field.)</w:t>
+      </w:r>
+    </w:p>
+    <w:p>
+      <w:pPr>
+        <w:pStyle w:val="ListParagraph"/>
+        <w:numPr>
+          <w:ilvl w:val="1"/>
+          <w:numId w:val="10"/>
+        </w:numPr>
+        <w:rPr>
+          <w:lang w:val="en-US"/>
+        </w:rPr>
+      </w:pPr>
+      <w:r>
+        <w:rPr>
+          <w:lang w:val="en-US"/>
+        </w:rPr>
+        <w:t>Players are also influenced by them</w:t>
+      </w:r>
+    </w:p>
+    <w:p>
+      <w:pPr>
+        <w:pStyle w:val="ListParagraph"/>
+        <w:numPr>
+          <w:ilvl w:val="0"/>
+          <w:numId w:val="10"/>
+        </w:numPr>
+        <w:rPr>
+          <w:lang w:val="en-US"/>
+        </w:rPr>
+      </w:pPr>
       <w:r>
         <w:rPr>
           <w:i/>
           <w:iCs/>
           <w:lang w:val="en-US"/>
         </w:rPr>
-        <w:t>fills</w:t>
-      </w:r>
-      <w:r>
-        <w:rPr>
-          <w:lang w:val="en-US"/>
-        </w:rPr>
-        <w:t xml:space="preserve"> with objects, then </w:t>
+        <w:t>T</w:t>
       </w:r>
       <w:r>
         <w:rPr>
@@ -5489,123 +5855,197 @@
           <w:iCs/>
           <w:lang w:val="en-US"/>
         </w:rPr>
-        <w:t>drains</w:t>
-      </w:r>
-      <w:r>
-        <w:rPr>
-          <w:lang w:val="en-US"/>
-        </w:rPr>
-        <w:t xml:space="preserve"> again.</w:t>
-      </w:r>
-    </w:p>
-    <w:p>
-      <w:pPr>
-        <w:pStyle w:val="ListParagraph"/>
-        <w:numPr>
-          <w:ilvl w:val="1"/>
+        <w:t>hrow</w:t>
+      </w:r>
+      <w:r>
+        <w:rPr>
+          <w:lang w:val="en-US"/>
+        </w:rPr>
+        <w:t xml:space="preserve"> the cheese to freeze people in place? </w:t>
+      </w:r>
+    </w:p>
+    <w:p>
+      <w:pPr>
+        <w:pStyle w:val="ListParagraph"/>
+        <w:numPr>
+          <w:ilvl w:val="0"/>
           <w:numId w:val="10"/>
         </w:numPr>
         <w:rPr>
           <w:lang w:val="en-US"/>
         </w:rPr>
       </w:pPr>
-      <w:r>
-        <w:rPr>
-          <w:lang w:val="en-US"/>
-        </w:rPr>
-        <w:t>Once empty, we simply scroll the floor to a new one. (Because no active bodies exist, this should happen without problems.)</w:t>
-      </w:r>
-    </w:p>
-    <w:p>
-      <w:pPr>
-        <w:pStyle w:val="ListParagraph"/>
-        <w:numPr>
-          <w:ilvl w:val="0"/>
-          <w:numId w:val="10"/>
-        </w:numPr>
-        <w:rPr>
-          <w:lang w:val="en-US"/>
-        </w:rPr>
-      </w:pPr>
-      <w:r>
-        <w:rPr>
-          <w:b/>
-          <w:bCs/>
-          <w:lang w:val="en-US"/>
-        </w:rPr>
-        <w:t>Fun slicy stuff?</w:t>
-      </w:r>
-      <w:r>
-        <w:rPr>
-          <w:lang w:val="en-US"/>
-        </w:rPr>
-        <w:t xml:space="preserve"> ??</w:t>
-      </w:r>
-    </w:p>
-    <w:p>
-      <w:pPr>
-        <w:pStyle w:val="ListParagraph"/>
-        <w:numPr>
-          <w:ilvl w:val="0"/>
-          <w:numId w:val="10"/>
-        </w:numPr>
-        <w:rPr>
-          <w:lang w:val="en-US"/>
-        </w:rPr>
-      </w:pPr>
-      <w:r>
-        <w:rPr>
-          <w:b/>
-          <w:bCs/>
-          <w:lang w:val="en-US"/>
-        </w:rPr>
-        <w:t>Removing Throwables?</w:t>
-      </w:r>
-      <w:r>
-        <w:rPr>
-          <w:lang w:val="en-US"/>
-        </w:rPr>
-        <w:t xml:space="preserve"> Happens on certain stages.</w:t>
-      </w:r>
-    </w:p>
-    <w:p>
-      <w:pPr>
-        <w:pStyle w:val="ListParagraph"/>
-        <w:numPr>
-          <w:ilvl w:val="0"/>
-          <w:numId w:val="10"/>
-        </w:numPr>
-        <w:rPr>
-          <w:lang w:val="en-US"/>
-        </w:rPr>
-      </w:pPr>
-      <w:r>
-        <w:rPr>
-          <w:b/>
-          <w:bCs/>
-          <w:lang w:val="en-US"/>
-        </w:rPr>
-        <w:t>Dead players?</w:t>
-      </w:r>
-      <w:r>
-        <w:rPr>
-          <w:lang w:val="en-US"/>
-        </w:rPr>
-        <w:t xml:space="preserve"> The icons for the other arenas are in the corners. The icon that the </w:t>
-      </w:r>
       <w:r>
         <w:rPr>
           <w:i/>
           <w:iCs/>
           <w:lang w:val="en-US"/>
         </w:rPr>
-        <w:t>majority</w:t>
-      </w:r>
-      <w:r>
-        <w:rPr>
-          <w:lang w:val="en-US"/>
-        </w:rPr>
-        <w:t xml:space="preserve"> of dead players stand on, will be the next arena when it switches.</w:t>
+        <w:t>Throw</w:t>
+      </w:r>
+      <w:r>
+        <w:rPr>
+          <w:lang w:val="en-US"/>
+        </w:rPr>
+        <w:t xml:space="preserve"> the butter to blow them back and make movement </w:t>
+      </w:r>
+      <w:r>
+        <w:rPr>
+          <w:lang w:val="en-US"/>
+        </w:rPr>
+        <w:t>skippy slidy?</w:t>
+      </w:r>
+      <w:r>
+        <w:rPr>
+          <w:lang w:val="en-US"/>
+        </w:rPr>
+        <w:t xml:space="preserve"> (But after one throw, they disappear.)</w:t>
+      </w:r>
+    </w:p>
+    <w:p>
+      <w:pPr>
+        <w:pStyle w:val="ListParagraph"/>
+        <w:numPr>
+          <w:ilvl w:val="0"/>
+          <w:numId w:val="10"/>
+        </w:numPr>
+        <w:rPr>
+          <w:lang w:val="en-US"/>
+        </w:rPr>
+      </w:pPr>
+      <w:r>
+        <w:rPr>
+          <w:lang w:val="en-US"/>
+        </w:rPr>
+        <w:t xml:space="preserve">Add a </w:t>
+      </w:r>
+      <w:r>
+        <w:rPr>
+          <w:b/>
+          <w:bCs/>
+          <w:lang w:val="en-US"/>
+        </w:rPr>
+        <w:t xml:space="preserve">slicing machine </w:t>
+      </w:r>
+      <w:r>
+        <w:rPr>
+          <w:lang w:val="en-US"/>
+        </w:rPr>
+        <w:t>somewhere</w:t>
+      </w:r>
+      <w:r>
+        <w:rPr>
+          <w:lang w:val="en-US"/>
+        </w:rPr>
+        <w:t>, which eats players and throwables alike.</w:t>
+      </w:r>
+    </w:p>
+    <w:p>
+      <w:pPr>
+        <w:pStyle w:val="ListParagraph"/>
+        <w:numPr>
+          <w:ilvl w:val="0"/>
+          <w:numId w:val="10"/>
+        </w:numPr>
+        <w:rPr>
+          <w:lang w:val="en-US"/>
+        </w:rPr>
+      </w:pPr>
+      <w:r>
+        <w:rPr>
+          <w:lang w:val="en-US"/>
+        </w:rPr>
+        <w:t>(</w:t>
+      </w:r>
+      <w:r>
+        <w:rPr>
+          <w:lang w:val="en-US"/>
+        </w:rPr>
+        <w:t>Add those doors that swing open/closed?</w:t>
+      </w:r>
+      <w:r>
+        <w:rPr>
+          <w:lang w:val="en-US"/>
+        </w:rPr>
+        <w:t>)</w:t>
+      </w:r>
+    </w:p>
+    <w:p>
+      <w:pPr>
+        <w:pStyle w:val="ListParagraph"/>
+        <w:numPr>
+          <w:ilvl w:val="0"/>
+          <w:numId w:val="10"/>
+        </w:numPr>
+        <w:rPr>
+          <w:lang w:val="en-US"/>
+        </w:rPr>
+      </w:pPr>
+      <w:r>
+        <w:rPr>
+          <w:b/>
+          <w:bCs/>
+          <w:lang w:val="en-US"/>
+        </w:rPr>
+        <w:t xml:space="preserve">Fun slicy stuff? </w:t>
+      </w:r>
+      <w:r>
+        <w:rPr>
+          <w:lang w:val="en-US"/>
+        </w:rPr>
+        <w:t>all the cheese and butter</w:t>
+      </w:r>
+    </w:p>
+    <w:p>
+      <w:pPr>
+        <w:pStyle w:val="ListParagraph"/>
+        <w:numPr>
+          <w:ilvl w:val="0"/>
+          <w:numId w:val="10"/>
+        </w:numPr>
+        <w:rPr>
+          <w:lang w:val="en-US"/>
+        </w:rPr>
+      </w:pPr>
+      <w:r>
+        <w:rPr>
+          <w:b/>
+          <w:bCs/>
+          <w:lang w:val="en-US"/>
+        </w:rPr>
+        <w:t>Removing throwables?</w:t>
+      </w:r>
+      <w:r>
+        <w:rPr>
+          <w:lang w:val="en-US"/>
+        </w:rPr>
+        <w:t xml:space="preserve"> Throw them into the slicing machine.</w:t>
+      </w:r>
+    </w:p>
+    <w:p>
+      <w:pPr>
+        <w:pStyle w:val="ListParagraph"/>
+        <w:numPr>
+          <w:ilvl w:val="0"/>
+          <w:numId w:val="10"/>
+        </w:numPr>
+        <w:rPr>
+          <w:lang w:val="en-US"/>
+        </w:rPr>
+      </w:pPr>
+      <w:r>
+        <w:rPr>
+          <w:b/>
+          <w:bCs/>
+          <w:lang w:val="en-US"/>
+        </w:rPr>
+        <w:t>Dead players?</w:t>
+      </w:r>
+      <w:r>
+        <w:rPr>
+          <w:lang w:val="en-US"/>
+        </w:rPr>
+        <w:t xml:space="preserve"> Can reverse the direction of conveyor belts, once in a while.</w:t>
       </w:r>
     </w:p>
     <w:p>
@@ -5626,305 +6066,117 @@
         <w:rPr>
           <w:lang w:val="en-US"/>
         </w:rPr>
-        <w:t>Cheese Factory</w:t>
-      </w:r>
-    </w:p>
-    <w:p>
-      <w:pPr>
-        <w:pStyle w:val="ListParagraph"/>
-        <w:numPr>
-          <w:ilvl w:val="0"/>
-          <w:numId w:val="10"/>
-        </w:numPr>
-        <w:rPr>
-          <w:lang w:val="en-US"/>
-        </w:rPr>
-      </w:pPr>
-      <w:r>
-        <w:rPr>
-          <w:lang w:val="en-US"/>
-        </w:rPr>
-        <w:t xml:space="preserve">Akin to a storage room/factory mix. </w:t>
-      </w:r>
-    </w:p>
-    <w:p>
-      <w:pPr>
-        <w:pStyle w:val="ListParagraph"/>
-        <w:numPr>
-          <w:ilvl w:val="0"/>
-          <w:numId w:val="10"/>
-        </w:numPr>
-        <w:rPr>
-          <w:lang w:val="en-US"/>
-        </w:rPr>
-      </w:pPr>
-      <w:r>
-        <w:rPr>
-          <w:lang w:val="en-US"/>
-        </w:rPr>
-        <w:t>Conveyor belts are everywhere.</w:t>
-      </w:r>
-    </w:p>
-    <w:p>
-      <w:pPr>
-        <w:pStyle w:val="ListParagraph"/>
-        <w:numPr>
-          <w:ilvl w:val="1"/>
-          <w:numId w:val="10"/>
-        </w:numPr>
-        <w:rPr>
-          <w:lang w:val="en-US"/>
-        </w:rPr>
-      </w:pPr>
-      <w:r>
-        <w:rPr>
-          <w:lang w:val="en-US"/>
-        </w:rPr>
-        <w:t xml:space="preserve">Lots of cheese blocks (or butter, or whatever) appearing </w:t>
-      </w:r>
-      <w:r>
-        <w:rPr>
-          <w:lang w:val="en-US"/>
-        </w:rPr>
-        <w:t>on it. (Also in fixed stacks on the field.)</w:t>
-      </w:r>
-    </w:p>
-    <w:p>
-      <w:pPr>
-        <w:pStyle w:val="ListParagraph"/>
-        <w:numPr>
-          <w:ilvl w:val="1"/>
-          <w:numId w:val="10"/>
-        </w:numPr>
-        <w:rPr>
-          <w:lang w:val="en-US"/>
-        </w:rPr>
-      </w:pPr>
-      <w:r>
-        <w:rPr>
-          <w:lang w:val="en-US"/>
-        </w:rPr>
-        <w:t>Players are also influenced by them</w:t>
-      </w:r>
-    </w:p>
-    <w:p>
-      <w:pPr>
-        <w:pStyle w:val="ListParagraph"/>
-        <w:numPr>
-          <w:ilvl w:val="0"/>
-          <w:numId w:val="10"/>
-        </w:numPr>
-        <w:rPr>
-          <w:lang w:val="en-US"/>
-        </w:rPr>
-      </w:pPr>
-      <w:r>
-        <w:rPr>
-          <w:i/>
-          <w:iCs/>
-          <w:lang w:val="en-US"/>
-        </w:rPr>
-        <w:t>T</w:t>
-      </w:r>
-      <w:r>
-        <w:rPr>
-          <w:i/>
-          <w:iCs/>
-          <w:lang w:val="en-US"/>
-        </w:rPr>
-        <w:t>hrow</w:t>
-      </w:r>
-      <w:r>
-        <w:rPr>
-          <w:lang w:val="en-US"/>
-        </w:rPr>
-        <w:t xml:space="preserve"> the cheese to freeze people in place? </w:t>
-      </w:r>
-    </w:p>
-    <w:p>
-      <w:pPr>
-        <w:pStyle w:val="ListParagraph"/>
-        <w:numPr>
-          <w:ilvl w:val="0"/>
-          <w:numId w:val="10"/>
-        </w:numPr>
-        <w:rPr>
-          <w:lang w:val="en-US"/>
-        </w:rPr>
-      </w:pPr>
-      <w:r>
-        <w:rPr>
-          <w:i/>
-          <w:iCs/>
-          <w:lang w:val="en-US"/>
-        </w:rPr>
-        <w:lastRenderedPageBreak/>
-        <w:t>Throw</w:t>
-      </w:r>
-      <w:r>
-        <w:rPr>
-          <w:lang w:val="en-US"/>
-        </w:rPr>
-        <w:t xml:space="preserve"> the butter to blow them back and make movement </w:t>
-      </w:r>
-      <w:r>
-        <w:rPr>
-          <w:lang w:val="en-US"/>
-        </w:rPr>
-        <w:t>skippy slidy?</w:t>
-      </w:r>
-      <w:r>
-        <w:rPr>
-          <w:lang w:val="en-US"/>
-        </w:rPr>
-        <w:t xml:space="preserve"> (But after one throw, they disappear.)</w:t>
-      </w:r>
-    </w:p>
-    <w:p>
-      <w:pPr>
-        <w:pStyle w:val="ListParagraph"/>
-        <w:numPr>
-          <w:ilvl w:val="0"/>
-          <w:numId w:val="10"/>
-        </w:numPr>
-        <w:rPr>
-          <w:lang w:val="en-US"/>
-        </w:rPr>
-      </w:pPr>
-      <w:r>
-        <w:rPr>
-          <w:lang w:val="en-US"/>
-        </w:rPr>
-        <w:t xml:space="preserve">Add a </w:t>
-      </w:r>
-      <w:r>
-        <w:rPr>
-          <w:b/>
-          <w:bCs/>
-          <w:lang w:val="en-US"/>
-        </w:rPr>
-        <w:t xml:space="preserve">slicing machine </w:t>
-      </w:r>
-      <w:r>
-        <w:rPr>
-          <w:lang w:val="en-US"/>
-        </w:rPr>
-        <w:t>somewhere</w:t>
-      </w:r>
-      <w:r>
-        <w:rPr>
-          <w:lang w:val="en-US"/>
-        </w:rPr>
-        <w:t>, which eats players and throwables alike.</w:t>
-      </w:r>
-    </w:p>
-    <w:p>
-      <w:pPr>
-        <w:pStyle w:val="ListParagraph"/>
-        <w:numPr>
-          <w:ilvl w:val="0"/>
-          <w:numId w:val="10"/>
-        </w:numPr>
-        <w:rPr>
-          <w:lang w:val="en-US"/>
-        </w:rPr>
-      </w:pPr>
-      <w:r>
-        <w:rPr>
-          <w:lang w:val="en-US"/>
-        </w:rPr>
-        <w:t>(</w:t>
-      </w:r>
-      <w:r>
-        <w:rPr>
-          <w:lang w:val="en-US"/>
-        </w:rPr>
-        <w:t>Add those doors that swing open/closed?</w:t>
-      </w:r>
-      <w:r>
-        <w:rPr>
-          <w:lang w:val="en-US"/>
-        </w:rPr>
-        <w:t>)</w:t>
-      </w:r>
-    </w:p>
-    <w:p>
-      <w:pPr>
-        <w:pStyle w:val="ListParagraph"/>
-        <w:numPr>
-          <w:ilvl w:val="0"/>
-          <w:numId w:val="10"/>
-        </w:numPr>
-        <w:rPr>
-          <w:lang w:val="en-US"/>
-        </w:rPr>
-      </w:pPr>
-      <w:r>
-        <w:rPr>
-          <w:b/>
-          <w:bCs/>
-          <w:lang w:val="en-US"/>
-        </w:rPr>
-        <w:t xml:space="preserve">Fun slicy stuff? </w:t>
-      </w:r>
-      <w:r>
-        <w:rPr>
-          <w:lang w:val="en-US"/>
-        </w:rPr>
-        <w:t>all the cheese and butter</w:t>
-      </w:r>
-    </w:p>
-    <w:p>
-      <w:pPr>
-        <w:pStyle w:val="ListParagraph"/>
-        <w:numPr>
-          <w:ilvl w:val="0"/>
-          <w:numId w:val="10"/>
-        </w:numPr>
-        <w:rPr>
-          <w:lang w:val="en-US"/>
-        </w:rPr>
-      </w:pPr>
-      <w:r>
-        <w:rPr>
-          <w:b/>
-          <w:bCs/>
-          <w:lang w:val="en-US"/>
-        </w:rPr>
-        <w:t>Removing throwables?</w:t>
-      </w:r>
-      <w:r>
-        <w:rPr>
-          <w:lang w:val="en-US"/>
-        </w:rPr>
-        <w:t xml:space="preserve"> Throw them into the slicing machine.</w:t>
-      </w:r>
-    </w:p>
-    <w:p>
-      <w:pPr>
-        <w:pStyle w:val="ListParagraph"/>
-        <w:numPr>
-          <w:ilvl w:val="0"/>
-          <w:numId w:val="10"/>
-        </w:numPr>
-        <w:rPr>
-          <w:lang w:val="en-US"/>
-        </w:rPr>
-      </w:pPr>
-      <w:r>
-        <w:rPr>
-          <w:b/>
-          <w:bCs/>
-          <w:lang w:val="en-US"/>
-        </w:rPr>
-        <w:t>Dead players?</w:t>
-      </w:r>
-      <w:r>
-        <w:rPr>
-          <w:lang w:val="en-US"/>
-        </w:rPr>
-        <w:t xml:space="preserve"> Can reverse the direction of conveyor belts, once in a while.</w:t>
-      </w:r>
+        <w:t>Bat Cave</w:t>
+      </w:r>
+    </w:p>
+    <w:p>
+      <w:pPr>
+        <w:rPr>
+          <w:lang w:val="en-US"/>
+        </w:rPr>
+      </w:pPr>
+      <w:r>
+        <w:rPr>
+          <w:lang w:val="en-US"/>
+        </w:rPr>
+        <w:t>A dark (grey/black) cave full of bats. Get inspired by the Batman visuals and ideas.</w:t>
+      </w:r>
+    </w:p>
+    <w:p>
+      <w:pPr>
+        <w:rPr>
+          <w:lang w:val="en-US"/>
+        </w:rPr>
+      </w:pPr>
+    </w:p>
+    <w:p>
+      <w:pPr>
+        <w:pStyle w:val="Heading3"/>
+        <w:rPr>
+          <w:rFonts w:ascii="Calibri" w:hAnsi="Calibri" w:cs="Calibri"/>
+          <w:lang w:val="en-US"/>
+        </w:rPr>
+      </w:pPr>
+      <w:r>
+        <w:rPr>
+          <w:lang w:val="en-US"/>
+        </w:rPr>
+        <w:t>WeB o’ Spiders</w:t>
+      </w:r>
+    </w:p>
+    <w:p>
+      <w:pPr>
+        <w:rPr>
+          <w:lang w:val="en-US"/>
+        </w:rPr>
+      </w:pPr>
+      <w:r>
+        <w:rPr>
+          <w:lang w:val="en-US"/>
+        </w:rPr>
+        <w:t>A big spiderweb. Ideas:</w:t>
+      </w:r>
+    </w:p>
+    <w:p>
+      <w:pPr>
+        <w:pStyle w:val="ListParagraph"/>
+        <w:numPr>
+          <w:ilvl w:val="0"/>
+          <w:numId w:val="25"/>
+        </w:numPr>
+        <w:rPr>
+          <w:lang w:val="en-US"/>
+        </w:rPr>
+      </w:pPr>
+      <w:r>
+        <w:rPr>
+          <w:lang w:val="en-US"/>
+        </w:rPr>
+        <w:t xml:space="preserve">You can only move over the actual lines. </w:t>
+      </w:r>
+    </w:p>
+    <w:p>
+      <w:pPr>
+        <w:pStyle w:val="ListParagraph"/>
+        <w:numPr>
+          <w:ilvl w:val="0"/>
+          <w:numId w:val="25"/>
+        </w:numPr>
+        <w:rPr>
+          <w:lang w:val="en-US"/>
+        </w:rPr>
+      </w:pPr>
+      <w:r>
+        <w:rPr>
+          <w:lang w:val="en-US"/>
+        </w:rPr>
+        <w:t>(Knifes only move over those lines as well?)</w:t>
+      </w:r>
+    </w:p>
+    <w:p>
+      <w:pPr>
+        <w:pStyle w:val="ListParagraph"/>
+        <w:numPr>
+          <w:ilvl w:val="0"/>
+          <w:numId w:val="25"/>
+        </w:numPr>
+        <w:rPr>
+          <w:lang w:val="en-US"/>
+        </w:rPr>
+      </w:pPr>
+      <w:r>
+        <w:rPr>
+          <w:lang w:val="en-US"/>
+        </w:rPr>
+        <w:t>Big, scary spiders move around as well. They block your path + eat/slowdown any knives thrown into them?</w:t>
+      </w:r>
+    </w:p>
+    <w:p>
+      <w:pPr>
+        <w:rPr>
+          <w:lang w:val="en-US"/>
+        </w:rPr>
+      </w:pPr>
     </w:p>
     <w:p>
       <w:pPr>
@@ -7788,6 +8040,24 @@
         <w:rPr>
           <w:lang w:val="en-US"/>
         </w:rPr>
+        <w:t>Family Dinner =&gt; occlusions also on objects themselves (make them their own sprite to ignore that), food uses the “multicolor” coloring … which doesn’t look good at all.</w:t>
+      </w:r>
+    </w:p>
+    <w:p>
+      <w:pPr>
+        <w:pStyle w:val="ListParagraph"/>
+        <w:numPr>
+          <w:ilvl w:val="0"/>
+          <w:numId w:val="4"/>
+        </w:numPr>
+        <w:rPr>
+          <w:lang w:val="en-US"/>
+        </w:rPr>
+      </w:pPr>
+      <w:r>
+        <w:rPr>
+          <w:lang w:val="en-US"/>
+        </w:rPr>
         <w:t>Cartoony style</w:t>
       </w:r>
       <w:r>
@@ -8353,6 +8623,7 @@
           <w:bCs/>
           <w:lang w:val="en-US"/>
         </w:rPr>
+        <w:lastRenderedPageBreak/>
         <w:t>IDEA:</w:t>
       </w:r>
       <w:r>
@@ -8393,7 +8664,6 @@
           <w:bCs/>
           <w:lang w:val="en-US"/>
         </w:rPr>
-        <w:lastRenderedPageBreak/>
         <w:t>AMAZING (but weird) IDEA:</w:t>
       </w:r>
       <w:r>
@@ -9083,6 +9353,119 @@
     </w:lvl>
   </w:abstractNum>
   <w:abstractNum w:abstractNumId="4" w15:restartNumberingAfterBreak="0">
+    <w:nsid w:val="105C5697"/>
+    <w:multiLevelType w:val="hybridMultilevel"/>
+    <w:tmpl w:val="3E5E1C7A"/>
+    <w:lvl w:ilvl="0" w:tplc="04130001">
+      <w:start w:val="1"/>
+      <w:numFmt w:val="bullet"/>
+      <w:lvlText w:val=""/>
+      <w:lvlJc w:val="left"/>
+      <w:pPr>
+        <w:ind w:left="720" w:hanging="360"/>
+      </w:pPr>
+      <w:rPr>
+        <w:rFonts w:ascii="Symbol" w:hAnsi="Symbol" w:hint="default"/>
+      </w:rPr>
+    </w:lvl>
+    <w:lvl w:ilvl="1" w:tplc="04130003" w:tentative="1">
+      <w:start w:val="1"/>
+      <w:numFmt w:val="bullet"/>
+      <w:lvlText w:val="o"/>
+      <w:lvlJc w:val="left"/>
+      <w:pPr>
+        <w:ind w:left="1440" w:hanging="360"/>
+      </w:pPr>
+      <w:rPr>
+        <w:rFonts w:ascii="Courier New" w:hAnsi="Courier New" w:cs="Courier New" w:hint="default"/>
+      </w:rPr>
+    </w:lvl>
+    <w:lvl w:ilvl="2" w:tplc="04130005" w:tentative="1">
+      <w:start w:val="1"/>
+      <w:numFmt w:val="bullet"/>
+      <w:lvlText w:val=""/>
+      <w:lvlJc w:val="left"/>
+      <w:pPr>
+        <w:ind w:left="2160" w:hanging="360"/>
+      </w:pPr>
+      <w:rPr>
+        <w:rFonts w:ascii="Wingdings" w:hAnsi="Wingdings" w:hint="default"/>
+      </w:rPr>
+    </w:lvl>
+    <w:lvl w:ilvl="3" w:tplc="04130001" w:tentative="1">
+      <w:start w:val="1"/>
+      <w:numFmt w:val="bullet"/>
+      <w:lvlText w:val=""/>
+      <w:lvlJc w:val="left"/>
+      <w:pPr>
+        <w:ind w:left="2880" w:hanging="360"/>
+      </w:pPr>
+      <w:rPr>
+        <w:rFonts w:ascii="Symbol" w:hAnsi="Symbol" w:hint="default"/>
+      </w:rPr>
+    </w:lvl>
+    <w:lvl w:ilvl="4" w:tplc="04130003" w:tentative="1">
+      <w:start w:val="1"/>
+      <w:numFmt w:val="bullet"/>
+      <w:lvlText w:val="o"/>
+      <w:lvlJc w:val="left"/>
+      <w:pPr>
+        <w:ind w:left="3600" w:hanging="360"/>
+      </w:pPr>
+      <w:rPr>
+        <w:rFonts w:ascii="Courier New" w:hAnsi="Courier New" w:cs="Courier New" w:hint="default"/>
+      </w:rPr>
+    </w:lvl>
+    <w:lvl w:ilvl="5" w:tplc="04130005" w:tentative="1">
+      <w:start w:val="1"/>
+      <w:numFmt w:val="bullet"/>
+      <w:lvlText w:val=""/>
+      <w:lvlJc w:val="left"/>
+      <w:pPr>
+        <w:ind w:left="4320" w:hanging="360"/>
+      </w:pPr>
+      <w:rPr>
+        <w:rFonts w:ascii="Wingdings" w:hAnsi="Wingdings" w:hint="default"/>
+      </w:rPr>
+    </w:lvl>
+    <w:lvl w:ilvl="6" w:tplc="04130001" w:tentative="1">
+      <w:start w:val="1"/>
+      <w:numFmt w:val="bullet"/>
+      <w:lvlText w:val=""/>
+      <w:lvlJc w:val="left"/>
+      <w:pPr>
+        <w:ind w:left="5040" w:hanging="360"/>
+      </w:pPr>
+      <w:rPr>
+        <w:rFonts w:ascii="Symbol" w:hAnsi="Symbol" w:hint="default"/>
+      </w:rPr>
+    </w:lvl>
+    <w:lvl w:ilvl="7" w:tplc="04130003" w:tentative="1">
+      <w:start w:val="1"/>
+      <w:numFmt w:val="bullet"/>
+      <w:lvlText w:val="o"/>
+      <w:lvlJc w:val="left"/>
+      <w:pPr>
+        <w:ind w:left="5760" w:hanging="360"/>
+      </w:pPr>
+      <w:rPr>
+        <w:rFonts w:ascii="Courier New" w:hAnsi="Courier New" w:cs="Courier New" w:hint="default"/>
+      </w:rPr>
+    </w:lvl>
+    <w:lvl w:ilvl="8" w:tplc="04130005" w:tentative="1">
+      <w:start w:val="1"/>
+      <w:numFmt w:val="bullet"/>
+      <w:lvlText w:val=""/>
+      <w:lvlJc w:val="left"/>
+      <w:pPr>
+        <w:ind w:left="6480" w:hanging="360"/>
+      </w:pPr>
+      <w:rPr>
+        <w:rFonts w:ascii="Wingdings" w:hAnsi="Wingdings" w:hint="default"/>
+      </w:rPr>
+    </w:lvl>
+  </w:abstractNum>
+  <w:abstractNum w:abstractNumId="5" w15:restartNumberingAfterBreak="0">
     <w:nsid w:val="1AA42E6F"/>
     <w:multiLevelType w:val="hybridMultilevel"/>
     <w:tmpl w:val="2F8C9EB2"/>
@@ -9195,7 +9578,7 @@
       </w:rPr>
     </w:lvl>
   </w:abstractNum>
-  <w:abstractNum w:abstractNumId="5" w15:restartNumberingAfterBreak="0">
+  <w:abstractNum w:abstractNumId="6" w15:restartNumberingAfterBreak="0">
     <w:nsid w:val="1D90504C"/>
     <w:multiLevelType w:val="hybridMultilevel"/>
     <w:tmpl w:val="748C7994"/>
@@ -9308,7 +9691,7 @@
       </w:rPr>
     </w:lvl>
   </w:abstractNum>
-  <w:abstractNum w:abstractNumId="6" w15:restartNumberingAfterBreak="0">
+  <w:abstractNum w:abstractNumId="7" w15:restartNumberingAfterBreak="0">
     <w:nsid w:val="2A441B02"/>
     <w:multiLevelType w:val="hybridMultilevel"/>
     <w:tmpl w:val="9CA26C34"/>
@@ -9421,7 +9804,7 @@
       </w:rPr>
     </w:lvl>
   </w:abstractNum>
-  <w:abstractNum w:abstractNumId="7" w15:restartNumberingAfterBreak="0">
+  <w:abstractNum w:abstractNumId="8" w15:restartNumberingAfterBreak="0">
     <w:nsid w:val="2CC66400"/>
     <w:multiLevelType w:val="hybridMultilevel"/>
     <w:tmpl w:val="4418BAD2"/>
@@ -9534,7 +9917,7 @@
       </w:rPr>
     </w:lvl>
   </w:abstractNum>
-  <w:abstractNum w:abstractNumId="8" w15:restartNumberingAfterBreak="0">
+  <w:abstractNum w:abstractNumId="9" w15:restartNumberingAfterBreak="0">
     <w:nsid w:val="34706C23"/>
     <w:multiLevelType w:val="hybridMultilevel"/>
     <w:tmpl w:val="76028FDC"/>
@@ -9647,7 +10030,7 @@
       </w:rPr>
     </w:lvl>
   </w:abstractNum>
-  <w:abstractNum w:abstractNumId="9" w15:restartNumberingAfterBreak="0">
+  <w:abstractNum w:abstractNumId="10" w15:restartNumberingAfterBreak="0">
     <w:nsid w:val="36EC2EE7"/>
     <w:multiLevelType w:val="hybridMultilevel"/>
     <w:tmpl w:val="33D00646"/>
@@ -9760,7 +10143,7 @@
       </w:rPr>
     </w:lvl>
   </w:abstractNum>
-  <w:abstractNum w:abstractNumId="10" w15:restartNumberingAfterBreak="0">
+  <w:abstractNum w:abstractNumId="11" w15:restartNumberingAfterBreak="0">
     <w:nsid w:val="38560134"/>
     <w:multiLevelType w:val="hybridMultilevel"/>
     <w:tmpl w:val="8B26B848"/>
@@ -9873,7 +10256,7 @@
       </w:rPr>
     </w:lvl>
   </w:abstractNum>
-  <w:abstractNum w:abstractNumId="11" w15:restartNumberingAfterBreak="0">
+  <w:abstractNum w:abstractNumId="12" w15:restartNumberingAfterBreak="0">
     <w:nsid w:val="3BF6071D"/>
     <w:multiLevelType w:val="hybridMultilevel"/>
     <w:tmpl w:val="0A744100"/>
@@ -9986,7 +10369,7 @@
       </w:rPr>
     </w:lvl>
   </w:abstractNum>
-  <w:abstractNum w:abstractNumId="12" w15:restartNumberingAfterBreak="0">
+  <w:abstractNum w:abstractNumId="13" w15:restartNumberingAfterBreak="0">
     <w:nsid w:val="3C221487"/>
     <w:multiLevelType w:val="hybridMultilevel"/>
     <w:tmpl w:val="775A178C"/>
@@ -10099,7 +10482,7 @@
       </w:rPr>
     </w:lvl>
   </w:abstractNum>
-  <w:abstractNum w:abstractNumId="13" w15:restartNumberingAfterBreak="0">
+  <w:abstractNum w:abstractNumId="14" w15:restartNumberingAfterBreak="0">
     <w:nsid w:val="3CA9698D"/>
     <w:multiLevelType w:val="hybridMultilevel"/>
     <w:tmpl w:val="30905610"/>
@@ -10185,7 +10568,7 @@
       </w:pPr>
     </w:lvl>
   </w:abstractNum>
-  <w:abstractNum w:abstractNumId="14" w15:restartNumberingAfterBreak="0">
+  <w:abstractNum w:abstractNumId="15" w15:restartNumberingAfterBreak="0">
     <w:nsid w:val="4B3573CD"/>
     <w:multiLevelType w:val="hybridMultilevel"/>
     <w:tmpl w:val="7D92DD2E"/>
@@ -10298,7 +10681,7 @@
       </w:rPr>
     </w:lvl>
   </w:abstractNum>
-  <w:abstractNum w:abstractNumId="15" w15:restartNumberingAfterBreak="0">
+  <w:abstractNum w:abstractNumId="16" w15:restartNumberingAfterBreak="0">
     <w:nsid w:val="4C564C4A"/>
     <w:multiLevelType w:val="hybridMultilevel"/>
     <w:tmpl w:val="0D44536C"/>
@@ -10411,7 +10794,7 @@
       </w:rPr>
     </w:lvl>
   </w:abstractNum>
-  <w:abstractNum w:abstractNumId="16" w15:restartNumberingAfterBreak="0">
+  <w:abstractNum w:abstractNumId="17" w15:restartNumberingAfterBreak="0">
     <w:nsid w:val="53330789"/>
     <w:multiLevelType w:val="hybridMultilevel"/>
     <w:tmpl w:val="6D0CFB40"/>
@@ -10524,7 +10907,7 @@
       </w:rPr>
     </w:lvl>
   </w:abstractNum>
-  <w:abstractNum w:abstractNumId="17" w15:restartNumberingAfterBreak="0">
+  <w:abstractNum w:abstractNumId="18" w15:restartNumberingAfterBreak="0">
     <w:nsid w:val="5ACF6FCE"/>
     <w:multiLevelType w:val="hybridMultilevel"/>
     <w:tmpl w:val="06D464E0"/>
@@ -10637,7 +11020,7 @@
       </w:rPr>
     </w:lvl>
   </w:abstractNum>
-  <w:abstractNum w:abstractNumId="18" w15:restartNumberingAfterBreak="0">
+  <w:abstractNum w:abstractNumId="19" w15:restartNumberingAfterBreak="0">
     <w:nsid w:val="5C0F77E9"/>
     <w:multiLevelType w:val="hybridMultilevel"/>
     <w:tmpl w:val="0F3E318A"/>
@@ -10750,7 +11133,7 @@
       </w:rPr>
     </w:lvl>
   </w:abstractNum>
-  <w:abstractNum w:abstractNumId="19" w15:restartNumberingAfterBreak="0">
+  <w:abstractNum w:abstractNumId="20" w15:restartNumberingAfterBreak="0">
     <w:nsid w:val="61264537"/>
     <w:multiLevelType w:val="hybridMultilevel"/>
     <w:tmpl w:val="27DCA5F6"/>
@@ -10863,7 +11246,7 @@
       </w:rPr>
     </w:lvl>
   </w:abstractNum>
-  <w:abstractNum w:abstractNumId="20" w15:restartNumberingAfterBreak="0">
+  <w:abstractNum w:abstractNumId="21" w15:restartNumberingAfterBreak="0">
     <w:nsid w:val="6B36501D"/>
     <w:multiLevelType w:val="hybridMultilevel"/>
     <w:tmpl w:val="65AC1544"/>
@@ -10976,7 +11359,7 @@
       </w:rPr>
     </w:lvl>
   </w:abstractNum>
-  <w:abstractNum w:abstractNumId="21" w15:restartNumberingAfterBreak="0">
+  <w:abstractNum w:abstractNumId="22" w15:restartNumberingAfterBreak="0">
     <w:nsid w:val="6B4B5AD2"/>
     <w:multiLevelType w:val="hybridMultilevel"/>
     <w:tmpl w:val="ECE6CF7E"/>
@@ -11089,7 +11472,7 @@
       </w:rPr>
     </w:lvl>
   </w:abstractNum>
-  <w:abstractNum w:abstractNumId="22" w15:restartNumberingAfterBreak="0">
+  <w:abstractNum w:abstractNumId="23" w15:restartNumberingAfterBreak="0">
     <w:nsid w:val="799C33CD"/>
     <w:multiLevelType w:val="hybridMultilevel"/>
     <w:tmpl w:val="00262202"/>
@@ -11202,7 +11585,7 @@
       </w:rPr>
     </w:lvl>
   </w:abstractNum>
-  <w:abstractNum w:abstractNumId="23" w15:restartNumberingAfterBreak="0">
+  <w:abstractNum w:abstractNumId="24" w15:restartNumberingAfterBreak="0">
     <w:nsid w:val="79BE3581"/>
     <w:multiLevelType w:val="hybridMultilevel"/>
     <w:tmpl w:val="A6A80EAC"/>
@@ -11316,64 +11699,64 @@
     </w:lvl>
   </w:abstractNum>
   <w:num w:numId="1">
-    <w:abstractNumId w:val="20"/>
+    <w:abstractNumId w:val="21"/>
   </w:num>
   <w:num w:numId="2">
     <w:abstractNumId w:val="1"/>
   </w:num>
   <w:num w:numId="3">
-    <w:abstractNumId w:val="15"/>
+    <w:abstractNumId w:val="16"/>
   </w:num>
   <w:num w:numId="4">
-    <w:abstractNumId w:val="5"/>
+    <w:abstractNumId w:val="6"/>
   </w:num>
   <w:num w:numId="5">
-    <w:abstractNumId w:val="23"/>
+    <w:abstractNumId w:val="24"/>
   </w:num>
   <w:num w:numId="6">
+    <w:abstractNumId w:val="14"/>
+  </w:num>
+  <w:num w:numId="7">
     <w:abstractNumId w:val="13"/>
   </w:num>
-  <w:num w:numId="7">
-    <w:abstractNumId w:val="12"/>
-  </w:num>
   <w:num w:numId="8">
-    <w:abstractNumId w:val="6"/>
+    <w:abstractNumId w:val="7"/>
   </w:num>
   <w:num w:numId="9">
-    <w:abstractNumId w:val="8"/>
+    <w:abstractNumId w:val="9"/>
   </w:num>
   <w:num w:numId="10">
-    <w:abstractNumId w:val="9"/>
+    <w:abstractNumId w:val="10"/>
   </w:num>
   <w:num w:numId="11">
     <w:abstractNumId w:val="3"/>
   </w:num>
   <w:num w:numId="12">
+    <w:abstractNumId w:val="19"/>
+  </w:num>
+  <w:num w:numId="13">
+    <w:abstractNumId w:val="5"/>
+  </w:num>
+  <w:num w:numId="14">
+    <w:abstractNumId w:val="22"/>
+  </w:num>
+  <w:num w:numId="15">
+    <w:abstractNumId w:val="11"/>
+  </w:num>
+  <w:num w:numId="16">
     <w:abstractNumId w:val="18"/>
   </w:num>
-  <w:num w:numId="13">
-    <w:abstractNumId w:val="4"/>
-  </w:num>
-  <w:num w:numId="14">
-    <w:abstractNumId w:val="21"/>
-  </w:num>
-  <w:num w:numId="15">
-    <w:abstractNumId w:val="10"/>
-  </w:num>
-  <w:num w:numId="16">
-    <w:abstractNumId w:val="17"/>
-  </w:num>
   <w:num w:numId="17">
-    <w:abstractNumId w:val="19"/>
+    <w:abstractNumId w:val="20"/>
   </w:num>
   <w:num w:numId="18">
-    <w:abstractNumId w:val="7"/>
+    <w:abstractNumId w:val="8"/>
   </w:num>
   <w:num w:numId="19">
-    <w:abstractNumId w:val="14"/>
+    <w:abstractNumId w:val="15"/>
   </w:num>
   <w:num w:numId="20">
-    <w:abstractNumId w:val="11"/>
+    <w:abstractNumId w:val="12"/>
   </w:num>
   <w:num w:numId="21">
     <w:abstractNumId w:val="0"/>
@@ -11382,10 +11765,13 @@
     <w:abstractNumId w:val="2"/>
   </w:num>
   <w:num w:numId="23">
-    <w:abstractNumId w:val="22"/>
+    <w:abstractNumId w:val="23"/>
   </w:num>
   <w:num w:numId="24">
-    <w:abstractNumId w:val="16"/>
+    <w:abstractNumId w:val="17"/>
+  </w:num>
+  <w:num w:numId="25">
+    <w:abstractNumId w:val="4"/>
   </w:num>
   <w:numIdMacAtCleanup w:val="15"/>
 </w:numbering>

</xml_diff>

<commit_message>
Finishes Pirate Curse, work on Haunted House
</commit_message>
<xml_diff>
--- a/non-game/[Idea] Carving Pumpkins.docx
+++ b/non-game/[Idea] Carving Pumpkins.docx
@@ -5371,13 +5371,7 @@
         <w:rPr>
           <w:lang w:val="en-US"/>
         </w:rPr>
-        <w:t xml:space="preserve"> changes </w:t>
-      </w:r>
-      <w:r>
-        <w:rPr>
-          <w:lang w:val="en-US"/>
-        </w:rPr>
-        <w:t>every X seconds</w:t>
+        <w:t xml:space="preserve"> changes every X seconds</w:t>
       </w:r>
       <w:r>
         <w:rPr>
@@ -8040,6 +8034,24 @@
         <w:rPr>
           <w:lang w:val="en-US"/>
         </w:rPr>
+        <w:t>Pirate Curse =&gt; add some torches (probably in the stones) for lighting? (Would require particles and animated sprite, otherwise it just doesn’t look good.)</w:t>
+      </w:r>
+    </w:p>
+    <w:p>
+      <w:pPr>
+        <w:pStyle w:val="ListParagraph"/>
+        <w:numPr>
+          <w:ilvl w:val="0"/>
+          <w:numId w:val="4"/>
+        </w:numPr>
+        <w:rPr>
+          <w:lang w:val="en-US"/>
+        </w:rPr>
+      </w:pPr>
+      <w:r>
+        <w:rPr>
+          <w:lang w:val="en-US"/>
+        </w:rPr>
         <w:t>Family Dinner =&gt; occlusions also on objects themselves (make them their own sprite to ignore that), food uses the “multicolor” coloring … which doesn’t look good at all.</w:t>
       </w:r>
     </w:p>
@@ -8603,6 +8615,7 @@
         <w:rPr>
           <w:lang w:val="en-US"/>
         </w:rPr>
+        <w:lastRenderedPageBreak/>
         <w:t>Curver =&gt; curves any throwables through it. (Might be more intuitive to make it a “magnet” or “hurricane” or something.</w:t>
       </w:r>
     </w:p>
@@ -8623,7 +8636,6 @@
           <w:bCs/>
           <w:lang w:val="en-US"/>
         </w:rPr>
-        <w:lastRenderedPageBreak/>
         <w:t>IDEA:</w:t>
       </w:r>
       <w:r>

</xml_diff>

<commit_message>
Almost all changes and fixes implemented, now needs polish/finetuning, configurability, and testing
</commit_message>
<xml_diff>
--- a/non-game/[Idea] Carving Pumpkins.docx
+++ b/non-game/[Idea] Carving Pumpkins.docx
@@ -7964,7 +7964,7 @@
           <w:bCs/>
           <w:lang w:val="en-US"/>
         </w:rPr>
-        <w:t>Starting arena:</w:t>
+        <w:t>Big new mechanic to try:</w:t>
       </w:r>
     </w:p>
     <w:p>
@@ -7982,21 +7982,42 @@
         <w:rPr>
           <w:lang w:val="en-US"/>
         </w:rPr>
-        <w:t xml:space="preserve">Create new arena with </w:t>
-      </w:r>
-      <w:r>
-        <w:rPr>
-          <w:i/>
-          <w:iCs/>
-          <w:lang w:val="en-US"/>
-        </w:rPr>
-        <w:t>no</w:t>
-      </w:r>
-      <w:r>
-        <w:rPr>
-          <w:lang w:val="en-US"/>
-        </w:rPr>
-        <w:t xml:space="preserve"> special rules</w:t>
+        <w:t>New control scheme: moving around is always moving around, but when you release the throw button you throw, and holding it rotates you</w:t>
+      </w:r>
+    </w:p>
+    <w:p>
+      <w:pPr>
+        <w:rPr>
+          <w:lang w:val="en-US"/>
+        </w:rPr>
+      </w:pPr>
+    </w:p>
+    <w:p>
+      <w:pPr>
+        <w:pStyle w:val="Heading2"/>
+      </w:pPr>
+      <w:r>
+        <w:t>Reddit post</w:t>
+      </w:r>
+    </w:p>
+    <w:p>
+      <w:pPr>
+        <w:pStyle w:val="ListParagraph"/>
+        <w:numPr>
+          <w:ilvl w:val="0"/>
+          <w:numId w:val="28"/>
+        </w:numPr>
+        <w:rPr>
+          <w:strike/>
+          <w:lang w:val="en-US"/>
+        </w:rPr>
+      </w:pPr>
+      <w:r>
+        <w:rPr>
+          <w:strike/>
+          <w:lang w:val="en-US"/>
+        </w:rPr>
+        <w:t>Tutorial arena:</w:t>
       </w:r>
     </w:p>
     <w:p>
@@ -8004,17 +8025,80 @@
         <w:pStyle w:val="ListParagraph"/>
         <w:numPr>
           <w:ilvl w:val="1"/>
-          <w:numId w:val="27"/>
-        </w:numPr>
-        <w:rPr>
-          <w:lang w:val="en-US"/>
-        </w:rPr>
-      </w:pPr>
-      <w:r>
-        <w:rPr>
-          <w:lang w:val="en-US"/>
-        </w:rPr>
-        <w:t>Which just teaches basic mechanics</w:t>
+          <w:numId w:val="28"/>
+        </w:numPr>
+        <w:rPr>
+          <w:strike/>
+          <w:lang w:val="en-US"/>
+        </w:rPr>
+      </w:pPr>
+      <w:r>
+        <w:rPr>
+          <w:strike/>
+          <w:lang w:val="en-US"/>
+        </w:rPr>
+        <w:t>Players are forced to stay spread out</w:t>
+      </w:r>
+    </w:p>
+    <w:p>
+      <w:pPr>
+        <w:pStyle w:val="ListParagraph"/>
+        <w:numPr>
+          <w:ilvl w:val="2"/>
+          <w:numId w:val="28"/>
+        </w:numPr>
+        <w:rPr>
+          <w:strike/>
+          <w:lang w:val="en-US"/>
+        </w:rPr>
+      </w:pPr>
+      <w:r>
+        <w:rPr>
+          <w:strike/>
+          <w:lang w:val="en-US"/>
+        </w:rPr>
+        <w:t>4 different locations, can’t visit each other</w:t>
+      </w:r>
+    </w:p>
+    <w:p>
+      <w:pPr>
+        <w:pStyle w:val="ListParagraph"/>
+        <w:numPr>
+          <w:ilvl w:val="2"/>
+          <w:numId w:val="28"/>
+        </w:numPr>
+        <w:rPr>
+          <w:strike/>
+          <w:lang w:val="en-US"/>
+        </w:rPr>
+      </w:pPr>
+      <w:r>
+        <w:rPr>
+          <w:strike/>
+          <w:lang w:val="en-US"/>
+        </w:rPr>
+        <w:t>At the start, assign a location to each team.</w:t>
+      </w:r>
+    </w:p>
+    <w:p>
+      <w:pPr>
+        <w:pStyle w:val="ListParagraph"/>
+        <w:numPr>
+          <w:ilvl w:val="2"/>
+          <w:numId w:val="28"/>
+        </w:numPr>
+        <w:rPr>
+          <w:strike/>
+          <w:lang w:val="en-US"/>
+        </w:rPr>
+      </w:pPr>
+      <w:r>
+        <w:rPr>
+          <w:strike/>
+          <w:lang w:val="en-US"/>
+        </w:rPr>
+        <w:lastRenderedPageBreak/>
+        <w:t>Then place players inside their location (based on team num) =&gt; modify the code to allow this as a possibility</w:t>
       </w:r>
     </w:p>
     <w:p>
@@ -8022,37 +8106,19 @@
         <w:pStyle w:val="ListParagraph"/>
         <w:numPr>
           <w:ilvl w:val="1"/>
-          <w:numId w:val="27"/>
-        </w:numPr>
-        <w:rPr>
-          <w:lang w:val="en-US"/>
-        </w:rPr>
-      </w:pPr>
-      <w:r>
-        <w:rPr>
-          <w:lang w:val="en-US"/>
-        </w:rPr>
-        <w:t>And really reinforces the idea of “keep distance, throw from far away”</w:t>
-      </w:r>
-    </w:p>
-    <w:p>
-      <w:pPr>
-        <w:pStyle w:val="ListParagraph"/>
-        <w:numPr>
-          <w:ilvl w:val="0"/>
-          <w:numId w:val="27"/>
-        </w:numPr>
-        <w:rPr>
-          <w:lang w:val="en-US"/>
-        </w:rPr>
-      </w:pPr>
-      <w:r>
-        <w:rPr>
-          <w:b/>
-          <w:bCs/>
-          <w:lang w:val="en-US"/>
-        </w:rPr>
-        <w:t>Big new mechanic to try:</w:t>
+          <w:numId w:val="28"/>
+        </w:numPr>
+        <w:rPr>
+          <w:strike/>
+          <w:lang w:val="en-US"/>
+        </w:rPr>
+      </w:pPr>
+      <w:r>
+        <w:rPr>
+          <w:strike/>
+          <w:lang w:val="en-US"/>
+        </w:rPr>
+        <w:t>There are some elements for cover, though they can be sliced through (after which the knife is deleted).</w:t>
       </w:r>
     </w:p>
     <w:p>
@@ -8060,39 +8126,6 @@
         <w:pStyle w:val="ListParagraph"/>
         <w:numPr>
           <w:ilvl w:val="1"/>
-          <w:numId w:val="27"/>
-        </w:numPr>
-        <w:rPr>
-          <w:lang w:val="en-US"/>
-        </w:rPr>
-      </w:pPr>
-      <w:r>
-        <w:rPr>
-          <w:lang w:val="en-US"/>
-        </w:rPr>
-        <w:t>New control scheme: moving around is always moving around, but when you release the throw button you throw, and holding it rotates you</w:t>
-      </w:r>
-    </w:p>
-    <w:p>
-      <w:pPr>
-        <w:rPr>
-          <w:lang w:val="en-US"/>
-        </w:rPr>
-      </w:pPr>
-    </w:p>
-    <w:p>
-      <w:pPr>
-        <w:pStyle w:val="Heading2"/>
-      </w:pPr>
-      <w:r>
-        <w:t>Reddit post</w:t>
-      </w:r>
-    </w:p>
-    <w:p>
-      <w:pPr>
-        <w:pStyle w:val="ListParagraph"/>
-        <w:numPr>
-          <w:ilvl w:val="0"/>
           <w:numId w:val="28"/>
         </w:numPr>
         <w:rPr>
@@ -8105,7 +8138,26 @@
           <w:strike/>
           <w:lang w:val="en-US"/>
         </w:rPr>
-        <w:lastRenderedPageBreak/>
+        <w:t>You have to throw across a distance to hit others</w:t>
+      </w:r>
+    </w:p>
+    <w:p>
+      <w:pPr>
+        <w:pStyle w:val="ListParagraph"/>
+        <w:numPr>
+          <w:ilvl w:val="0"/>
+          <w:numId w:val="28"/>
+        </w:numPr>
+        <w:rPr>
+          <w:strike/>
+          <w:lang w:val="en-US"/>
+        </w:rPr>
+      </w:pPr>
+      <w:r>
+        <w:rPr>
+          <w:strike/>
+          <w:lang w:val="en-US"/>
+        </w:rPr>
         <w:t>Limited fire rate</w:t>
       </w:r>
       <w:r>
@@ -8321,12 +8373,34 @@
       </w:pPr>
       <w:r>
         <w:rPr>
+          <w:strike/>
+          <w:lang w:val="en-US"/>
+        </w:rPr>
+        <w:t>The closer you are to another (enemy!) player, the faster you move.</w:t>
+      </w:r>
+    </w:p>
+    <w:p>
+      <w:pPr>
+        <w:pStyle w:val="ListParagraph"/>
+        <w:numPr>
+          <w:ilvl w:val="0"/>
+          <w:numId w:val="28"/>
+        </w:numPr>
+        <w:rPr>
+          <w:strike/>
+          <w:lang w:val="en-US"/>
+        </w:rPr>
+      </w:pPr>
+      <w:r>
+        <w:rPr>
+          <w:strike/>
           <w:lang w:val="en-US"/>
         </w:rPr>
         <w:t>Holding button charges up speed. If knife doesn’t have enough throw speed, it will just bump off the other player.</w:t>
       </w:r>
       <w:r>
         <w:rPr>
+          <w:strike/>
           <w:lang w:val="en-US"/>
         </w:rPr>
         <w:t xml:space="preserve"> =&gt; mainly make this speed difference </w:t>
@@ -8335,6 +8409,7 @@
         <w:rPr>
           <w:i/>
           <w:iCs/>
+          <w:strike/>
           <w:lang w:val="en-US"/>
         </w:rPr>
         <w:t>much more obvious</w:t>
@@ -8344,50 +8419,79 @@
       <w:pPr>
         <w:pStyle w:val="ListParagraph"/>
         <w:numPr>
-          <w:ilvl w:val="0"/>
+          <w:ilvl w:val="1"/>
           <w:numId w:val="28"/>
         </w:numPr>
         <w:rPr>
-          <w:lang w:val="en-US"/>
-        </w:rPr>
-      </w:pPr>
-      <w:r>
-        <w:rPr>
-          <w:lang w:val="en-US"/>
-        </w:rPr>
-        <w:t>The closer you are to another player, the faster you move.</w:t>
-      </w:r>
-    </w:p>
-    <w:p>
-      <w:pPr>
-        <w:pStyle w:val="ListParagraph"/>
-        <w:numPr>
-          <w:ilvl w:val="0"/>
-          <w:numId w:val="28"/>
-        </w:numPr>
-        <w:rPr>
-          <w:lang w:val="en-US"/>
-        </w:rPr>
-      </w:pPr>
-      <w:r>
-        <w:rPr>
-          <w:lang w:val="en-US"/>
-        </w:rPr>
-        <w:t xml:space="preserve">When really close to someone else, you cannot throw. Instead, pressing the button just does a </w:t>
+          <w:strike/>
+          <w:lang w:val="en-US"/>
+        </w:rPr>
+      </w:pPr>
+      <w:r>
+        <w:rPr>
+          <w:strike/>
+          <w:lang w:val="en-US"/>
+        </w:rPr>
+        <w:t xml:space="preserve">Also show this powering up on the </w:t>
       </w:r>
       <w:r>
         <w:rPr>
           <w:i/>
           <w:iCs/>
+          <w:strike/>
+          <w:lang w:val="en-US"/>
+        </w:rPr>
+        <w:t>aim helper (dotted) line</w:t>
+      </w:r>
+      <w:r>
+        <w:rPr>
+          <w:strike/>
+          <w:lang w:val="en-US"/>
+        </w:rPr>
+        <w:t>?</w:t>
+      </w:r>
+    </w:p>
+    <w:p>
+      <w:pPr>
+        <w:pStyle w:val="ListParagraph"/>
+        <w:numPr>
+          <w:ilvl w:val="0"/>
+          <w:numId w:val="28"/>
+        </w:numPr>
+        <w:rPr>
+          <w:strike/>
+          <w:lang w:val="en-US"/>
+        </w:rPr>
+      </w:pPr>
+      <w:r>
+        <w:rPr>
+          <w:strike/>
+          <w:lang w:val="en-US"/>
+        </w:rPr>
+        <w:t xml:space="preserve">When really close to someone else, you cannot throw. Instead, pressing the button just does a </w:t>
+      </w:r>
+      <w:r>
+        <w:rPr>
+          <w:i/>
+          <w:iCs/>
+          <w:strike/>
           <w:lang w:val="en-US"/>
         </w:rPr>
         <w:t>repel</w:t>
       </w:r>
       <w:r>
         <w:rPr>
+          <w:strike/>
           <w:lang w:val="en-US"/>
         </w:rPr>
         <w:t xml:space="preserve"> on the other.</w:t>
+      </w:r>
+      <w:r>
+        <w:rPr>
+          <w:strike/>
+          <w:lang w:val="en-US"/>
+        </w:rPr>
+        <w:t xml:space="preserve"> =&gt; decided not to do this, as repelling already happens, and it would make throwing inconsistent</w:t>
       </w:r>
     </w:p>
     <w:p>
@@ -8482,6 +8586,24 @@
       <w:pPr>
         <w:pStyle w:val="ListParagraph"/>
         <w:numPr>
+          <w:ilvl w:val="0"/>
+          <w:numId w:val="28"/>
+        </w:numPr>
+        <w:rPr>
+          <w:lang w:val="en-US"/>
+        </w:rPr>
+      </w:pPr>
+      <w:r>
+        <w:rPr>
+          <w:lang w:val="en-US"/>
+        </w:rPr>
+        <w:t>Change arenas to modify player behavior:</w:t>
+      </w:r>
+    </w:p>
+    <w:p>
+      <w:pPr>
+        <w:pStyle w:val="ListParagraph"/>
+        <w:numPr>
           <w:ilvl w:val="1"/>
           <w:numId w:val="28"/>
         </w:numPr>
@@ -8493,31 +8615,21 @@
         <w:rPr>
           <w:lang w:val="en-US"/>
         </w:rPr>
-        <w:t>And some place in settings/main menu to explain these tips to players</w:t>
-      </w:r>
-      <w:r>
-        <w:rPr>
-          <w:lang w:val="en-US"/>
-        </w:rPr>
-        <w:t>. (Maybe they are on the card for the tutorial arena?)</w:t>
-      </w:r>
-    </w:p>
-    <w:p>
-      <w:pPr>
-        <w:pStyle w:val="ListParagraph"/>
-        <w:numPr>
-          <w:ilvl w:val="0"/>
-          <w:numId w:val="28"/>
-        </w:numPr>
-        <w:rPr>
-          <w:lang w:val="en-US"/>
-        </w:rPr>
-      </w:pPr>
-      <w:r>
-        <w:rPr>
-          <w:lang w:val="en-US"/>
-        </w:rPr>
-        <w:t>Tutorial arena:</w:t>
+        <w:t xml:space="preserve">Tiles in the floor that fall away as players walk over them. (More chance/quicker if there are </w:t>
+      </w:r>
+      <w:r>
+        <w:rPr>
+          <w:i/>
+          <w:iCs/>
+          <w:lang w:val="en-US"/>
+        </w:rPr>
+        <w:t>more</w:t>
+      </w:r>
+      <w:r>
+        <w:rPr>
+          <w:lang w:val="en-US"/>
+        </w:rPr>
+        <w:t xml:space="preserve"> players.)</w:t>
       </w:r>
     </w:p>
     <w:p>
@@ -8535,14 +8647,14 @@
         <w:rPr>
           <w:lang w:val="en-US"/>
         </w:rPr>
-        <w:t>Players are forced to stay spread out</w:t>
-      </w:r>
-    </w:p>
-    <w:p>
-      <w:pPr>
-        <w:pStyle w:val="ListParagraph"/>
-        <w:numPr>
-          <w:ilvl w:val="2"/>
+        <w:t>Lilypads with the same idea: too many, and the whole thing sinks.</w:t>
+      </w:r>
+    </w:p>
+    <w:p>
+      <w:pPr>
+        <w:pStyle w:val="ListParagraph"/>
+        <w:numPr>
+          <w:ilvl w:val="0"/>
           <w:numId w:val="28"/>
         </w:numPr>
         <w:rPr>
@@ -8553,49 +8665,7 @@
         <w:rPr>
           <w:lang w:val="en-US"/>
         </w:rPr>
-        <w:t>4</w:t>
-      </w:r>
-      <w:r>
-        <w:rPr>
-          <w:lang w:val="en-US"/>
-        </w:rPr>
-        <w:t xml:space="preserve"> different locations, can’t visit each other</w:t>
-      </w:r>
-    </w:p>
-    <w:p>
-      <w:pPr>
-        <w:pStyle w:val="ListParagraph"/>
-        <w:numPr>
-          <w:ilvl w:val="2"/>
-          <w:numId w:val="28"/>
-        </w:numPr>
-        <w:rPr>
-          <w:lang w:val="en-US"/>
-        </w:rPr>
-      </w:pPr>
-      <w:r>
-        <w:rPr>
-          <w:lang w:val="en-US"/>
-        </w:rPr>
-        <w:t>At the start, assign a location to each team.</w:t>
-      </w:r>
-    </w:p>
-    <w:p>
-      <w:pPr>
-        <w:pStyle w:val="ListParagraph"/>
-        <w:numPr>
-          <w:ilvl w:val="2"/>
-          <w:numId w:val="28"/>
-        </w:numPr>
-        <w:rPr>
-          <w:lang w:val="en-US"/>
-        </w:rPr>
-      </w:pPr>
-      <w:r>
-        <w:rPr>
-          <w:lang w:val="en-US"/>
-        </w:rPr>
-        <w:t>Then place players inside their location (based on team num) =&gt; modify the code to allow this as a possibility</w:t>
+        <w:t>Keep score/data over multiple rounds and use it to change player priorities.</w:t>
       </w:r>
     </w:p>
     <w:p>
@@ -8613,7 +8683,7 @@
         <w:rPr>
           <w:lang w:val="en-US"/>
         </w:rPr>
-        <w:t>There are some elements for cover, though they can be sliced through (after which the knife is deleted).</w:t>
+        <w:t>Maybe the winner from the last round is marked “Winner!” and therefore painted as a target.</w:t>
       </w:r>
     </w:p>
     <w:p>
@@ -8631,31 +8701,7 @@
         <w:rPr>
           <w:lang w:val="en-US"/>
         </w:rPr>
-        <w:t>You have to throw across a distance</w:t>
-      </w:r>
-      <w:r>
-        <w:rPr>
-          <w:lang w:val="en-US"/>
-        </w:rPr>
-        <w:t xml:space="preserve"> to hit others</w:t>
-      </w:r>
-    </w:p>
-    <w:p>
-      <w:pPr>
-        <w:pStyle w:val="ListParagraph"/>
-        <w:numPr>
-          <w:ilvl w:val="0"/>
-          <w:numId w:val="28"/>
-        </w:numPr>
-        <w:rPr>
-          <w:lang w:val="en-US"/>
-        </w:rPr>
-      </w:pPr>
-      <w:r>
-        <w:rPr>
-          <w:lang w:val="en-US"/>
-        </w:rPr>
-        <w:t>Change arenas to modify player behavior:</w:t>
+        <w:t>Or the best defensive player is marked “Defensive!” (and players are incentivized to try and break that streak)</w:t>
       </w:r>
     </w:p>
     <w:p>
@@ -8673,7 +8719,134 @@
         <w:rPr>
           <w:lang w:val="en-US"/>
         </w:rPr>
-        <w:t xml:space="preserve">Tiles in the floor that fall away as players walk over them. (More chance/quicker if there are </w:t>
+        <w:t>The person with the longest throws gets a bonus the next round?</w:t>
+      </w:r>
+    </w:p>
+    <w:p>
+      <w:pPr>
+        <w:rPr>
+          <w:lang w:val="en-US"/>
+        </w:rPr>
+      </w:pPr>
+    </w:p>
+    <w:p>
+      <w:pPr>
+        <w:pStyle w:val="Heading2"/>
+      </w:pPr>
+      <w:r>
+        <w:t>Update (overview)</w:t>
+      </w:r>
+    </w:p>
+    <w:p>
+      <w:pPr>
+        <w:pStyle w:val="ListParagraph"/>
+        <w:numPr>
+          <w:ilvl w:val="0"/>
+          <w:numId w:val="15"/>
+        </w:numPr>
+        <w:rPr>
+          <w:lang w:val="en-US"/>
+        </w:rPr>
+      </w:pPr>
+      <w:r>
+        <w:rPr>
+          <w:lang w:val="en-US"/>
+        </w:rPr>
+        <w:t>Provide a free demo</w:t>
+      </w:r>
+      <w:r>
+        <w:rPr>
+          <w:lang w:val="en-US"/>
+        </w:rPr>
+        <w:t xml:space="preserve"> =&gt; 2 arenas, 2 modes, 4 powerups/collectibles</w:t>
+      </w:r>
+    </w:p>
+    <w:p>
+      <w:pPr>
+        <w:pStyle w:val="ListParagraph"/>
+        <w:numPr>
+          <w:ilvl w:val="0"/>
+          <w:numId w:val="15"/>
+        </w:numPr>
+        <w:rPr>
+          <w:lang w:val="en-US"/>
+        </w:rPr>
+      </w:pPr>
+      <w:r>
+        <w:rPr>
+          <w:lang w:val="en-US"/>
+        </w:rPr>
+        <w:t>Create Trailer + add pumpkin emojis to page</w:t>
+      </w:r>
+    </w:p>
+    <w:p>
+      <w:pPr>
+        <w:pStyle w:val="ListParagraph"/>
+        <w:numPr>
+          <w:ilvl w:val="0"/>
+          <w:numId w:val="15"/>
+        </w:numPr>
+        <w:rPr>
+          <w:lang w:val="en-US"/>
+        </w:rPr>
+      </w:pPr>
+      <w:r>
+        <w:rPr>
+          <w:lang w:val="en-US"/>
+        </w:rPr>
+        <w:t>Add to pandaqi.com + finish devlog</w:t>
+      </w:r>
+    </w:p>
+    <w:p>
+      <w:pPr>
+        <w:pStyle w:val="ListParagraph"/>
+        <w:numPr>
+          <w:ilvl w:val="0"/>
+          <w:numId w:val="15"/>
+        </w:numPr>
+        <w:rPr>
+          <w:lang w:val="en-US"/>
+        </w:rPr>
+      </w:pPr>
+      <w:r>
+        <w:rPr>
+          <w:lang w:val="en-US"/>
+        </w:rPr>
+        <w:t>(Re-use the IM Fell English set of fonts for the other slicing games as well? Or just other games. They are really cool!)</w:t>
+      </w:r>
+    </w:p>
+    <w:p>
+      <w:pPr>
+        <w:rPr>
+          <w:lang w:val="en-US"/>
+        </w:rPr>
+      </w:pPr>
+    </w:p>
+    <w:p>
+      <w:pPr>
+        <w:pStyle w:val="Heading2"/>
+      </w:pPr>
+      <w:r>
+        <w:t>Minor To-Dos and Questions</w:t>
+      </w:r>
+    </w:p>
+    <w:p>
+      <w:pPr>
+        <w:pStyle w:val="ListParagraph"/>
+        <w:numPr>
+          <w:ilvl w:val="0"/>
+          <w:numId w:val="26"/>
+        </w:numPr>
+        <w:rPr>
+          <w:lang w:val="en-US"/>
+        </w:rPr>
+      </w:pPr>
+      <w:r>
+        <w:rPr>
+          <w:lang w:val="en-US"/>
+        </w:rPr>
+        <w:lastRenderedPageBreak/>
+        <w:t xml:space="preserve">More throwables: At least something for </w:t>
       </w:r>
       <w:r>
         <w:rPr>
@@ -8681,229 +8854,37 @@
           <w:iCs/>
           <w:lang w:val="en-US"/>
         </w:rPr>
-        <w:t>more</w:t>
-      </w:r>
-      <w:r>
-        <w:rPr>
-          <w:lang w:val="en-US"/>
-        </w:rPr>
-        <w:t xml:space="preserve"> players.)</w:t>
-      </w:r>
-    </w:p>
-    <w:p>
-      <w:pPr>
-        <w:pStyle w:val="ListParagraph"/>
-        <w:numPr>
-          <w:ilvl w:val="1"/>
-          <w:numId w:val="28"/>
-        </w:numPr>
-        <w:rPr>
-          <w:lang w:val="en-US"/>
-        </w:rPr>
-      </w:pPr>
-      <w:r>
-        <w:rPr>
-          <w:lang w:val="en-US"/>
-        </w:rPr>
-        <w:t>Lilypads with the same idea: too many, and the whole thing sinks.</w:t>
-      </w:r>
-    </w:p>
-    <w:p>
-      <w:pPr>
-        <w:pStyle w:val="ListParagraph"/>
-        <w:numPr>
-          <w:ilvl w:val="0"/>
-          <w:numId w:val="28"/>
-        </w:numPr>
-        <w:rPr>
-          <w:lang w:val="en-US"/>
-        </w:rPr>
-      </w:pPr>
-      <w:r>
-        <w:rPr>
-          <w:lang w:val="en-US"/>
-        </w:rPr>
-        <w:t>Keep score/data over multiple rounds and use it to change player priorities.</w:t>
-      </w:r>
-    </w:p>
-    <w:p>
-      <w:pPr>
-        <w:pStyle w:val="ListParagraph"/>
-        <w:numPr>
-          <w:ilvl w:val="1"/>
-          <w:numId w:val="28"/>
-        </w:numPr>
-        <w:rPr>
-          <w:lang w:val="en-US"/>
-        </w:rPr>
-      </w:pPr>
-      <w:r>
-        <w:rPr>
-          <w:lang w:val="en-US"/>
-        </w:rPr>
-        <w:t>Maybe the winner from the last round is marked “Winner!” and therefore painted as a target.</w:t>
-      </w:r>
-    </w:p>
-    <w:p>
-      <w:pPr>
-        <w:pStyle w:val="ListParagraph"/>
-        <w:numPr>
-          <w:ilvl w:val="1"/>
-          <w:numId w:val="28"/>
-        </w:numPr>
-        <w:rPr>
-          <w:lang w:val="en-US"/>
-        </w:rPr>
-      </w:pPr>
-      <w:r>
-        <w:rPr>
-          <w:lang w:val="en-US"/>
-        </w:rPr>
-        <w:t>Or the best defensive player is marked “Defensive!” (and players are incentivized to try and break that streak)</w:t>
-      </w:r>
-    </w:p>
-    <w:p>
-      <w:pPr>
-        <w:pStyle w:val="ListParagraph"/>
-        <w:numPr>
-          <w:ilvl w:val="1"/>
-          <w:numId w:val="28"/>
-        </w:numPr>
-        <w:rPr>
-          <w:lang w:val="en-US"/>
-        </w:rPr>
-      </w:pPr>
-      <w:r>
-        <w:rPr>
-          <w:lang w:val="en-US"/>
-        </w:rPr>
-        <w:t>The person with the longest throws gets a bonus the next round?</w:t>
-      </w:r>
-    </w:p>
-    <w:p>
-      <w:pPr>
-        <w:rPr>
-          <w:lang w:val="en-US"/>
-        </w:rPr>
-      </w:pPr>
-    </w:p>
-    <w:p>
-      <w:pPr>
-        <w:pStyle w:val="Heading2"/>
-      </w:pPr>
-      <w:r>
-        <w:t>Update (overview)</w:t>
-      </w:r>
-    </w:p>
-    <w:p>
-      <w:pPr>
-        <w:pStyle w:val="ListParagraph"/>
-        <w:numPr>
-          <w:ilvl w:val="0"/>
-          <w:numId w:val="15"/>
-        </w:numPr>
-        <w:rPr>
-          <w:lang w:val="en-US"/>
-        </w:rPr>
-      </w:pPr>
-      <w:r>
-        <w:rPr>
-          <w:lang w:val="en-US"/>
-        </w:rPr>
-        <w:t>Provide a free demo</w:t>
-      </w:r>
-      <w:r>
-        <w:rPr>
-          <w:lang w:val="en-US"/>
-        </w:rPr>
-        <w:t xml:space="preserve"> =&gt; 2 arenas, 2 modes, 4 powerups/collectibles</w:t>
-      </w:r>
-    </w:p>
-    <w:p>
-      <w:pPr>
-        <w:pStyle w:val="ListParagraph"/>
-        <w:numPr>
-          <w:ilvl w:val="0"/>
-          <w:numId w:val="15"/>
-        </w:numPr>
-        <w:rPr>
-          <w:lang w:val="en-US"/>
-        </w:rPr>
-      </w:pPr>
-      <w:r>
-        <w:rPr>
-          <w:lang w:val="en-US"/>
-        </w:rPr>
-        <w:t>Create Trailer + add pumpkin emojis to page</w:t>
-      </w:r>
-    </w:p>
-    <w:p>
-      <w:pPr>
-        <w:pStyle w:val="ListParagraph"/>
-        <w:numPr>
-          <w:ilvl w:val="0"/>
-          <w:numId w:val="15"/>
-        </w:numPr>
-        <w:rPr>
-          <w:lang w:val="en-US"/>
-        </w:rPr>
-      </w:pPr>
-      <w:r>
-        <w:rPr>
-          <w:lang w:val="en-US"/>
-        </w:rPr>
-        <w:t>Add to pandaqi.com + finish devlog</w:t>
-      </w:r>
-    </w:p>
-    <w:p>
-      <w:pPr>
-        <w:pStyle w:val="ListParagraph"/>
-        <w:numPr>
-          <w:ilvl w:val="0"/>
-          <w:numId w:val="15"/>
-        </w:numPr>
-        <w:rPr>
-          <w:lang w:val="en-US"/>
-        </w:rPr>
-      </w:pPr>
-      <w:r>
-        <w:rPr>
-          <w:lang w:val="en-US"/>
-        </w:rPr>
-        <w:t>(Re-use the IM Fell English set of fonts for the other slicing games as well? Or just other games. They are really cool!)</w:t>
-      </w:r>
-    </w:p>
-    <w:p>
-      <w:pPr>
-        <w:rPr>
-          <w:lang w:val="en-US"/>
-        </w:rPr>
-      </w:pPr>
-    </w:p>
-    <w:p>
-      <w:pPr>
-        <w:pStyle w:val="Heading2"/>
-      </w:pPr>
-      <w:r>
-        <w:t>Minor To-Dos and Questions</w:t>
-      </w:r>
-    </w:p>
-    <w:p>
-      <w:pPr>
-        <w:pStyle w:val="ListParagraph"/>
-        <w:numPr>
-          <w:ilvl w:val="0"/>
-          <w:numId w:val="26"/>
-        </w:numPr>
-        <w:rPr>
-          <w:lang w:val="en-US"/>
-        </w:rPr>
-      </w:pPr>
-      <w:r>
-        <w:rPr>
-          <w:lang w:val="en-US"/>
-        </w:rPr>
-        <w:t xml:space="preserve">More throwables: At least something for </w:t>
+        <w:t>close range</w:t>
+      </w:r>
+      <w:r>
+        <w:rPr>
+          <w:lang w:val="en-US"/>
+        </w:rPr>
+        <w:t xml:space="preserve">. </w:t>
+      </w:r>
+      <w:r>
+        <w:rPr>
+          <w:lang w:val="en-US"/>
+        </w:rPr>
+        <w:t>And something really uniquely Halloween, unique to this game’s mechanics.</w:t>
+      </w:r>
+    </w:p>
+    <w:p>
+      <w:pPr>
+        <w:pStyle w:val="ListParagraph"/>
+        <w:numPr>
+          <w:ilvl w:val="0"/>
+          <w:numId w:val="4"/>
+        </w:numPr>
+        <w:rPr>
+          <w:lang w:val="en-US"/>
+        </w:rPr>
+      </w:pPr>
+      <w:r>
+        <w:rPr>
+          <w:lang w:val="en-US"/>
+        </w:rPr>
+        <w:t xml:space="preserve">Make collectors look better. Also allow placing them in </w:t>
       </w:r>
       <w:r>
         <w:rPr>
@@ -8911,19 +8892,13 @@
           <w:iCs/>
           <w:lang w:val="en-US"/>
         </w:rPr>
-        <w:t>close range</w:t>
-      </w:r>
-      <w:r>
-        <w:rPr>
-          <w:lang w:val="en-US"/>
-        </w:rPr>
-        <w:t xml:space="preserve">. </w:t>
-      </w:r>
-      <w:r>
-        <w:rPr>
-          <w:lang w:val="en-US"/>
-        </w:rPr>
-        <w:t>And something really uniquely Halloween, unique to this game’s mechanics.</w:t>
+        <w:t>any</w:t>
+      </w:r>
+      <w:r>
+        <w:rPr>
+          <w:lang w:val="en-US"/>
+        </w:rPr>
+        <w:t xml:space="preserve"> map layer. (Sometimes they should overlay, sometimes they should be ground.)</w:t>
       </w:r>
     </w:p>
     <w:p>
@@ -8941,7 +8916,39 @@
         <w:rPr>
           <w:lang w:val="en-US"/>
         </w:rPr>
-        <w:t xml:space="preserve">Make collectors look better. Also allow placing them in </w:t>
+        <w:t>All extra rules are untested …</w:t>
+      </w:r>
+    </w:p>
+    <w:p>
+      <w:pPr>
+        <w:pStyle w:val="ListParagraph"/>
+        <w:numPr>
+          <w:ilvl w:val="0"/>
+          <w:numId w:val="4"/>
+        </w:numPr>
+        <w:rPr>
+          <w:lang w:val="en-US"/>
+        </w:rPr>
+      </w:pPr>
+      <w:r>
+        <w:rPr>
+          <w:b/>
+          <w:bCs/>
+          <w:lang w:val="en-US"/>
+        </w:rPr>
+        <w:t xml:space="preserve">Quite crucial: </w:t>
+      </w:r>
+      <w:r>
+        <w:rPr>
+          <w:lang w:val="en-US"/>
+        </w:rPr>
+        <w:t>Sometimes, when knives get stuck in something they still rotate the wrong way around?</w:t>
+      </w:r>
+      <w:r>
+        <w:rPr>
+          <w:lang w:val="en-US"/>
+        </w:rPr>
+        <w:t xml:space="preserve"> (It seems their raycast hits the </w:t>
       </w:r>
       <w:r>
         <w:rPr>
@@ -8949,63 +8956,13 @@
           <w:iCs/>
           <w:lang w:val="en-US"/>
         </w:rPr>
-        <w:t>any</w:t>
-      </w:r>
-      <w:r>
-        <w:rPr>
-          <w:lang w:val="en-US"/>
-        </w:rPr>
-        <w:t xml:space="preserve"> map layer. (Sometimes they should overlay, sometimes they should be ground.)</w:t>
-      </w:r>
-    </w:p>
-    <w:p>
-      <w:pPr>
-        <w:pStyle w:val="ListParagraph"/>
-        <w:numPr>
-          <w:ilvl w:val="0"/>
-          <w:numId w:val="4"/>
-        </w:numPr>
-        <w:rPr>
-          <w:lang w:val="en-US"/>
-        </w:rPr>
-      </w:pPr>
-      <w:r>
-        <w:rPr>
-          <w:lang w:val="en-US"/>
-        </w:rPr>
-        <w:t>All extra rules are untested …</w:t>
-      </w:r>
-    </w:p>
-    <w:p>
-      <w:pPr>
-        <w:pStyle w:val="ListParagraph"/>
-        <w:numPr>
-          <w:ilvl w:val="0"/>
-          <w:numId w:val="4"/>
-        </w:numPr>
-        <w:rPr>
-          <w:lang w:val="en-US"/>
-        </w:rPr>
-      </w:pPr>
-      <w:r>
-        <w:rPr>
-          <w:b/>
-          <w:bCs/>
-          <w:lang w:val="en-US"/>
-        </w:rPr>
-        <w:t xml:space="preserve">Quite crucial: </w:t>
-      </w:r>
-      <w:r>
-        <w:rPr>
-          <w:lang w:val="en-US"/>
-        </w:rPr>
-        <w:t>Sometimes, when knives get stuck in something they still rotate the wrong way around?</w:t>
-      </w:r>
-      <w:r>
-        <w:rPr>
-          <w:lang w:val="en-US"/>
-        </w:rPr>
-        <w:t xml:space="preserve"> (It seems their raycast hits the </w:t>
+        <w:t>back</w:t>
+      </w:r>
+      <w:r>
+        <w:rPr>
+          <w:lang w:val="en-US"/>
+        </w:rPr>
+        <w:t xml:space="preserve"> of the object, instead of the </w:t>
       </w:r>
       <w:r>
         <w:rPr>
@@ -9013,13 +8970,19 @@
           <w:iCs/>
           <w:lang w:val="en-US"/>
         </w:rPr>
-        <w:t>back</w:t>
-      </w:r>
-      <w:r>
-        <w:rPr>
-          <w:lang w:val="en-US"/>
-        </w:rPr>
-        <w:t xml:space="preserve"> of the object, instead of the </w:t>
+        <w:t>front</w:t>
+      </w:r>
+      <w:r>
+        <w:rPr>
+          <w:lang w:val="en-US"/>
+        </w:rPr>
+        <w:t>.</w:t>
+      </w:r>
+      <w:r>
+        <w:rPr>
+          <w:lang w:val="en-US"/>
+        </w:rPr>
+        <w:t xml:space="preserve"> Which suggests the raycast starts </w:t>
       </w:r>
       <w:r>
         <w:rPr>
@@ -9027,19 +8990,196 @@
           <w:iCs/>
           <w:lang w:val="en-US"/>
         </w:rPr>
-        <w:t>front</w:t>
-      </w:r>
-      <w:r>
-        <w:rPr>
-          <w:lang w:val="en-US"/>
-        </w:rPr>
-        <w:t>.</w:t>
-      </w:r>
-      <w:r>
-        <w:rPr>
-          <w:lang w:val="en-US"/>
-        </w:rPr>
-        <w:t xml:space="preserve"> Which suggests the raycast starts </w:t>
+        <w:t>inside</w:t>
+      </w:r>
+      <w:r>
+        <w:rPr>
+          <w:lang w:val="en-US"/>
+        </w:rPr>
+        <w:t xml:space="preserve"> the object because it’s too fast?)</w:t>
+      </w:r>
+    </w:p>
+    <w:p>
+      <w:pPr>
+        <w:pStyle w:val="ListParagraph"/>
+        <w:numPr>
+          <w:ilvl w:val="0"/>
+          <w:numId w:val="4"/>
+        </w:numPr>
+        <w:rPr>
+          <w:lang w:val="en-US"/>
+        </w:rPr>
+      </w:pPr>
+      <w:r>
+        <w:rPr>
+          <w:b/>
+          <w:bCs/>
+          <w:lang w:val="en-US"/>
+        </w:rPr>
+        <w:t xml:space="preserve">Quite crucial: </w:t>
+      </w:r>
+      <w:r>
+        <w:rPr>
+          <w:lang w:val="en-US"/>
+        </w:rPr>
+        <w:t>Similarly, sometimes knives tunnel through some object, deflect loads of times, the never get out of it.</w:t>
+      </w:r>
+    </w:p>
+    <w:p>
+      <w:pPr>
+        <w:pStyle w:val="ListParagraph"/>
+        <w:numPr>
+          <w:ilvl w:val="1"/>
+          <w:numId w:val="4"/>
+        </w:numPr>
+        <w:rPr>
+          <w:lang w:val="en-US"/>
+        </w:rPr>
+      </w:pPr>
+      <w:r>
+        <w:rPr>
+          <w:lang w:val="en-US"/>
+        </w:rPr>
+        <w:t>A big problem, but I’m not sure how to solve this?</w:t>
+      </w:r>
+      <w:r>
+        <w:rPr>
+          <w:lang w:val="en-US"/>
+        </w:rPr>
+        <w:t xml:space="preserve"> A general check if a knife standing still is too much inside an object?</w:t>
+      </w:r>
+    </w:p>
+    <w:p>
+      <w:pPr>
+        <w:pStyle w:val="ListParagraph"/>
+        <w:numPr>
+          <w:ilvl w:val="2"/>
+          <w:numId w:val="4"/>
+        </w:numPr>
+        <w:rPr>
+          <w:lang w:val="en-US"/>
+        </w:rPr>
+      </w:pPr>
+      <w:r>
+        <w:rPr>
+          <w:b/>
+          <w:bCs/>
+          <w:lang w:val="en-US"/>
+        </w:rPr>
+        <w:t>Yes.</w:t>
+      </w:r>
+      <w:r>
+        <w:rPr>
+          <w:lang w:val="en-US"/>
+        </w:rPr>
+        <w:t xml:space="preserve"> When knife comes to rest, detect overlap with objects. If it overlaps one, push it out until it doesn’t overlap anymore.</w:t>
+      </w:r>
+    </w:p>
+    <w:p>
+      <w:pPr>
+        <w:pStyle w:val="ListParagraph"/>
+        <w:numPr>
+          <w:ilvl w:val="0"/>
+          <w:numId w:val="4"/>
+        </w:numPr>
+        <w:rPr>
+          <w:lang w:val="en-US"/>
+        </w:rPr>
+      </w:pPr>
+      <w:r>
+        <w:rPr>
+          <w:lang w:val="en-US"/>
+        </w:rPr>
+        <w:t>When possible, permanently show the effects of a powerup (in a unique, clear way, like a “magnet” shape</w:t>
+      </w:r>
+      <w:r>
+        <w:rPr>
+          <w:lang w:val="en-US"/>
+        </w:rPr>
+        <w:t xml:space="preserve"> or particle effect for the magnet)</w:t>
+      </w:r>
+    </w:p>
+    <w:p>
+      <w:pPr>
+        <w:pStyle w:val="ListParagraph"/>
+        <w:numPr>
+          <w:ilvl w:val="0"/>
+          <w:numId w:val="4"/>
+        </w:numPr>
+        <w:rPr>
+          <w:lang w:val="en-US"/>
+        </w:rPr>
+      </w:pPr>
+      <w:r>
+        <w:rPr>
+          <w:b/>
+          <w:bCs/>
+          <w:lang w:val="en-US"/>
+        </w:rPr>
+        <w:t>Auto-</w:t>
+      </w:r>
+      <w:r>
+        <w:rPr>
+          <w:lang w:val="en-US"/>
+        </w:rPr>
+        <w:t>throwing: automatically use quick-slash when something is near</w:t>
+      </w:r>
+    </w:p>
+    <w:p>
+      <w:pPr>
+        <w:rPr>
+          <w:lang w:val="en-US"/>
+        </w:rPr>
+      </w:pPr>
+    </w:p>
+    <w:p>
+      <w:pPr>
+        <w:pStyle w:val="Heading2"/>
+      </w:pPr>
+      <w:r>
+        <w:t>Better bots</w:t>
+      </w:r>
+    </w:p>
+    <w:p>
+      <w:pPr>
+        <w:pStyle w:val="ListParagraph"/>
+        <w:numPr>
+          <w:ilvl w:val="0"/>
+          <w:numId w:val="9"/>
+        </w:numPr>
+        <w:rPr>
+          <w:lang w:val="en-US"/>
+        </w:rPr>
+      </w:pPr>
+      <w:r>
+        <w:rPr>
+          <w:lang w:val="en-US"/>
+        </w:rPr>
+        <w:t>More properly t</w:t>
+      </w:r>
+      <w:r>
+        <w:rPr>
+          <w:lang w:val="en-US"/>
+        </w:rPr>
+        <w:t>est the bots on other modes.</w:t>
+      </w:r>
+    </w:p>
+    <w:p>
+      <w:pPr>
+        <w:pStyle w:val="ListParagraph"/>
+        <w:numPr>
+          <w:ilvl w:val="0"/>
+          <w:numId w:val="9"/>
+        </w:numPr>
+        <w:rPr>
+          <w:lang w:val="en-US"/>
+        </w:rPr>
+      </w:pPr>
+      <w:r>
+        <w:rPr>
+          <w:lang w:val="en-US"/>
+        </w:rPr>
+        <w:t xml:space="preserve">Bots can “insta-press” buttons. Add </w:t>
       </w:r>
       <w:r>
         <w:rPr>
@@ -9047,13 +9187,177 @@
           <w:iCs/>
           <w:lang w:val="en-US"/>
         </w:rPr>
-        <w:t>inside</w:t>
-      </w:r>
-      <w:r>
-        <w:rPr>
-          <w:lang w:val="en-US"/>
-        </w:rPr>
-        <w:t xml:space="preserve"> the object because it’s too fast?)</w:t>
+        <w:t>some</w:t>
+      </w:r>
+      <w:r>
+        <w:rPr>
+          <w:lang w:val="en-US"/>
+        </w:rPr>
+        <w:t xml:space="preserve"> delay between press/release cycles to make it more manageable?</w:t>
+      </w:r>
+    </w:p>
+    <w:p>
+      <w:pPr>
+        <w:pStyle w:val="ListParagraph"/>
+        <w:numPr>
+          <w:ilvl w:val="1"/>
+          <w:numId w:val="9"/>
+        </w:numPr>
+        <w:rPr>
+          <w:lang w:val="en-US"/>
+        </w:rPr>
+      </w:pPr>
+      <w:r>
+        <w:rPr>
+          <w:lang w:val="en-US"/>
+        </w:rPr>
+        <w:t>Similarly, smooth out rotations (to prevent flipflopping)</w:t>
+      </w:r>
+    </w:p>
+    <w:p>
+      <w:pPr>
+        <w:pStyle w:val="ListParagraph"/>
+        <w:numPr>
+          <w:ilvl w:val="0"/>
+          <w:numId w:val="9"/>
+        </w:numPr>
+        <w:rPr>
+          <w:lang w:val="en-US"/>
+        </w:rPr>
+      </w:pPr>
+      <w:r>
+        <w:rPr>
+          <w:lang w:val="en-US"/>
+        </w:rPr>
+        <w:t xml:space="preserve">Change the </w:t>
+      </w:r>
+      <w:r>
+        <w:rPr>
+          <w:i/>
+          <w:iCs/>
+          <w:lang w:val="en-US"/>
+        </w:rPr>
+        <w:t>global</w:t>
+      </w:r>
+      <w:r>
+        <w:rPr>
+          <w:lang w:val="en-US"/>
+        </w:rPr>
+        <w:t xml:space="preserve"> weight of things also based on distance? (Mostly applicable to less important things. For example, if the closest powerup is quite far away, don’t consider their vector as much.)</w:t>
+      </w:r>
+    </w:p>
+    <w:p>
+      <w:pPr>
+        <w:pStyle w:val="ListParagraph"/>
+        <w:numPr>
+          <w:ilvl w:val="0"/>
+          <w:numId w:val="9"/>
+        </w:numPr>
+        <w:rPr>
+          <w:lang w:val="en-US"/>
+        </w:rPr>
+      </w:pPr>
+      <w:r>
+        <w:rPr>
+          <w:lang w:val="en-US"/>
+        </w:rPr>
+        <w:t>Niceties:</w:t>
+      </w:r>
+    </w:p>
+    <w:p>
+      <w:pPr>
+        <w:pStyle w:val="ListParagraph"/>
+        <w:numPr>
+          <w:ilvl w:val="1"/>
+          <w:numId w:val="9"/>
+        </w:numPr>
+        <w:rPr>
+          <w:lang w:val="en-US"/>
+        </w:rPr>
+      </w:pPr>
+      <w:r>
+        <w:rPr>
+          <w:lang w:val="en-US"/>
+        </w:rPr>
+        <w:t xml:space="preserve">Give personality. </w:t>
+      </w:r>
+    </w:p>
+    <w:p>
+      <w:pPr>
+        <w:pStyle w:val="ListParagraph"/>
+        <w:numPr>
+          <w:ilvl w:val="1"/>
+          <w:numId w:val="9"/>
+        </w:numPr>
+        <w:rPr>
+          <w:lang w:val="en-US"/>
+        </w:rPr>
+      </w:pPr>
+      <w:r>
+        <w:rPr>
+          <w:lang w:val="en-US"/>
+        </w:rPr>
+        <w:t xml:space="preserve">If no knives, </w:t>
+      </w:r>
+      <w:r>
+        <w:rPr>
+          <w:i/>
+          <w:iCs/>
+          <w:lang w:val="en-US"/>
+        </w:rPr>
+        <w:t>and</w:t>
+      </w:r>
+      <w:r>
+        <w:rPr>
+          <w:lang w:val="en-US"/>
+        </w:rPr>
+        <w:t xml:space="preserve"> no knives for grabs, flee from others?</w:t>
+      </w:r>
+    </w:p>
+    <w:p>
+      <w:pPr>
+        <w:pStyle w:val="ListParagraph"/>
+        <w:numPr>
+          <w:ilvl w:val="1"/>
+          <w:numId w:val="9"/>
+        </w:numPr>
+        <w:rPr>
+          <w:lang w:val="en-US"/>
+        </w:rPr>
+      </w:pPr>
+      <w:r>
+        <w:rPr>
+          <w:lang w:val="en-US"/>
+        </w:rPr>
+        <w:t>Add the general niceties.</w:t>
+      </w:r>
+    </w:p>
+    <w:p>
+      <w:pPr>
+        <w:rPr>
+          <w:lang w:val="en-US"/>
+        </w:rPr>
+      </w:pPr>
+    </w:p>
+    <w:p>
+      <w:pPr>
+        <w:rPr>
+          <w:lang w:val="en-US"/>
+        </w:rPr>
+      </w:pPr>
+    </w:p>
+    <w:p>
+      <w:pPr>
+        <w:pStyle w:val="Heading3"/>
+        <w:rPr>
+          <w:lang w:val="en-US"/>
+        </w:rPr>
+      </w:pPr>
+      <w:r>
+        <w:rPr>
+          <w:lang w:val="en-US"/>
+        </w:rPr>
+        <w:t>Really, really optional</w:t>
       </w:r>
     </w:p>
     <w:p>
@@ -9069,17 +9373,9 @@
       </w:pPr>
       <w:r>
         <w:rPr>
-          <w:b/>
-          <w:bCs/>
-          <w:lang w:val="en-US"/>
-        </w:rPr>
-        <w:t xml:space="preserve">Quite crucial: </w:t>
-      </w:r>
-      <w:r>
-        <w:rPr>
-          <w:lang w:val="en-US"/>
-        </w:rPr>
-        <w:t>Similarly, sometimes knives tunnel through some object, deflect loads of times, the never get out of it.</w:t>
+          <w:lang w:val="en-US"/>
+        </w:rPr>
+        <w:t xml:space="preserve">Pirate Curse </w:t>
       </w:r>
     </w:p>
     <w:p>
@@ -9097,20 +9393,14 @@
         <w:rPr>
           <w:lang w:val="en-US"/>
         </w:rPr>
-        <w:t>A big problem, but I’m not sure how to solve this?</w:t>
-      </w:r>
-      <w:r>
-        <w:rPr>
-          <w:lang w:val="en-US"/>
-        </w:rPr>
-        <w:t xml:space="preserve"> A general check if a knife standing still is too much inside an object?</w:t>
-      </w:r>
-    </w:p>
-    <w:p>
-      <w:pPr>
-        <w:pStyle w:val="ListParagraph"/>
-        <w:numPr>
-          <w:ilvl w:val="2"/>
+        <w:t>Add some torches (probably in the stones) for lighting? (Would require particles and animated sprite, otherwise it just doesn’t look good.)</w:t>
+      </w:r>
+    </w:p>
+    <w:p>
+      <w:pPr>
+        <w:pStyle w:val="ListParagraph"/>
+        <w:numPr>
+          <w:ilvl w:val="0"/>
           <w:numId w:val="4"/>
         </w:numPr>
         <w:rPr>
@@ -9119,320 +9409,9 @@
       </w:pPr>
       <w:r>
         <w:rPr>
-          <w:b/>
-          <w:bCs/>
-          <w:lang w:val="en-US"/>
-        </w:rPr>
-        <w:t>Yes.</w:t>
-      </w:r>
-      <w:r>
-        <w:rPr>
-          <w:lang w:val="en-US"/>
-        </w:rPr>
-        <w:t xml:space="preserve"> When knife comes to rest, detect overlap with objects. If it overlaps one, push it out until it doesn’t overlap anymore.</w:t>
-      </w:r>
-    </w:p>
-    <w:p>
-      <w:pPr>
-        <w:pStyle w:val="ListParagraph"/>
-        <w:numPr>
-          <w:ilvl w:val="0"/>
-          <w:numId w:val="4"/>
-        </w:numPr>
-        <w:rPr>
-          <w:lang w:val="en-US"/>
-        </w:rPr>
-      </w:pPr>
-      <w:r>
-        <w:rPr>
-          <w:lang w:val="en-US"/>
-        </w:rPr>
-        <w:t>When possible, permanently show the effects of a powerup (in a unique, clear way, like a “magnet” shape</w:t>
-      </w:r>
-      <w:r>
-        <w:rPr>
-          <w:lang w:val="en-US"/>
-        </w:rPr>
-        <w:t xml:space="preserve"> or particle effect for the magnet)</w:t>
-      </w:r>
-    </w:p>
-    <w:p>
-      <w:pPr>
-        <w:pStyle w:val="ListParagraph"/>
-        <w:numPr>
-          <w:ilvl w:val="0"/>
-          <w:numId w:val="4"/>
-        </w:numPr>
-        <w:rPr>
-          <w:lang w:val="en-US"/>
-        </w:rPr>
-      </w:pPr>
-      <w:r>
-        <w:rPr>
-          <w:b/>
-          <w:bCs/>
-          <w:lang w:val="en-US"/>
-        </w:rPr>
-        <w:t>Auto-</w:t>
-      </w:r>
-      <w:r>
-        <w:rPr>
-          <w:lang w:val="en-US"/>
-        </w:rPr>
-        <w:t>throwing: automatically use quick-slash when something is near</w:t>
-      </w:r>
-    </w:p>
-    <w:p>
-      <w:pPr>
-        <w:rPr>
-          <w:lang w:val="en-US"/>
-        </w:rPr>
-      </w:pPr>
-    </w:p>
-    <w:p>
-      <w:pPr>
-        <w:pStyle w:val="Heading2"/>
-      </w:pPr>
-      <w:r>
-        <w:t>Better bots</w:t>
-      </w:r>
-    </w:p>
-    <w:p>
-      <w:pPr>
-        <w:pStyle w:val="ListParagraph"/>
-        <w:numPr>
-          <w:ilvl w:val="0"/>
-          <w:numId w:val="9"/>
-        </w:numPr>
-        <w:rPr>
-          <w:lang w:val="en-US"/>
-        </w:rPr>
-      </w:pPr>
-      <w:r>
-        <w:rPr>
-          <w:lang w:val="en-US"/>
-        </w:rPr>
-        <w:t>More properly t</w:t>
-      </w:r>
-      <w:r>
-        <w:rPr>
-          <w:lang w:val="en-US"/>
-        </w:rPr>
-        <w:t>est the bots on other modes.</w:t>
-      </w:r>
-    </w:p>
-    <w:p>
-      <w:pPr>
-        <w:pStyle w:val="ListParagraph"/>
-        <w:numPr>
-          <w:ilvl w:val="0"/>
-          <w:numId w:val="9"/>
-        </w:numPr>
-        <w:rPr>
-          <w:lang w:val="en-US"/>
-        </w:rPr>
-      </w:pPr>
-      <w:r>
-        <w:rPr>
-          <w:lang w:val="en-US"/>
-        </w:rPr>
-        <w:t xml:space="preserve">Bots can “insta-press” buttons. Add </w:t>
-      </w:r>
-      <w:r>
-        <w:rPr>
-          <w:i/>
-          <w:iCs/>
-          <w:lang w:val="en-US"/>
-        </w:rPr>
-        <w:t>some</w:t>
-      </w:r>
-      <w:r>
-        <w:rPr>
-          <w:lang w:val="en-US"/>
-        </w:rPr>
-        <w:t xml:space="preserve"> delay between press/release cycles to make it more manageable?</w:t>
-      </w:r>
-    </w:p>
-    <w:p>
-      <w:pPr>
-        <w:pStyle w:val="ListParagraph"/>
-        <w:numPr>
-          <w:ilvl w:val="1"/>
-          <w:numId w:val="9"/>
-        </w:numPr>
-        <w:rPr>
-          <w:lang w:val="en-US"/>
-        </w:rPr>
-      </w:pPr>
-      <w:r>
-        <w:rPr>
-          <w:lang w:val="en-US"/>
-        </w:rPr>
-        <w:t>Similarly, smooth out rotations (to prevent flipflopping)</w:t>
-      </w:r>
-    </w:p>
-    <w:p>
-      <w:pPr>
-        <w:pStyle w:val="ListParagraph"/>
-        <w:numPr>
-          <w:ilvl w:val="0"/>
-          <w:numId w:val="9"/>
-        </w:numPr>
-        <w:rPr>
-          <w:lang w:val="en-US"/>
-        </w:rPr>
-      </w:pPr>
-      <w:r>
-        <w:rPr>
-          <w:lang w:val="en-US"/>
-        </w:rPr>
-        <w:t xml:space="preserve">Change the </w:t>
-      </w:r>
-      <w:r>
-        <w:rPr>
-          <w:i/>
-          <w:iCs/>
-          <w:lang w:val="en-US"/>
-        </w:rPr>
-        <w:t>global</w:t>
-      </w:r>
-      <w:r>
-        <w:rPr>
-          <w:lang w:val="en-US"/>
-        </w:rPr>
-        <w:t xml:space="preserve"> weight of things also based on distance? (Mostly applicable to less important things. For example, if the closest powerup is quite far away, don’t consider their vector as much.)</w:t>
-      </w:r>
-    </w:p>
-    <w:p>
-      <w:pPr>
-        <w:pStyle w:val="ListParagraph"/>
-        <w:numPr>
-          <w:ilvl w:val="0"/>
-          <w:numId w:val="9"/>
-        </w:numPr>
-        <w:rPr>
-          <w:lang w:val="en-US"/>
-        </w:rPr>
-      </w:pPr>
-      <w:r>
-        <w:rPr>
-          <w:lang w:val="en-US"/>
-        </w:rPr>
-        <w:t>Niceties:</w:t>
-      </w:r>
-    </w:p>
-    <w:p>
-      <w:pPr>
-        <w:pStyle w:val="ListParagraph"/>
-        <w:numPr>
-          <w:ilvl w:val="1"/>
-          <w:numId w:val="9"/>
-        </w:numPr>
-        <w:rPr>
-          <w:lang w:val="en-US"/>
-        </w:rPr>
-      </w:pPr>
-      <w:r>
-        <w:rPr>
-          <w:lang w:val="en-US"/>
-        </w:rPr>
-        <w:t xml:space="preserve">Give personality. </w:t>
-      </w:r>
-    </w:p>
-    <w:p>
-      <w:pPr>
-        <w:pStyle w:val="ListParagraph"/>
-        <w:numPr>
-          <w:ilvl w:val="1"/>
-          <w:numId w:val="9"/>
-        </w:numPr>
-        <w:rPr>
-          <w:lang w:val="en-US"/>
-        </w:rPr>
-      </w:pPr>
-      <w:r>
-        <w:rPr>
-          <w:lang w:val="en-US"/>
-        </w:rPr>
-        <w:t xml:space="preserve">If no knives, </w:t>
-      </w:r>
-      <w:r>
-        <w:rPr>
-          <w:i/>
-          <w:iCs/>
-          <w:lang w:val="en-US"/>
-        </w:rPr>
-        <w:t>and</w:t>
-      </w:r>
-      <w:r>
-        <w:rPr>
-          <w:lang w:val="en-US"/>
-        </w:rPr>
-        <w:t xml:space="preserve"> no knives for grabs, flee from others?</w:t>
-      </w:r>
-    </w:p>
-    <w:p>
-      <w:pPr>
-        <w:pStyle w:val="ListParagraph"/>
-        <w:numPr>
-          <w:ilvl w:val="1"/>
-          <w:numId w:val="9"/>
-        </w:numPr>
-        <w:rPr>
-          <w:lang w:val="en-US"/>
-        </w:rPr>
-      </w:pPr>
-      <w:r>
-        <w:rPr>
-          <w:lang w:val="en-US"/>
-        </w:rPr>
-        <w:t>Add the general niceties.</w:t>
-      </w:r>
-    </w:p>
-    <w:p>
-      <w:pPr>
-        <w:rPr>
-          <w:lang w:val="en-US"/>
-        </w:rPr>
-      </w:pPr>
-    </w:p>
-    <w:p>
-      <w:pPr>
-        <w:rPr>
-          <w:lang w:val="en-US"/>
-        </w:rPr>
-      </w:pPr>
-    </w:p>
-    <w:p>
-      <w:pPr>
-        <w:pStyle w:val="Heading3"/>
-        <w:rPr>
-          <w:lang w:val="en-US"/>
-        </w:rPr>
-      </w:pPr>
-      <w:r>
-        <w:rPr>
-          <w:lang w:val="en-US"/>
-        </w:rPr>
-        <w:t>Really, really optional</w:t>
-      </w:r>
-    </w:p>
-    <w:p>
-      <w:pPr>
-        <w:pStyle w:val="ListParagraph"/>
-        <w:numPr>
-          <w:ilvl w:val="0"/>
-          <w:numId w:val="4"/>
-        </w:numPr>
-        <w:rPr>
-          <w:lang w:val="en-US"/>
-        </w:rPr>
-      </w:pPr>
-      <w:r>
-        <w:rPr>
-          <w:lang w:val="en-US"/>
-        </w:rPr>
-        <w:t xml:space="preserve">Pirate Curse </w:t>
+          <w:lang w:val="en-US"/>
+        </w:rPr>
+        <w:t>Family Dinner</w:t>
       </w:r>
     </w:p>
     <w:p>
@@ -9450,7 +9429,7 @@
         <w:rPr>
           <w:lang w:val="en-US"/>
         </w:rPr>
-        <w:t>Add some torches (probably in the stones) for lighting? (Would require particles and animated sprite, otherwise it just doesn’t look good.)</w:t>
+        <w:t>Occlusions also on objects themselves (make them their own sprite to ignore that), food uses the “multicolor” coloring … which doesn’t look good at all.</w:t>
       </w:r>
     </w:p>
     <w:p>
@@ -9468,7 +9447,7 @@
         <w:rPr>
           <w:lang w:val="en-US"/>
         </w:rPr>
-        <w:t>Family Dinner</w:t>
+        <w:t>Haunted House</w:t>
       </w:r>
     </w:p>
     <w:p>
@@ -9486,25 +9465,7 @@
         <w:rPr>
           <w:lang w:val="en-US"/>
         </w:rPr>
-        <w:t>Occlusions also on objects themselves (make them their own sprite to ignore that), food uses the “multicolor” coloring … which doesn’t look good at all.</w:t>
-      </w:r>
-    </w:p>
-    <w:p>
-      <w:pPr>
-        <w:pStyle w:val="ListParagraph"/>
-        <w:numPr>
-          <w:ilvl w:val="0"/>
-          <w:numId w:val="4"/>
-        </w:numPr>
-        <w:rPr>
-          <w:lang w:val="en-US"/>
-        </w:rPr>
-      </w:pPr>
-      <w:r>
-        <w:rPr>
-          <w:lang w:val="en-US"/>
-        </w:rPr>
-        <w:t>Haunted House</w:t>
+        <w:t>Not sure about lighting + the completely empty walls and space</w:t>
       </w:r>
     </w:p>
     <w:p>
@@ -9522,8 +9483,25 @@
         <w:rPr>
           <w:lang w:val="en-US"/>
         </w:rPr>
-        <w:lastRenderedPageBreak/>
-        <w:t>Not sure about lighting + the completely empty walls and space</w:t>
+        <w:t>Sound effect on arena change</w:t>
+      </w:r>
+    </w:p>
+    <w:p>
+      <w:pPr>
+        <w:pStyle w:val="ListParagraph"/>
+        <w:numPr>
+          <w:ilvl w:val="0"/>
+          <w:numId w:val="4"/>
+        </w:numPr>
+        <w:rPr>
+          <w:lang w:val="en-US"/>
+        </w:rPr>
+      </w:pPr>
+      <w:r>
+        <w:rPr>
+          <w:lang w:val="en-US"/>
+        </w:rPr>
+        <w:t>Swimming pool:</w:t>
       </w:r>
     </w:p>
     <w:p>
@@ -9541,42 +9519,7 @@
         <w:rPr>
           <w:lang w:val="en-US"/>
         </w:rPr>
-        <w:t>Sound effect on arena change</w:t>
-      </w:r>
-    </w:p>
-    <w:p>
-      <w:pPr>
-        <w:pStyle w:val="ListParagraph"/>
-        <w:numPr>
-          <w:ilvl w:val="0"/>
-          <w:numId w:val="4"/>
-        </w:numPr>
-        <w:rPr>
-          <w:lang w:val="en-US"/>
-        </w:rPr>
-      </w:pPr>
-      <w:r>
-        <w:rPr>
-          <w:lang w:val="en-US"/>
-        </w:rPr>
-        <w:t>Swimming pool:</w:t>
-      </w:r>
-    </w:p>
-    <w:p>
-      <w:pPr>
-        <w:pStyle w:val="ListParagraph"/>
-        <w:numPr>
-          <w:ilvl w:val="1"/>
-          <w:numId w:val="4"/>
-        </w:numPr>
-        <w:rPr>
-          <w:lang w:val="en-US"/>
-        </w:rPr>
-      </w:pPr>
-      <w:r>
-        <w:rPr>
-          <w:lang w:val="en-US"/>
-        </w:rPr>
+        <w:lastRenderedPageBreak/>
         <w:t>Make light distribution nicer (symmetric?) =&gt; in general, find ways to make it look slightly better</w:t>
       </w:r>
     </w:p>
@@ -13994,6 +13937,7 @@
   <w:style w:type="character" w:default="1" w:styleId="DefaultParagraphFont">
     <w:name w:val="Default Paragraph Font"/>
     <w:uiPriority w:val="1"/>
+    <w:semiHidden/>
     <w:unhideWhenUsed/>
   </w:style>
   <w:style w:type="table" w:default="1" w:styleId="TableNormal">

</xml_diff>

<commit_message>
As good as done for release
</commit_message>
<xml_diff>
--- a/non-game/[Idea] Carving Pumpkins.docx
+++ b/non-game/[Idea] Carving Pumpkins.docx
@@ -795,12 +795,14 @@
           <w:lang w:val="en-US"/>
         </w:rPr>
       </w:pPr>
+      <w:proofErr w:type="spellStart"/>
       <w:r>
         <w:rPr>
           <w:lang w:val="en-US"/>
         </w:rPr>
         <w:t>PlayerParts</w:t>
       </w:r>
+      <w:proofErr w:type="spellEnd"/>
     </w:p>
     <w:p>
       <w:pPr>
@@ -813,6 +815,7 @@
           <w:lang w:val="en-US"/>
         </w:rPr>
       </w:pPr>
+      <w:proofErr w:type="spellStart"/>
       <w:r>
         <w:rPr>
           <w:lang w:val="en-US"/>
@@ -825,6 +828,7 @@
         </w:rPr>
         <w:t>s</w:t>
       </w:r>
+      <w:proofErr w:type="spellEnd"/>
       <w:r>
         <w:rPr>
           <w:lang w:val="en-US"/>
@@ -843,6 +847,7 @@
           <w:lang w:val="en-US"/>
         </w:rPr>
       </w:pPr>
+      <w:proofErr w:type="spellStart"/>
       <w:r>
         <w:rPr>
           <w:lang w:val="en-US"/>
@@ -855,6 +860,7 @@
         </w:rPr>
         <w:t>s</w:t>
       </w:r>
+      <w:proofErr w:type="spellEnd"/>
       <w:r>
         <w:rPr>
           <w:lang w:val="en-US"/>
@@ -873,6 +879,7 @@
           <w:lang w:val="en-US"/>
         </w:rPr>
       </w:pPr>
+      <w:proofErr w:type="spellStart"/>
       <w:r>
         <w:rPr>
           <w:lang w:val="en-US"/>
@@ -885,6 +892,7 @@
         </w:rPr>
         <w:t>s</w:t>
       </w:r>
+      <w:proofErr w:type="spellEnd"/>
       <w:r>
         <w:rPr>
           <w:lang w:val="en-US"/>
@@ -903,6 +911,7 @@
           <w:lang w:val="en-US"/>
         </w:rPr>
       </w:pPr>
+      <w:proofErr w:type="spellStart"/>
       <w:r>
         <w:rPr>
           <w:lang w:val="en-US"/>
@@ -915,6 +924,7 @@
         </w:rPr>
         <w:t>s</w:t>
       </w:r>
+      <w:proofErr w:type="spellEnd"/>
       <w:r>
         <w:rPr>
           <w:lang w:val="en-US"/>
@@ -951,12 +961,14 @@
           <w:lang w:val="en-US"/>
         </w:rPr>
       </w:pPr>
+      <w:proofErr w:type="spellStart"/>
       <w:r>
         <w:rPr>
           <w:lang w:val="en-US"/>
         </w:rPr>
         <w:t>PowerupsRevealed</w:t>
       </w:r>
+      <w:proofErr w:type="spellEnd"/>
     </w:p>
     <w:p>
       <w:pPr>
@@ -969,12 +981,14 @@
           <w:lang w:val="en-US"/>
         </w:rPr>
       </w:pPr>
+      <w:proofErr w:type="spellStart"/>
       <w:r>
         <w:rPr>
           <w:lang w:val="en-US"/>
         </w:rPr>
         <w:t>PowerupsUnrevealed</w:t>
       </w:r>
+      <w:proofErr w:type="spellEnd"/>
     </w:p>
     <w:p>
       <w:pPr>
@@ -987,6 +1001,7 @@
           <w:lang w:val="en-US"/>
         </w:rPr>
       </w:pPr>
+      <w:proofErr w:type="spellStart"/>
       <w:r>
         <w:rPr>
           <w:lang w:val="en-US"/>
@@ -999,6 +1014,7 @@
         </w:rPr>
         <w:t>s</w:t>
       </w:r>
+      <w:proofErr w:type="spellEnd"/>
       <w:r>
         <w:rPr>
           <w:lang w:val="en-US"/>
@@ -1031,11 +1047,33 @@
           <w:lang w:val="en-US"/>
         </w:rPr>
       </w:pPr>
-      <w:r>
-        <w:rPr>
-          <w:lang w:val="en-US"/>
-        </w:rPr>
-        <w:t>IgnoreNavs =&gt; not counted when generating navigation for Bots (used for things that will move around or can be destroyed+respawned)</w:t>
+      <w:proofErr w:type="spellStart"/>
+      <w:r>
+        <w:rPr>
+          <w:lang w:val="en-US"/>
+        </w:rPr>
+        <w:t>IgnoreNavs</w:t>
+      </w:r>
+      <w:proofErr w:type="spellEnd"/>
+      <w:r>
+        <w:rPr>
+          <w:lang w:val="en-US"/>
+        </w:rPr>
+        <w:t xml:space="preserve"> =&gt; not counted when generating navigation for Bots (used for things that will move around or can be </w:t>
+      </w:r>
+      <w:proofErr w:type="spellStart"/>
+      <w:r>
+        <w:rPr>
+          <w:lang w:val="en-US"/>
+        </w:rPr>
+        <w:t>destroyed+respawned</w:t>
+      </w:r>
+      <w:proofErr w:type="spellEnd"/>
+      <w:r>
+        <w:rPr>
+          <w:lang w:val="en-US"/>
+        </w:rPr>
+        <w:t>)</w:t>
       </w:r>
     </w:p>
     <w:p>
@@ -1067,11 +1105,19 @@
           <w:lang w:val="en-US"/>
         </w:rPr>
       </w:pPr>
-      <w:r>
-        <w:rPr>
-          <w:lang w:val="en-US"/>
-        </w:rPr>
-        <w:t>ThrowableDeleters =&gt; deletes a throwable upon hit</w:t>
+      <w:proofErr w:type="spellStart"/>
+      <w:r>
+        <w:rPr>
+          <w:lang w:val="en-US"/>
+        </w:rPr>
+        <w:t>ThrowableDeleters</w:t>
+      </w:r>
+      <w:proofErr w:type="spellEnd"/>
+      <w:r>
+        <w:rPr>
+          <w:lang w:val="en-US"/>
+        </w:rPr>
+        <w:t xml:space="preserve"> =&gt; deletes a throwable upon hit</w:t>
       </w:r>
       <w:r>
         <w:rPr>
@@ -1111,13 +1157,35 @@
         <w:rPr>
           <w:lang w:val="en-US"/>
         </w:rPr>
-        <w:t xml:space="preserve"> the Stuckables</w:t>
-      </w:r>
-      <w:r>
-        <w:rPr>
-          <w:lang w:val="en-US"/>
-        </w:rPr>
-        <w:t xml:space="preserve"> and Sliceables means things are stuck in it </w:t>
+        <w:t xml:space="preserve"> the </w:t>
+      </w:r>
+      <w:proofErr w:type="spellStart"/>
+      <w:r>
+        <w:rPr>
+          <w:lang w:val="en-US"/>
+        </w:rPr>
+        <w:t>Stuckables</w:t>
+      </w:r>
+      <w:proofErr w:type="spellEnd"/>
+      <w:r>
+        <w:rPr>
+          <w:lang w:val="en-US"/>
+        </w:rPr>
+        <w:t xml:space="preserve"> and </w:t>
+      </w:r>
+      <w:proofErr w:type="spellStart"/>
+      <w:r>
+        <w:rPr>
+          <w:lang w:val="en-US"/>
+        </w:rPr>
+        <w:t>Sliceables</w:t>
+      </w:r>
+      <w:proofErr w:type="spellEnd"/>
+      <w:r>
+        <w:rPr>
+          <w:lang w:val="en-US"/>
+        </w:rPr>
+        <w:t xml:space="preserve"> means things are stuck in it </w:t>
       </w:r>
       <w:r>
         <w:rPr>
@@ -1206,8 +1274,16 @@
         <w:rPr>
           <w:lang w:val="en-US"/>
         </w:rPr>
-        <w:t>Dicey Slicey</w:t>
-      </w:r>
+        <w:t xml:space="preserve">Dicey </w:t>
+      </w:r>
+      <w:proofErr w:type="spellStart"/>
+      <w:r>
+        <w:rPr>
+          <w:lang w:val="en-US"/>
+        </w:rPr>
+        <w:t>Slicey</w:t>
+      </w:r>
+      <w:proofErr w:type="spellEnd"/>
     </w:p>
     <w:p>
       <w:pPr>
@@ -1260,7 +1336,21 @@
         <w:rPr>
           <w:lang w:val="en-US"/>
         </w:rPr>
-        <w:t>Collect ‘em All</w:t>
+        <w:t>Collect ‘</w:t>
+      </w:r>
+      <w:proofErr w:type="spellStart"/>
+      <w:r>
+        <w:rPr>
+          <w:lang w:val="en-US"/>
+        </w:rPr>
+        <w:t>em</w:t>
+      </w:r>
+      <w:proofErr w:type="spellEnd"/>
+      <w:r>
+        <w:rPr>
+          <w:lang w:val="en-US"/>
+        </w:rPr>
+        <w:t xml:space="preserve"> All</w:t>
       </w:r>
     </w:p>
     <w:p>
@@ -1875,11 +1965,19 @@
           <w:lang w:val="en-US"/>
         </w:rPr>
       </w:pPr>
-      <w:r>
-        <w:rPr>
-          <w:lang w:val="en-US"/>
-        </w:rPr>
-        <w:t>Ropeless race</w:t>
+      <w:proofErr w:type="spellStart"/>
+      <w:r>
+        <w:rPr>
+          <w:lang w:val="en-US"/>
+        </w:rPr>
+        <w:t>Ropeless</w:t>
+      </w:r>
+      <w:proofErr w:type="spellEnd"/>
+      <w:r>
+        <w:rPr>
+          <w:lang w:val="en-US"/>
+        </w:rPr>
+        <w:t xml:space="preserve"> race</w:t>
       </w:r>
       <w:r>
         <w:rPr>
@@ -2395,8 +2493,16 @@
         <w:rPr>
           <w:lang w:val="en-US"/>
         </w:rPr>
-        <w:t>=&gt; you are temporarily unslicable</w:t>
-      </w:r>
+        <w:t xml:space="preserve">=&gt; you are temporarily </w:t>
+      </w:r>
+      <w:proofErr w:type="spellStart"/>
+      <w:r>
+        <w:rPr>
+          <w:lang w:val="en-US"/>
+        </w:rPr>
+        <w:t>unslicable</w:t>
+      </w:r>
+      <w:proofErr w:type="spellEnd"/>
     </w:p>
     <w:p>
       <w:pPr>
@@ -2923,12 +3029,14 @@
           <w:lang w:val="en-US"/>
         </w:rPr>
       </w:pPr>
+      <w:proofErr w:type="spellStart"/>
       <w:r>
         <w:rPr>
           <w:lang w:val="en-US"/>
         </w:rPr>
         <w:t>Misc</w:t>
       </w:r>
+      <w:proofErr w:type="spellEnd"/>
       <w:r>
         <w:rPr>
           <w:lang w:val="en-US"/>
@@ -3323,7 +3431,25 @@
           <w:bCs/>
           <w:lang w:val="en-US"/>
         </w:rPr>
-        <w:t>Fun slicy stuff</w:t>
+        <w:t xml:space="preserve">Fun </w:t>
+      </w:r>
+      <w:proofErr w:type="spellStart"/>
+      <w:r>
+        <w:rPr>
+          <w:b/>
+          <w:bCs/>
+          <w:lang w:val="en-US"/>
+        </w:rPr>
+        <w:t>slicy</w:t>
+      </w:r>
+      <w:proofErr w:type="spellEnd"/>
+      <w:r>
+        <w:rPr>
+          <w:b/>
+          <w:bCs/>
+          <w:lang w:val="en-US"/>
+        </w:rPr>
+        <w:t xml:space="preserve"> stuff</w:t>
       </w:r>
       <w:r>
         <w:rPr>
@@ -3606,7 +3732,25 @@
           <w:bCs/>
           <w:lang w:val="en-US"/>
         </w:rPr>
-        <w:t>Fun slicy stuff</w:t>
+        <w:t xml:space="preserve">Fun </w:t>
+      </w:r>
+      <w:proofErr w:type="spellStart"/>
+      <w:r>
+        <w:rPr>
+          <w:b/>
+          <w:bCs/>
+          <w:lang w:val="en-US"/>
+        </w:rPr>
+        <w:t>slicy</w:t>
+      </w:r>
+      <w:proofErr w:type="spellEnd"/>
+      <w:r>
+        <w:rPr>
+          <w:b/>
+          <w:bCs/>
+          <w:lang w:val="en-US"/>
+        </w:rPr>
+        <w:t xml:space="preserve"> stuff</w:t>
       </w:r>
       <w:r>
         <w:rPr>
@@ -3829,7 +3973,25 @@
           <w:bCs/>
           <w:lang w:val="en-US"/>
         </w:rPr>
-        <w:t>Fun slicy stuff</w:t>
+        <w:t xml:space="preserve">Fun </w:t>
+      </w:r>
+      <w:proofErr w:type="spellStart"/>
+      <w:r>
+        <w:rPr>
+          <w:b/>
+          <w:bCs/>
+          <w:lang w:val="en-US"/>
+        </w:rPr>
+        <w:t>slicy</w:t>
+      </w:r>
+      <w:proofErr w:type="spellEnd"/>
+      <w:r>
+        <w:rPr>
+          <w:b/>
+          <w:bCs/>
+          <w:lang w:val="en-US"/>
+        </w:rPr>
+        <w:t xml:space="preserve"> stuff</w:t>
       </w:r>
       <w:r>
         <w:rPr>
@@ -4147,13 +4309,23 @@
         </w:rPr>
         <w:t xml:space="preserve">Fun </w:t>
       </w:r>
-      <w:r>
-        <w:rPr>
-          <w:b/>
-          <w:bCs/>
-          <w:lang w:val="en-US"/>
-        </w:rPr>
-        <w:t>slicy stuff</w:t>
+      <w:proofErr w:type="spellStart"/>
+      <w:r>
+        <w:rPr>
+          <w:b/>
+          <w:bCs/>
+          <w:lang w:val="en-US"/>
+        </w:rPr>
+        <w:t>slicy</w:t>
+      </w:r>
+      <w:proofErr w:type="spellEnd"/>
+      <w:r>
+        <w:rPr>
+          <w:b/>
+          <w:bCs/>
+          <w:lang w:val="en-US"/>
+        </w:rPr>
+        <w:t xml:space="preserve"> stuff</w:t>
       </w:r>
       <w:r>
         <w:rPr>
@@ -4406,7 +4578,25 @@
           <w:bCs/>
           <w:lang w:val="en-US"/>
         </w:rPr>
-        <w:t>Fun slicy stuff</w:t>
+        <w:t xml:space="preserve">Fun </w:t>
+      </w:r>
+      <w:proofErr w:type="spellStart"/>
+      <w:r>
+        <w:rPr>
+          <w:b/>
+          <w:bCs/>
+          <w:lang w:val="en-US"/>
+        </w:rPr>
+        <w:t>slicy</w:t>
+      </w:r>
+      <w:proofErr w:type="spellEnd"/>
+      <w:r>
+        <w:rPr>
+          <w:b/>
+          <w:bCs/>
+          <w:lang w:val="en-US"/>
+        </w:rPr>
+        <w:t xml:space="preserve"> stuff</w:t>
       </w:r>
       <w:r>
         <w:rPr>
@@ -4679,7 +4869,25 @@
           <w:bCs/>
           <w:lang w:val="en-US"/>
         </w:rPr>
-        <w:t>Fun slicy stuff?</w:t>
+        <w:t xml:space="preserve">Fun </w:t>
+      </w:r>
+      <w:proofErr w:type="spellStart"/>
+      <w:r>
+        <w:rPr>
+          <w:b/>
+          <w:bCs/>
+          <w:lang w:val="en-US"/>
+        </w:rPr>
+        <w:t>slicy</w:t>
+      </w:r>
+      <w:proofErr w:type="spellEnd"/>
+      <w:r>
+        <w:rPr>
+          <w:b/>
+          <w:bCs/>
+          <w:lang w:val="en-US"/>
+        </w:rPr>
+        <w:t xml:space="preserve"> stuff?</w:t>
       </w:r>
       <w:r>
         <w:rPr>
@@ -4866,7 +5074,25 @@
           <w:bCs/>
           <w:lang w:val="en-US"/>
         </w:rPr>
-        <w:t>Fun slicy stuff?</w:t>
+        <w:t xml:space="preserve">Fun </w:t>
+      </w:r>
+      <w:proofErr w:type="spellStart"/>
+      <w:r>
+        <w:rPr>
+          <w:b/>
+          <w:bCs/>
+          <w:lang w:val="en-US"/>
+        </w:rPr>
+        <w:t>slicy</w:t>
+      </w:r>
+      <w:proofErr w:type="spellEnd"/>
+      <w:r>
+        <w:rPr>
+          <w:b/>
+          <w:bCs/>
+          <w:lang w:val="en-US"/>
+        </w:rPr>
+        <w:t xml:space="preserve"> stuff?</w:t>
       </w:r>
       <w:r>
         <w:rPr>
@@ -5090,6 +5316,7 @@
           <w:lang w:val="en-US"/>
         </w:rPr>
       </w:pPr>
+      <w:proofErr w:type="spellStart"/>
       <w:r>
         <w:rPr>
           <w:b/>
@@ -5098,6 +5325,7 @@
         </w:rPr>
         <w:t>SelfSlice</w:t>
       </w:r>
+      <w:proofErr w:type="spellEnd"/>
       <w:r>
         <w:rPr>
           <w:lang w:val="en-US"/>
@@ -5188,13 +5416,23 @@
           <w:lang w:val="en-US"/>
         </w:rPr>
       </w:pPr>
-      <w:r>
-        <w:rPr>
-          <w:b/>
-          <w:bCs/>
-          <w:lang w:val="en-US"/>
-        </w:rPr>
-        <w:t>BigCurse:</w:t>
+      <w:proofErr w:type="spellStart"/>
+      <w:r>
+        <w:rPr>
+          <w:b/>
+          <w:bCs/>
+          <w:lang w:val="en-US"/>
+        </w:rPr>
+        <w:t>BigCurse</w:t>
+      </w:r>
+      <w:proofErr w:type="spellEnd"/>
+      <w:r>
+        <w:rPr>
+          <w:b/>
+          <w:bCs/>
+          <w:lang w:val="en-US"/>
+        </w:rPr>
+        <w:t>:</w:t>
       </w:r>
       <w:r>
         <w:rPr>
@@ -5240,7 +5478,25 @@
           <w:bCs/>
           <w:lang w:val="en-US"/>
         </w:rPr>
-        <w:t>Fun slicy stuff?</w:t>
+        <w:t xml:space="preserve">Fun </w:t>
+      </w:r>
+      <w:proofErr w:type="spellStart"/>
+      <w:r>
+        <w:rPr>
+          <w:b/>
+          <w:bCs/>
+          <w:lang w:val="en-US"/>
+        </w:rPr>
+        <w:t>slicy</w:t>
+      </w:r>
+      <w:proofErr w:type="spellEnd"/>
+      <w:r>
+        <w:rPr>
+          <w:b/>
+          <w:bCs/>
+          <w:lang w:val="en-US"/>
+        </w:rPr>
+        <w:t xml:space="preserve"> stuff?</w:t>
       </w:r>
       <w:r>
         <w:rPr>
@@ -5663,7 +5919,25 @@
           <w:bCs/>
           <w:lang w:val="en-US"/>
         </w:rPr>
-        <w:t>Fun slicy stuff?</w:t>
+        <w:t xml:space="preserve">Fun </w:t>
+      </w:r>
+      <w:proofErr w:type="spellStart"/>
+      <w:r>
+        <w:rPr>
+          <w:b/>
+          <w:bCs/>
+          <w:lang w:val="en-US"/>
+        </w:rPr>
+        <w:t>slicy</w:t>
+      </w:r>
+      <w:proofErr w:type="spellEnd"/>
+      <w:r>
+        <w:rPr>
+          <w:b/>
+          <w:bCs/>
+          <w:lang w:val="en-US"/>
+        </w:rPr>
+        <w:t xml:space="preserve"> stuff?</w:t>
       </w:r>
       <w:r>
         <w:rPr>
@@ -5749,6 +6023,12 @@
           <w:lang w:val="en-US"/>
         </w:rPr>
         <w:t>Cheese Factory</w:t>
+      </w:r>
+      <w:r>
+        <w:rPr>
+          <w:lang w:val="en-US"/>
+        </w:rPr>
+        <w:t xml:space="preserve"> (Skipped because too much work)</w:t>
       </w:r>
     </w:p>
     <w:p>
@@ -5893,7 +6173,21 @@
         <w:rPr>
           <w:lang w:val="en-US"/>
         </w:rPr>
-        <w:t>skippy slidy?</w:t>
+        <w:t xml:space="preserve">skippy </w:t>
+      </w:r>
+      <w:proofErr w:type="spellStart"/>
+      <w:r>
+        <w:rPr>
+          <w:lang w:val="en-US"/>
+        </w:rPr>
+        <w:t>slidy</w:t>
+      </w:r>
+      <w:proofErr w:type="spellEnd"/>
+      <w:r>
+        <w:rPr>
+          <w:lang w:val="en-US"/>
+        </w:rPr>
+        <w:t>?</w:t>
       </w:r>
       <w:r>
         <w:rPr>
@@ -5987,7 +6281,25 @@
           <w:bCs/>
           <w:lang w:val="en-US"/>
         </w:rPr>
-        <w:t xml:space="preserve">Fun slicy stuff? </w:t>
+        <w:t xml:space="preserve">Fun </w:t>
+      </w:r>
+      <w:proofErr w:type="spellStart"/>
+      <w:r>
+        <w:rPr>
+          <w:b/>
+          <w:bCs/>
+          <w:lang w:val="en-US"/>
+        </w:rPr>
+        <w:t>slicy</w:t>
+      </w:r>
+      <w:proofErr w:type="spellEnd"/>
+      <w:r>
+        <w:rPr>
+          <w:b/>
+          <w:bCs/>
+          <w:lang w:val="en-US"/>
+        </w:rPr>
+        <w:t xml:space="preserve"> stuff? </w:t>
       </w:r>
       <w:r>
         <w:rPr>
@@ -6057,7 +6369,7 @@
     </w:p>
     <w:p>
       <w:pPr>
-        <w:pStyle w:val="Heading2"/>
+        <w:pStyle w:val="Heading3"/>
       </w:pPr>
       <w:r>
         <w:t>Training ravines (Implemented)</w:t>
@@ -6205,11 +6517,19 @@
           <w:lang w:val="en-US"/>
         </w:rPr>
       </w:pPr>
-      <w:r>
-        <w:rPr>
-          <w:lang w:val="en-US"/>
-        </w:rPr>
-        <w:t>WeB o’ Spiders</w:t>
+      <w:proofErr w:type="spellStart"/>
+      <w:r>
+        <w:rPr>
+          <w:lang w:val="en-US"/>
+        </w:rPr>
+        <w:t>WeB</w:t>
+      </w:r>
+      <w:proofErr w:type="spellEnd"/>
+      <w:r>
+        <w:rPr>
+          <w:lang w:val="en-US"/>
+        </w:rPr>
+        <w:t xml:space="preserve"> o’ Spiders</w:t>
       </w:r>
     </w:p>
     <w:p>
@@ -6481,7 +6801,21 @@
         <w:rPr>
           <w:lang w:val="en-US"/>
         </w:rPr>
-        <w:t xml:space="preserve"> Add lights, canvas modulate, and light occluders where needed.</w:t>
+        <w:t xml:space="preserve"> Add lights, canvas modulate, and light </w:t>
+      </w:r>
+      <w:proofErr w:type="spellStart"/>
+      <w:r>
+        <w:rPr>
+          <w:lang w:val="en-US"/>
+        </w:rPr>
+        <w:t>occluders</w:t>
+      </w:r>
+      <w:proofErr w:type="spellEnd"/>
+      <w:r>
+        <w:rPr>
+          <w:lang w:val="en-US"/>
+        </w:rPr>
+        <w:t xml:space="preserve"> where needed.</w:t>
       </w:r>
     </w:p>
     <w:p>
@@ -6509,7 +6843,21 @@
         <w:rPr>
           <w:lang w:val="en-US"/>
         </w:rPr>
-        <w:t xml:space="preserve"> Finetune, add custom logic, make some things stuckable or deflectable or sliceable.</w:t>
+        <w:t xml:space="preserve"> Finetune, add custom logic, make some things </w:t>
+      </w:r>
+      <w:proofErr w:type="spellStart"/>
+      <w:r>
+        <w:rPr>
+          <w:lang w:val="en-US"/>
+        </w:rPr>
+        <w:t>stuckable</w:t>
+      </w:r>
+      <w:proofErr w:type="spellEnd"/>
+      <w:r>
+        <w:rPr>
+          <w:lang w:val="en-US"/>
+        </w:rPr>
+        <w:t xml:space="preserve"> or deflectable or sliceable.</w:t>
       </w:r>
     </w:p>
     <w:p>
@@ -6916,12 +7264,14 @@
           <w:lang w:val="en-US"/>
         </w:rPr>
       </w:pPr>
+      <w:proofErr w:type="spellStart"/>
       <w:r>
         <w:rPr>
           <w:lang w:val="en-US"/>
         </w:rPr>
         <w:t>Misc</w:t>
       </w:r>
+      <w:proofErr w:type="spellEnd"/>
     </w:p>
     <w:p>
       <w:pPr>
@@ -7323,7 +7673,35 @@
         <w:rPr>
           <w:lang w:val="en-US"/>
         </w:rPr>
-        <w:t xml:space="preserve"> CollisionShape is created, and everything goes via RayCasts. Needed for objects that </w:t>
+        <w:t xml:space="preserve"> </w:t>
+      </w:r>
+      <w:proofErr w:type="spellStart"/>
+      <w:r>
+        <w:rPr>
+          <w:lang w:val="en-US"/>
+        </w:rPr>
+        <w:t>CollisionShape</w:t>
+      </w:r>
+      <w:proofErr w:type="spellEnd"/>
+      <w:r>
+        <w:rPr>
+          <w:lang w:val="en-US"/>
+        </w:rPr>
+        <w:t xml:space="preserve"> is created, and everything goes via </w:t>
+      </w:r>
+      <w:proofErr w:type="spellStart"/>
+      <w:r>
+        <w:rPr>
+          <w:lang w:val="en-US"/>
+        </w:rPr>
+        <w:t>RayCasts</w:t>
+      </w:r>
+      <w:proofErr w:type="spellEnd"/>
+      <w:r>
+        <w:rPr>
+          <w:lang w:val="en-US"/>
+        </w:rPr>
+        <w:t xml:space="preserve">. Needed for objects that </w:t>
       </w:r>
       <w:r>
         <w:rPr>
@@ -7355,7 +7733,35 @@
         <w:rPr>
           <w:lang w:val="en-US"/>
         </w:rPr>
-        <w:t>If true, a KinematicBody and CollisionShape are added and used for movement</w:t>
+        <w:t xml:space="preserve">If true, a </w:t>
+      </w:r>
+      <w:proofErr w:type="spellStart"/>
+      <w:r>
+        <w:rPr>
+          <w:lang w:val="en-US"/>
+        </w:rPr>
+        <w:t>KinematicBody</w:t>
+      </w:r>
+      <w:proofErr w:type="spellEnd"/>
+      <w:r>
+        <w:rPr>
+          <w:lang w:val="en-US"/>
+        </w:rPr>
+        <w:t xml:space="preserve"> and </w:t>
+      </w:r>
+      <w:proofErr w:type="spellStart"/>
+      <w:r>
+        <w:rPr>
+          <w:lang w:val="en-US"/>
+        </w:rPr>
+        <w:t>CollisionShape</w:t>
+      </w:r>
+      <w:proofErr w:type="spellEnd"/>
+      <w:r>
+        <w:rPr>
+          <w:lang w:val="en-US"/>
+        </w:rPr>
+        <w:t xml:space="preserve"> are added and used for movement</w:t>
       </w:r>
       <w:r>
         <w:rPr>
@@ -7406,232 +7812,342 @@
       </w:pPr>
       <w:r>
         <w:rPr>
+          <w:lang w:val="en-US"/>
+        </w:rPr>
+        <w:t>Test bots again with new controls =&gt; should only require minor modifications to do well</w:t>
+      </w:r>
+      <w:r>
+        <w:rPr>
+          <w:lang w:val="en-US"/>
+        </w:rPr>
+        <w:t>?</w:t>
+      </w:r>
+    </w:p>
+    <w:p>
+      <w:pPr>
+        <w:pStyle w:val="ListParagraph"/>
+        <w:numPr>
+          <w:ilvl w:val="0"/>
+          <w:numId w:val="15"/>
+        </w:numPr>
+        <w:rPr>
+          <w:lang w:val="en-US"/>
+        </w:rPr>
+      </w:pPr>
+      <w:r>
+        <w:rPr>
+          <w:lang w:val="en-US"/>
+        </w:rPr>
+        <w:t>Create Trailer</w:t>
+      </w:r>
+      <w:r>
+        <w:rPr>
+          <w:lang w:val="en-US"/>
+        </w:rPr>
+        <w:t xml:space="preserve"> + better screenshots</w:t>
+      </w:r>
+    </w:p>
+    <w:p>
+      <w:pPr>
+        <w:pStyle w:val="ListParagraph"/>
+        <w:numPr>
+          <w:ilvl w:val="0"/>
+          <w:numId w:val="15"/>
+        </w:numPr>
+        <w:rPr>
+          <w:lang w:val="en-US"/>
+        </w:rPr>
+      </w:pPr>
+      <w:r>
+        <w:rPr>
+          <w:lang w:val="en-US"/>
+        </w:rPr>
+        <w:t>Add to pandaqi.com + finish</w:t>
+      </w:r>
+      <w:r>
+        <w:rPr>
+          <w:lang w:val="en-US"/>
+        </w:rPr>
+        <w:t xml:space="preserve"> and publish</w:t>
+      </w:r>
+      <w:r>
+        <w:rPr>
+          <w:lang w:val="en-US"/>
+        </w:rPr>
+        <w:t xml:space="preserve"> </w:t>
+      </w:r>
+      <w:proofErr w:type="spellStart"/>
+      <w:r>
+        <w:rPr>
+          <w:lang w:val="en-US"/>
+        </w:rPr>
+        <w:t>devlog</w:t>
+      </w:r>
+      <w:proofErr w:type="spellEnd"/>
+    </w:p>
+    <w:p>
+      <w:pPr>
+        <w:pStyle w:val="ListParagraph"/>
+        <w:numPr>
+          <w:ilvl w:val="0"/>
+          <w:numId w:val="15"/>
+        </w:numPr>
+        <w:rPr>
+          <w:lang w:val="en-US"/>
+        </w:rPr>
+      </w:pPr>
+      <w:r>
+        <w:rPr>
+          <w:lang w:val="en-US"/>
+        </w:rPr>
+        <w:t>Publish paid update and done!</w:t>
+      </w:r>
+    </w:p>
+    <w:p>
+      <w:pPr>
+        <w:pStyle w:val="ListParagraph"/>
+        <w:numPr>
+          <w:ilvl w:val="0"/>
+          <w:numId w:val="15"/>
+        </w:numPr>
+        <w:rPr>
+          <w:lang w:val="en-US"/>
+        </w:rPr>
+      </w:pPr>
+      <w:r>
+        <w:rPr>
+          <w:lang w:val="en-US"/>
+        </w:rPr>
+        <w:t>(Re-use the IM Fell English set of fonts for the other slicing games as well? Or just other games. They are really cool!)</w:t>
+      </w:r>
+    </w:p>
+    <w:p>
+      <w:pPr>
+        <w:rPr>
+          <w:lang w:val="en-US"/>
+        </w:rPr>
+      </w:pPr>
+    </w:p>
+    <w:p>
+      <w:pPr>
+        <w:pStyle w:val="Heading2"/>
+      </w:pPr>
+      <w:r>
+        <w:t>Minor To-Dos and Questions</w:t>
+      </w:r>
+    </w:p>
+    <w:p>
+      <w:pPr>
+        <w:pStyle w:val="ListParagraph"/>
+        <w:numPr>
+          <w:ilvl w:val="0"/>
+          <w:numId w:val="26"/>
+        </w:numPr>
+        <w:rPr>
+          <w:lang w:val="en-US"/>
+        </w:rPr>
+      </w:pPr>
+      <w:r>
+        <w:rPr>
+          <w:b/>
+          <w:bCs/>
+          <w:lang w:val="en-US"/>
+        </w:rPr>
+        <w:t>Quite crucial:</w:t>
+      </w:r>
+      <w:r>
+        <w:rPr>
+          <w:lang w:val="en-US"/>
+        </w:rPr>
+        <w:t xml:space="preserve"> add a “counter rotate” button</w:t>
+      </w:r>
+      <w:r>
+        <w:rPr>
+          <w:lang w:val="en-US"/>
+        </w:rPr>
+        <w:t xml:space="preserve"> to the default control scheme</w:t>
+      </w:r>
+      <w:r>
+        <w:rPr>
+          <w:lang w:val="en-US"/>
+        </w:rPr>
+        <w:t>?</w:t>
+      </w:r>
+    </w:p>
+    <w:p>
+      <w:pPr>
+        <w:pStyle w:val="ListParagraph"/>
+        <w:numPr>
+          <w:ilvl w:val="0"/>
+          <w:numId w:val="26"/>
+        </w:numPr>
+        <w:rPr>
+          <w:lang w:val="en-US"/>
+        </w:rPr>
+      </w:pPr>
+      <w:r>
+        <w:rPr>
+          <w:b/>
+          <w:bCs/>
+          <w:lang w:val="en-US"/>
+        </w:rPr>
+        <w:t xml:space="preserve">Training Ravines (arena): </w:t>
+      </w:r>
+      <w:r>
+        <w:rPr>
+          <w:lang w:val="en-US"/>
+        </w:rPr>
+        <w:t>Also add “</w:t>
+      </w:r>
+      <w:proofErr w:type="spellStart"/>
+      <w:r>
+        <w:rPr>
+          <w:lang w:val="en-US"/>
+        </w:rPr>
+        <w:t>stuckable</w:t>
+      </w:r>
+      <w:proofErr w:type="spellEnd"/>
+      <w:r>
+        <w:rPr>
+          <w:lang w:val="en-US"/>
+        </w:rPr>
+        <w:t>” stones? (Now all of them are just deflectable.)</w:t>
+      </w:r>
+    </w:p>
+    <w:p>
+      <w:pPr>
+        <w:pStyle w:val="ListParagraph"/>
+        <w:numPr>
+          <w:ilvl w:val="0"/>
+          <w:numId w:val="26"/>
+        </w:numPr>
+        <w:rPr>
+          <w:lang w:val="en-US"/>
+        </w:rPr>
+      </w:pPr>
+      <w:r>
+        <w:rPr>
+          <w:lang w:val="en-US"/>
+        </w:rPr>
+        <w:t xml:space="preserve">More throwables: At least something for </w:t>
+      </w:r>
+      <w:r>
+        <w:rPr>
           <w:i/>
           <w:iCs/>
           <w:lang w:val="en-US"/>
         </w:rPr>
-        <w:t>Make demo working</w:t>
-      </w:r>
-    </w:p>
-    <w:p>
-      <w:pPr>
-        <w:pStyle w:val="ListParagraph"/>
-        <w:numPr>
-          <w:ilvl w:val="0"/>
-          <w:numId w:val="15"/>
-        </w:numPr>
-        <w:rPr>
-          <w:lang w:val="en-US"/>
-        </w:rPr>
-      </w:pPr>
+        <w:t>close range</w:t>
+      </w:r>
+      <w:r>
+        <w:rPr>
+          <w:lang w:val="en-US"/>
+        </w:rPr>
+        <w:t xml:space="preserve"> (although not sure anymore now that I’ve discouraged this so much)</w:t>
+      </w:r>
+      <w:r>
+        <w:rPr>
+          <w:lang w:val="en-US"/>
+        </w:rPr>
+        <w:t xml:space="preserve"> </w:t>
+      </w:r>
+      <w:r>
+        <w:rPr>
+          <w:lang w:val="en-US"/>
+        </w:rPr>
+        <w:t>And something really uniquely Halloween, unique to this game’s mechanics.</w:t>
+      </w:r>
+    </w:p>
+    <w:p>
+      <w:pPr>
+        <w:pStyle w:val="ListParagraph"/>
+        <w:numPr>
+          <w:ilvl w:val="0"/>
+          <w:numId w:val="4"/>
+        </w:numPr>
+        <w:rPr>
+          <w:lang w:val="en-US"/>
+        </w:rPr>
+      </w:pPr>
+      <w:r>
+        <w:rPr>
+          <w:lang w:val="en-US"/>
+        </w:rPr>
+        <w:t xml:space="preserve">Make collectors look better. Also allow placing them in </w:t>
+      </w:r>
       <w:r>
         <w:rPr>
           <w:i/>
           <w:iCs/>
           <w:lang w:val="en-US"/>
         </w:rPr>
-        <w:t>Add option in settings to change control scheme back to original</w:t>
-      </w:r>
-    </w:p>
-    <w:p>
-      <w:pPr>
-        <w:pStyle w:val="ListParagraph"/>
-        <w:numPr>
-          <w:ilvl w:val="0"/>
-          <w:numId w:val="15"/>
-        </w:numPr>
-        <w:rPr>
-          <w:lang w:val="en-US"/>
-        </w:rPr>
-      </w:pPr>
+        <w:t>any</w:t>
+      </w:r>
+      <w:r>
+        <w:rPr>
+          <w:lang w:val="en-US"/>
+        </w:rPr>
+        <w:t xml:space="preserve"> map layer. (Sometimes they should overlay, sometimes they should be ground.)</w:t>
+      </w:r>
+    </w:p>
+    <w:p>
+      <w:pPr>
+        <w:pStyle w:val="ListParagraph"/>
+        <w:numPr>
+          <w:ilvl w:val="0"/>
+          <w:numId w:val="4"/>
+        </w:numPr>
+        <w:rPr>
+          <w:lang w:val="en-US"/>
+        </w:rPr>
+      </w:pPr>
+      <w:r>
+        <w:rPr>
+          <w:b/>
+          <w:bCs/>
+          <w:lang w:val="en-US"/>
+        </w:rPr>
+        <w:t xml:space="preserve">Quite crucial: </w:t>
+      </w:r>
+      <w:r>
+        <w:rPr>
+          <w:lang w:val="en-US"/>
+        </w:rPr>
+        <w:t>Sometimes, when knives get stuck in something they still rotate the wrong way around?</w:t>
+      </w:r>
+      <w:r>
+        <w:rPr>
+          <w:lang w:val="en-US"/>
+        </w:rPr>
+        <w:t xml:space="preserve"> (It seems their </w:t>
+      </w:r>
+      <w:proofErr w:type="spellStart"/>
+      <w:r>
+        <w:rPr>
+          <w:lang w:val="en-US"/>
+        </w:rPr>
+        <w:t>raycast</w:t>
+      </w:r>
+      <w:proofErr w:type="spellEnd"/>
+      <w:r>
+        <w:rPr>
+          <w:lang w:val="en-US"/>
+        </w:rPr>
+        <w:t xml:space="preserve"> hits the </w:t>
+      </w:r>
       <w:r>
         <w:rPr>
           <w:i/>
           <w:iCs/>
           <w:lang w:val="en-US"/>
         </w:rPr>
-        <w:t>Change marketing page to the new content + controls</w:t>
-      </w:r>
-    </w:p>
-    <w:p>
-      <w:pPr>
-        <w:pStyle w:val="ListParagraph"/>
-        <w:numPr>
-          <w:ilvl w:val="0"/>
-          <w:numId w:val="15"/>
-        </w:numPr>
-        <w:rPr>
-          <w:lang w:val="en-US"/>
-        </w:rPr>
-      </w:pPr>
-      <w:r>
-        <w:rPr>
-          <w:lang w:val="en-US"/>
-        </w:rPr>
-        <w:t>Provide a free demo</w:t>
-      </w:r>
-      <w:r>
-        <w:rPr>
-          <w:lang w:val="en-US"/>
-        </w:rPr>
-        <w:t xml:space="preserve"> =&gt; 2 arenas, 2 modes, 4 powerups/collectibles</w:t>
-      </w:r>
-    </w:p>
-    <w:p>
-      <w:pPr>
-        <w:pStyle w:val="ListParagraph"/>
-        <w:numPr>
-          <w:ilvl w:val="0"/>
-          <w:numId w:val="15"/>
-        </w:numPr>
-        <w:rPr>
-          <w:lang w:val="en-US"/>
-        </w:rPr>
-      </w:pPr>
-      <w:r>
-        <w:rPr>
-          <w:lang w:val="en-US"/>
-        </w:rPr>
-        <w:t>Create Trailer + add pumpkin emojis to page</w:t>
-      </w:r>
-    </w:p>
-    <w:p>
-      <w:pPr>
-        <w:pStyle w:val="ListParagraph"/>
-        <w:numPr>
-          <w:ilvl w:val="0"/>
-          <w:numId w:val="15"/>
-        </w:numPr>
-        <w:rPr>
-          <w:lang w:val="en-US"/>
-        </w:rPr>
-      </w:pPr>
-      <w:r>
-        <w:rPr>
-          <w:lang w:val="en-US"/>
-        </w:rPr>
-        <w:t>Add to pandaqi.com + finish devlog</w:t>
-      </w:r>
-    </w:p>
-    <w:p>
-      <w:pPr>
-        <w:pStyle w:val="ListParagraph"/>
-        <w:numPr>
-          <w:ilvl w:val="0"/>
-          <w:numId w:val="15"/>
-        </w:numPr>
-        <w:rPr>
-          <w:lang w:val="en-US"/>
-        </w:rPr>
-      </w:pPr>
-      <w:r>
-        <w:rPr>
-          <w:lang w:val="en-US"/>
-        </w:rPr>
-        <w:t>(Re-use the IM Fell English set of fonts for the other slicing games as well? Or just other games. They are really cool!)</w:t>
-      </w:r>
-    </w:p>
-    <w:p>
-      <w:pPr>
-        <w:rPr>
-          <w:lang w:val="en-US"/>
-        </w:rPr>
-      </w:pPr>
-    </w:p>
-    <w:p>
-      <w:pPr>
-        <w:pStyle w:val="Heading2"/>
-      </w:pPr>
-      <w:r>
-        <w:t>Minor To-Dos and Questions</w:t>
-      </w:r>
-    </w:p>
-    <w:p>
-      <w:pPr>
-        <w:pStyle w:val="ListParagraph"/>
-        <w:numPr>
-          <w:ilvl w:val="0"/>
-          <w:numId w:val="26"/>
-        </w:numPr>
-        <w:rPr>
-          <w:lang w:val="en-US"/>
-        </w:rPr>
-      </w:pPr>
-      <w:r>
-        <w:rPr>
-          <w:b/>
-          <w:bCs/>
-          <w:lang w:val="en-US"/>
-        </w:rPr>
-        <w:t>Quite crucial:</w:t>
-      </w:r>
-      <w:r>
-        <w:rPr>
-          <w:lang w:val="en-US"/>
-        </w:rPr>
-        <w:t xml:space="preserve"> add a “counter rotate” button</w:t>
-      </w:r>
-    </w:p>
-    <w:p>
-      <w:pPr>
-        <w:pStyle w:val="ListParagraph"/>
-        <w:numPr>
-          <w:ilvl w:val="1"/>
-          <w:numId w:val="26"/>
-        </w:numPr>
-        <w:rPr>
-          <w:lang w:val="en-US"/>
-        </w:rPr>
-      </w:pPr>
-      <w:r>
-        <w:rPr>
-          <w:lang w:val="en-US"/>
-        </w:rPr>
-        <w:t>Or put the alternative control scheme behind a settings toggle, so players can turn it off if they don’t like it.</w:t>
-      </w:r>
-    </w:p>
-    <w:p>
-      <w:pPr>
-        <w:pStyle w:val="ListParagraph"/>
-        <w:numPr>
-          <w:ilvl w:val="0"/>
-          <w:numId w:val="26"/>
-        </w:numPr>
-        <w:rPr>
-          <w:lang w:val="en-US"/>
-        </w:rPr>
-      </w:pPr>
-      <w:r>
-        <w:rPr>
-          <w:b/>
-          <w:bCs/>
-          <w:lang w:val="en-US"/>
-        </w:rPr>
-        <w:t xml:space="preserve">Training Ravines (arena): </w:t>
-      </w:r>
-      <w:r>
-        <w:rPr>
-          <w:lang w:val="en-US"/>
-        </w:rPr>
-        <w:t>Also add “stuckable” stones? (Now all of them are just deflectable.)</w:t>
-      </w:r>
-    </w:p>
-    <w:p>
-      <w:pPr>
-        <w:pStyle w:val="ListParagraph"/>
-        <w:numPr>
-          <w:ilvl w:val="0"/>
-          <w:numId w:val="26"/>
-        </w:numPr>
-        <w:rPr>
-          <w:lang w:val="en-US"/>
-        </w:rPr>
-      </w:pPr>
-      <w:r>
-        <w:rPr>
-          <w:lang w:val="en-US"/>
-        </w:rPr>
-        <w:t xml:space="preserve">More throwables: At least something for </w:t>
+        <w:t>back</w:t>
+      </w:r>
+      <w:r>
+        <w:rPr>
+          <w:lang w:val="en-US"/>
+        </w:rPr>
+        <w:t xml:space="preserve"> of the object, instead of the </w:t>
       </w:r>
       <w:r>
         <w:rPr>
@@ -7639,37 +8155,33 @@
           <w:iCs/>
           <w:lang w:val="en-US"/>
         </w:rPr>
-        <w:t>close range</w:t>
-      </w:r>
-      <w:r>
-        <w:rPr>
-          <w:lang w:val="en-US"/>
-        </w:rPr>
-        <w:t xml:space="preserve">. </w:t>
-      </w:r>
-      <w:r>
-        <w:rPr>
-          <w:lang w:val="en-US"/>
-        </w:rPr>
-        <w:t>And something really uniquely Halloween, unique to this game’s mechanics.</w:t>
-      </w:r>
-    </w:p>
-    <w:p>
-      <w:pPr>
-        <w:pStyle w:val="ListParagraph"/>
-        <w:numPr>
-          <w:ilvl w:val="0"/>
-          <w:numId w:val="4"/>
-        </w:numPr>
-        <w:rPr>
-          <w:lang w:val="en-US"/>
-        </w:rPr>
-      </w:pPr>
-      <w:r>
-        <w:rPr>
-          <w:lang w:val="en-US"/>
-        </w:rPr>
-        <w:t xml:space="preserve">Make collectors look better. Also allow placing them in </w:t>
+        <w:t>front</w:t>
+      </w:r>
+      <w:r>
+        <w:rPr>
+          <w:lang w:val="en-US"/>
+        </w:rPr>
+        <w:t>.</w:t>
+      </w:r>
+      <w:r>
+        <w:rPr>
+          <w:lang w:val="en-US"/>
+        </w:rPr>
+        <w:t xml:space="preserve"> Which suggests the </w:t>
+      </w:r>
+      <w:proofErr w:type="spellStart"/>
+      <w:r>
+        <w:rPr>
+          <w:lang w:val="en-US"/>
+        </w:rPr>
+        <w:t>raycast</w:t>
+      </w:r>
+      <w:proofErr w:type="spellEnd"/>
+      <w:r>
+        <w:rPr>
+          <w:lang w:val="en-US"/>
+        </w:rPr>
+        <w:t xml:space="preserve"> starts </w:t>
       </w:r>
       <w:r>
         <w:rPr>
@@ -7677,13 +8189,13 @@
           <w:iCs/>
           <w:lang w:val="en-US"/>
         </w:rPr>
-        <w:t>any</w:t>
-      </w:r>
-      <w:r>
-        <w:rPr>
-          <w:lang w:val="en-US"/>
-        </w:rPr>
-        <w:t xml:space="preserve"> map layer. (Sometimes they should overlay, sometimes they should be ground.)</w:t>
+        <w:t>inside</w:t>
+      </w:r>
+      <w:r>
+        <w:rPr>
+          <w:lang w:val="en-US"/>
+        </w:rPr>
+        <w:t xml:space="preserve"> the object because it’s too fast?)</w:t>
       </w:r>
     </w:p>
     <w:p>
@@ -7709,13 +8221,133 @@
         <w:rPr>
           <w:lang w:val="en-US"/>
         </w:rPr>
-        <w:t>Sometimes, when knives get stuck in something they still rotate the wrong way around?</w:t>
-      </w:r>
-      <w:r>
-        <w:rPr>
-          <w:lang w:val="en-US"/>
-        </w:rPr>
-        <w:t xml:space="preserve"> (It seems their raycast hits the </w:t>
+        <w:t>Similarly, sometimes knives tunnel through some object, deflect loads of times, the never get out of it.</w:t>
+      </w:r>
+    </w:p>
+    <w:p>
+      <w:pPr>
+        <w:pStyle w:val="ListParagraph"/>
+        <w:numPr>
+          <w:ilvl w:val="1"/>
+          <w:numId w:val="4"/>
+        </w:numPr>
+        <w:rPr>
+          <w:lang w:val="en-US"/>
+        </w:rPr>
+      </w:pPr>
+      <w:r>
+        <w:rPr>
+          <w:lang w:val="en-US"/>
+        </w:rPr>
+        <w:t>A big problem, but I’m not sure how to solve this?</w:t>
+      </w:r>
+      <w:r>
+        <w:rPr>
+          <w:lang w:val="en-US"/>
+        </w:rPr>
+        <w:t xml:space="preserve"> A general check if a knife standing still is too much inside an object?</w:t>
+      </w:r>
+    </w:p>
+    <w:p>
+      <w:pPr>
+        <w:pStyle w:val="ListParagraph"/>
+        <w:numPr>
+          <w:ilvl w:val="2"/>
+          <w:numId w:val="4"/>
+        </w:numPr>
+        <w:rPr>
+          <w:lang w:val="en-US"/>
+        </w:rPr>
+      </w:pPr>
+      <w:r>
+        <w:rPr>
+          <w:b/>
+          <w:bCs/>
+          <w:lang w:val="en-US"/>
+        </w:rPr>
+        <w:t>Yes.</w:t>
+      </w:r>
+      <w:r>
+        <w:rPr>
+          <w:lang w:val="en-US"/>
+        </w:rPr>
+        <w:t xml:space="preserve"> When knife comes to rest, detect overlap with objects. If it overlaps one, push it out until it doesn’t overlap anymore.</w:t>
+      </w:r>
+    </w:p>
+    <w:p>
+      <w:pPr>
+        <w:pStyle w:val="ListParagraph"/>
+        <w:numPr>
+          <w:ilvl w:val="0"/>
+          <w:numId w:val="4"/>
+        </w:numPr>
+        <w:rPr>
+          <w:lang w:val="en-US"/>
+        </w:rPr>
+      </w:pPr>
+      <w:r>
+        <w:rPr>
+          <w:lang w:val="en-US"/>
+        </w:rPr>
+        <w:t>When possible, permanently show the effects of a powerup (in a unique, clear way, like a “magnet” shape</w:t>
+      </w:r>
+      <w:r>
+        <w:rPr>
+          <w:lang w:val="en-US"/>
+        </w:rPr>
+        <w:t xml:space="preserve"> or particle effect for the magnet)</w:t>
+      </w:r>
+    </w:p>
+    <w:p>
+      <w:pPr>
+        <w:pStyle w:val="ListParagraph"/>
+        <w:numPr>
+          <w:ilvl w:val="0"/>
+          <w:numId w:val="4"/>
+        </w:numPr>
+        <w:rPr>
+          <w:lang w:val="en-US"/>
+        </w:rPr>
+      </w:pPr>
+      <w:r>
+        <w:rPr>
+          <w:b/>
+          <w:bCs/>
+          <w:lang w:val="en-US"/>
+        </w:rPr>
+        <w:t>Auto-</w:t>
+      </w:r>
+      <w:r>
+        <w:rPr>
+          <w:lang w:val="en-US"/>
+        </w:rPr>
+        <w:t>throwing: automatically use quick-slash when something is near</w:t>
+      </w:r>
+    </w:p>
+    <w:p>
+      <w:pPr>
+        <w:pStyle w:val="ListParagraph"/>
+        <w:numPr>
+          <w:ilvl w:val="0"/>
+          <w:numId w:val="4"/>
+        </w:numPr>
+        <w:rPr>
+          <w:lang w:val="en-US"/>
+        </w:rPr>
+      </w:pPr>
+      <w:r>
+        <w:rPr>
+          <w:b/>
+          <w:bCs/>
+          <w:lang w:val="en-US"/>
+        </w:rPr>
+        <w:t>Extra mode:</w:t>
+      </w:r>
+      <w:r>
+        <w:rPr>
+          <w:lang w:val="en-US"/>
+        </w:rPr>
+        <w:t xml:space="preserve"> all players start </w:t>
       </w:r>
       <w:r>
         <w:rPr>
@@ -7723,13 +8355,13 @@
           <w:iCs/>
           <w:lang w:val="en-US"/>
         </w:rPr>
-        <w:t>back</w:t>
-      </w:r>
-      <w:r>
-        <w:rPr>
-          <w:lang w:val="en-US"/>
-        </w:rPr>
-        <w:t xml:space="preserve"> of the object, instead of the </w:t>
+        <w:t>really small</w:t>
+      </w:r>
+      <w:r>
+        <w:rPr>
+          <w:lang w:val="en-US"/>
+        </w:rPr>
+        <w:t xml:space="preserve"> (minimum size). You grow </w:t>
       </w:r>
       <w:r>
         <w:rPr>
@@ -7737,19 +8369,13 @@
           <w:iCs/>
           <w:lang w:val="en-US"/>
         </w:rPr>
-        <w:t>front</w:t>
-      </w:r>
-      <w:r>
-        <w:rPr>
-          <w:lang w:val="en-US"/>
-        </w:rPr>
-        <w:t>.</w:t>
-      </w:r>
-      <w:r>
-        <w:rPr>
-          <w:lang w:val="en-US"/>
-        </w:rPr>
-        <w:t xml:space="preserve"> Which suggests the raycast starts </w:t>
+        <w:t>automatically</w:t>
+      </w:r>
+      <w:r>
+        <w:rPr>
+          <w:lang w:val="en-US"/>
+        </w:rPr>
+        <w:t xml:space="preserve"> and you win when you’re </w:t>
       </w:r>
       <w:r>
         <w:rPr>
@@ -7757,13 +8383,426 @@
           <w:iCs/>
           <w:lang w:val="en-US"/>
         </w:rPr>
-        <w:t>inside</w:t>
-      </w:r>
-      <w:r>
-        <w:rPr>
-          <w:lang w:val="en-US"/>
-        </w:rPr>
-        <w:t xml:space="preserve"> the object because it’s too fast?)</w:t>
+        <w:t>maximum size</w:t>
+      </w:r>
+      <w:r>
+        <w:rPr>
+          <w:lang w:val="en-US"/>
+        </w:rPr>
+        <w:t>.</w:t>
+      </w:r>
+    </w:p>
+    <w:p>
+      <w:pPr>
+        <w:rPr>
+          <w:lang w:val="en-US"/>
+        </w:rPr>
+      </w:pPr>
+    </w:p>
+    <w:p>
+      <w:pPr>
+        <w:pStyle w:val="Heading2"/>
+      </w:pPr>
+      <w:r>
+        <w:t>Better bots</w:t>
+      </w:r>
+    </w:p>
+    <w:p>
+      <w:pPr>
+        <w:pStyle w:val="ListParagraph"/>
+        <w:numPr>
+          <w:ilvl w:val="0"/>
+          <w:numId w:val="9"/>
+        </w:numPr>
+        <w:rPr>
+          <w:lang w:val="en-US"/>
+        </w:rPr>
+      </w:pPr>
+      <w:r>
+        <w:rPr>
+          <w:lang w:val="en-US"/>
+        </w:rPr>
+        <w:t>More properly t</w:t>
+      </w:r>
+      <w:r>
+        <w:rPr>
+          <w:lang w:val="en-US"/>
+        </w:rPr>
+        <w:t>est the bots on other modes.</w:t>
+      </w:r>
+    </w:p>
+    <w:p>
+      <w:pPr>
+        <w:pStyle w:val="ListParagraph"/>
+        <w:numPr>
+          <w:ilvl w:val="0"/>
+          <w:numId w:val="9"/>
+        </w:numPr>
+        <w:rPr>
+          <w:lang w:val="en-US"/>
+        </w:rPr>
+      </w:pPr>
+      <w:r>
+        <w:rPr>
+          <w:lang w:val="en-US"/>
+        </w:rPr>
+        <w:t>Bots can “</w:t>
+      </w:r>
+      <w:proofErr w:type="spellStart"/>
+      <w:r>
+        <w:rPr>
+          <w:lang w:val="en-US"/>
+        </w:rPr>
+        <w:t>insta</w:t>
+      </w:r>
+      <w:proofErr w:type="spellEnd"/>
+      <w:r>
+        <w:rPr>
+          <w:lang w:val="en-US"/>
+        </w:rPr>
+        <w:t xml:space="preserve">-press” buttons. Add </w:t>
+      </w:r>
+      <w:r>
+        <w:rPr>
+          <w:i/>
+          <w:iCs/>
+          <w:lang w:val="en-US"/>
+        </w:rPr>
+        <w:t>some</w:t>
+      </w:r>
+      <w:r>
+        <w:rPr>
+          <w:lang w:val="en-US"/>
+        </w:rPr>
+        <w:t xml:space="preserve"> delay between press/release cycles to make it more manageable?</w:t>
+      </w:r>
+    </w:p>
+    <w:p>
+      <w:pPr>
+        <w:pStyle w:val="ListParagraph"/>
+        <w:numPr>
+          <w:ilvl w:val="1"/>
+          <w:numId w:val="9"/>
+        </w:numPr>
+        <w:rPr>
+          <w:lang w:val="en-US"/>
+        </w:rPr>
+      </w:pPr>
+      <w:r>
+        <w:rPr>
+          <w:lang w:val="en-US"/>
+        </w:rPr>
+        <w:t>Similarly, smooth out rotations (to prevent flipflopping)</w:t>
+      </w:r>
+    </w:p>
+    <w:p>
+      <w:pPr>
+        <w:pStyle w:val="ListParagraph"/>
+        <w:numPr>
+          <w:ilvl w:val="0"/>
+          <w:numId w:val="9"/>
+        </w:numPr>
+        <w:rPr>
+          <w:lang w:val="en-US"/>
+        </w:rPr>
+      </w:pPr>
+      <w:r>
+        <w:rPr>
+          <w:lang w:val="en-US"/>
+        </w:rPr>
+        <w:lastRenderedPageBreak/>
+        <w:t xml:space="preserve">Change the </w:t>
+      </w:r>
+      <w:r>
+        <w:rPr>
+          <w:i/>
+          <w:iCs/>
+          <w:lang w:val="en-US"/>
+        </w:rPr>
+        <w:t>global</w:t>
+      </w:r>
+      <w:r>
+        <w:rPr>
+          <w:lang w:val="en-US"/>
+        </w:rPr>
+        <w:t xml:space="preserve"> weight of things also based on distance? (Mostly applicable to less important things. For example, if the closest powerup is quite far away, don’t consider their vector as much.)</w:t>
+      </w:r>
+    </w:p>
+    <w:p>
+      <w:pPr>
+        <w:pStyle w:val="ListParagraph"/>
+        <w:numPr>
+          <w:ilvl w:val="0"/>
+          <w:numId w:val="9"/>
+        </w:numPr>
+        <w:rPr>
+          <w:lang w:val="en-US"/>
+        </w:rPr>
+      </w:pPr>
+      <w:r>
+        <w:rPr>
+          <w:lang w:val="en-US"/>
+        </w:rPr>
+        <w:t>Niceties:</w:t>
+      </w:r>
+    </w:p>
+    <w:p>
+      <w:pPr>
+        <w:pStyle w:val="ListParagraph"/>
+        <w:numPr>
+          <w:ilvl w:val="1"/>
+          <w:numId w:val="9"/>
+        </w:numPr>
+        <w:rPr>
+          <w:lang w:val="en-US"/>
+        </w:rPr>
+      </w:pPr>
+      <w:r>
+        <w:rPr>
+          <w:lang w:val="en-US"/>
+        </w:rPr>
+        <w:t xml:space="preserve">Give personality. </w:t>
+      </w:r>
+    </w:p>
+    <w:p>
+      <w:pPr>
+        <w:pStyle w:val="ListParagraph"/>
+        <w:numPr>
+          <w:ilvl w:val="1"/>
+          <w:numId w:val="9"/>
+        </w:numPr>
+        <w:rPr>
+          <w:lang w:val="en-US"/>
+        </w:rPr>
+      </w:pPr>
+      <w:r>
+        <w:rPr>
+          <w:lang w:val="en-US"/>
+        </w:rPr>
+        <w:t xml:space="preserve">If no knives, </w:t>
+      </w:r>
+      <w:r>
+        <w:rPr>
+          <w:i/>
+          <w:iCs/>
+          <w:lang w:val="en-US"/>
+        </w:rPr>
+        <w:t>and</w:t>
+      </w:r>
+      <w:r>
+        <w:rPr>
+          <w:lang w:val="en-US"/>
+        </w:rPr>
+        <w:t xml:space="preserve"> no knives for grabs, flee from others?</w:t>
+      </w:r>
+    </w:p>
+    <w:p>
+      <w:pPr>
+        <w:pStyle w:val="ListParagraph"/>
+        <w:numPr>
+          <w:ilvl w:val="1"/>
+          <w:numId w:val="9"/>
+        </w:numPr>
+        <w:rPr>
+          <w:lang w:val="en-US"/>
+        </w:rPr>
+      </w:pPr>
+      <w:r>
+        <w:rPr>
+          <w:lang w:val="en-US"/>
+        </w:rPr>
+        <w:t>Add the general niceties.</w:t>
+      </w:r>
+    </w:p>
+    <w:p>
+      <w:pPr>
+        <w:rPr>
+          <w:lang w:val="en-US"/>
+        </w:rPr>
+      </w:pPr>
+    </w:p>
+    <w:p>
+      <w:pPr>
+        <w:rPr>
+          <w:lang w:val="en-US"/>
+        </w:rPr>
+      </w:pPr>
+    </w:p>
+    <w:p>
+      <w:pPr>
+        <w:pStyle w:val="Heading2"/>
+      </w:pPr>
+      <w:r>
+        <w:t>Nudging player behavior</w:t>
+      </w:r>
+    </w:p>
+    <w:p>
+      <w:pPr>
+        <w:pStyle w:val="ListParagraph"/>
+        <w:numPr>
+          <w:ilvl w:val="0"/>
+          <w:numId w:val="28"/>
+        </w:numPr>
+        <w:rPr>
+          <w:lang w:val="en-US"/>
+        </w:rPr>
+      </w:pPr>
+      <w:r>
+        <w:rPr>
+          <w:lang w:val="en-US"/>
+        </w:rPr>
+        <w:t>Change arenas to modify player behavior:</w:t>
+      </w:r>
+    </w:p>
+    <w:p>
+      <w:pPr>
+        <w:pStyle w:val="ListParagraph"/>
+        <w:numPr>
+          <w:ilvl w:val="1"/>
+          <w:numId w:val="28"/>
+        </w:numPr>
+        <w:rPr>
+          <w:lang w:val="en-US"/>
+        </w:rPr>
+      </w:pPr>
+      <w:r>
+        <w:rPr>
+          <w:lang w:val="en-US"/>
+        </w:rPr>
+        <w:t xml:space="preserve">Tiles in the floor that fall away as players walk over them. (More chance/quicker if there are </w:t>
+      </w:r>
+      <w:r>
+        <w:rPr>
+          <w:i/>
+          <w:iCs/>
+          <w:lang w:val="en-US"/>
+        </w:rPr>
+        <w:t>more</w:t>
+      </w:r>
+      <w:r>
+        <w:rPr>
+          <w:lang w:val="en-US"/>
+        </w:rPr>
+        <w:t xml:space="preserve"> players.)</w:t>
+      </w:r>
+    </w:p>
+    <w:p>
+      <w:pPr>
+        <w:pStyle w:val="ListParagraph"/>
+        <w:numPr>
+          <w:ilvl w:val="1"/>
+          <w:numId w:val="28"/>
+        </w:numPr>
+        <w:rPr>
+          <w:lang w:val="en-US"/>
+        </w:rPr>
+      </w:pPr>
+      <w:proofErr w:type="spellStart"/>
+      <w:r>
+        <w:rPr>
+          <w:lang w:val="en-US"/>
+        </w:rPr>
+        <w:t>Lilypads</w:t>
+      </w:r>
+      <w:proofErr w:type="spellEnd"/>
+      <w:r>
+        <w:rPr>
+          <w:lang w:val="en-US"/>
+        </w:rPr>
+        <w:t xml:space="preserve"> with the same idea: too many, and the whole thing sinks.</w:t>
+      </w:r>
+    </w:p>
+    <w:p>
+      <w:pPr>
+        <w:pStyle w:val="ListParagraph"/>
+        <w:numPr>
+          <w:ilvl w:val="0"/>
+          <w:numId w:val="28"/>
+        </w:numPr>
+        <w:rPr>
+          <w:lang w:val="en-US"/>
+        </w:rPr>
+      </w:pPr>
+      <w:r>
+        <w:rPr>
+          <w:lang w:val="en-US"/>
+        </w:rPr>
+        <w:t>Keep score/data over multiple rounds and use it to change player priorities.</w:t>
+      </w:r>
+    </w:p>
+    <w:p>
+      <w:pPr>
+        <w:pStyle w:val="ListParagraph"/>
+        <w:numPr>
+          <w:ilvl w:val="1"/>
+          <w:numId w:val="28"/>
+        </w:numPr>
+        <w:rPr>
+          <w:lang w:val="en-US"/>
+        </w:rPr>
+      </w:pPr>
+      <w:r>
+        <w:rPr>
+          <w:lang w:val="en-US"/>
+        </w:rPr>
+        <w:t>Maybe the winner from the last round is marked “Winner!” and therefore painted as a target.</w:t>
+      </w:r>
+    </w:p>
+    <w:p>
+      <w:pPr>
+        <w:pStyle w:val="ListParagraph"/>
+        <w:numPr>
+          <w:ilvl w:val="1"/>
+          <w:numId w:val="28"/>
+        </w:numPr>
+        <w:rPr>
+          <w:lang w:val="en-US"/>
+        </w:rPr>
+      </w:pPr>
+      <w:r>
+        <w:rPr>
+          <w:lang w:val="en-US"/>
+        </w:rPr>
+        <w:t>Or the best defensive player is marked “Defensive!” (and players are incentivized to try and break that streak)</w:t>
+      </w:r>
+    </w:p>
+    <w:p>
+      <w:pPr>
+        <w:pStyle w:val="ListParagraph"/>
+        <w:numPr>
+          <w:ilvl w:val="1"/>
+          <w:numId w:val="28"/>
+        </w:numPr>
+        <w:rPr>
+          <w:lang w:val="en-US"/>
+        </w:rPr>
+      </w:pPr>
+      <w:r>
+        <w:rPr>
+          <w:lang w:val="en-US"/>
+        </w:rPr>
+        <w:t>The person with the longest throws gets a bonus the next round?</w:t>
+      </w:r>
+      <w:r>
+        <w:rPr>
+          <w:lang w:val="en-US"/>
+        </w:rPr>
+        <w:softHyphen/>
+      </w:r>
+    </w:p>
+    <w:p>
+      <w:pPr>
+        <w:rPr>
+          <w:lang w:val="en-US"/>
+        </w:rPr>
+      </w:pPr>
+    </w:p>
+    <w:p>
+      <w:pPr>
+        <w:pStyle w:val="Heading2"/>
+      </w:pPr>
+      <w:r>
+        <w:t>Really, really optional</w:t>
       </w:r>
     </w:p>
     <w:p>
@@ -7779,17 +8818,9 @@
       </w:pPr>
       <w:r>
         <w:rPr>
-          <w:b/>
-          <w:bCs/>
-          <w:lang w:val="en-US"/>
-        </w:rPr>
-        <w:t xml:space="preserve">Quite crucial: </w:t>
-      </w:r>
-      <w:r>
-        <w:rPr>
-          <w:lang w:val="en-US"/>
-        </w:rPr>
-        <w:t>Similarly, sometimes knives tunnel through some object, deflect loads of times, the never get out of it.</w:t>
+          <w:lang w:val="en-US"/>
+        </w:rPr>
+        <w:t xml:space="preserve">Pirate Curse </w:t>
       </w:r>
     </w:p>
     <w:p>
@@ -7807,20 +8838,14 @@
         <w:rPr>
           <w:lang w:val="en-US"/>
         </w:rPr>
-        <w:t>A big problem, but I’m not sure how to solve this?</w:t>
-      </w:r>
-      <w:r>
-        <w:rPr>
-          <w:lang w:val="en-US"/>
-        </w:rPr>
-        <w:t xml:space="preserve"> A general check if a knife standing still is too much inside an object?</w:t>
-      </w:r>
-    </w:p>
-    <w:p>
-      <w:pPr>
-        <w:pStyle w:val="ListParagraph"/>
-        <w:numPr>
-          <w:ilvl w:val="2"/>
+        <w:t>Add some torches (probably in the stones) for lighting? (Would require particles and animated sprite, otherwise it just doesn’t look good.)</w:t>
+      </w:r>
+    </w:p>
+    <w:p>
+      <w:pPr>
+        <w:pStyle w:val="ListParagraph"/>
+        <w:numPr>
+          <w:ilvl w:val="0"/>
           <w:numId w:val="4"/>
         </w:numPr>
         <w:rPr>
@@ -7829,24 +8854,16 @@
       </w:pPr>
       <w:r>
         <w:rPr>
-          <w:b/>
-          <w:bCs/>
-          <w:lang w:val="en-US"/>
-        </w:rPr>
-        <w:t>Yes.</w:t>
-      </w:r>
-      <w:r>
-        <w:rPr>
-          <w:lang w:val="en-US"/>
-        </w:rPr>
-        <w:t xml:space="preserve"> When knife comes to rest, detect overlap with objects. If it overlaps one, push it out until it doesn’t overlap anymore.</w:t>
-      </w:r>
-    </w:p>
-    <w:p>
-      <w:pPr>
-        <w:pStyle w:val="ListParagraph"/>
-        <w:numPr>
-          <w:ilvl w:val="0"/>
+          <w:lang w:val="en-US"/>
+        </w:rPr>
+        <w:t>Family Dinner</w:t>
+      </w:r>
+    </w:p>
+    <w:p>
+      <w:pPr>
+        <w:pStyle w:val="ListParagraph"/>
+        <w:numPr>
+          <w:ilvl w:val="1"/>
           <w:numId w:val="4"/>
         </w:numPr>
         <w:rPr>
@@ -7857,13 +8874,7 @@
         <w:rPr>
           <w:lang w:val="en-US"/>
         </w:rPr>
-        <w:t>When possible, permanently show the effects of a powerup (in a unique, clear way, like a “magnet” shape</w:t>
-      </w:r>
-      <w:r>
-        <w:rPr>
-          <w:lang w:val="en-US"/>
-        </w:rPr>
-        <w:t xml:space="preserve"> or particle effect for the magnet)</w:t>
+        <w:t>Occlusions also on objects themselves (make them their own sprite to ignore that), food uses the “multicolor” coloring … which doesn’t look good at all.</w:t>
       </w:r>
     </w:p>
     <w:p>
@@ -7879,24 +8890,16 @@
       </w:pPr>
       <w:r>
         <w:rPr>
-          <w:b/>
-          <w:bCs/>
-          <w:lang w:val="en-US"/>
-        </w:rPr>
-        <w:t>Auto-</w:t>
-      </w:r>
-      <w:r>
-        <w:rPr>
-          <w:lang w:val="en-US"/>
-        </w:rPr>
-        <w:t>throwing: automatically use quick-slash when something is near</w:t>
-      </w:r>
-    </w:p>
-    <w:p>
-      <w:pPr>
-        <w:pStyle w:val="ListParagraph"/>
-        <w:numPr>
-          <w:ilvl w:val="0"/>
+          <w:lang w:val="en-US"/>
+        </w:rPr>
+        <w:t>Haunted House</w:t>
+      </w:r>
+    </w:p>
+    <w:p>
+      <w:pPr>
+        <w:pStyle w:val="ListParagraph"/>
+        <w:numPr>
+          <w:ilvl w:val="1"/>
           <w:numId w:val="4"/>
         </w:numPr>
         <w:rPr>
@@ -7905,17 +8908,99 @@
       </w:pPr>
       <w:r>
         <w:rPr>
-          <w:b/>
-          <w:bCs/>
-          <w:lang w:val="en-US"/>
-        </w:rPr>
-        <w:t>Extra mode:</w:t>
-      </w:r>
-      <w:r>
-        <w:rPr>
-          <w:lang w:val="en-US"/>
-        </w:rPr>
-        <w:t xml:space="preserve"> all players start </w:t>
+          <w:lang w:val="en-US"/>
+        </w:rPr>
+        <w:t>Not sure about lighting + the completely empty walls and space</w:t>
+      </w:r>
+    </w:p>
+    <w:p>
+      <w:pPr>
+        <w:pStyle w:val="ListParagraph"/>
+        <w:numPr>
+          <w:ilvl w:val="1"/>
+          <w:numId w:val="4"/>
+        </w:numPr>
+        <w:rPr>
+          <w:lang w:val="en-US"/>
+        </w:rPr>
+      </w:pPr>
+      <w:r>
+        <w:rPr>
+          <w:lang w:val="en-US"/>
+        </w:rPr>
+        <w:t>Sound effect on arena change</w:t>
+      </w:r>
+    </w:p>
+    <w:p>
+      <w:pPr>
+        <w:pStyle w:val="ListParagraph"/>
+        <w:numPr>
+          <w:ilvl w:val="0"/>
+          <w:numId w:val="4"/>
+        </w:numPr>
+        <w:rPr>
+          <w:lang w:val="en-US"/>
+        </w:rPr>
+      </w:pPr>
+      <w:r>
+        <w:rPr>
+          <w:lang w:val="en-US"/>
+        </w:rPr>
+        <w:t>Swimming pool:</w:t>
+      </w:r>
+    </w:p>
+    <w:p>
+      <w:pPr>
+        <w:pStyle w:val="ListParagraph"/>
+        <w:numPr>
+          <w:ilvl w:val="1"/>
+          <w:numId w:val="4"/>
+        </w:numPr>
+        <w:rPr>
+          <w:lang w:val="en-US"/>
+        </w:rPr>
+      </w:pPr>
+      <w:r>
+        <w:rPr>
+          <w:lang w:val="en-US"/>
+        </w:rPr>
+        <w:t>Make light distribution nicer (symmetric?) =&gt; in general, find ways to make it look slightly better</w:t>
+      </w:r>
+    </w:p>
+    <w:p>
+      <w:pPr>
+        <w:pStyle w:val="ListParagraph"/>
+        <w:numPr>
+          <w:ilvl w:val="1"/>
+          <w:numId w:val="4"/>
+        </w:numPr>
+        <w:rPr>
+          <w:lang w:val="en-US"/>
+        </w:rPr>
+      </w:pPr>
+      <w:r>
+        <w:rPr>
+          <w:lang w:val="en-US"/>
+        </w:rPr>
+        <w:t>Explain the “drain” with some extra particles and stuff?</w:t>
+      </w:r>
+    </w:p>
+    <w:p>
+      <w:pPr>
+        <w:pStyle w:val="ListParagraph"/>
+        <w:numPr>
+          <w:ilvl w:val="0"/>
+          <w:numId w:val="4"/>
+        </w:numPr>
+        <w:rPr>
+          <w:lang w:val="en-US"/>
+        </w:rPr>
+      </w:pPr>
+      <w:r>
+        <w:rPr>
+          <w:lang w:val="en-US"/>
+        </w:rPr>
+        <w:t xml:space="preserve">Dumplings: give different types a different </w:t>
       </w:r>
       <w:r>
         <w:rPr>
@@ -7923,61 +9008,13 @@
           <w:iCs/>
           <w:lang w:val="en-US"/>
         </w:rPr>
-        <w:t>really small</w:t>
-      </w:r>
-      <w:r>
-        <w:rPr>
-          <w:lang w:val="en-US"/>
-        </w:rPr>
-        <w:t xml:space="preserve"> (minimum size). You grow </w:t>
-      </w:r>
-      <w:r>
-        <w:rPr>
-          <w:i/>
-          <w:iCs/>
-          <w:lang w:val="en-US"/>
-        </w:rPr>
-        <w:t>automatically</w:t>
-      </w:r>
-      <w:r>
-        <w:rPr>
-          <w:lang w:val="en-US"/>
-        </w:rPr>
-        <w:t xml:space="preserve"> and you win when you’re </w:t>
-      </w:r>
-      <w:r>
-        <w:rPr>
-          <w:i/>
-          <w:iCs/>
-          <w:lang w:val="en-US"/>
-        </w:rPr>
-        <w:t>maximum size</w:t>
-      </w:r>
-      <w:r>
-        <w:rPr>
-          <w:lang w:val="en-US"/>
-        </w:rPr>
-        <w:t>.</w:t>
-      </w:r>
-    </w:p>
-    <w:p>
-      <w:pPr>
-        <w:pStyle w:val="ListParagraph"/>
-        <w:numPr>
-          <w:ilvl w:val="0"/>
-          <w:numId w:val="4"/>
-        </w:numPr>
-        <w:rPr>
-          <w:lang w:val="en-US"/>
-        </w:rPr>
-      </w:pPr>
-      <w:r>
-        <w:rPr>
-          <w:b/>
-          <w:bCs/>
-          <w:lang w:val="en-US"/>
-        </w:rPr>
-        <w:t>More visual feedback:</w:t>
+        <w:t>trail</w:t>
+      </w:r>
+      <w:r>
+        <w:rPr>
+          <w:lang w:val="en-US"/>
+        </w:rPr>
+        <w:t>?</w:t>
       </w:r>
     </w:p>
     <w:p>
@@ -7995,709 +9032,6 @@
         <w:rPr>
           <w:lang w:val="en-US"/>
         </w:rPr>
-        <w:t xml:space="preserve">Clear </w:t>
-      </w:r>
-      <w:r>
-        <w:rPr>
-          <w:i/>
-          <w:iCs/>
-          <w:lang w:val="en-US"/>
-        </w:rPr>
-        <w:t>visual</w:t>
-      </w:r>
-      <w:r>
-        <w:rPr>
-          <w:lang w:val="en-US"/>
-        </w:rPr>
-        <w:t xml:space="preserve"> feedback</w:t>
-      </w:r>
-      <w:r>
-        <w:rPr>
-          <w:lang w:val="en-US"/>
-        </w:rPr>
-        <w:t xml:space="preserve"> about how effective a shot is</w:t>
-      </w:r>
-    </w:p>
-    <w:p>
-      <w:pPr>
-        <w:pStyle w:val="ListParagraph"/>
-        <w:numPr>
-          <w:ilvl w:val="1"/>
-          <w:numId w:val="4"/>
-        </w:numPr>
-        <w:rPr>
-          <w:lang w:val="en-US"/>
-        </w:rPr>
-      </w:pPr>
-      <w:r>
-        <w:rPr>
-          <w:lang w:val="en-US"/>
-        </w:rPr>
-        <w:t>A big “bouncy” tween when releasing a knife</w:t>
-      </w:r>
-    </w:p>
-    <w:p>
-      <w:pPr>
-        <w:pStyle w:val="ListParagraph"/>
-        <w:numPr>
-          <w:ilvl w:val="1"/>
-          <w:numId w:val="4"/>
-        </w:numPr>
-        <w:rPr>
-          <w:lang w:val="en-US"/>
-        </w:rPr>
-      </w:pPr>
-      <w:r>
-        <w:rPr>
-          <w:lang w:val="en-US"/>
-        </w:rPr>
-        <w:t xml:space="preserve">But mostly clear </w:t>
-      </w:r>
-      <w:r>
-        <w:rPr>
-          <w:i/>
-          <w:iCs/>
-          <w:lang w:val="en-US"/>
-        </w:rPr>
-        <w:t>audio</w:t>
-      </w:r>
-      <w:r>
-        <w:rPr>
-          <w:lang w:val="en-US"/>
-        </w:rPr>
-        <w:t xml:space="preserve"> feedback =&gt; close-by is a dull thump, long-range is a rewarding big tsjing/slash/pin</w:t>
-      </w:r>
-      <w:r>
-        <w:rPr>
-          <w:lang w:val="en-US"/>
-        </w:rPr>
-        <w:t>g</w:t>
-      </w:r>
-    </w:p>
-    <w:p>
-      <w:pPr>
-        <w:rPr>
-          <w:lang w:val="en-US"/>
-        </w:rPr>
-      </w:pPr>
-    </w:p>
-    <w:p>
-      <w:pPr>
-        <w:pStyle w:val="Heading2"/>
-      </w:pPr>
-      <w:r>
-        <w:t>Better bots</w:t>
-      </w:r>
-    </w:p>
-    <w:p>
-      <w:pPr>
-        <w:pStyle w:val="ListParagraph"/>
-        <w:numPr>
-          <w:ilvl w:val="0"/>
-          <w:numId w:val="9"/>
-        </w:numPr>
-        <w:rPr>
-          <w:lang w:val="en-US"/>
-        </w:rPr>
-      </w:pPr>
-      <w:r>
-        <w:rPr>
-          <w:lang w:val="en-US"/>
-        </w:rPr>
-        <w:t>More properly t</w:t>
-      </w:r>
-      <w:r>
-        <w:rPr>
-          <w:lang w:val="en-US"/>
-        </w:rPr>
-        <w:t>est the bots on other modes.</w:t>
-      </w:r>
-    </w:p>
-    <w:p>
-      <w:pPr>
-        <w:pStyle w:val="ListParagraph"/>
-        <w:numPr>
-          <w:ilvl w:val="0"/>
-          <w:numId w:val="9"/>
-        </w:numPr>
-        <w:rPr>
-          <w:lang w:val="en-US"/>
-        </w:rPr>
-      </w:pPr>
-      <w:r>
-        <w:rPr>
-          <w:lang w:val="en-US"/>
-        </w:rPr>
-        <w:t xml:space="preserve">Bots can “insta-press” buttons. Add </w:t>
-      </w:r>
-      <w:r>
-        <w:rPr>
-          <w:i/>
-          <w:iCs/>
-          <w:lang w:val="en-US"/>
-        </w:rPr>
-        <w:t>some</w:t>
-      </w:r>
-      <w:r>
-        <w:rPr>
-          <w:lang w:val="en-US"/>
-        </w:rPr>
-        <w:t xml:space="preserve"> delay between press/release cycles to make it more manageable?</w:t>
-      </w:r>
-    </w:p>
-    <w:p>
-      <w:pPr>
-        <w:pStyle w:val="ListParagraph"/>
-        <w:numPr>
-          <w:ilvl w:val="1"/>
-          <w:numId w:val="9"/>
-        </w:numPr>
-        <w:rPr>
-          <w:lang w:val="en-US"/>
-        </w:rPr>
-      </w:pPr>
-      <w:r>
-        <w:rPr>
-          <w:lang w:val="en-US"/>
-        </w:rPr>
-        <w:t>Similarly, smooth out rotations (to prevent flipflopping)</w:t>
-      </w:r>
-    </w:p>
-    <w:p>
-      <w:pPr>
-        <w:pStyle w:val="ListParagraph"/>
-        <w:numPr>
-          <w:ilvl w:val="0"/>
-          <w:numId w:val="9"/>
-        </w:numPr>
-        <w:rPr>
-          <w:lang w:val="en-US"/>
-        </w:rPr>
-      </w:pPr>
-      <w:r>
-        <w:rPr>
-          <w:lang w:val="en-US"/>
-        </w:rPr>
-        <w:t xml:space="preserve">Change the </w:t>
-      </w:r>
-      <w:r>
-        <w:rPr>
-          <w:i/>
-          <w:iCs/>
-          <w:lang w:val="en-US"/>
-        </w:rPr>
-        <w:t>global</w:t>
-      </w:r>
-      <w:r>
-        <w:rPr>
-          <w:lang w:val="en-US"/>
-        </w:rPr>
-        <w:t xml:space="preserve"> weight of things also based on distance? (Mostly applicable to less important things. For example, if the closest powerup is quite far away, don’t consider their vector as much.)</w:t>
-      </w:r>
-    </w:p>
-    <w:p>
-      <w:pPr>
-        <w:pStyle w:val="ListParagraph"/>
-        <w:numPr>
-          <w:ilvl w:val="0"/>
-          <w:numId w:val="9"/>
-        </w:numPr>
-        <w:rPr>
-          <w:lang w:val="en-US"/>
-        </w:rPr>
-      </w:pPr>
-      <w:r>
-        <w:rPr>
-          <w:lang w:val="en-US"/>
-        </w:rPr>
-        <w:t>Niceties:</w:t>
-      </w:r>
-    </w:p>
-    <w:p>
-      <w:pPr>
-        <w:pStyle w:val="ListParagraph"/>
-        <w:numPr>
-          <w:ilvl w:val="1"/>
-          <w:numId w:val="9"/>
-        </w:numPr>
-        <w:rPr>
-          <w:lang w:val="en-US"/>
-        </w:rPr>
-      </w:pPr>
-      <w:r>
-        <w:rPr>
-          <w:lang w:val="en-US"/>
-        </w:rPr>
-        <w:t xml:space="preserve">Give personality. </w:t>
-      </w:r>
-    </w:p>
-    <w:p>
-      <w:pPr>
-        <w:pStyle w:val="ListParagraph"/>
-        <w:numPr>
-          <w:ilvl w:val="1"/>
-          <w:numId w:val="9"/>
-        </w:numPr>
-        <w:rPr>
-          <w:lang w:val="en-US"/>
-        </w:rPr>
-      </w:pPr>
-      <w:r>
-        <w:rPr>
-          <w:lang w:val="en-US"/>
-        </w:rPr>
-        <w:t xml:space="preserve">If no knives, </w:t>
-      </w:r>
-      <w:r>
-        <w:rPr>
-          <w:i/>
-          <w:iCs/>
-          <w:lang w:val="en-US"/>
-        </w:rPr>
-        <w:t>and</w:t>
-      </w:r>
-      <w:r>
-        <w:rPr>
-          <w:lang w:val="en-US"/>
-        </w:rPr>
-        <w:t xml:space="preserve"> no knives for grabs, flee from others?</w:t>
-      </w:r>
-    </w:p>
-    <w:p>
-      <w:pPr>
-        <w:pStyle w:val="ListParagraph"/>
-        <w:numPr>
-          <w:ilvl w:val="1"/>
-          <w:numId w:val="9"/>
-        </w:numPr>
-        <w:rPr>
-          <w:lang w:val="en-US"/>
-        </w:rPr>
-      </w:pPr>
-      <w:r>
-        <w:rPr>
-          <w:lang w:val="en-US"/>
-        </w:rPr>
-        <w:t>Add the general niceties.</w:t>
-      </w:r>
-    </w:p>
-    <w:p>
-      <w:pPr>
-        <w:rPr>
-          <w:lang w:val="en-US"/>
-        </w:rPr>
-      </w:pPr>
-    </w:p>
-    <w:p>
-      <w:pPr>
-        <w:rPr>
-          <w:lang w:val="en-US"/>
-        </w:rPr>
-      </w:pPr>
-    </w:p>
-    <w:p>
-      <w:pPr>
-        <w:pStyle w:val="Heading2"/>
-      </w:pPr>
-      <w:r>
-        <w:t>Nudging player behavior</w:t>
-      </w:r>
-    </w:p>
-    <w:p>
-      <w:pPr>
-        <w:pStyle w:val="ListParagraph"/>
-        <w:numPr>
-          <w:ilvl w:val="0"/>
-          <w:numId w:val="28"/>
-        </w:numPr>
-        <w:rPr>
-          <w:lang w:val="en-US"/>
-        </w:rPr>
-      </w:pPr>
-      <w:r>
-        <w:rPr>
-          <w:lang w:val="en-US"/>
-        </w:rPr>
-        <w:t>Change arenas to modify player behavior:</w:t>
-      </w:r>
-    </w:p>
-    <w:p>
-      <w:pPr>
-        <w:pStyle w:val="ListParagraph"/>
-        <w:numPr>
-          <w:ilvl w:val="1"/>
-          <w:numId w:val="28"/>
-        </w:numPr>
-        <w:rPr>
-          <w:lang w:val="en-US"/>
-        </w:rPr>
-      </w:pPr>
-      <w:r>
-        <w:rPr>
-          <w:lang w:val="en-US"/>
-        </w:rPr>
-        <w:t xml:space="preserve">Tiles in the floor that fall away as players walk over them. (More chance/quicker if there are </w:t>
-      </w:r>
-      <w:r>
-        <w:rPr>
-          <w:i/>
-          <w:iCs/>
-          <w:lang w:val="en-US"/>
-        </w:rPr>
-        <w:t>more</w:t>
-      </w:r>
-      <w:r>
-        <w:rPr>
-          <w:lang w:val="en-US"/>
-        </w:rPr>
-        <w:t xml:space="preserve"> players.)</w:t>
-      </w:r>
-    </w:p>
-    <w:p>
-      <w:pPr>
-        <w:pStyle w:val="ListParagraph"/>
-        <w:numPr>
-          <w:ilvl w:val="1"/>
-          <w:numId w:val="28"/>
-        </w:numPr>
-        <w:rPr>
-          <w:lang w:val="en-US"/>
-        </w:rPr>
-      </w:pPr>
-      <w:r>
-        <w:rPr>
-          <w:lang w:val="en-US"/>
-        </w:rPr>
-        <w:t>Lilypads with the same idea: too many, and the whole thing sinks.</w:t>
-      </w:r>
-    </w:p>
-    <w:p>
-      <w:pPr>
-        <w:pStyle w:val="ListParagraph"/>
-        <w:numPr>
-          <w:ilvl w:val="0"/>
-          <w:numId w:val="28"/>
-        </w:numPr>
-        <w:rPr>
-          <w:lang w:val="en-US"/>
-        </w:rPr>
-      </w:pPr>
-      <w:r>
-        <w:rPr>
-          <w:lang w:val="en-US"/>
-        </w:rPr>
-        <w:t>Keep score/data over multiple rounds and use it to change player priorities.</w:t>
-      </w:r>
-    </w:p>
-    <w:p>
-      <w:pPr>
-        <w:pStyle w:val="ListParagraph"/>
-        <w:numPr>
-          <w:ilvl w:val="1"/>
-          <w:numId w:val="28"/>
-        </w:numPr>
-        <w:rPr>
-          <w:lang w:val="en-US"/>
-        </w:rPr>
-      </w:pPr>
-      <w:r>
-        <w:rPr>
-          <w:lang w:val="en-US"/>
-        </w:rPr>
-        <w:t>Maybe the winner from the last round is marked “Winner!” and therefore painted as a target.</w:t>
-      </w:r>
-    </w:p>
-    <w:p>
-      <w:pPr>
-        <w:pStyle w:val="ListParagraph"/>
-        <w:numPr>
-          <w:ilvl w:val="1"/>
-          <w:numId w:val="28"/>
-        </w:numPr>
-        <w:rPr>
-          <w:lang w:val="en-US"/>
-        </w:rPr>
-      </w:pPr>
-      <w:r>
-        <w:rPr>
-          <w:lang w:val="en-US"/>
-        </w:rPr>
-        <w:t>Or the best defensive player is marked “Defensive!” (and players are incentivized to try and break that streak)</w:t>
-      </w:r>
-    </w:p>
-    <w:p>
-      <w:pPr>
-        <w:pStyle w:val="ListParagraph"/>
-        <w:numPr>
-          <w:ilvl w:val="1"/>
-          <w:numId w:val="28"/>
-        </w:numPr>
-        <w:rPr>
-          <w:lang w:val="en-US"/>
-        </w:rPr>
-      </w:pPr>
-      <w:r>
-        <w:rPr>
-          <w:lang w:val="en-US"/>
-        </w:rPr>
-        <w:t>The person with the longest throws gets a bonus the next round?</w:t>
-      </w:r>
-      <w:r>
-        <w:rPr>
-          <w:lang w:val="en-US"/>
-        </w:rPr>
-        <w:softHyphen/>
-      </w:r>
-    </w:p>
-    <w:p>
-      <w:pPr>
-        <w:rPr>
-          <w:lang w:val="en-US"/>
-        </w:rPr>
-      </w:pPr>
-    </w:p>
-    <w:p>
-      <w:pPr>
-        <w:pStyle w:val="Heading3"/>
-        <w:rPr>
-          <w:lang w:val="en-US"/>
-        </w:rPr>
-      </w:pPr>
-      <w:r>
-        <w:rPr>
-          <w:lang w:val="en-US"/>
-        </w:rPr>
-        <w:t>Really, really optional</w:t>
-      </w:r>
-    </w:p>
-    <w:p>
-      <w:pPr>
-        <w:pStyle w:val="ListParagraph"/>
-        <w:numPr>
-          <w:ilvl w:val="0"/>
-          <w:numId w:val="4"/>
-        </w:numPr>
-        <w:rPr>
-          <w:lang w:val="en-US"/>
-        </w:rPr>
-      </w:pPr>
-      <w:r>
-        <w:rPr>
-          <w:lang w:val="en-US"/>
-        </w:rPr>
-        <w:t xml:space="preserve">Pirate Curse </w:t>
-      </w:r>
-    </w:p>
-    <w:p>
-      <w:pPr>
-        <w:pStyle w:val="ListParagraph"/>
-        <w:numPr>
-          <w:ilvl w:val="1"/>
-          <w:numId w:val="4"/>
-        </w:numPr>
-        <w:rPr>
-          <w:lang w:val="en-US"/>
-        </w:rPr>
-      </w:pPr>
-      <w:r>
-        <w:rPr>
-          <w:lang w:val="en-US"/>
-        </w:rPr>
-        <w:t>Add some torches (probably in the stones) for lighting? (Would require particles and animated sprite, otherwise it just doesn’t look good.)</w:t>
-      </w:r>
-    </w:p>
-    <w:p>
-      <w:pPr>
-        <w:pStyle w:val="ListParagraph"/>
-        <w:numPr>
-          <w:ilvl w:val="0"/>
-          <w:numId w:val="4"/>
-        </w:numPr>
-        <w:rPr>
-          <w:lang w:val="en-US"/>
-        </w:rPr>
-      </w:pPr>
-      <w:r>
-        <w:rPr>
-          <w:lang w:val="en-US"/>
-        </w:rPr>
-        <w:t>Family Dinner</w:t>
-      </w:r>
-    </w:p>
-    <w:p>
-      <w:pPr>
-        <w:pStyle w:val="ListParagraph"/>
-        <w:numPr>
-          <w:ilvl w:val="1"/>
-          <w:numId w:val="4"/>
-        </w:numPr>
-        <w:rPr>
-          <w:lang w:val="en-US"/>
-        </w:rPr>
-      </w:pPr>
-      <w:r>
-        <w:rPr>
-          <w:lang w:val="en-US"/>
-        </w:rPr>
-        <w:t>Occlusions also on objects themselves (make them their own sprite to ignore that), food uses the “multicolor” coloring … which doesn’t look good at all.</w:t>
-      </w:r>
-    </w:p>
-    <w:p>
-      <w:pPr>
-        <w:pStyle w:val="ListParagraph"/>
-        <w:numPr>
-          <w:ilvl w:val="0"/>
-          <w:numId w:val="4"/>
-        </w:numPr>
-        <w:rPr>
-          <w:lang w:val="en-US"/>
-        </w:rPr>
-      </w:pPr>
-      <w:r>
-        <w:rPr>
-          <w:lang w:val="en-US"/>
-        </w:rPr>
-        <w:t>Haunted House</w:t>
-      </w:r>
-    </w:p>
-    <w:p>
-      <w:pPr>
-        <w:pStyle w:val="ListParagraph"/>
-        <w:numPr>
-          <w:ilvl w:val="1"/>
-          <w:numId w:val="4"/>
-        </w:numPr>
-        <w:rPr>
-          <w:lang w:val="en-US"/>
-        </w:rPr>
-      </w:pPr>
-      <w:r>
-        <w:rPr>
-          <w:lang w:val="en-US"/>
-        </w:rPr>
-        <w:t>Not sure about lighting + the completely empty walls and space</w:t>
-      </w:r>
-    </w:p>
-    <w:p>
-      <w:pPr>
-        <w:pStyle w:val="ListParagraph"/>
-        <w:numPr>
-          <w:ilvl w:val="1"/>
-          <w:numId w:val="4"/>
-        </w:numPr>
-        <w:rPr>
-          <w:lang w:val="en-US"/>
-        </w:rPr>
-      </w:pPr>
-      <w:r>
-        <w:rPr>
-          <w:lang w:val="en-US"/>
-        </w:rPr>
-        <w:t>Sound effect on arena change</w:t>
-      </w:r>
-    </w:p>
-    <w:p>
-      <w:pPr>
-        <w:pStyle w:val="ListParagraph"/>
-        <w:numPr>
-          <w:ilvl w:val="0"/>
-          <w:numId w:val="4"/>
-        </w:numPr>
-        <w:rPr>
-          <w:lang w:val="en-US"/>
-        </w:rPr>
-      </w:pPr>
-      <w:r>
-        <w:rPr>
-          <w:lang w:val="en-US"/>
-        </w:rPr>
-        <w:t>Swimming pool:</w:t>
-      </w:r>
-    </w:p>
-    <w:p>
-      <w:pPr>
-        <w:pStyle w:val="ListParagraph"/>
-        <w:numPr>
-          <w:ilvl w:val="1"/>
-          <w:numId w:val="4"/>
-        </w:numPr>
-        <w:rPr>
-          <w:lang w:val="en-US"/>
-        </w:rPr>
-      </w:pPr>
-      <w:r>
-        <w:rPr>
-          <w:lang w:val="en-US"/>
-        </w:rPr>
-        <w:t>Make light distribution nicer (symmetric?) =&gt; in general, find ways to make it look slightly better</w:t>
-      </w:r>
-    </w:p>
-    <w:p>
-      <w:pPr>
-        <w:pStyle w:val="ListParagraph"/>
-        <w:numPr>
-          <w:ilvl w:val="1"/>
-          <w:numId w:val="4"/>
-        </w:numPr>
-        <w:rPr>
-          <w:lang w:val="en-US"/>
-        </w:rPr>
-      </w:pPr>
-      <w:r>
-        <w:rPr>
-          <w:lang w:val="en-US"/>
-        </w:rPr>
-        <w:t>Explain the “drain” with some extra particles and stuff?</w:t>
-      </w:r>
-    </w:p>
-    <w:p>
-      <w:pPr>
-        <w:pStyle w:val="ListParagraph"/>
-        <w:numPr>
-          <w:ilvl w:val="0"/>
-          <w:numId w:val="4"/>
-        </w:numPr>
-        <w:rPr>
-          <w:lang w:val="en-US"/>
-        </w:rPr>
-      </w:pPr>
-      <w:r>
-        <w:rPr>
-          <w:lang w:val="en-US"/>
-        </w:rPr>
-        <w:t xml:space="preserve">Dumplings: give different types a different </w:t>
-      </w:r>
-      <w:r>
-        <w:rPr>
-          <w:i/>
-          <w:iCs/>
-          <w:lang w:val="en-US"/>
-        </w:rPr>
-        <w:t>trail</w:t>
-      </w:r>
-      <w:r>
-        <w:rPr>
-          <w:lang w:val="en-US"/>
-        </w:rPr>
-        <w:t>?</w:t>
-      </w:r>
-    </w:p>
-    <w:p>
-      <w:pPr>
-        <w:pStyle w:val="ListParagraph"/>
-        <w:numPr>
-          <w:ilvl w:val="1"/>
-          <w:numId w:val="4"/>
-        </w:numPr>
-        <w:rPr>
-          <w:lang w:val="en-US"/>
-        </w:rPr>
-      </w:pPr>
-      <w:r>
-        <w:rPr>
-          <w:lang w:val="en-US"/>
-        </w:rPr>
-        <w:lastRenderedPageBreak/>
         <w:t xml:space="preserve">Isn’t it confusing that dumplings have their own color </w:t>
       </w:r>
       <w:r>
@@ -8755,789 +9089,9 @@
           <w:strike/>
           <w:lang w:val="en-US"/>
         </w:rPr>
-        <w:t>changing bot teams</w:t>
-      </w:r>
-      <w:r>
-        <w:rPr>
-          <w:strike/>
-          <w:lang w:val="en-US"/>
-        </w:rPr>
-        <w:t xml:space="preserve"> (if they ever learn about teams).</w:t>
-      </w:r>
-    </w:p>
-    <w:p>
-      <w:pPr>
-        <w:pStyle w:val="ListParagraph"/>
-        <w:numPr>
-          <w:ilvl w:val="1"/>
-          <w:numId w:val="4"/>
-        </w:numPr>
-        <w:rPr>
-          <w:lang w:val="en-US"/>
-        </w:rPr>
-      </w:pPr>
-      <w:r>
-        <w:rPr>
-          <w:b/>
-          <w:bCs/>
-          <w:lang w:val="en-US"/>
-        </w:rPr>
-        <w:t>Don’t see a good solution in current system.</w:t>
-      </w:r>
-      <w:r>
-        <w:rPr>
-          <w:lang w:val="en-US"/>
-        </w:rPr>
-        <w:t xml:space="preserve"> For next game, allow player to </w:t>
-      </w:r>
-      <w:r>
-        <w:rPr>
-          <w:i/>
-          <w:iCs/>
-          <w:lang w:val="en-US"/>
-        </w:rPr>
-        <w:t>traverse</w:t>
-      </w:r>
-      <w:r>
-        <w:rPr>
-          <w:lang w:val="en-US"/>
-        </w:rPr>
-        <w:t xml:space="preserve"> all logged-in </w:t>
-      </w:r>
-      <w:r>
-        <w:rPr>
-          <w:b/>
-          <w:bCs/>
-          <w:lang w:val="en-US"/>
-        </w:rPr>
-        <w:t>bots</w:t>
-      </w:r>
-      <w:r>
-        <w:rPr>
-          <w:lang w:val="en-US"/>
-        </w:rPr>
-        <w:t xml:space="preserve"> (with arrow keys/joystick). So we can edit each </w:t>
-      </w:r>
-      <w:r>
-        <w:rPr>
-          <w:lang w:val="en-US"/>
-        </w:rPr>
-        <w:t>bot</w:t>
-      </w:r>
-      <w:r>
-        <w:rPr>
-          <w:lang w:val="en-US"/>
-        </w:rPr>
-        <w:t xml:space="preserve"> specifically by going to them.</w:t>
-      </w:r>
-    </w:p>
-    <w:p>
-      <w:pPr>
-        <w:pStyle w:val="ListParagraph"/>
-        <w:numPr>
-          <w:ilvl w:val="0"/>
-          <w:numId w:val="4"/>
-        </w:numPr>
-        <w:rPr>
-          <w:lang w:val="en-US"/>
-        </w:rPr>
-      </w:pPr>
-      <w:r>
-        <w:rPr>
-          <w:b/>
-          <w:bCs/>
-          <w:lang w:val="en-US"/>
-        </w:rPr>
-        <w:t>IDEA:</w:t>
-      </w:r>
-      <w:r>
-        <w:rPr>
-          <w:lang w:val="en-US"/>
-        </w:rPr>
-        <w:t xml:space="preserve"> Different </w:t>
-      </w:r>
-      <w:r>
-        <w:rPr>
-          <w:i/>
-          <w:iCs/>
-          <w:lang w:val="en-US"/>
-        </w:rPr>
-        <w:t>ground terrains</w:t>
-      </w:r>
-      <w:r>
-        <w:rPr>
-          <w:lang w:val="en-US"/>
-        </w:rPr>
-        <w:t>. As long as you’re on that terrain, you are influenced by its special effect (whatever it is).</w:t>
-      </w:r>
-    </w:p>
-    <w:p>
-      <w:pPr>
-        <w:pStyle w:val="ListParagraph"/>
-        <w:numPr>
-          <w:ilvl w:val="1"/>
-          <w:numId w:val="4"/>
-        </w:numPr>
-        <w:rPr>
-          <w:lang w:val="en-US"/>
-        </w:rPr>
-      </w:pPr>
-      <w:r>
-        <w:rPr>
-          <w:lang w:val="en-US"/>
-        </w:rPr>
-        <w:t>Icy movement, sticky movement, keep growing/shrinking?</w:t>
-      </w:r>
-    </w:p>
-    <w:p>
-      <w:pPr>
-        <w:pStyle w:val="ListParagraph"/>
-        <w:numPr>
-          <w:ilvl w:val="1"/>
-          <w:numId w:val="4"/>
-        </w:numPr>
-        <w:rPr>
-          <w:lang w:val="en-US"/>
-        </w:rPr>
-      </w:pPr>
-      <w:r>
-        <w:rPr>
-          <w:lang w:val="en-US"/>
-        </w:rPr>
-        <w:t>Curver =&gt; curves any throwables through it. (Might be more intuitive to make it a “magnet” or “hurricane” or something.</w:t>
-      </w:r>
-    </w:p>
-    <w:p>
-      <w:pPr>
-        <w:pStyle w:val="ListParagraph"/>
-        <w:numPr>
-          <w:ilvl w:val="0"/>
-          <w:numId w:val="4"/>
-        </w:numPr>
-        <w:rPr>
-          <w:lang w:val="en-US"/>
-        </w:rPr>
-      </w:pPr>
-      <w:r>
-        <w:rPr>
-          <w:b/>
-          <w:bCs/>
-          <w:lang w:val="en-US"/>
-        </w:rPr>
-        <w:t>IDEA:</w:t>
-      </w:r>
-      <w:r>
-        <w:rPr>
-          <w:lang w:val="en-US"/>
-        </w:rPr>
-        <w:t xml:space="preserve"> A way to really </w:t>
-      </w:r>
-      <w:r>
-        <w:rPr>
-          <w:i/>
-          <w:iCs/>
-          <w:lang w:val="en-US"/>
-        </w:rPr>
-        <w:t>separate</w:t>
-      </w:r>
-      <w:r>
-        <w:rPr>
-          <w:lang w:val="en-US"/>
-        </w:rPr>
-        <w:t xml:space="preserve"> a map between players, locking them into a certain zone</w:t>
-      </w:r>
-    </w:p>
-    <w:p>
-      <w:pPr>
-        <w:pStyle w:val="ListParagraph"/>
-        <w:numPr>
-          <w:ilvl w:val="1"/>
-          <w:numId w:val="4"/>
-        </w:numPr>
-        <w:rPr>
-          <w:lang w:val="en-US"/>
-        </w:rPr>
-      </w:pPr>
-      <w:r>
-        <w:rPr>
-          <w:b/>
-          <w:bCs/>
-          <w:lang w:val="en-US"/>
-        </w:rPr>
-        <w:t>AMAZING (but weird) IDEA:</w:t>
-      </w:r>
-      <w:r>
-        <w:rPr>
-          <w:lang w:val="en-US"/>
-        </w:rPr>
-        <w:t xml:space="preserve"> There’s an actual </w:t>
-      </w:r>
-      <w:r>
-        <w:rPr>
-          <w:i/>
-          <w:iCs/>
-          <w:lang w:val="en-US"/>
-        </w:rPr>
-        <w:t>minimap</w:t>
-      </w:r>
-      <w:r>
-        <w:rPr>
-          <w:lang w:val="en-US"/>
-        </w:rPr>
-        <w:t xml:space="preserve"> of the arena available somewhere. Slicing it will </w:t>
-      </w:r>
-      <w:r>
-        <w:rPr>
-          <w:i/>
-          <w:iCs/>
-          <w:lang w:val="en-US"/>
-        </w:rPr>
-        <w:t>actually</w:t>
-      </w:r>
-      <w:r>
-        <w:rPr>
-          <w:lang w:val="en-US"/>
-        </w:rPr>
-        <w:t xml:space="preserve"> divide the arena into those portions.</w:t>
-      </w:r>
-    </w:p>
-    <w:p>
-      <w:pPr>
-        <w:pStyle w:val="ListParagraph"/>
-        <w:numPr>
-          <w:ilvl w:val="1"/>
-          <w:numId w:val="4"/>
-        </w:numPr>
-        <w:rPr>
-          <w:lang w:val="en-US"/>
-        </w:rPr>
-      </w:pPr>
-      <w:r>
-        <w:rPr>
-          <w:b/>
-          <w:bCs/>
-          <w:lang w:val="en-US"/>
-        </w:rPr>
-        <w:t>Maybe something for a different game. =&gt;</w:t>
-      </w:r>
-      <w:r>
-        <w:rPr>
-          <w:lang w:val="en-US"/>
-        </w:rPr>
-        <w:t xml:space="preserve"> would be cool though, maybe for a pirate game about slicing the actual map, or a puzzle game.</w:t>
-      </w:r>
-    </w:p>
-    <w:p>
-      <w:pPr>
-        <w:rPr>
-          <w:lang w:val="en-US"/>
-        </w:rPr>
-      </w:pPr>
-    </w:p>
-    <w:p>
-      <w:pPr>
-        <w:rPr>
-          <w:lang w:val="en-US"/>
-        </w:rPr>
-      </w:pPr>
-      <w:r>
-        <w:rPr>
-          <w:b/>
-          <w:bCs/>
-          <w:lang w:val="en-US"/>
-        </w:rPr>
-        <w:t>Things that are probably already fixed:</w:t>
-      </w:r>
-    </w:p>
-    <w:p>
-      <w:pPr>
-        <w:pStyle w:val="ListParagraph"/>
-        <w:numPr>
-          <w:ilvl w:val="0"/>
-          <w:numId w:val="4"/>
-        </w:numPr>
-        <w:rPr>
-          <w:lang w:val="en-US"/>
-        </w:rPr>
-      </w:pPr>
-      <w:r>
-        <w:rPr>
-          <w:lang w:val="en-US"/>
-        </w:rPr>
-        <w:t xml:space="preserve">Make dumplings </w:t>
-      </w:r>
-      <w:r>
-        <w:rPr>
-          <w:i/>
-          <w:iCs/>
-          <w:lang w:val="en-US"/>
-        </w:rPr>
-        <w:t>also</w:t>
-      </w:r>
-      <w:r>
-        <w:rPr>
-          <w:lang w:val="en-US"/>
-        </w:rPr>
-        <w:t xml:space="preserve"> deflect knives in the air. (That’s the whole reason I gave them a </w:t>
-      </w:r>
-      <w:r>
-        <w:rPr>
-          <w:i/>
-          <w:iCs/>
-          <w:lang w:val="en-US"/>
-        </w:rPr>
-        <w:t>body</w:t>
-      </w:r>
-      <w:r>
-        <w:rPr>
-          <w:lang w:val="en-US"/>
-        </w:rPr>
-        <w:t>.) =&gt; I think they already do this by default! (Their body is never actually reset, which makes all their functionality possible.)</w:t>
-      </w:r>
-    </w:p>
-    <w:p>
-      <w:pPr>
-        <w:pStyle w:val="ListParagraph"/>
-        <w:numPr>
-          <w:ilvl w:val="0"/>
-          <w:numId w:val="4"/>
-        </w:numPr>
-        <w:rPr>
-          <w:lang w:val="en-US"/>
-        </w:rPr>
-      </w:pPr>
-      <w:r>
-        <w:rPr>
-          <w:lang w:val="en-US"/>
-        </w:rPr>
-        <w:t>On old playtest, there was an issue with owner not being reset on knives standing still. I think it had to do with max capacity, and I fixed that clear bug, but not sure if that solved all issues.</w:t>
-      </w:r>
-    </w:p>
-    <w:p>
-      <w:pPr>
-        <w:pStyle w:val="ListParagraph"/>
-        <w:numPr>
-          <w:ilvl w:val="0"/>
-          <w:numId w:val="4"/>
-        </w:numPr>
-        <w:rPr>
-          <w:lang w:val="en-US"/>
-        </w:rPr>
-      </w:pPr>
-      <w:r>
-        <w:rPr>
-          <w:lang w:val="en-US"/>
-        </w:rPr>
-        <w:t>On old playtest, some losers (or winners?) didn’t get a</w:t>
-      </w:r>
-      <w:r>
-        <w:rPr>
-          <w:lang w:val="en-US"/>
-        </w:rPr>
-        <w:t>n</w:t>
-      </w:r>
-      <w:r>
-        <w:rPr>
-          <w:lang w:val="en-US"/>
-        </w:rPr>
-        <w:t xml:space="preserve"> award handed to them at the end. Is that fixed?</w:t>
-      </w:r>
-    </w:p>
-    <w:p>
-      <w:pPr>
-        <w:rPr>
-          <w:lang w:val="en-US"/>
-        </w:rPr>
-      </w:pPr>
-    </w:p>
-    <w:p>
-      <w:pPr>
-        <w:pStyle w:val="Heading2"/>
-      </w:pPr>
-      <w:r>
-        <w:t>Playtest Results</w:t>
-      </w:r>
-    </w:p>
-    <w:p>
-      <w:pPr>
-        <w:pStyle w:val="ListParagraph"/>
-        <w:numPr>
-          <w:ilvl w:val="0"/>
-          <w:numId w:val="27"/>
-        </w:numPr>
-        <w:rPr>
-          <w:lang w:val="en-US"/>
-        </w:rPr>
-      </w:pPr>
-      <w:r>
-        <w:rPr>
-          <w:b/>
-          <w:bCs/>
-          <w:lang w:val="en-US"/>
-        </w:rPr>
-        <w:t>Visual clarity:</w:t>
-      </w:r>
-    </w:p>
-    <w:p>
-      <w:pPr>
-        <w:pStyle w:val="ListParagraph"/>
-        <w:numPr>
-          <w:ilvl w:val="1"/>
-          <w:numId w:val="27"/>
-        </w:numPr>
-        <w:rPr>
-          <w:strike/>
-          <w:lang w:val="en-US"/>
-        </w:rPr>
-      </w:pPr>
-      <w:r>
-        <w:rPr>
-          <w:b/>
-          <w:bCs/>
-          <w:strike/>
-          <w:lang w:val="en-US"/>
-        </w:rPr>
-        <w:t>The aim helper</w:t>
-      </w:r>
-      <w:r>
-        <w:rPr>
-          <w:strike/>
-          <w:lang w:val="en-US"/>
-        </w:rPr>
-        <w:t xml:space="preserve"> could be brighter + more visible + animated</w:t>
-      </w:r>
-    </w:p>
-    <w:p>
-      <w:pPr>
-        <w:pStyle w:val="ListParagraph"/>
-        <w:numPr>
-          <w:ilvl w:val="1"/>
-          <w:numId w:val="27"/>
-        </w:numPr>
-        <w:rPr>
-          <w:strike/>
-          <w:lang w:val="en-US"/>
-        </w:rPr>
-      </w:pPr>
-      <w:r>
-        <w:rPr>
-          <w:strike/>
-          <w:lang w:val="en-US"/>
-        </w:rPr>
-        <w:t>Way thicker outline around players</w:t>
-      </w:r>
-    </w:p>
-    <w:p>
-      <w:pPr>
-        <w:pStyle w:val="ListParagraph"/>
-        <w:numPr>
-          <w:ilvl w:val="1"/>
-          <w:numId w:val="27"/>
-        </w:numPr>
-        <w:rPr>
-          <w:strike/>
-          <w:lang w:val="en-US"/>
-        </w:rPr>
-      </w:pPr>
-      <w:r>
-        <w:rPr>
-          <w:strike/>
-          <w:lang w:val="en-US"/>
-        </w:rPr>
-        <w:t>Larger UI windows (for tutorial, game over, etc.)</w:t>
-      </w:r>
-    </w:p>
-    <w:p>
-      <w:pPr>
-        <w:pStyle w:val="ListParagraph"/>
-        <w:numPr>
-          <w:ilvl w:val="0"/>
-          <w:numId w:val="27"/>
-        </w:numPr>
-        <w:rPr>
-          <w:strike/>
-          <w:lang w:val="en-US"/>
-        </w:rPr>
-      </w:pPr>
-      <w:r>
-        <w:rPr>
-          <w:strike/>
-          <w:lang w:val="en-US"/>
-        </w:rPr>
-        <w:t>Longer reminders + non-immediate-skip protecetion</w:t>
-      </w:r>
-    </w:p>
-    <w:p>
-      <w:pPr>
-        <w:pStyle w:val="ListParagraph"/>
-        <w:numPr>
-          <w:ilvl w:val="0"/>
-          <w:numId w:val="27"/>
-        </w:numPr>
-        <w:rPr>
-          <w:strike/>
-          <w:lang w:val="en-US"/>
-        </w:rPr>
-      </w:pPr>
-      <w:r>
-        <w:rPr>
-          <w:strike/>
-          <w:lang w:val="en-US"/>
-        </w:rPr>
-        <w:t>Die sooner (while you’re still large)</w:t>
-      </w:r>
-      <w:r>
-        <w:rPr>
-          <w:strike/>
-          <w:lang w:val="en-US"/>
-        </w:rPr>
-        <w:t xml:space="preserve"> + start larger</w:t>
-      </w:r>
-    </w:p>
-    <w:p>
-      <w:pPr>
-        <w:pStyle w:val="ListParagraph"/>
-        <w:numPr>
-          <w:ilvl w:val="0"/>
-          <w:numId w:val="27"/>
-        </w:numPr>
-        <w:rPr>
-          <w:strike/>
-          <w:lang w:val="en-US"/>
-        </w:rPr>
-      </w:pPr>
-      <w:r>
-        <w:rPr>
-          <w:strike/>
-          <w:lang w:val="en-US"/>
-        </w:rPr>
-        <w:t>Max # throwables (just remove overflow after a while; think this was already built-in, just not strong enough)</w:t>
-      </w:r>
-    </w:p>
-    <w:p>
-      <w:pPr>
-        <w:pStyle w:val="ListParagraph"/>
-        <w:numPr>
-          <w:ilvl w:val="0"/>
-          <w:numId w:val="27"/>
-        </w:numPr>
-        <w:rPr>
-          <w:strike/>
-          <w:lang w:val="en-US"/>
-        </w:rPr>
-      </w:pPr>
-      <w:r>
-        <w:rPr>
-          <w:strike/>
-          <w:lang w:val="en-US"/>
-        </w:rPr>
-        <w:t>Enforce strict minimum size, even in modes where you cannot die.</w:t>
-      </w:r>
-    </w:p>
-    <w:p>
-      <w:pPr>
-        <w:pStyle w:val="ListParagraph"/>
-        <w:numPr>
-          <w:ilvl w:val="0"/>
-          <w:numId w:val="27"/>
-        </w:numPr>
-        <w:rPr>
-          <w:lang w:val="en-US"/>
-        </w:rPr>
-      </w:pPr>
-      <w:r>
-        <w:rPr>
-          <w:b/>
-          <w:bCs/>
-          <w:strike/>
-          <w:lang w:val="en-US"/>
-        </w:rPr>
-        <w:t>Ghost town:</w:t>
-      </w:r>
-      <w:r>
-        <w:rPr>
-          <w:strike/>
-          <w:lang w:val="en-US"/>
-        </w:rPr>
-        <w:t xml:space="preserve"> </w:t>
-      </w:r>
-      <w:r>
-        <w:rPr>
-          <w:strike/>
-          <w:lang w:val="en-US"/>
-        </w:rPr>
-        <w:t xml:space="preserve">(And maybe two </w:t>
-      </w:r>
-      <w:r>
-        <w:rPr>
-          <w:strike/>
-          <w:lang w:val="en-US"/>
-        </w:rPr>
-        <w:t>ghost knives 100% of the time is too much</w:t>
-      </w:r>
-      <w:r>
-        <w:rPr>
-          <w:strike/>
-          <w:lang w:val="en-US"/>
-        </w:rPr>
-        <w:t>?)</w:t>
-      </w:r>
-    </w:p>
-    <w:p>
-      <w:pPr>
-        <w:pStyle w:val="ListParagraph"/>
-        <w:numPr>
-          <w:ilvl w:val="0"/>
-          <w:numId w:val="27"/>
-        </w:numPr>
-        <w:rPr>
-          <w:strike/>
-          <w:lang w:val="en-US"/>
-        </w:rPr>
-      </w:pPr>
-      <w:r>
-        <w:rPr>
-          <w:b/>
-          <w:bCs/>
-          <w:strike/>
-          <w:lang w:val="en-US"/>
-        </w:rPr>
-        <w:t xml:space="preserve">Jungle: </w:t>
-      </w:r>
-      <w:r>
-        <w:rPr>
-          <w:strike/>
-          <w:lang w:val="en-US"/>
-        </w:rPr>
-        <w:t>keep vines removed for longer + completely remove them earlier.</w:t>
-      </w:r>
-    </w:p>
-    <w:p>
-      <w:pPr>
-        <w:pStyle w:val="ListParagraph"/>
-        <w:numPr>
-          <w:ilvl w:val="0"/>
-          <w:numId w:val="27"/>
-        </w:numPr>
-        <w:rPr>
-          <w:strike/>
-          <w:lang w:val="en-US"/>
-        </w:rPr>
-      </w:pPr>
-      <w:r>
-        <w:rPr>
-          <w:b/>
-          <w:bCs/>
-          <w:strike/>
-          <w:lang w:val="en-US"/>
-        </w:rPr>
-        <w:t>BUG:</w:t>
-      </w:r>
-      <w:r>
-        <w:rPr>
-          <w:strike/>
-          <w:lang w:val="en-US"/>
-        </w:rPr>
-        <w:t xml:space="preserve"> Add bot/add player buttons reversed?</w:t>
-      </w:r>
-    </w:p>
-    <w:p>
-      <w:pPr>
-        <w:pStyle w:val="ListParagraph"/>
-        <w:numPr>
-          <w:ilvl w:val="0"/>
-          <w:numId w:val="27"/>
-        </w:numPr>
-        <w:rPr>
-          <w:strike/>
-          <w:lang w:val="en-US"/>
-        </w:rPr>
-      </w:pPr>
-      <w:r>
-        <w:rPr>
-          <w:strike/>
-          <w:lang w:val="en-US"/>
-        </w:rPr>
-        <w:t>Gracefully degrade when no powerup types available. (Just place nothing?)</w:t>
-      </w:r>
-    </w:p>
-    <w:p>
-      <w:pPr>
-        <w:pStyle w:val="ListParagraph"/>
-        <w:numPr>
-          <w:ilvl w:val="0"/>
-          <w:numId w:val="27"/>
-        </w:numPr>
-        <w:rPr>
-          <w:strike/>
-          <w:lang w:val="en-US"/>
-        </w:rPr>
-      </w:pPr>
-      <w:r>
-        <w:rPr>
-          <w:b/>
-          <w:bCs/>
-          <w:strike/>
-          <w:lang w:val="en-US"/>
-        </w:rPr>
-        <w:t>Feedback</w:t>
-      </w:r>
-      <w:r>
-        <w:rPr>
-          <w:strike/>
-          <w:lang w:val="en-US"/>
-        </w:rPr>
-        <w:t>: slightly larger, wait longer before fading</w:t>
-      </w:r>
-    </w:p>
-    <w:p>
-      <w:pPr>
-        <w:pStyle w:val="ListParagraph"/>
-        <w:numPr>
-          <w:ilvl w:val="1"/>
-          <w:numId w:val="27"/>
-        </w:numPr>
-        <w:rPr>
-          <w:strike/>
-          <w:lang w:val="en-US"/>
-        </w:rPr>
-      </w:pPr>
-      <w:r>
-        <w:rPr>
-          <w:strike/>
-          <w:lang w:val="en-US"/>
-        </w:rPr>
-        <w:lastRenderedPageBreak/>
-        <w:t xml:space="preserve">Make “no throwables” shorter (like “empty!”), or limit how often they can appear </w:t>
-      </w:r>
-    </w:p>
-    <w:p>
-      <w:pPr>
-        <w:pStyle w:val="ListParagraph"/>
-        <w:numPr>
-          <w:ilvl w:val="0"/>
-          <w:numId w:val="27"/>
-        </w:numPr>
-        <w:rPr>
-          <w:lang w:val="en-US"/>
-        </w:rPr>
-      </w:pPr>
-      <w:r>
-        <w:rPr>
-          <w:b/>
-          <w:bCs/>
-          <w:strike/>
-          <w:lang w:val="en-US"/>
-        </w:rPr>
-        <w:t>BUG:</w:t>
-      </w:r>
-      <w:r>
-        <w:rPr>
-          <w:strike/>
-          <w:lang w:val="en-US"/>
-        </w:rPr>
-        <w:t xml:space="preserve"> In ghost town, ghost knives don’t </w:t>
-      </w:r>
+        <w:t xml:space="preserve">changing </w:t>
+      </w:r>
+      <w:proofErr w:type="spellStart"/>
       <w:r>
         <w:rPr>
           <w:i/>
@@ -9545,20 +9099,428 @@
           <w:strike/>
           <w:lang w:val="en-US"/>
         </w:rPr>
-        <w:t>always</w:t>
-      </w:r>
-      <w:r>
-        <w:rPr>
+        <w:t>bot</w:t>
+      </w:r>
+      <w:proofErr w:type="spellEnd"/>
+      <w:r>
+        <w:rPr>
+          <w:i/>
+          <w:iCs/>
           <w:strike/>
           <w:lang w:val="en-US"/>
         </w:rPr>
-        <w:t xml:space="preserve"> seem to go away after a hit</w:t>
-      </w:r>
-      <w:r>
-        <w:rPr>
-          <w:lang w:val="en-US"/>
-        </w:rPr>
-        <w:t xml:space="preserve">??? </w:t>
+        <w:t xml:space="preserve"> teams</w:t>
+      </w:r>
+      <w:r>
+        <w:rPr>
+          <w:strike/>
+          <w:lang w:val="en-US"/>
+        </w:rPr>
+        <w:t xml:space="preserve"> (if they ever learn about teams).</w:t>
+      </w:r>
+    </w:p>
+    <w:p>
+      <w:pPr>
+        <w:pStyle w:val="ListParagraph"/>
+        <w:numPr>
+          <w:ilvl w:val="1"/>
+          <w:numId w:val="4"/>
+        </w:numPr>
+        <w:rPr>
+          <w:lang w:val="en-US"/>
+        </w:rPr>
+      </w:pPr>
+      <w:r>
+        <w:rPr>
+          <w:b/>
+          <w:bCs/>
+          <w:lang w:val="en-US"/>
+        </w:rPr>
+        <w:t>Don’t see a good solution in current system.</w:t>
+      </w:r>
+      <w:r>
+        <w:rPr>
+          <w:lang w:val="en-US"/>
+        </w:rPr>
+        <w:t xml:space="preserve"> For next game, allow player to </w:t>
+      </w:r>
+      <w:r>
+        <w:rPr>
+          <w:i/>
+          <w:iCs/>
+          <w:lang w:val="en-US"/>
+        </w:rPr>
+        <w:t>traverse</w:t>
+      </w:r>
+      <w:r>
+        <w:rPr>
+          <w:lang w:val="en-US"/>
+        </w:rPr>
+        <w:t xml:space="preserve"> all logged-in </w:t>
+      </w:r>
+      <w:r>
+        <w:rPr>
+          <w:b/>
+          <w:bCs/>
+          <w:lang w:val="en-US"/>
+        </w:rPr>
+        <w:t>bots</w:t>
+      </w:r>
+      <w:r>
+        <w:rPr>
+          <w:lang w:val="en-US"/>
+        </w:rPr>
+        <w:t xml:space="preserve"> (with arrow keys/joystick). So we can edit each </w:t>
+      </w:r>
+      <w:r>
+        <w:rPr>
+          <w:lang w:val="en-US"/>
+        </w:rPr>
+        <w:t>bot</w:t>
+      </w:r>
+      <w:r>
+        <w:rPr>
+          <w:lang w:val="en-US"/>
+        </w:rPr>
+        <w:t xml:space="preserve"> specifically by going to them.</w:t>
+      </w:r>
+    </w:p>
+    <w:p>
+      <w:pPr>
+        <w:pStyle w:val="ListParagraph"/>
+        <w:numPr>
+          <w:ilvl w:val="0"/>
+          <w:numId w:val="4"/>
+        </w:numPr>
+        <w:rPr>
+          <w:lang w:val="en-US"/>
+        </w:rPr>
+      </w:pPr>
+      <w:r>
+        <w:rPr>
+          <w:b/>
+          <w:bCs/>
+          <w:lang w:val="en-US"/>
+        </w:rPr>
+        <w:lastRenderedPageBreak/>
+        <w:t>IDEA:</w:t>
+      </w:r>
+      <w:r>
+        <w:rPr>
+          <w:lang w:val="en-US"/>
+        </w:rPr>
+        <w:t xml:space="preserve"> Different </w:t>
+      </w:r>
+      <w:r>
+        <w:rPr>
+          <w:i/>
+          <w:iCs/>
+          <w:lang w:val="en-US"/>
+        </w:rPr>
+        <w:t>ground terrains</w:t>
+      </w:r>
+      <w:r>
+        <w:rPr>
+          <w:lang w:val="en-US"/>
+        </w:rPr>
+        <w:t>. As long as you’re on that terrain, you are influenced by its special effect (whatever it is).</w:t>
+      </w:r>
+    </w:p>
+    <w:p>
+      <w:pPr>
+        <w:pStyle w:val="ListParagraph"/>
+        <w:numPr>
+          <w:ilvl w:val="1"/>
+          <w:numId w:val="4"/>
+        </w:numPr>
+        <w:rPr>
+          <w:lang w:val="en-US"/>
+        </w:rPr>
+      </w:pPr>
+      <w:r>
+        <w:rPr>
+          <w:lang w:val="en-US"/>
+        </w:rPr>
+        <w:t>Icy movement, sticky movement, keep growing/shrinking?</w:t>
+      </w:r>
+    </w:p>
+    <w:p>
+      <w:pPr>
+        <w:pStyle w:val="ListParagraph"/>
+        <w:numPr>
+          <w:ilvl w:val="1"/>
+          <w:numId w:val="4"/>
+        </w:numPr>
+        <w:rPr>
+          <w:lang w:val="en-US"/>
+        </w:rPr>
+      </w:pPr>
+      <w:proofErr w:type="spellStart"/>
+      <w:r>
+        <w:rPr>
+          <w:lang w:val="en-US"/>
+        </w:rPr>
+        <w:t>Curver</w:t>
+      </w:r>
+      <w:proofErr w:type="spellEnd"/>
+      <w:r>
+        <w:rPr>
+          <w:lang w:val="en-US"/>
+        </w:rPr>
+        <w:t xml:space="preserve"> =&gt; curves any throwables through it. (Might be more intuitive to make it a “magnet” or “hurricane” or something.</w:t>
+      </w:r>
+    </w:p>
+    <w:p>
+      <w:pPr>
+        <w:pStyle w:val="ListParagraph"/>
+        <w:numPr>
+          <w:ilvl w:val="0"/>
+          <w:numId w:val="4"/>
+        </w:numPr>
+        <w:rPr>
+          <w:lang w:val="en-US"/>
+        </w:rPr>
+      </w:pPr>
+      <w:r>
+        <w:rPr>
+          <w:b/>
+          <w:bCs/>
+          <w:lang w:val="en-US"/>
+        </w:rPr>
+        <w:t>IDEA:</w:t>
+      </w:r>
+      <w:r>
+        <w:rPr>
+          <w:lang w:val="en-US"/>
+        </w:rPr>
+        <w:t xml:space="preserve"> A way to really </w:t>
+      </w:r>
+      <w:r>
+        <w:rPr>
+          <w:i/>
+          <w:iCs/>
+          <w:lang w:val="en-US"/>
+        </w:rPr>
+        <w:t>separate</w:t>
+      </w:r>
+      <w:r>
+        <w:rPr>
+          <w:lang w:val="en-US"/>
+        </w:rPr>
+        <w:t xml:space="preserve"> a map between players, locking them into a certain zone</w:t>
+      </w:r>
+    </w:p>
+    <w:p>
+      <w:pPr>
+        <w:pStyle w:val="ListParagraph"/>
+        <w:numPr>
+          <w:ilvl w:val="1"/>
+          <w:numId w:val="4"/>
+        </w:numPr>
+        <w:rPr>
+          <w:lang w:val="en-US"/>
+        </w:rPr>
+      </w:pPr>
+      <w:r>
+        <w:rPr>
+          <w:b/>
+          <w:bCs/>
+          <w:lang w:val="en-US"/>
+        </w:rPr>
+        <w:t>AMAZING (but weird) IDEA:</w:t>
+      </w:r>
+      <w:r>
+        <w:rPr>
+          <w:lang w:val="en-US"/>
+        </w:rPr>
+        <w:t xml:space="preserve"> There’s an actual </w:t>
+      </w:r>
+      <w:proofErr w:type="spellStart"/>
+      <w:r>
+        <w:rPr>
+          <w:i/>
+          <w:iCs/>
+          <w:lang w:val="en-US"/>
+        </w:rPr>
+        <w:t>minimap</w:t>
+      </w:r>
+      <w:proofErr w:type="spellEnd"/>
+      <w:r>
+        <w:rPr>
+          <w:lang w:val="en-US"/>
+        </w:rPr>
+        <w:t xml:space="preserve"> of the arena available somewhere. Slicing it will </w:t>
+      </w:r>
+      <w:r>
+        <w:rPr>
+          <w:i/>
+          <w:iCs/>
+          <w:lang w:val="en-US"/>
+        </w:rPr>
+        <w:t>actually</w:t>
+      </w:r>
+      <w:r>
+        <w:rPr>
+          <w:lang w:val="en-US"/>
+        </w:rPr>
+        <w:t xml:space="preserve"> divide the arena into those portions.</w:t>
+      </w:r>
+    </w:p>
+    <w:p>
+      <w:pPr>
+        <w:pStyle w:val="ListParagraph"/>
+        <w:numPr>
+          <w:ilvl w:val="1"/>
+          <w:numId w:val="4"/>
+        </w:numPr>
+        <w:rPr>
+          <w:lang w:val="en-US"/>
+        </w:rPr>
+      </w:pPr>
+      <w:r>
+        <w:rPr>
+          <w:b/>
+          <w:bCs/>
+          <w:lang w:val="en-US"/>
+        </w:rPr>
+        <w:t>Maybe something for a different game. =&gt;</w:t>
+      </w:r>
+      <w:r>
+        <w:rPr>
+          <w:lang w:val="en-US"/>
+        </w:rPr>
+        <w:t xml:space="preserve"> would be cool though, maybe for a pirate game about slicing the actual map, or a puzzle game.</w:t>
+      </w:r>
+    </w:p>
+    <w:p>
+      <w:pPr>
+        <w:rPr>
+          <w:lang w:val="en-US"/>
+        </w:rPr>
+      </w:pPr>
+    </w:p>
+    <w:p>
+      <w:pPr>
+        <w:rPr>
+          <w:lang w:val="en-US"/>
+        </w:rPr>
+      </w:pPr>
+      <w:r>
+        <w:rPr>
+          <w:b/>
+          <w:bCs/>
+          <w:lang w:val="en-US"/>
+        </w:rPr>
+        <w:t>Things that are probably already fixed:</w:t>
+      </w:r>
+    </w:p>
+    <w:p>
+      <w:pPr>
+        <w:pStyle w:val="ListParagraph"/>
+        <w:numPr>
+          <w:ilvl w:val="0"/>
+          <w:numId w:val="4"/>
+        </w:numPr>
+        <w:rPr>
+          <w:lang w:val="en-US"/>
+        </w:rPr>
+      </w:pPr>
+      <w:r>
+        <w:rPr>
+          <w:lang w:val="en-US"/>
+        </w:rPr>
+        <w:t xml:space="preserve">Make dumplings </w:t>
+      </w:r>
+      <w:r>
+        <w:rPr>
+          <w:i/>
+          <w:iCs/>
+          <w:lang w:val="en-US"/>
+        </w:rPr>
+        <w:t>also</w:t>
+      </w:r>
+      <w:r>
+        <w:rPr>
+          <w:lang w:val="en-US"/>
+        </w:rPr>
+        <w:t xml:space="preserve"> deflect knives in the air. (That’s the whole reason I gave them a </w:t>
+      </w:r>
+      <w:r>
+        <w:rPr>
+          <w:i/>
+          <w:iCs/>
+          <w:lang w:val="en-US"/>
+        </w:rPr>
+        <w:t>body</w:t>
+      </w:r>
+      <w:r>
+        <w:rPr>
+          <w:lang w:val="en-US"/>
+        </w:rPr>
+        <w:t>.) =&gt; I think they already do this by default! (Their body is never actually reset, which makes all their functionality possible.)</w:t>
+      </w:r>
+    </w:p>
+    <w:p>
+      <w:pPr>
+        <w:pStyle w:val="ListParagraph"/>
+        <w:numPr>
+          <w:ilvl w:val="0"/>
+          <w:numId w:val="4"/>
+        </w:numPr>
+        <w:rPr>
+          <w:lang w:val="en-US"/>
+        </w:rPr>
+      </w:pPr>
+      <w:r>
+        <w:rPr>
+          <w:lang w:val="en-US"/>
+        </w:rPr>
+        <w:t>On old playtest, there was an issue with owner not being reset on knives standing still. I think it had to do with max capacity, and I fixed that clear bug, but not sure if that solved all issues.</w:t>
+      </w:r>
+    </w:p>
+    <w:p>
+      <w:pPr>
+        <w:pStyle w:val="ListParagraph"/>
+        <w:numPr>
+          <w:ilvl w:val="0"/>
+          <w:numId w:val="4"/>
+        </w:numPr>
+        <w:rPr>
+          <w:lang w:val="en-US"/>
+        </w:rPr>
+      </w:pPr>
+      <w:r>
+        <w:rPr>
+          <w:lang w:val="en-US"/>
+        </w:rPr>
+        <w:t>On old playtest, some losers (or winners?) didn’t get a</w:t>
+      </w:r>
+      <w:r>
+        <w:rPr>
+          <w:lang w:val="en-US"/>
+        </w:rPr>
+        <w:t>n</w:t>
+      </w:r>
+      <w:r>
+        <w:rPr>
+          <w:lang w:val="en-US"/>
+        </w:rPr>
+        <w:t xml:space="preserve"> award handed to them at the end. Is that fixed?</w:t>
+      </w:r>
+    </w:p>
+    <w:p>
+      <w:pPr>
+        <w:rPr>
+          <w:lang w:val="en-US"/>
+        </w:rPr>
+      </w:pPr>
+    </w:p>
+    <w:p>
+      <w:pPr>
+        <w:pStyle w:val="Heading2"/>
+      </w:pPr>
+      <w:r>
+        <w:t>Playtest Results</w:t>
       </w:r>
     </w:p>
     <w:p>
@@ -9569,76 +9531,16 @@
           <w:numId w:val="27"/>
         </w:numPr>
         <w:rPr>
-          <w:strike/>
-          <w:lang w:val="en-US"/>
-        </w:rPr>
-      </w:pPr>
-      <w:r>
-        <w:rPr>
-          <w:strike/>
-          <w:lang w:val="en-US"/>
-        </w:rPr>
-        <w:t>Feedback when you’ve become a ghost, but have not died. (Conversely, when you’ve died, but don’t become a ghost immediately.)</w:t>
-      </w:r>
-    </w:p>
-    <w:p>
-      <w:pPr>
-        <w:pStyle w:val="ListParagraph"/>
-        <w:numPr>
-          <w:ilvl w:val="0"/>
-          <w:numId w:val="27"/>
-        </w:numPr>
-        <w:rPr>
-          <w:strike/>
-          <w:lang w:val="en-US"/>
-        </w:rPr>
-      </w:pPr>
-      <w:r>
-        <w:rPr>
-          <w:b/>
-          <w:bCs/>
-          <w:strike/>
-          <w:lang w:val="en-US"/>
-        </w:rPr>
-        <w:t>BUG: Frightening Feast:</w:t>
-      </w:r>
-      <w:r>
-        <w:rPr>
-          <w:strike/>
-          <w:lang w:val="en-US"/>
-        </w:rPr>
-        <w:t xml:space="preserve"> shows leftover parts (permanently), why??</w:t>
-      </w:r>
-      <w:r>
-        <w:rPr>
-          <w:strike/>
-          <w:lang w:val="en-US"/>
-        </w:rPr>
-        <w:t xml:space="preserve"> =&gt; forgot to set fade_rubble to true in GlobalDict settings</w:t>
-      </w:r>
-    </w:p>
-    <w:p>
-      <w:pPr>
-        <w:pStyle w:val="ListParagraph"/>
-        <w:numPr>
-          <w:ilvl w:val="0"/>
-          <w:numId w:val="27"/>
-        </w:numPr>
-        <w:rPr>
-          <w:b/>
-          <w:bCs/>
-          <w:strike/>
-          <w:lang w:val="en-US"/>
-        </w:rPr>
-      </w:pPr>
-      <w:r>
-        <w:rPr>
-          <w:b/>
-          <w:bCs/>
-          <w:strike/>
-          <w:lang w:val="en-US"/>
-        </w:rPr>
-        <w:t>Starting rules:</w:t>
+          <w:lang w:val="en-US"/>
+        </w:rPr>
+      </w:pPr>
+      <w:r>
+        <w:rPr>
+          <w:b/>
+          <w:bCs/>
+          <w:lang w:val="en-US"/>
+        </w:rPr>
+        <w:t>Visual clarity:</w:t>
       </w:r>
     </w:p>
     <w:p>
@@ -9655,9 +9557,513 @@
       </w:pPr>
       <w:r>
         <w:rPr>
+          <w:b/>
+          <w:bCs/>
           <w:strike/>
           <w:lang w:val="en-US"/>
         </w:rPr>
+        <w:t>The aim helper</w:t>
+      </w:r>
+      <w:r>
+        <w:rPr>
+          <w:strike/>
+          <w:lang w:val="en-US"/>
+        </w:rPr>
+        <w:t xml:space="preserve"> could be brighter + more visible + animated</w:t>
+      </w:r>
+    </w:p>
+    <w:p>
+      <w:pPr>
+        <w:pStyle w:val="ListParagraph"/>
+        <w:numPr>
+          <w:ilvl w:val="1"/>
+          <w:numId w:val="27"/>
+        </w:numPr>
+        <w:rPr>
+          <w:strike/>
+          <w:lang w:val="en-US"/>
+        </w:rPr>
+      </w:pPr>
+      <w:r>
+        <w:rPr>
+          <w:strike/>
+          <w:lang w:val="en-US"/>
+        </w:rPr>
+        <w:t>Way thicker outline around players</w:t>
+      </w:r>
+    </w:p>
+    <w:p>
+      <w:pPr>
+        <w:pStyle w:val="ListParagraph"/>
+        <w:numPr>
+          <w:ilvl w:val="1"/>
+          <w:numId w:val="27"/>
+        </w:numPr>
+        <w:rPr>
+          <w:strike/>
+          <w:lang w:val="en-US"/>
+        </w:rPr>
+      </w:pPr>
+      <w:r>
+        <w:rPr>
+          <w:strike/>
+          <w:lang w:val="en-US"/>
+        </w:rPr>
+        <w:t>Larger UI windows (for tutorial, game over, etc.)</w:t>
+      </w:r>
+    </w:p>
+    <w:p>
+      <w:pPr>
+        <w:pStyle w:val="ListParagraph"/>
+        <w:numPr>
+          <w:ilvl w:val="0"/>
+          <w:numId w:val="27"/>
+        </w:numPr>
+        <w:rPr>
+          <w:strike/>
+          <w:lang w:val="en-US"/>
+        </w:rPr>
+      </w:pPr>
+      <w:r>
+        <w:rPr>
+          <w:strike/>
+          <w:lang w:val="en-US"/>
+        </w:rPr>
+        <w:t xml:space="preserve">Longer reminders + non-immediate-skip </w:t>
+      </w:r>
+      <w:proofErr w:type="spellStart"/>
+      <w:r>
+        <w:rPr>
+          <w:strike/>
+          <w:lang w:val="en-US"/>
+        </w:rPr>
+        <w:t>protecetion</w:t>
+      </w:r>
+      <w:proofErr w:type="spellEnd"/>
+    </w:p>
+    <w:p>
+      <w:pPr>
+        <w:pStyle w:val="ListParagraph"/>
+        <w:numPr>
+          <w:ilvl w:val="0"/>
+          <w:numId w:val="27"/>
+        </w:numPr>
+        <w:rPr>
+          <w:strike/>
+          <w:lang w:val="en-US"/>
+        </w:rPr>
+      </w:pPr>
+      <w:r>
+        <w:rPr>
+          <w:strike/>
+          <w:lang w:val="en-US"/>
+        </w:rPr>
+        <w:t>Die sooner (while you’re still large)</w:t>
+      </w:r>
+      <w:r>
+        <w:rPr>
+          <w:strike/>
+          <w:lang w:val="en-US"/>
+        </w:rPr>
+        <w:t xml:space="preserve"> + start larger</w:t>
+      </w:r>
+    </w:p>
+    <w:p>
+      <w:pPr>
+        <w:pStyle w:val="ListParagraph"/>
+        <w:numPr>
+          <w:ilvl w:val="0"/>
+          <w:numId w:val="27"/>
+        </w:numPr>
+        <w:rPr>
+          <w:strike/>
+          <w:lang w:val="en-US"/>
+        </w:rPr>
+      </w:pPr>
+      <w:r>
+        <w:rPr>
+          <w:strike/>
+          <w:lang w:val="en-US"/>
+        </w:rPr>
+        <w:t>Max # throwables (just remove overflow after a while; think this was already built-in, just not strong enough)</w:t>
+      </w:r>
+    </w:p>
+    <w:p>
+      <w:pPr>
+        <w:pStyle w:val="ListParagraph"/>
+        <w:numPr>
+          <w:ilvl w:val="0"/>
+          <w:numId w:val="27"/>
+        </w:numPr>
+        <w:rPr>
+          <w:strike/>
+          <w:lang w:val="en-US"/>
+        </w:rPr>
+      </w:pPr>
+      <w:r>
+        <w:rPr>
+          <w:strike/>
+          <w:lang w:val="en-US"/>
+        </w:rPr>
+        <w:t>Enforce strict minimum size, even in modes where you cannot die.</w:t>
+      </w:r>
+    </w:p>
+    <w:p>
+      <w:pPr>
+        <w:pStyle w:val="ListParagraph"/>
+        <w:numPr>
+          <w:ilvl w:val="0"/>
+          <w:numId w:val="27"/>
+        </w:numPr>
+        <w:rPr>
+          <w:lang w:val="en-US"/>
+        </w:rPr>
+      </w:pPr>
+      <w:r>
+        <w:rPr>
+          <w:b/>
+          <w:bCs/>
+          <w:strike/>
+          <w:lang w:val="en-US"/>
+        </w:rPr>
+        <w:t>Ghost town:</w:t>
+      </w:r>
+      <w:r>
+        <w:rPr>
+          <w:strike/>
+          <w:lang w:val="en-US"/>
+        </w:rPr>
+        <w:t xml:space="preserve"> </w:t>
+      </w:r>
+      <w:r>
+        <w:rPr>
+          <w:strike/>
+          <w:lang w:val="en-US"/>
+        </w:rPr>
+        <w:t xml:space="preserve">(And maybe two </w:t>
+      </w:r>
+      <w:r>
+        <w:rPr>
+          <w:strike/>
+          <w:lang w:val="en-US"/>
+        </w:rPr>
+        <w:t>ghost knives 100% of the time is too much</w:t>
+      </w:r>
+      <w:r>
+        <w:rPr>
+          <w:strike/>
+          <w:lang w:val="en-US"/>
+        </w:rPr>
+        <w:t>?)</w:t>
+      </w:r>
+    </w:p>
+    <w:p>
+      <w:pPr>
+        <w:pStyle w:val="ListParagraph"/>
+        <w:numPr>
+          <w:ilvl w:val="0"/>
+          <w:numId w:val="27"/>
+        </w:numPr>
+        <w:rPr>
+          <w:strike/>
+          <w:lang w:val="en-US"/>
+        </w:rPr>
+      </w:pPr>
+      <w:r>
+        <w:rPr>
+          <w:b/>
+          <w:bCs/>
+          <w:strike/>
+          <w:lang w:val="en-US"/>
+        </w:rPr>
+        <w:t xml:space="preserve">Jungle: </w:t>
+      </w:r>
+      <w:r>
+        <w:rPr>
+          <w:strike/>
+          <w:lang w:val="en-US"/>
+        </w:rPr>
+        <w:t>keep vines removed for longer + completely remove them earlier.</w:t>
+      </w:r>
+    </w:p>
+    <w:p>
+      <w:pPr>
+        <w:pStyle w:val="ListParagraph"/>
+        <w:numPr>
+          <w:ilvl w:val="0"/>
+          <w:numId w:val="27"/>
+        </w:numPr>
+        <w:rPr>
+          <w:strike/>
+          <w:lang w:val="en-US"/>
+        </w:rPr>
+      </w:pPr>
+      <w:r>
+        <w:rPr>
+          <w:b/>
+          <w:bCs/>
+          <w:strike/>
+          <w:lang w:val="en-US"/>
+        </w:rPr>
+        <w:t>BUG:</w:t>
+      </w:r>
+      <w:r>
+        <w:rPr>
+          <w:strike/>
+          <w:lang w:val="en-US"/>
+        </w:rPr>
+        <w:t xml:space="preserve"> Add bot/add player buttons reversed?</w:t>
+      </w:r>
+    </w:p>
+    <w:p>
+      <w:pPr>
+        <w:pStyle w:val="ListParagraph"/>
+        <w:numPr>
+          <w:ilvl w:val="0"/>
+          <w:numId w:val="27"/>
+        </w:numPr>
+        <w:rPr>
+          <w:strike/>
+          <w:lang w:val="en-US"/>
+        </w:rPr>
+      </w:pPr>
+      <w:r>
+        <w:rPr>
+          <w:strike/>
+          <w:lang w:val="en-US"/>
+        </w:rPr>
+        <w:t>Gracefully degrade when no powerup types available. (Just place nothing?)</w:t>
+      </w:r>
+    </w:p>
+    <w:p>
+      <w:pPr>
+        <w:pStyle w:val="ListParagraph"/>
+        <w:numPr>
+          <w:ilvl w:val="0"/>
+          <w:numId w:val="27"/>
+        </w:numPr>
+        <w:rPr>
+          <w:strike/>
+          <w:lang w:val="en-US"/>
+        </w:rPr>
+      </w:pPr>
+      <w:r>
+        <w:rPr>
+          <w:b/>
+          <w:bCs/>
+          <w:strike/>
+          <w:lang w:val="en-US"/>
+        </w:rPr>
+        <w:t>Feedback</w:t>
+      </w:r>
+      <w:r>
+        <w:rPr>
+          <w:strike/>
+          <w:lang w:val="en-US"/>
+        </w:rPr>
+        <w:t>: slightly larger, wait longer before fading</w:t>
+      </w:r>
+    </w:p>
+    <w:p>
+      <w:pPr>
+        <w:pStyle w:val="ListParagraph"/>
+        <w:numPr>
+          <w:ilvl w:val="1"/>
+          <w:numId w:val="27"/>
+        </w:numPr>
+        <w:rPr>
+          <w:strike/>
+          <w:lang w:val="en-US"/>
+        </w:rPr>
+      </w:pPr>
+      <w:r>
+        <w:rPr>
+          <w:strike/>
+          <w:lang w:val="en-US"/>
+        </w:rPr>
+        <w:t xml:space="preserve">Make “no throwables” shorter (like “empty!”), or limit how often they can appear </w:t>
+      </w:r>
+    </w:p>
+    <w:p>
+      <w:pPr>
+        <w:pStyle w:val="ListParagraph"/>
+        <w:numPr>
+          <w:ilvl w:val="0"/>
+          <w:numId w:val="27"/>
+        </w:numPr>
+        <w:rPr>
+          <w:lang w:val="en-US"/>
+        </w:rPr>
+      </w:pPr>
+      <w:r>
+        <w:rPr>
+          <w:b/>
+          <w:bCs/>
+          <w:strike/>
+          <w:lang w:val="en-US"/>
+        </w:rPr>
+        <w:t>BUG:</w:t>
+      </w:r>
+      <w:r>
+        <w:rPr>
+          <w:strike/>
+          <w:lang w:val="en-US"/>
+        </w:rPr>
+        <w:t xml:space="preserve"> In ghost town, ghost knives don’t </w:t>
+      </w:r>
+      <w:r>
+        <w:rPr>
+          <w:i/>
+          <w:iCs/>
+          <w:strike/>
+          <w:lang w:val="en-US"/>
+        </w:rPr>
+        <w:t>always</w:t>
+      </w:r>
+      <w:r>
+        <w:rPr>
+          <w:strike/>
+          <w:lang w:val="en-US"/>
+        </w:rPr>
+        <w:t xml:space="preserve"> seem to go away after a hit</w:t>
+      </w:r>
+      <w:r>
+        <w:rPr>
+          <w:lang w:val="en-US"/>
+        </w:rPr>
+        <w:t xml:space="preserve">??? </w:t>
+      </w:r>
+    </w:p>
+    <w:p>
+      <w:pPr>
+        <w:pStyle w:val="ListParagraph"/>
+        <w:numPr>
+          <w:ilvl w:val="0"/>
+          <w:numId w:val="27"/>
+        </w:numPr>
+        <w:rPr>
+          <w:strike/>
+          <w:lang w:val="en-US"/>
+        </w:rPr>
+      </w:pPr>
+      <w:r>
+        <w:rPr>
+          <w:strike/>
+          <w:lang w:val="en-US"/>
+        </w:rPr>
+        <w:t>Feedback when you’ve become a ghost, but have not died. (Conversely, when you’ve died, but don’t become a ghost immediately.)</w:t>
+      </w:r>
+    </w:p>
+    <w:p>
+      <w:pPr>
+        <w:pStyle w:val="ListParagraph"/>
+        <w:numPr>
+          <w:ilvl w:val="0"/>
+          <w:numId w:val="27"/>
+        </w:numPr>
+        <w:rPr>
+          <w:strike/>
+          <w:lang w:val="en-US"/>
+        </w:rPr>
+      </w:pPr>
+      <w:r>
+        <w:rPr>
+          <w:b/>
+          <w:bCs/>
+          <w:strike/>
+          <w:lang w:val="en-US"/>
+        </w:rPr>
+        <w:t>BUG: Frightening Feast:</w:t>
+      </w:r>
+      <w:r>
+        <w:rPr>
+          <w:strike/>
+          <w:lang w:val="en-US"/>
+        </w:rPr>
+        <w:t xml:space="preserve"> shows leftover parts (permanently), why??</w:t>
+      </w:r>
+      <w:r>
+        <w:rPr>
+          <w:strike/>
+          <w:lang w:val="en-US"/>
+        </w:rPr>
+        <w:t xml:space="preserve"> =&gt; forgot to set </w:t>
+      </w:r>
+      <w:proofErr w:type="spellStart"/>
+      <w:r>
+        <w:rPr>
+          <w:strike/>
+          <w:lang w:val="en-US"/>
+        </w:rPr>
+        <w:t>fade_rubble</w:t>
+      </w:r>
+      <w:proofErr w:type="spellEnd"/>
+      <w:r>
+        <w:rPr>
+          <w:strike/>
+          <w:lang w:val="en-US"/>
+        </w:rPr>
+        <w:t xml:space="preserve"> to true in </w:t>
+      </w:r>
+      <w:proofErr w:type="spellStart"/>
+      <w:r>
+        <w:rPr>
+          <w:strike/>
+          <w:lang w:val="en-US"/>
+        </w:rPr>
+        <w:t>GlobalDict</w:t>
+      </w:r>
+      <w:proofErr w:type="spellEnd"/>
+      <w:r>
+        <w:rPr>
+          <w:strike/>
+          <w:lang w:val="en-US"/>
+        </w:rPr>
+        <w:t xml:space="preserve"> settings</w:t>
+      </w:r>
+    </w:p>
+    <w:p>
+      <w:pPr>
+        <w:pStyle w:val="ListParagraph"/>
+        <w:numPr>
+          <w:ilvl w:val="0"/>
+          <w:numId w:val="27"/>
+        </w:numPr>
+        <w:rPr>
+          <w:b/>
+          <w:bCs/>
+          <w:strike/>
+          <w:lang w:val="en-US"/>
+        </w:rPr>
+      </w:pPr>
+      <w:r>
+        <w:rPr>
+          <w:b/>
+          <w:bCs/>
+          <w:strike/>
+          <w:lang w:val="en-US"/>
+        </w:rPr>
+        <w:t>Starting rules:</w:t>
+      </w:r>
+    </w:p>
+    <w:p>
+      <w:pPr>
+        <w:pStyle w:val="ListParagraph"/>
+        <w:numPr>
+          <w:ilvl w:val="1"/>
+          <w:numId w:val="27"/>
+        </w:numPr>
+        <w:rPr>
+          <w:strike/>
+          <w:lang w:val="en-US"/>
+        </w:rPr>
+      </w:pPr>
+      <w:r>
+        <w:rPr>
+          <w:strike/>
+          <w:lang w:val="en-US"/>
+        </w:rPr>
+        <w:lastRenderedPageBreak/>
         <w:t>Enable “area-shrink” by default</w:t>
       </w:r>
     </w:p>

</xml_diff>